<commit_message>
travail kim semaine 23/03
</commit_message>
<xml_diff>
--- a/Brouillons/Kim/fiche_CE.docx
+++ b/Brouillons/Kim/fiche_CE.docx
@@ -19,28 +19,21 @@
     </w:p>
     <w:p>
       <w:r>
-        <w:t xml:space="preserve">La méthode de cross-entropy </w:t>
+        <w:t>La méthode de cross-</w:t>
+      </w:r>
+      <w:proofErr w:type="spellStart"/>
+      <w:r>
+        <w:t>entropy</w:t>
+      </w:r>
+      <w:proofErr w:type="spellEnd"/>
+      <w:r>
+        <w:t xml:space="preserve"> </w:t>
       </w:r>
       <w:r>
         <w:t xml:space="preserve">(CE) </w:t>
       </w:r>
       <w:r>
-        <w:t xml:space="preserve">est adaptée non </w:t>
-      </w:r>
-      <w:r>
-        <w:t>seulement pour estimer les probabilités d'événements rares, mais</w:t>
-      </w:r>
-      <w:r>
-        <w:t xml:space="preserve"> également </w:t>
-      </w:r>
-      <w:r>
-        <w:t xml:space="preserve">pour résoudre </w:t>
-      </w:r>
-      <w:r>
-        <w:t>des problèmes complexes d’</w:t>
-      </w:r>
-      <w:r>
-        <w:t>optimisation combinatoire difficile</w:t>
+        <w:t>est adaptée non seulement pour estimer les probabilités d'événements rares, mais également pour résoudre des problèmes complexes d’optimisation combinatoire difficile</w:t>
       </w:r>
       <w:r>
         <w:t>.</w:t>
@@ -196,7 +189,23 @@
         <w:t>et de l'apprentissage par renforcement</w:t>
       </w:r>
       <w:r>
-        <w:t xml:space="preserve"> (reinforcement learning)</w:t>
+        <w:t xml:space="preserve"> (</w:t>
+      </w:r>
+      <w:proofErr w:type="spellStart"/>
+      <w:r>
+        <w:t>reinforcement</w:t>
+      </w:r>
+      <w:proofErr w:type="spellEnd"/>
+      <w:r>
+        <w:t xml:space="preserve"> </w:t>
+      </w:r>
+      <w:proofErr w:type="spellStart"/>
+      <w:r>
+        <w:t>learning</w:t>
+      </w:r>
+      <w:proofErr w:type="spellEnd"/>
+      <w:r>
+        <w:t>)</w:t>
       </w:r>
       <w:r>
         <w:t>. En effet, l'algorithme CE peut être vu comme</w:t>
@@ -221,25 +230,13 @@
     </w:p>
     <w:p>
       <w:r>
-        <w:t xml:space="preserve">2. Mise à jour des paramètres du mécanisme aléatoire </w:t>
-      </w:r>
-      <w:r>
-        <w:t>(généralement des paramètres</w:t>
+        <w:t>2. Mise à jour des paramètres du mécanisme aléatoire (généralement des paramètres</w:t>
       </w:r>
       <w:r>
         <w:t xml:space="preserve"> de la fonction de densité</w:t>
       </w:r>
       <w:r>
-        <w:t>) e</w:t>
-      </w:r>
-      <w:r>
-        <w:t>n fonction des données</w:t>
-      </w:r>
-      <w:r>
-        <w:t xml:space="preserve">, </w:t>
-      </w:r>
-      <w:r>
-        <w:t>afin de produire un «meilleur» échantillon lors de la prochaine itération.</w:t>
+        <w:t>) en fonction des données, afin de produire un «meilleur» échantillon lors de la prochaine itération.</w:t>
       </w:r>
     </w:p>
     <w:p>
@@ -254,23 +251,18 @@
           <w:b/>
           <w:bCs/>
         </w:rPr>
-        <w:t>II E</w:t>
-      </w:r>
-      <w:r>
-        <w:rPr>
-          <w:b/>
-          <w:bCs/>
-        </w:rPr>
-        <w:t>xemple d'optimisation combinatoire</w:t>
-      </w:r>
-    </w:p>
-    <w:p>
-      <w:r>
-        <w:t>Considérons un vecteur binaire y = (</w:t>
-      </w:r>
-      <w:r>
-        <w:t>y_1, …, y_n</w:t>
-      </w:r>
+        <w:t>II Exemple d'optimisation combinatoire</w:t>
+      </w:r>
+    </w:p>
+    <w:p>
+      <w:r>
+        <w:t xml:space="preserve">Considérons un vecteur binaire y = (y_1, …, </w:t>
+      </w:r>
+      <w:proofErr w:type="spellStart"/>
+      <w:r>
+        <w:t>y_n</w:t>
+      </w:r>
+      <w:proofErr w:type="spellEnd"/>
       <w:r>
         <w:t>)</w:t>
       </w:r>
@@ -284,19 +276,35 @@
         <w:t xml:space="preserve"> quelles composantes de y valent 0 et lesquelles valent 1 mais que, par contre, nous disposons d’un « oracle » qui </w:t>
       </w:r>
       <w:r>
-        <w:t>pour chaque vecteur d'entrée binaire x = (x</w:t>
+        <w:t>pour chaque vecteur d'entrée binaire x = (</w:t>
+      </w:r>
+      <w:proofErr w:type="spellStart"/>
+      <w:r>
+        <w:t>x</w:t>
       </w:r>
       <w:r>
         <w:t>_</w:t>
       </w:r>
       <w:r>
-        <w:t>i,..., X</w:t>
+        <w:t>i</w:t>
+      </w:r>
+      <w:proofErr w:type="spellEnd"/>
+      <w:r>
+        <w:t xml:space="preserve">,..., </w:t>
+      </w:r>
+      <w:proofErr w:type="spellStart"/>
+      <w:r>
+        <w:t>X</w:t>
       </w:r>
       <w:r>
         <w:t>_</w:t>
       </w:r>
       <w:r>
-        <w:t>n) renvoie le nombre de correspondances entre les éléments de x et y</w:t>
+        <w:t>n</w:t>
+      </w:r>
+      <w:proofErr w:type="spellEnd"/>
+      <w:r>
+        <w:t>) renvoie le nombre de correspondances entre les éléments de x et y</w:t>
       </w:r>
       <w:r>
         <w:t xml:space="preserve"> (Score)</w:t>
@@ -308,7 +316,7 @@
           <w:noProof/>
         </w:rPr>
         <w:drawing>
-          <wp:inline distT="0" distB="0" distL="0" distR="0" wp14:anchorId="19C62F0F" wp14:editId="630809D2">
+          <wp:inline distT="0" distB="0" distL="0" distR="0" wp14:anchorId="5E4456F6" wp14:editId="7EC8FAF9">
             <wp:extent cx="1504950" cy="552450"/>
             <wp:effectExtent l="0" t="0" r="0" b="0"/>
             <wp:docPr id="1" name="Image 1"/>
@@ -369,7 +377,7 @@
         </w:rPr>
         <w:lastRenderedPageBreak/>
         <w:drawing>
-          <wp:inline distT="0" distB="0" distL="0" distR="0">
+          <wp:inline distT="0" distB="0" distL="0" distR="0" wp14:anchorId="7F5119F7" wp14:editId="655E0E24">
             <wp:extent cx="3918585" cy="1371600"/>
             <wp:effectExtent l="0" t="0" r="5715" b="0"/>
             <wp:docPr id="2" name="Image 2"/>
@@ -427,25 +435,57 @@
         <w:t xml:space="preserve">N </w:t>
       </w:r>
       <w:r>
-        <w:t>vecteurs binaires X = (X</w:t>
+        <w:t>vecteurs binaires X = (</w:t>
+      </w:r>
+      <w:proofErr w:type="spellStart"/>
+      <w:r>
+        <w:t>X</w:t>
       </w:r>
       <w:r>
         <w:t>_</w:t>
       </w:r>
       <w:r>
-        <w:t>i,..., X</w:t>
+        <w:t>i</w:t>
+      </w:r>
+      <w:proofErr w:type="spellEnd"/>
+      <w:r>
+        <w:t xml:space="preserve">,..., </w:t>
+      </w:r>
+      <w:proofErr w:type="spellStart"/>
+      <w:r>
+        <w:t>X</w:t>
       </w:r>
       <w:r>
         <w:t>_</w:t>
       </w:r>
       <w:r>
-        <w:t>n)</w:t>
+        <w:t>n</w:t>
+      </w:r>
+      <w:proofErr w:type="spellEnd"/>
+      <w:r>
+        <w:t>)</w:t>
       </w:r>
       <w:r>
         <w:t xml:space="preserve"> </w:t>
       </w:r>
       <w:r>
-        <w:t xml:space="preserve">tels que Xi,. . . , Xn sont des variables aléatoires de Bernoulli indépendantes X ~ Ber (p), où p = (pi,..., Pn) </w:t>
+        <w:t xml:space="preserve">tels que Xi,. . . , </w:t>
+      </w:r>
+      <w:proofErr w:type="spellStart"/>
+      <w:r>
+        <w:t>Xn</w:t>
+      </w:r>
+      <w:proofErr w:type="spellEnd"/>
+      <w:r>
+        <w:t xml:space="preserve"> sont des variables aléatoires de Bernoulli indépendantes X ~ Ber (p), où p = (pi,..., </w:t>
+      </w:r>
+      <w:proofErr w:type="spellStart"/>
+      <w:r>
+        <w:t>Pn</w:t>
+      </w:r>
+      <w:proofErr w:type="spellEnd"/>
+      <w:r>
+        <w:t xml:space="preserve">) </w:t>
       </w:r>
     </w:p>
     <w:p>
@@ -533,10 +573,7 @@
         <w:t>t-1</w:t>
       </w:r>
       <w:r>
-        <w:t>_hat</w:t>
-      </w:r>
-      <w:r>
-        <w:t xml:space="preserve">. </w:t>
+        <w:t xml:space="preserve">_hat. </w:t>
       </w:r>
     </w:p>
     <w:p>
@@ -548,7 +585,15 @@
         </w:numPr>
       </w:pPr>
       <w:r>
-        <w:t xml:space="preserve">Calculer les S(X_i) et ordonnez les du </w:t>
+        <w:t>Calculer les S(</w:t>
+      </w:r>
+      <w:proofErr w:type="spellStart"/>
+      <w:r>
+        <w:t>X_i</w:t>
+      </w:r>
+      <w:proofErr w:type="spellEnd"/>
+      <w:r>
+        <w:t xml:space="preserve">) et ordonnez les du </w:t>
       </w:r>
       <w:r>
         <w:t xml:space="preserve">plus petit au plus grand, </w:t>
@@ -573,7 +618,7 @@
           <w:noProof/>
         </w:rPr>
         <w:drawing>
-          <wp:inline distT="0" distB="0" distL="0" distR="0">
+          <wp:inline distT="0" distB="0" distL="0" distR="0" wp14:anchorId="64516D31" wp14:editId="22D6E325">
             <wp:extent cx="1054100" cy="215900"/>
             <wp:effectExtent l="0" t="0" r="0" b="0"/>
             <wp:docPr id="3" name="Image 3"/>
@@ -633,29 +678,21 @@
       <w:r>
         <w:t xml:space="preserve">Calculer </w:t>
       </w:r>
-      <w:r>
-        <w:t>p_</w:t>
-      </w:r>
-      <w:r>
-        <w:t>t</w:t>
-      </w:r>
-      <w:r>
-        <w:t>_hat = (p_</w:t>
-      </w:r>
-      <w:r>
-        <w:t>t</w:t>
-      </w:r>
-      <w:r>
-        <w:t>_1_hat, …, p_</w:t>
-      </w:r>
-      <w:r>
-        <w:t>t</w:t>
-      </w:r>
-      <w:r>
-        <w:t>_n_hat)</w:t>
-      </w:r>
-      <w:r>
-        <w:t xml:space="preserve"> grâce à la formule</w:t>
+      <w:proofErr w:type="spellStart"/>
+      <w:r>
+        <w:t>p_t_hat</w:t>
+      </w:r>
+      <w:proofErr w:type="spellEnd"/>
+      <w:r>
+        <w:t xml:space="preserve"> = (p_t_1_hat, …, </w:t>
+      </w:r>
+      <w:proofErr w:type="spellStart"/>
+      <w:r>
+        <w:t>p_t_n_hat</w:t>
+      </w:r>
+      <w:proofErr w:type="spellEnd"/>
+      <w:r>
+        <w:t>) grâce à la formule</w:t>
       </w:r>
     </w:p>
     <w:p>
@@ -667,7 +704,7 @@
           <w:noProof/>
         </w:rPr>
         <w:drawing>
-          <wp:inline distT="0" distB="0" distL="0" distR="0">
+          <wp:inline distT="0" distB="0" distL="0" distR="0" wp14:anchorId="28D4BCF6" wp14:editId="0461FDE4">
             <wp:extent cx="4305300" cy="774700"/>
             <wp:effectExtent l="0" t="0" r="0" b="6350"/>
             <wp:docPr id="4" name="Image 4"/>
@@ -742,9 +779,11 @@
       <w:r>
         <w:t xml:space="preserve">Un critère d'arrêt possible est de s'arrêter lorsque </w:t>
       </w:r>
+      <w:proofErr w:type="spellStart"/>
       <w:r>
         <w:t>gamma_t_hat</w:t>
       </w:r>
+      <w:proofErr w:type="spellEnd"/>
       <w:r>
         <w:t xml:space="preserve"> ne change pas </w:t>
       </w:r>
@@ -758,7 +797,11 @@
         <w:t xml:space="preserve"> s’</w:t>
       </w:r>
       <w:r>
-        <w:t>arrêter lorsque le vecteur p</w:t>
+        <w:t xml:space="preserve">arrêter lorsque le vecteur </w:t>
+      </w:r>
+      <w:proofErr w:type="spellStart"/>
+      <w:r>
+        <w:t>p</w:t>
       </w:r>
       <w:r>
         <w:t>_</w:t>
@@ -769,6 +812,7 @@
       <w:r>
         <w:t>_hat</w:t>
       </w:r>
+      <w:proofErr w:type="spellEnd"/>
       <w:r>
         <w:t xml:space="preserve"> a convergé vers </w:t>
       </w:r>
@@ -792,183 +836,170 @@
           <w:b/>
           <w:bCs/>
         </w:rPr>
-        <w:t>II</w:t>
+        <w:t xml:space="preserve">III </w:t>
       </w:r>
       <w:r>
         <w:rPr>
           <w:b/>
           <w:bCs/>
         </w:rPr>
-        <w:t>I</w:t>
+        <w:t>Problème d’</w:t>
       </w:r>
       <w:r>
         <w:rPr>
           <w:b/>
           <w:bCs/>
         </w:rPr>
-        <w:t xml:space="preserve"> </w:t>
+        <w:t xml:space="preserve">Optimisation combinatoire </w:t>
       </w:r>
       <w:r>
         <w:rPr>
           <w:b/>
           <w:bCs/>
         </w:rPr>
-        <w:t>Problème d’</w:t>
+        <w:t xml:space="preserve">(COP) </w:t>
       </w:r>
       <w:r>
         <w:rPr>
           <w:b/>
           <w:bCs/>
         </w:rPr>
-        <w:t xml:space="preserve">Optimisation combinatoire </w:t>
-      </w:r>
-      <w:r>
+        <w:t>via entropie croisée</w:t>
+      </w:r>
+    </w:p>
+    <w:p>
+      <w:r>
+        <w:t>Dans ce chapitre, nous montrons comment la méthode CE peut être facilement transformée en</w:t>
+      </w:r>
+      <w:r>
+        <w:t xml:space="preserve"> </w:t>
+      </w:r>
+      <w:r>
+        <w:t>un algorithme randomisé efficace et polyvalent pour résoudre les problèmes d’optimisation</w:t>
+      </w:r>
+      <w:r>
+        <w:t xml:space="preserve"> </w:t>
+      </w:r>
+      <w:r>
+        <w:t>des problèmes d’optimisation combinatoire.</w:t>
+      </w:r>
+    </w:p>
+    <w:p>
+      <w:r>
+        <w:t xml:space="preserve">L'idée </w:t>
+      </w:r>
+      <w:r>
+        <w:t>est de partitionnée une région en sous-régions plus petites</w:t>
+      </w:r>
+      <w:r>
+        <w:t xml:space="preserve"> jusqu'à ce que certaines des sous-régions</w:t>
+      </w:r>
+      <w:r>
+        <w:t xml:space="preserve"> </w:t>
+      </w:r>
+      <w:r>
+        <w:t>ne contiennent qu'un seul point. La méthode se déplace ensuite d'une région à l'autre</w:t>
+      </w:r>
+      <w:r>
+        <w:t xml:space="preserve"> </w:t>
+      </w:r>
+      <w:r>
+        <w:t xml:space="preserve">sur la base d'informations obtenues par échantillonnage aléatoire. </w:t>
+      </w:r>
+    </w:p>
+    <w:p>
+      <w:r>
+        <w:t>Les algorithmes des fourmis sont basés sur le comportement des colonies de fourmis. Il est connu que</w:t>
+      </w:r>
+      <w:r>
+        <w:t xml:space="preserve"> l</w:t>
+      </w:r>
+      <w:r>
+        <w:t>es colonies de fourmis sont capables de résoudre les problèmes les plus courts dans leur environnement naturel.</w:t>
+      </w:r>
+      <w:r>
+        <w:t xml:space="preserve"> E</w:t>
+      </w:r>
+      <w:r>
+        <w:t xml:space="preserve">n s'appuyant sur un mécanisme biologique assez simple: en </w:t>
+      </w:r>
+      <w:proofErr w:type="spellStart"/>
+      <w:r>
+        <w:t>marchant,les</w:t>
+      </w:r>
+      <w:proofErr w:type="spellEnd"/>
+      <w:r>
+        <w:t xml:space="preserve"> fourmis déposent au sol une substance chimique appelée phéromone. Les fourmis ont</w:t>
+      </w:r>
+      <w:r>
+        <w:t xml:space="preserve"> </w:t>
+      </w:r>
+      <w:r>
+        <w:t>tendance à suivre ces sentiers de phéromones. Dans un délai fixe, plus court</w:t>
+      </w:r>
+      <w:r>
+        <w:t xml:space="preserve"> l</w:t>
+      </w:r>
+      <w:r>
+        <w:t>es chemins entre le nid et la nourriture peuvent être parcourus plus souvent que les chemins plus longs,</w:t>
+      </w:r>
+      <w:r>
+        <w:t xml:space="preserve"> </w:t>
+      </w:r>
+      <w:r>
+        <w:t xml:space="preserve">et donc ils obtiennent </w:t>
+      </w:r>
+      <w:r>
+        <w:lastRenderedPageBreak/>
+        <w:t>une plus grande quantité de phéromone, ce qui, à son tour, tente un</w:t>
+      </w:r>
+      <w:r>
+        <w:t xml:space="preserve"> </w:t>
+      </w:r>
+      <w:proofErr w:type="spellStart"/>
+      <w:r>
+        <w:t>un</w:t>
+      </w:r>
+      <w:proofErr w:type="spellEnd"/>
+      <w:r>
+        <w:t xml:space="preserve"> plus grand nombre de fourmis pour les choisir et ainsi les renforcer à nouveau.</w:t>
+      </w:r>
+    </w:p>
+    <w:p>
+      <w:r>
+        <w:t>L'idée principale derrière l'utilisation de CE pour les COP est d'abord de s'associer à chaque</w:t>
+      </w:r>
+      <w:r>
+        <w:t xml:space="preserve"> </w:t>
+      </w:r>
+      <w:r>
+        <w:t>COP un problème d'estimation des événements rares</w:t>
+      </w:r>
+      <w:r>
+        <w:t xml:space="preserve">. L’idée est de construire une </w:t>
+      </w:r>
+      <w:r>
+        <w:t xml:space="preserve">séquence aléatoire de solutions </w:t>
+      </w:r>
+    </w:p>
+    <w:p>
+      <w:pPr>
         <w:rPr>
           <w:b/>
           <w:bCs/>
         </w:rPr>
-        <w:t xml:space="preserve">(COP) </w:t>
-      </w:r>
+      </w:pPr>
       <w:r>
         <w:rPr>
           <w:b/>
           <w:bCs/>
         </w:rPr>
-        <w:t>via entropie croisée</w:t>
-      </w:r>
-    </w:p>
-    <w:p>
-      <w:r>
-        <w:t>Dans ce chapitre, nous montrons comment la méthode CE peut être facilement transformée en</w:t>
-      </w:r>
-      <w:r>
-        <w:t xml:space="preserve"> </w:t>
-      </w:r>
-      <w:r>
-        <w:t>un algorithme randomisé efficace et polyvalent pour résoudre les problèmes d’optimisation</w:t>
-      </w:r>
-      <w:r>
-        <w:t xml:space="preserve"> </w:t>
-      </w:r>
-      <w:r>
-        <w:t>des problèmes d’optimisation combinatoire.</w:t>
-      </w:r>
-    </w:p>
-    <w:p>
-      <w:r>
-        <w:t xml:space="preserve">L'idée </w:t>
-      </w:r>
-      <w:r>
-        <w:t>est de partitionnée une région en sous-régions plus petites</w:t>
-      </w:r>
-      <w:r>
-        <w:t xml:space="preserve"> jusqu'à ce que certaines des sous-régions</w:t>
-      </w:r>
-      <w:r>
-        <w:t xml:space="preserve"> </w:t>
-      </w:r>
-      <w:r>
-        <w:t>ne contiennent qu'un seul point. La méthode se déplace ensuite d'une région à l'autre</w:t>
-      </w:r>
-      <w:r>
-        <w:t xml:space="preserve"> </w:t>
-      </w:r>
-      <w:r>
-        <w:t xml:space="preserve">sur la base d'informations obtenues par échantillonnage aléatoire. </w:t>
-      </w:r>
-    </w:p>
-    <w:p>
-      <w:r>
-        <w:t>Les algorithmes des fourmis sont basés sur le comportement des colonies de fourmis. Il est connu que</w:t>
-      </w:r>
-      <w:r>
-        <w:t xml:space="preserve"> l</w:t>
-      </w:r>
-      <w:r>
-        <w:t>es colonies de fourmis sont capables de résoudre les problèmes les plus courts dans leur environnement naturel.</w:t>
-      </w:r>
-      <w:r>
-        <w:t xml:space="preserve"> E</w:t>
-      </w:r>
-      <w:r>
-        <w:t>n s'appuyant sur un mécanisme biologique assez simple: en marchant,les fourmis déposent au sol une substance chimique appelée phéromone. Les fourmis ont</w:t>
-      </w:r>
-      <w:r>
-        <w:t xml:space="preserve"> </w:t>
-      </w:r>
-      <w:r>
-        <w:t>tendance à suivre ces sentiers de phéromones. Dans un délai fixe, plus court</w:t>
-      </w:r>
-      <w:r>
-        <w:t xml:space="preserve"> l</w:t>
-      </w:r>
-      <w:r>
-        <w:t>es chemins entre le nid et la nourriture peuvent être parcourus plus souvent que les chemins plus longs,</w:t>
-      </w:r>
-      <w:r>
-        <w:t xml:space="preserve"> </w:t>
-      </w:r>
-      <w:r>
-        <w:t xml:space="preserve">et donc ils obtiennent </w:t>
-      </w:r>
-      <w:r>
-        <w:lastRenderedPageBreak/>
-        <w:t>une plus grande quantité de phéromone, ce qui, à son tour, tente un</w:t>
-      </w:r>
-      <w:r>
-        <w:t xml:space="preserve"> </w:t>
-      </w:r>
-      <w:r>
-        <w:t>un plus grand nombre de fourmis pour les choisir et ainsi les renforcer à nouveau.</w:t>
-      </w:r>
-    </w:p>
-    <w:p>
-      <w:r>
-        <w:t>L'idée principale derrière l'utilisation de CE pour les COP est d'abord de s'associer à chaque</w:t>
-      </w:r>
-      <w:r>
-        <w:t xml:space="preserve"> </w:t>
-      </w:r>
-      <w:r>
-        <w:t>COP un problème d'estimation des événements rares</w:t>
-      </w:r>
-      <w:r>
-        <w:t xml:space="preserve">. L’idée est de construire une </w:t>
-      </w:r>
-      <w:r>
-        <w:t xml:space="preserve">séquence aléatoire de solutions </w:t>
-      </w:r>
-    </w:p>
-    <w:p>
-      <w:pPr>
-        <w:rPr>
-          <w:b/>
-          <w:bCs/>
-        </w:rPr>
-      </w:pPr>
-      <w:r>
-        <w:rPr>
-          <w:b/>
-          <w:bCs/>
-        </w:rPr>
         <w:t>4.2 L'algorithme CE principal pour l'optimisation</w:t>
       </w:r>
     </w:p>
     <w:p>
       <w:r>
-        <w:t>Supposons que nous souhaitons maximiser une fonction de performance S(x) sur tous les états</w:t>
-      </w:r>
-      <w:r>
-        <w:t xml:space="preserve"> x</w:t>
-      </w:r>
-      <w:r>
-        <w:t xml:space="preserve"> dans un ensemble </w:t>
-      </w:r>
-      <w:r>
-        <w:t>X</w:t>
-      </w:r>
-      <w:r>
-        <w:t xml:space="preserve">. </w:t>
+        <w:t xml:space="preserve">Supposons que nous souhaitons maximiser une fonction de performance S(x) sur tous les états x dans un ensemble X. </w:t>
       </w:r>
     </w:p>
     <w:p>
@@ -977,7 +1008,7 @@
           <w:noProof/>
         </w:rPr>
         <w:drawing>
-          <wp:inline distT="0" distB="0" distL="0" distR="0">
+          <wp:inline distT="0" distB="0" distL="0" distR="0" wp14:anchorId="3E55C31C" wp14:editId="7B2AD43F">
             <wp:extent cx="1498600" cy="323850"/>
             <wp:effectExtent l="0" t="0" r="6350" b="0"/>
             <wp:docPr id="8" name="Image 8"/>
@@ -1036,32 +1067,28 @@
         <w:t>Remarque :</w:t>
       </w:r>
       <w:r>
-        <w:t xml:space="preserve"> Le maximiseur de S dans la proposition 4.2 peut être assurée si on impose un ordre dans l’ensemble fini X (par exemple l’ordre lexicographique). </w:t>
+        <w:t xml:space="preserve"> Le </w:t>
+      </w:r>
+      <w:proofErr w:type="spellStart"/>
+      <w:r>
+        <w:t>maximiseur</w:t>
+      </w:r>
+      <w:proofErr w:type="spellEnd"/>
+      <w:r>
+        <w:t xml:space="preserve"> de S dans la proposition 4.2 peut être assurée si on impose un ordre dans l’ensemble fini X (par exemple l’ordre lexicographique). </w:t>
       </w:r>
     </w:p>
     <w:p/>
     <w:p>
       <w:r>
-        <w:t>Nous</w:t>
-      </w:r>
-      <w:r>
-        <w:t xml:space="preserve"> </w:t>
-      </w:r>
-      <w:r>
-        <w:t>introduisons de l’aléatoire dans</w:t>
-      </w:r>
-      <w:r>
-        <w:t xml:space="preserve"> notre problème déterministe en définissant une famille de</w:t>
-      </w:r>
-      <w:r>
-        <w:t xml:space="preserve"> densités </w:t>
+        <w:t xml:space="preserve">Nous introduisons de l’aléatoire dans notre problème déterministe en définissant une famille de densités </w:t>
       </w:r>
       <w:r>
         <w:rPr>
           <w:noProof/>
         </w:rPr>
         <w:drawing>
-          <wp:inline distT="0" distB="0" distL="0" distR="0">
+          <wp:inline distT="0" distB="0" distL="0" distR="0" wp14:anchorId="351D753D" wp14:editId="462784D8">
             <wp:extent cx="908050" cy="171450"/>
             <wp:effectExtent l="0" t="0" r="6350" b="0"/>
             <wp:docPr id="9" name="Image 9"/>
@@ -1110,13 +1137,31 @@
         </w:drawing>
       </w:r>
       <w:r>
+        <w:t xml:space="preserve"> sur l'ensemble X. Le problème d’estimation est le suivant (l’ASP : </w:t>
+      </w:r>
+      <w:proofErr w:type="spellStart"/>
+      <w:r>
+        <w:t>associated</w:t>
+      </w:r>
+      <w:proofErr w:type="spellEnd"/>
+      <w:r>
         <w:t xml:space="preserve"> </w:t>
       </w:r>
-      <w:r>
-        <w:t xml:space="preserve">sur l'ensemble X. </w:t>
-      </w:r>
-      <w:r>
-        <w:t xml:space="preserve">Le problème d’estimation est le suivant (l’ASP : associated stochastic problem) : </w:t>
+      <w:proofErr w:type="spellStart"/>
+      <w:r>
+        <w:t>stochastic</w:t>
+      </w:r>
+      <w:proofErr w:type="spellEnd"/>
+      <w:r>
+        <w:t xml:space="preserve"> </w:t>
+      </w:r>
+      <w:proofErr w:type="spellStart"/>
+      <w:r>
+        <w:t>problem</w:t>
+      </w:r>
+      <w:proofErr w:type="spellEnd"/>
+      <w:r>
+        <w:t xml:space="preserve">) : </w:t>
       </w:r>
     </w:p>
     <w:p>
@@ -1125,7 +1170,7 @@
           <w:noProof/>
         </w:rPr>
         <w:drawing>
-          <wp:inline distT="0" distB="0" distL="0" distR="0">
+          <wp:inline distT="0" distB="0" distL="0" distR="0" wp14:anchorId="75202A95" wp14:editId="6E0E8758">
             <wp:extent cx="2787650" cy="279400"/>
             <wp:effectExtent l="0" t="0" r="0" b="6350"/>
             <wp:docPr id="10" name="Image 10"/>
@@ -1176,17 +1221,14 @@
     </w:p>
     <w:p>
       <w:r>
-        <w:t>Ici, X est un vecteur aléatoire</w:t>
-      </w:r>
-      <w:r>
-        <w:t xml:space="preserve"> de densité </w:t>
+        <w:t xml:space="preserve">Ici, X est un vecteur aléatoire de densité </w:t>
       </w:r>
       <w:r>
         <w:rPr>
           <w:noProof/>
         </w:rPr>
         <w:drawing>
-          <wp:inline distT="0" distB="0" distL="0" distR="0" wp14:anchorId="1E27B7C1" wp14:editId="74C13868">
+          <wp:inline distT="0" distB="0" distL="0" distR="0" wp14:anchorId="3E6B267E" wp14:editId="2FB07C6D">
             <wp:extent cx="908050" cy="171450"/>
             <wp:effectExtent l="0" t="0" r="6350" b="0"/>
             <wp:docPr id="11" name="Image 11"/>
@@ -1235,31 +1277,7 @@
         </w:drawing>
       </w:r>
       <w:r>
-        <w:t>(</w:t>
-      </w:r>
-      <w:r>
-        <w:t>par exemple, X pourrait être un Bernoulli aléatoire</w:t>
-      </w:r>
-      <w:r>
-        <w:t>) et gamma</w:t>
-      </w:r>
-      <w:r>
-        <w:t xml:space="preserve"> est un paramètre </w:t>
-      </w:r>
-      <w:r>
-        <w:t>(</w:t>
-      </w:r>
-      <w:r>
-        <w:t>connu ou inconnu</w:t>
-      </w:r>
-      <w:r>
-        <w:t>)</w:t>
-      </w:r>
-      <w:r>
-        <w:t xml:space="preserve">. </w:t>
-      </w:r>
-      <w:r>
-        <w:t>Pour résoudre (4.3), on peut soit estimer l</w:t>
+        <w:t>(par exemple, X pourrait être un Bernoulli aléatoire) et gamma est un paramètre (connu ou inconnu). Pour résoudre (4.3), on peut soit estimer l</w:t>
       </w:r>
       <w:r>
         <w:t xml:space="preserve"> </w:t>
@@ -1272,7 +1290,7 @@
           <w:noProof/>
         </w:rPr>
         <w:drawing>
-          <wp:inline distT="0" distB="0" distL="0" distR="0">
+          <wp:inline distT="0" distB="0" distL="0" distR="0" wp14:anchorId="20A23478" wp14:editId="09C3B564">
             <wp:extent cx="679450" cy="266700"/>
             <wp:effectExtent l="0" t="0" r="6350" b="0"/>
             <wp:docPr id="12" name="Image 12"/>
@@ -1333,7 +1351,7 @@
           <w:noProof/>
         </w:rPr>
         <w:drawing>
-          <wp:inline distT="0" distB="0" distL="0" distR="0" wp14:anchorId="44E57464" wp14:editId="31AEF692">
+          <wp:inline distT="0" distB="0" distL="0" distR="0" wp14:anchorId="34126FFB" wp14:editId="425EC1EE">
             <wp:extent cx="520700" cy="203200"/>
             <wp:effectExtent l="0" t="0" r="0" b="6350"/>
             <wp:docPr id="13" name="Image 13"/>
@@ -1382,17 +1400,14 @@
         </w:drawing>
       </w:r>
       <w:r>
-        <w:t xml:space="preserve"> </w:t>
-      </w:r>
-      <w:r>
-        <w:t xml:space="preserve">qui converge rapidement vers </w:t>
+        <w:t xml:space="preserve"> qui converge rapidement vers </w:t>
       </w:r>
       <w:r>
         <w:rPr>
           <w:noProof/>
         </w:rPr>
         <w:drawing>
-          <wp:inline distT="0" distB="0" distL="0" distR="0" wp14:anchorId="072A0DA5" wp14:editId="735A2CA2">
+          <wp:inline distT="0" distB="0" distL="0" distR="0" wp14:anchorId="4842A7D2" wp14:editId="402CED65">
             <wp:extent cx="457200" cy="196850"/>
             <wp:effectExtent l="0" t="0" r="0" b="0"/>
             <wp:docPr id="14" name="Image 14"/>
@@ -1444,30 +1459,32 @@
     <w:p/>
     <w:p>
       <w:r>
-        <w:t xml:space="preserve">Choix des paramètres : </w:t>
-      </w:r>
-      <w:r>
-        <w:t>Choisir un rho petit (10^-2). Choisir alpha le paramètre de smoothing (entre 0,7 et 1, prendre 0.7). Choisir d (d=5). Fixer N = C*n, où C constante (C = 5 par exemple).</w:t>
-      </w:r>
-    </w:p>
-    <w:p>
-      <w:r>
-        <w:t xml:space="preserve">Initialisation : Choisir </w:t>
-      </w:r>
-      <w:r>
-        <w:t>v</w:t>
-      </w:r>
-      <w:r>
-        <w:t>_0_hat = (p_0_1_hat, …, p_0_n_hat</w:t>
+        <w:t xml:space="preserve">Choix des paramètres : Choisir un rho petit (10^-2). Choisir alpha le paramètre de </w:t>
+      </w:r>
+      <w:proofErr w:type="spellStart"/>
+      <w:r>
+        <w:t>smoothing</w:t>
+      </w:r>
+      <w:proofErr w:type="spellEnd"/>
+      <w:r>
+        <w:t> (entre 0,7 et 1, prendre 0.7). Choisir d (d=5). Fixer N = C*n</w:t>
+      </w:r>
+      <w:r>
+        <w:t>*m</w:t>
+      </w:r>
+      <w:r>
+        <w:t>, où C constante (C = 5 par exemple).</w:t>
+      </w:r>
+    </w:p>
+    <w:p>
+      <w:r>
+        <w:t>Initialisation : Choisir v_0_hat = (p_0_1_hat, …, p_0_n_hat</w:t>
       </w:r>
       <w:r>
         <w:t xml:space="preserve">). </w:t>
       </w:r>
       <w:r>
-        <w:t xml:space="preserve">Fixer </w:t>
-      </w:r>
-      <w:r>
-        <w:t>t = 1</w:t>
+        <w:t>Fixer t = 1</w:t>
       </w:r>
     </w:p>
     <w:p>
@@ -1479,26 +1496,14 @@
         </w:numPr>
       </w:pPr>
       <w:r>
-        <w:t>Générez un échantillon X</w:t>
-      </w:r>
-      <w:r>
-        <w:t>_1</w:t>
-      </w:r>
-      <w:r>
-        <w:t>, ..., X</w:t>
-      </w:r>
-      <w:r>
-        <w:t>_N</w:t>
-      </w:r>
-      <w:r>
-        <w:t xml:space="preserve"> à partir de la densité </w:t>
+        <w:t xml:space="preserve">Générez un échantillon X_1, ..., X_N à partir de la densité </w:t>
       </w:r>
       <w:r>
         <w:rPr>
           <w:noProof/>
         </w:rPr>
         <w:drawing>
-          <wp:inline distT="0" distB="0" distL="0" distR="0">
+          <wp:inline distT="0" distB="0" distL="0" distR="0" wp14:anchorId="169C07D2" wp14:editId="7AE4CBBE">
             <wp:extent cx="571500" cy="196850"/>
             <wp:effectExtent l="0" t="0" r="0" b="0"/>
             <wp:docPr id="16" name="Image 16"/>
@@ -1547,32 +1552,31 @@
         </w:drawing>
       </w:r>
       <w:r>
-        <w:t xml:space="preserve"> </w:t>
-      </w:r>
-      <w:r>
-        <w:t xml:space="preserve">et </w:t>
+        <w:t xml:space="preserve"> et </w:t>
       </w:r>
       <w:r>
         <w:t xml:space="preserve">calculer le </w:t>
       </w:r>
       <w:r>
-        <w:t xml:space="preserve">(1 - </w:t>
-      </w:r>
-      <w:r>
-        <w:t>rho</w:t>
-      </w:r>
-      <w:r>
-        <w:t>) -quantile</w:t>
-      </w:r>
-      <w:r>
-        <w:t xml:space="preserve"> de gamma_t_hat : </w:t>
+        <w:t>(1 - rho) -quantile</w:t>
+      </w:r>
+      <w:r>
+        <w:t xml:space="preserve"> de </w:t>
+      </w:r>
+      <w:proofErr w:type="spellStart"/>
+      <w:r>
+        <w:t>gamma_t_hat</w:t>
+      </w:r>
+      <w:proofErr w:type="spellEnd"/>
+      <w:r>
+        <w:t xml:space="preserve"> : </w:t>
       </w:r>
       <w:r>
         <w:rPr>
           <w:noProof/>
         </w:rPr>
         <w:drawing>
-          <wp:inline distT="0" distB="0" distL="0" distR="0">
+          <wp:inline distT="0" distB="0" distL="0" distR="0" wp14:anchorId="36692AAA" wp14:editId="7B96924C">
             <wp:extent cx="1384300" cy="203200"/>
             <wp:effectExtent l="0" t="0" r="6350" b="6350"/>
             <wp:docPr id="17" name="Image 17"/>
@@ -1654,8 +1658,13 @@
         <w:t xml:space="preserve">et résoudre le programme stochastique </w:t>
       </w:r>
       <w:r>
-        <w:t>suivant en appelant la solution v_t_tilde</w:t>
-      </w:r>
+        <w:t xml:space="preserve">suivant en appelant la solution </w:t>
+      </w:r>
+      <w:proofErr w:type="spellStart"/>
+      <w:r>
+        <w:t>v_t_tilde</w:t>
+      </w:r>
+      <w:proofErr w:type="spellEnd"/>
     </w:p>
     <w:p>
       <w:pPr>
@@ -1667,7 +1676,7 @@
         </w:rPr>
         <w:lastRenderedPageBreak/>
         <w:drawing>
-          <wp:inline distT="0" distB="0" distL="0" distR="0">
+          <wp:inline distT="0" distB="0" distL="0" distR="0" wp14:anchorId="5A7765F1" wp14:editId="318EC3F7">
             <wp:extent cx="3657600" cy="457200"/>
             <wp:effectExtent l="0" t="0" r="0" b="0"/>
             <wp:docPr id="18" name="Image 18"/>
@@ -1731,7 +1740,15 @@
         <w:t>Remarque </w:t>
       </w:r>
       <w:r>
-        <w:t>: Le principal avantage de la méthode CE par rapport à la minimisation de la variance est que dans la plupart des problèmes d'optimisation combinatoire, la mise à jour de V_t peut souvent être fait analytiquement, c'est-à-dire qu'il n'y a pas besoin d'optimisation numérique.</w:t>
+        <w:t xml:space="preserve">: Le principal avantage de la méthode CE par rapport à la minimisation de la variance est que dans la plupart des problèmes d'optimisation combinatoire, la mise à jour de </w:t>
+      </w:r>
+      <w:proofErr w:type="spellStart"/>
+      <w:r>
+        <w:t>V_t</w:t>
+      </w:r>
+      <w:proofErr w:type="spellEnd"/>
+      <w:r>
+        <w:t xml:space="preserve"> peut souvent être fait analytiquement, c'est-à-dire qu'il n'y a pas besoin d'optimisation numérique.</w:t>
       </w:r>
     </w:p>
     <w:p>
@@ -1751,7 +1768,23 @@
         <w:t>Remarque :</w:t>
       </w:r>
       <w:r>
-        <w:t xml:space="preserve"> Dans le cas de mastermind, la solution analytique du programme 4.8 pour le paramètre pij est donné par </w:t>
+        <w:t xml:space="preserve"> Dans le cas de </w:t>
+      </w:r>
+      <w:proofErr w:type="spellStart"/>
+      <w:r>
+        <w:t>mastermind</w:t>
+      </w:r>
+      <w:proofErr w:type="spellEnd"/>
+      <w:r>
+        <w:t xml:space="preserve">, la solution analytique du programme 4.8 pour le paramètre </w:t>
+      </w:r>
+      <w:proofErr w:type="spellStart"/>
+      <w:r>
+        <w:t>pij</w:t>
+      </w:r>
+      <w:proofErr w:type="spellEnd"/>
+      <w:r>
+        <w:t xml:space="preserve"> est donné par </w:t>
       </w:r>
     </w:p>
     <w:p>
@@ -1763,7 +1796,7 @@
           <w:noProof/>
         </w:rPr>
         <w:drawing>
-          <wp:inline distT="0" distB="0" distL="0" distR="0" wp14:anchorId="222E6889" wp14:editId="696D112E">
+          <wp:inline distT="0" distB="0" distL="0" distR="0" wp14:anchorId="4D00A668" wp14:editId="2CFCCF28">
             <wp:extent cx="3331210" cy="522605"/>
             <wp:effectExtent l="0" t="0" r="2540" b="0"/>
             <wp:docPr id="7" name="Image 7"/>
@@ -1832,9 +1865,11 @@
       <w:r>
         <w:t xml:space="preserve">vecteur </w:t>
       </w:r>
+      <w:proofErr w:type="spellStart"/>
       <w:r>
         <w:t>v_t_tilde</w:t>
       </w:r>
+      <w:proofErr w:type="spellEnd"/>
       <w:r>
         <w:br/>
       </w:r>
@@ -1843,7 +1878,7 @@
           <w:noProof/>
         </w:rPr>
         <w:drawing>
-          <wp:inline distT="0" distB="0" distL="0" distR="0">
+          <wp:inline distT="0" distB="0" distL="0" distR="0" wp14:anchorId="79A3F02B" wp14:editId="21419C22">
             <wp:extent cx="1943100" cy="273050"/>
             <wp:effectExtent l="0" t="0" r="0" b="0"/>
             <wp:docPr id="19" name="Image 19"/>
@@ -1896,8 +1931,6 @@
       <w:pPr>
         <w:pStyle w:val="Paragraphedeliste"/>
       </w:pPr>
-      <w:bookmarkStart w:id="0" w:name="_GoBack"/>
-      <w:bookmarkEnd w:id="0"/>
       <w:r>
         <w:rPr>
           <w:b/>
@@ -1906,15 +1939,44 @@
         <w:t>Remarque :</w:t>
       </w:r>
       <w:r>
-        <w:t xml:space="preserve"> la raison de lisser v_t_tilde est double : </w:t>
+        <w:t xml:space="preserve"> la raison de lisser </w:t>
+      </w:r>
+      <w:proofErr w:type="spellStart"/>
+      <w:r>
+        <w:t>v_t_tilde</w:t>
+      </w:r>
+      <w:proofErr w:type="spellEnd"/>
+      <w:r>
+        <w:t xml:space="preserve"> est double : </w:t>
       </w:r>
       <w:r>
         <w:br/>
-        <w:t>(a) pour lisser les valeurs de v_t_hat</w:t>
-      </w:r>
+        <w:t xml:space="preserve">(a) pour lisser les valeurs de </w:t>
+      </w:r>
+      <w:proofErr w:type="spellStart"/>
+      <w:r>
+        <w:t>v_t_hat</w:t>
+      </w:r>
+      <w:proofErr w:type="spellEnd"/>
       <w:r>
         <w:br/>
-        <w:t>(b) pour réduire la probabilité qu'une composante v_t_i_hat soit nulle ou égale à un dès les premières itérations. Ceci est particulièrement important dans le cas de matrice de probabilités. Cela impliquerait que l’algorithme puisse converger vers les mauvaises solutions. Ainsi on aura toujours v_t_i_hat &gt; 0</w:t>
+        <w:t xml:space="preserve">(b) pour réduire la probabilité qu'une composante </w:t>
+      </w:r>
+      <w:proofErr w:type="spellStart"/>
+      <w:r>
+        <w:t>v_t_i_hat</w:t>
+      </w:r>
+      <w:proofErr w:type="spellEnd"/>
+      <w:r>
+        <w:t xml:space="preserve"> soit nulle ou égale à un dès les premières itérations. Ceci est particulièrement important dans le cas de matrice de probabilités. Cela impliquerait que l’algorithme puisse converger vers les mauvaises solutions. Ainsi on aura toujours </w:t>
+      </w:r>
+      <w:proofErr w:type="spellStart"/>
+      <w:r>
+        <w:t>v_t_i_hat</w:t>
+      </w:r>
+      <w:proofErr w:type="spellEnd"/>
+      <w:r>
+        <w:t xml:space="preserve"> &gt; 0</w:t>
       </w:r>
     </w:p>
     <w:p>
@@ -1934,7 +1996,13 @@
         <w:t>Si pour certains t&gt; d</w:t>
       </w:r>
       <w:r>
-        <w:t xml:space="preserve"> l’équation suivante est vérifiée, arrêtez l’algorithme. Sinon reprenez à l’étape 1. </w:t>
+        <w:t xml:space="preserve"> </w:t>
+      </w:r>
+      <w:r>
+        <w:t xml:space="preserve">(d = 5 par exemple) </w:t>
+      </w:r>
+      <w:r>
+        <w:t xml:space="preserve">l’équation suivante est vérifiée, arrêtez l’algorithme. Sinon reprenez à l’étape 1. </w:t>
       </w:r>
     </w:p>
     <w:p>
@@ -1946,7 +2014,7 @@
           <w:noProof/>
         </w:rPr>
         <w:drawing>
-          <wp:inline distT="0" distB="0" distL="0" distR="0">
+          <wp:inline distT="0" distB="0" distL="0" distR="0" wp14:anchorId="6D0F773A" wp14:editId="055DD2BA">
             <wp:extent cx="1866900" cy="254000"/>
             <wp:effectExtent l="0" t="0" r="0" b="0"/>
             <wp:docPr id="21" name="Image 21"/>
@@ -2007,100 +2075,71 @@
           <w:b/>
           <w:bCs/>
         </w:rPr>
-        <w:t>IV Application au mastermind</w:t>
-      </w:r>
-    </w:p>
-    <w:p>
-      <w:r>
-        <w:t xml:space="preserve">Dans le cas du jeu du mastermind, </w:t>
-      </w:r>
-      <w:r>
-        <w:t xml:space="preserve">nous appliquons la méthode CE </w:t>
-      </w:r>
-      <w:r>
-        <w:t xml:space="preserve">dans un cadre de « machine learning ». </w:t>
-      </w:r>
-      <w:r>
-        <w:t xml:space="preserve"> En plus de sa simplicité, l'avantage d'utiliser le CE</w:t>
-      </w:r>
-      <w:r>
-        <w:t xml:space="preserve"> en machine learning est </w:t>
-      </w:r>
-      <w:r>
-        <w:t>qu'</w:t>
-      </w:r>
-      <w:r>
-        <w:t>il</w:t>
-      </w:r>
-      <w:r>
-        <w:t xml:space="preserve"> ne nécessite pas d'estimation directe de</w:t>
-      </w:r>
-      <w:r>
-        <w:t xml:space="preserve"> </w:t>
-      </w:r>
-      <w:r>
-        <w:t>gradients, comme le font de nombreux autres algorithmes</w:t>
-      </w:r>
-      <w:r>
-        <w:t xml:space="preserve">. </w:t>
-      </w:r>
-      <w:r>
-        <w:t>De plus, en tant que</w:t>
-      </w:r>
-      <w:r>
-        <w:t xml:space="preserve"> </w:t>
-      </w:r>
-      <w:r>
-        <w:t>procédure d'optimisation globale, la méthode CE est assez robuste en ce qui concerne</w:t>
-      </w:r>
-      <w:r>
-        <w:t xml:space="preserve"> </w:t>
-      </w:r>
-      <w:r>
-        <w:t xml:space="preserve">les </w:t>
-      </w:r>
-      <w:r>
-        <w:t>initialisations</w:t>
-      </w:r>
-      <w:r>
-        <w:t xml:space="preserve"> et les erreurs d'échantillonnage</w:t>
-      </w:r>
-      <w:r>
-        <w:t xml:space="preserve">.  </w:t>
-      </w:r>
-    </w:p>
-    <w:p>
-      <w:r>
-        <w:t xml:space="preserve">L’objectif du mastermind est de deviner un « code » de billes (n billes) colorées (m couleurs numérotées de 1 à m), à la suite de plusieurs propositions. La solution cachée y et les propositions x sont donc représentées par des </w:t>
-      </w:r>
-      <w:r>
-        <w:t>vecteur</w:t>
-      </w:r>
-      <w:r>
-        <w:t>s</w:t>
-      </w:r>
-      <w:r>
-        <w:t xml:space="preserve"> ligne de longueur n avec des nombres en</w:t>
-      </w:r>
-      <w:r>
-        <w:t xml:space="preserve">tre 1 et m. Soit X l’ensemble des solutions possibles. </w:t>
-      </w:r>
-      <w:r>
-        <w:t>Le nombre total de possibilités est m^n.</w:t>
-      </w:r>
-    </w:p>
-    <w:p>
-      <w:r>
-        <w:t xml:space="preserve">Après chaque nouvelle </w:t>
-      </w:r>
-      <w:r>
-        <w:t xml:space="preserve">proposition, des informations sur le code sont fournies sous la forme de billes noires (billes exactement au bon endroit) et blanches (bille </w:t>
-      </w:r>
-      <w:r>
-        <w:t>dans la solution, mais dans la mauvaise position</w:t>
-      </w:r>
-      <w:r>
-        <w:t>)</w:t>
+        <w:t xml:space="preserve">IV Application au </w:t>
+      </w:r>
+      <w:proofErr w:type="spellStart"/>
+      <w:r>
+        <w:rPr>
+          <w:b/>
+          <w:bCs/>
+        </w:rPr>
+        <w:t>mastermind</w:t>
+      </w:r>
+      <w:proofErr w:type="spellEnd"/>
+    </w:p>
+    <w:p>
+      <w:r>
+        <w:t xml:space="preserve">Dans le cas du jeu du </w:t>
+      </w:r>
+      <w:proofErr w:type="spellStart"/>
+      <w:r>
+        <w:t>mastermind</w:t>
+      </w:r>
+      <w:proofErr w:type="spellEnd"/>
+      <w:r>
+        <w:t xml:space="preserve">, nous appliquons la méthode CE dans un cadre de « machine </w:t>
+      </w:r>
+      <w:proofErr w:type="spellStart"/>
+      <w:r>
+        <w:t>learning</w:t>
+      </w:r>
+      <w:proofErr w:type="spellEnd"/>
+      <w:r>
+        <w:t xml:space="preserve"> ».  En plus de sa simplicité, l'avantage d'utiliser le CE en machine </w:t>
+      </w:r>
+      <w:proofErr w:type="spellStart"/>
+      <w:r>
+        <w:t>learning</w:t>
+      </w:r>
+      <w:proofErr w:type="spellEnd"/>
+      <w:r>
+        <w:t xml:space="preserve"> est qu'il ne nécessite pas d'estimation directe de gradients, comme le font de nombreux autres algorithmes. De plus, en tant que procédure d'optimisation globale, la méthode CE est assez robuste en ce qui concerne les initialisations et les erreurs d'échantillonnage.  </w:t>
+      </w:r>
+    </w:p>
+    <w:p>
+      <w:r>
+        <w:t xml:space="preserve">L’objectif du </w:t>
+      </w:r>
+      <w:proofErr w:type="spellStart"/>
+      <w:r>
+        <w:t>mastermind</w:t>
+      </w:r>
+      <w:proofErr w:type="spellEnd"/>
+      <w:r>
+        <w:t xml:space="preserve"> est de deviner un « code » de billes (n billes) colorées (m couleurs numérotées de 1 à m), à la suite de plusieurs propositions. La solution cachée y et les propositions x sont donc représentées par des vecteurs ligne de longueur n avec des nombres entre 1 et m. Soit X l’ensemble des solutions possibles. Le nombre total de possibilités est </w:t>
+      </w:r>
+      <w:proofErr w:type="spellStart"/>
+      <w:r>
+        <w:t>m^n</w:t>
+      </w:r>
+      <w:proofErr w:type="spellEnd"/>
+      <w:r>
+        <w:t>.</w:t>
+      </w:r>
+    </w:p>
+    <w:p>
+      <w:r>
+        <w:t>Après chaque nouvelle proposition, des informations sur le code sont fournies sous la forme de billes noires (billes exactement au bon endroit) et blanches (bille dans la solution, mais dans la mauvaise position)</w:t>
       </w:r>
     </w:p>
     <w:p>
@@ -2117,25 +2156,7 @@
         <w:t>X</w:t>
       </w:r>
       <w:r>
-        <w:t xml:space="preserve">, </w:t>
-      </w:r>
-      <w:r>
-        <w:t>on définit une fonction de performance S</w:t>
-      </w:r>
-      <w:r>
-        <w:t xml:space="preserve"> </w:t>
-      </w:r>
-      <w:r>
-        <w:t xml:space="preserve">qui retourne pour chaque supposition x </w:t>
-      </w:r>
-      <w:r>
-        <w:t xml:space="preserve">un « score </w:t>
-      </w:r>
-      <w:r>
-        <w:t>»</w:t>
-      </w:r>
-      <w:r>
-        <w:t xml:space="preserve"> calculé comme suit : </w:t>
+        <w:t xml:space="preserve">, on définit une fonction de performance S qui retourne pour chaque supposition x un « score » calculé comme suit : </w:t>
       </w:r>
     </w:p>
     <w:p>
@@ -2144,7 +2165,7 @@
           <w:noProof/>
         </w:rPr>
         <w:drawing>
-          <wp:inline distT="0" distB="0" distL="0" distR="0">
+          <wp:inline distT="0" distB="0" distL="0" distR="0" wp14:anchorId="7B69D759" wp14:editId="267770DD">
             <wp:extent cx="2495550" cy="184150"/>
             <wp:effectExtent l="0" t="0" r="0" b="6350"/>
             <wp:docPr id="24" name="Image 24"/>
@@ -2196,33 +2217,28 @@
     <w:p>
       <w:r>
         <w:lastRenderedPageBreak/>
-        <w:t xml:space="preserve">Avec NBlack et NWhite respectivement le nombre de billes noires et blanches obtenues après avoir fait une proposition. Ici, le choix de donné un poids de 2 aux billes noires et d’un aux billes blanches est arbitraire et aurait pu être autrement. </w:t>
-      </w:r>
-    </w:p>
-    <w:p>
-      <w:r>
-        <w:t xml:space="preserve">Exemple : </w:t>
-      </w:r>
-      <w:r>
-        <w:t>P</w:t>
-      </w:r>
-      <w:r>
-        <w:t>our n=5 et m=7</w:t>
-      </w:r>
-      <w:r>
-        <w:t xml:space="preserve">, Soit </w:t>
-      </w:r>
-      <w:r>
-        <w:t xml:space="preserve">y = (4, 2,4, 7, 3) </w:t>
-      </w:r>
-      <w:r>
-        <w:t xml:space="preserve">la solution cachée et </w:t>
-      </w:r>
-      <w:r>
-        <w:t>x= (4, 3,4, 2,5)</w:t>
-      </w:r>
-      <w:r>
-        <w:t xml:space="preserve"> une proposition. On obtient en réponse une billes blanches (2</w:t>
+        <w:t xml:space="preserve">Avec </w:t>
+      </w:r>
+      <w:proofErr w:type="spellStart"/>
+      <w:r>
+        <w:t>NBlack</w:t>
+      </w:r>
+      <w:proofErr w:type="spellEnd"/>
+      <w:r>
+        <w:t xml:space="preserve"> et </w:t>
+      </w:r>
+      <w:proofErr w:type="spellStart"/>
+      <w:r>
+        <w:t>NWhite</w:t>
+      </w:r>
+      <w:proofErr w:type="spellEnd"/>
+      <w:r>
+        <w:t xml:space="preserve"> respectivement le nombre de billes noires et blanches obtenues après avoir fait une proposition. Ici, le choix de donné un poids de 2 aux billes noires et d’un aux billes blanches est arbitraire et aurait pu être autrement. </w:t>
+      </w:r>
+    </w:p>
+    <w:p>
+      <w:r>
+        <w:t>Exemple : Pour n=5 et m=7, Soit y = (4, 2,4, 7, 3) la solution cachée et x= (4, 3,4, 2,5) une proposition. On obtient en réponse une billes blanches (2</w:t>
       </w:r>
       <w:r>
         <w:rPr>
@@ -2293,7 +2309,15 @@
         <w:t>X</w:t>
       </w:r>
       <w:r>
-        <w:t xml:space="preserve"> de réponses aléatoires. Nous pouvons le faire grâce à la création d’une matrice P de taille n x m. Chaque élément pij de P</w:t>
+        <w:t xml:space="preserve"> de réponses aléatoires. Nous pouvons le faire grâce à la création d’une matrice P de taille n x m. Chaque élément </w:t>
+      </w:r>
+      <w:proofErr w:type="spellStart"/>
+      <w:r>
+        <w:t>pij</w:t>
+      </w:r>
+      <w:proofErr w:type="spellEnd"/>
+      <w:r>
+        <w:t xml:space="preserve"> de P</w:t>
       </w:r>
       <w:r>
         <w:t xml:space="preserve"> décrit la probabilité que </w:t>
@@ -2302,14 +2326,27 @@
         <w:t>de choisir</w:t>
       </w:r>
       <w:r>
-        <w:t xml:space="preserve"> la j-ème couleur pour l</w:t>
+        <w:t xml:space="preserve"> la </w:t>
+      </w:r>
+      <w:proofErr w:type="spellStart"/>
+      <w:r>
+        <w:t>j-ème</w:t>
+      </w:r>
+      <w:proofErr w:type="spellEnd"/>
+      <w:r>
+        <w:t xml:space="preserve"> couleur pour l</w:t>
       </w:r>
       <w:r>
         <w:t>a</w:t>
       </w:r>
       <w:r>
-        <w:t xml:space="preserve"> i-ème</w:t>
-      </w:r>
+        <w:t xml:space="preserve"> </w:t>
+      </w:r>
+      <w:proofErr w:type="spellStart"/>
+      <w:r>
+        <w:t>i-ème</w:t>
+      </w:r>
+      <w:proofErr w:type="spellEnd"/>
       <w:r>
         <w:t xml:space="preserve"> bille. </w:t>
       </w:r>
@@ -2323,7 +2360,31 @@
         <w:t xml:space="preserve">, </w:t>
       </w:r>
       <w:r>
-        <w:t>la somme des lignes de la matrice est toujours égale à 1. A chaque itération t de l’algorithme, nous échantillon indépendamment pour chaque ligne (c’est-à-dire chaque bille) une couleur utilisant la matrice de probabilité P_t_hat, puis calculons le score selon la formule (8.1).  La mise à jour des éléments P_t_hat_ij de la matrice P_t_hat est effectuée selon la formule (4.14)</w:t>
+        <w:t xml:space="preserve">la somme des lignes de la matrice est toujours égale à 1. A chaque itération t de l’algorithme, nous échantillon indépendamment pour chaque ligne (c’est-à-dire chaque bille) une couleur utilisant la matrice de probabilité </w:t>
+      </w:r>
+      <w:proofErr w:type="spellStart"/>
+      <w:r>
+        <w:t>P_t_hat</w:t>
+      </w:r>
+      <w:proofErr w:type="spellEnd"/>
+      <w:r>
+        <w:t xml:space="preserve">, puis calculons le score selon la formule (8.1).  La mise à jour des éléments </w:t>
+      </w:r>
+      <w:proofErr w:type="spellStart"/>
+      <w:r>
+        <w:t>P_t_hat_ij</w:t>
+      </w:r>
+      <w:proofErr w:type="spellEnd"/>
+      <w:r>
+        <w:t xml:space="preserve"> de la matrice </w:t>
+      </w:r>
+      <w:proofErr w:type="spellStart"/>
+      <w:r>
+        <w:t>P_t_hat</w:t>
+      </w:r>
+      <w:proofErr w:type="spellEnd"/>
+      <w:r>
+        <w:t xml:space="preserve"> est effectuée selon la formule (4.14)</w:t>
       </w:r>
       <w:r>
         <w:rPr>
@@ -2335,25 +2396,55 @@
         <w:t xml:space="preserve">. </w:t>
       </w:r>
     </w:p>
-    <w:p/>
-    <w:p/>
-    <w:p/>
-    <w:p>
-      <w:r>
-        <w:t xml:space="preserve">Brouillon : à coder en R ce graphique. </w:t>
-      </w:r>
-    </w:p>
-    <w:p/>
+    <w:p>
+      <w:r>
+        <w:rPr>
+          <w:b/>
+          <w:bCs/>
+        </w:rPr>
+        <w:t xml:space="preserve">V </w:t>
+      </w:r>
+      <w:r>
+        <w:rPr>
+          <w:b/>
+          <w:bCs/>
+        </w:rPr>
+        <w:t>« </w:t>
+      </w:r>
+      <w:r>
+        <w:rPr>
+          <w:b/>
+          <w:bCs/>
+        </w:rPr>
+        <w:t>Evaluation</w:t>
+      </w:r>
+      <w:r>
+        <w:rPr>
+          <w:b/>
+          <w:bCs/>
+        </w:rPr>
+        <w:t> »</w:t>
+      </w:r>
+      <w:bookmarkStart w:id="0" w:name="_GoBack"/>
+      <w:bookmarkEnd w:id="0"/>
+      <w:r>
+        <w:rPr>
+          <w:b/>
+          <w:bCs/>
+        </w:rPr>
+        <w:t xml:space="preserve"> du modèle</w:t>
+      </w:r>
+    </w:p>
     <w:p>
       <w:r>
         <w:rPr>
           <w:noProof/>
         </w:rPr>
         <w:drawing>
-          <wp:inline distT="0" distB="0" distL="0" distR="0">
-            <wp:extent cx="2089785" cy="1632585"/>
-            <wp:effectExtent l="0" t="0" r="5715" b="5715"/>
-            <wp:docPr id="6" name="Image 6"/>
+          <wp:inline distT="0" distB="0" distL="0" distR="0" wp14:anchorId="4A8F07A7" wp14:editId="109AF005">
+            <wp:extent cx="4540250" cy="1917700"/>
+            <wp:effectExtent l="0" t="0" r="0" b="6350"/>
+            <wp:docPr id="15" name="Image 15"/>
             <wp:cNvGraphicFramePr>
               <a:graphicFrameLocks xmlns:a="http://schemas.openxmlformats.org/drawingml/2006/main" noChangeAspect="1"/>
             </wp:cNvGraphicFramePr>
@@ -2361,7 +2452,7 @@
               <a:graphicData uri="http://schemas.openxmlformats.org/drawingml/2006/picture">
                 <pic:pic xmlns:pic="http://schemas.openxmlformats.org/drawingml/2006/picture">
                   <pic:nvPicPr>
-                    <pic:cNvPr id="0" name="Picture 5"/>
+                    <pic:cNvPr id="0" name="Picture 2"/>
                     <pic:cNvPicPr>
                       <a:picLocks noChangeAspect="1" noChangeArrowheads="1"/>
                     </pic:cNvPicPr>
@@ -2382,7 +2473,7 @@
                   <pic:spPr bwMode="auto">
                     <a:xfrm>
                       <a:off x="0" y="0"/>
-                      <a:ext cx="2089785" cy="1632585"/>
+                      <a:ext cx="4540250" cy="1917700"/>
                     </a:xfrm>
                     <a:prstGeom prst="rect">
                       <a:avLst/>
@@ -2399,6 +2490,156 @@
         </w:drawing>
       </w:r>
     </w:p>
+    <w:p>
+      <w:r>
+        <w:t>Résultats</w:t>
+      </w:r>
+      <w:r>
+        <w:t xml:space="preserve"> pour </w:t>
+      </w:r>
+      <w:proofErr w:type="spellStart"/>
+      <w:r>
+        <w:t>mastemermind</w:t>
+      </w:r>
+      <w:proofErr w:type="spellEnd"/>
+      <w:r>
+        <w:t xml:space="preserve"> : 34 secondes pour n = 36, m = 33, N=5</w:t>
+      </w:r>
+      <w:r>
+        <w:t>*</w:t>
+      </w:r>
+      <w:r>
+        <w:t>m</w:t>
+      </w:r>
+      <w:r>
+        <w:t>*</w:t>
+      </w:r>
+      <w:r>
+        <w:t>n, rho = 0.01, alpha = 0.7</w:t>
+      </w:r>
+    </w:p>
+    <w:p/>
+    <w:p>
+      <w:r>
+        <w:rPr>
+          <w:noProof/>
+        </w:rPr>
+        <w:drawing>
+          <wp:inline distT="0" distB="0" distL="0" distR="0" wp14:anchorId="266E434F" wp14:editId="6F18F2A1">
+            <wp:extent cx="1959610" cy="1959610"/>
+            <wp:effectExtent l="0" t="0" r="2540" b="2540"/>
+            <wp:docPr id="6" name="Image 6"/>
+            <wp:cNvGraphicFramePr>
+              <a:graphicFrameLocks xmlns:a="http://schemas.openxmlformats.org/drawingml/2006/main" noChangeAspect="1"/>
+            </wp:cNvGraphicFramePr>
+            <a:graphic xmlns:a="http://schemas.openxmlformats.org/drawingml/2006/main">
+              <a:graphicData uri="http://schemas.openxmlformats.org/drawingml/2006/picture">
+                <pic:pic xmlns:pic="http://schemas.openxmlformats.org/drawingml/2006/picture">
+                  <pic:nvPicPr>
+                    <pic:cNvPr id="0" name="Picture 1"/>
+                    <pic:cNvPicPr>
+                      <a:picLocks noChangeAspect="1" noChangeArrowheads="1"/>
+                    </pic:cNvPicPr>
+                  </pic:nvPicPr>
+                  <pic:blipFill>
+                    <a:blip r:embed="rId26">
+                      <a:extLst>
+                        <a:ext uri="{28A0092B-C50C-407E-A947-70E740481C1C}">
+                          <a14:useLocalDpi xmlns:a14="http://schemas.microsoft.com/office/drawing/2010/main" val="0"/>
+                        </a:ext>
+                      </a:extLst>
+                    </a:blip>
+                    <a:srcRect/>
+                    <a:stretch>
+                      <a:fillRect/>
+                    </a:stretch>
+                  </pic:blipFill>
+                  <pic:spPr bwMode="auto">
+                    <a:xfrm>
+                      <a:off x="0" y="0"/>
+                      <a:ext cx="1959610" cy="1959610"/>
+                    </a:xfrm>
+                    <a:prstGeom prst="rect">
+                      <a:avLst/>
+                    </a:prstGeom>
+                    <a:noFill/>
+                    <a:ln>
+                      <a:noFill/>
+                    </a:ln>
+                  </pic:spPr>
+                </pic:pic>
+              </a:graphicData>
+            </a:graphic>
+          </wp:inline>
+        </w:drawing>
+      </w:r>
+    </w:p>
+    <w:p>
+      <w:r>
+        <w:lastRenderedPageBreak/>
+        <w:t xml:space="preserve">TODO </w:t>
+      </w:r>
+    </w:p>
+    <w:p>
+      <w:r>
+        <w:rPr>
+          <w:noProof/>
+        </w:rPr>
+        <w:drawing>
+          <wp:inline distT="0" distB="0" distL="0" distR="0" wp14:anchorId="7C1FA478" wp14:editId="64F588C5">
+            <wp:extent cx="1866900" cy="254000"/>
+            <wp:effectExtent l="0" t="0" r="0" b="0"/>
+            <wp:docPr id="5" name="Image 5"/>
+            <wp:cNvGraphicFramePr>
+              <a:graphicFrameLocks xmlns:a="http://schemas.openxmlformats.org/drawingml/2006/main" noChangeAspect="1"/>
+            </wp:cNvGraphicFramePr>
+            <a:graphic xmlns:a="http://schemas.openxmlformats.org/drawingml/2006/main">
+              <a:graphicData uri="http://schemas.openxmlformats.org/drawingml/2006/picture">
+                <pic:pic xmlns:pic="http://schemas.openxmlformats.org/drawingml/2006/picture">
+                  <pic:nvPicPr>
+                    <pic:cNvPr id="0" name="Picture 19"/>
+                    <pic:cNvPicPr>
+                      <a:picLocks noChangeAspect="1" noChangeArrowheads="1"/>
+                    </pic:cNvPicPr>
+                  </pic:nvPicPr>
+                  <pic:blipFill>
+                    <a:blip r:embed="rId23">
+                      <a:extLst>
+                        <a:ext uri="{28A0092B-C50C-407E-A947-70E740481C1C}">
+                          <a14:useLocalDpi xmlns:a14="http://schemas.microsoft.com/office/drawing/2010/main" val="0"/>
+                        </a:ext>
+                      </a:extLst>
+                    </a:blip>
+                    <a:srcRect/>
+                    <a:stretch>
+                      <a:fillRect/>
+                    </a:stretch>
+                  </pic:blipFill>
+                  <pic:spPr bwMode="auto">
+                    <a:xfrm>
+                      <a:off x="0" y="0"/>
+                      <a:ext cx="1866900" cy="254000"/>
+                    </a:xfrm>
+                    <a:prstGeom prst="rect">
+                      <a:avLst/>
+                    </a:prstGeom>
+                    <a:noFill/>
+                    <a:ln>
+                      <a:noFill/>
+                    </a:ln>
+                  </pic:spPr>
+                </pic:pic>
+              </a:graphicData>
+            </a:graphic>
+          </wp:inline>
+        </w:drawing>
+      </w:r>
+      <w:r>
+        <w:t xml:space="preserve"> d = 5</w:t>
+      </w:r>
+    </w:p>
+    <w:p/>
+    <w:p/>
     <w:sectPr>
       <w:pgSz w:w="11906" w:h="16838"/>
       <w:pgMar w:top="1417" w:right="1417" w:bottom="1417" w:left="1417" w:header="708" w:footer="708" w:gutter="0"/>
@@ -2465,10 +2706,7 @@
         <w:footnoteRef/>
       </w:r>
       <w:r>
-        <w:t xml:space="preserve"> </w:t>
-      </w:r>
-      <w:r>
-        <w:t xml:space="preserve">Le numérateur en (4.14) compte simplement le nombre de fois l'indice de couleur j a été attribué à la bille 1 pour les échantillons. </w:t>
+        <w:t xml:space="preserve"> Le numérateur en (4.14) compte simplement le nombre de fois l'indice de couleur j a été attribué à la bille 1 pour les échantillons. </w:t>
       </w:r>
     </w:p>
     <w:p>
@@ -3448,7 +3686,7 @@
 </file>
 
 <file path=customXml/itemProps1.xml><?xml version="1.0" encoding="utf-8"?>
-<ds:datastoreItem xmlns:ds="http://schemas.openxmlformats.org/officeDocument/2006/customXml" ds:itemID="{48820456-4468-4122-BC37-3D916EBE85BC}">
+<ds:datastoreItem xmlns:ds="http://schemas.openxmlformats.org/officeDocument/2006/customXml" ds:itemID="{A08EACB1-1F75-4DC8-B2C8-582B9DCDA3BB}">
   <ds:schemaRefs>
     <ds:schemaRef ds:uri="http://schemas.openxmlformats.org/officeDocument/2006/bibliography"/>
   </ds:schemaRefs>

</xml_diff>

<commit_message>
màj fiche word kim
</commit_message>
<xml_diff>
--- a/Brouillons/Kim/fiche_CE.docx
+++ b/Brouillons/Kim/fiche_CE.docx
@@ -44,7 +44,15 @@
         <w:t xml:space="preserve">La </w:t>
       </w:r>
       <w:r>
-        <w:t>méthode CE présente une méthode simple, efficace et générale pour résoudre</w:t>
+        <w:t xml:space="preserve">méthode </w:t>
+      </w:r>
+      <w:proofErr w:type="gramStart"/>
+      <w:r>
+        <w:t>CE</w:t>
+      </w:r>
+      <w:proofErr w:type="gramEnd"/>
+      <w:r>
+        <w:t xml:space="preserve"> présente une méthode simple, efficace et générale pour résoudre</w:t>
       </w:r>
       <w:r>
         <w:t xml:space="preserve"> </w:t>
@@ -73,7 +81,15 @@
     </w:p>
     <w:p>
       <w:r>
-        <w:t>Dans le domaine de la simulation d'événements rares, la méthode CE est utilisée conjointement</w:t>
+        <w:t xml:space="preserve">Dans le domaine de la simulation d'événements rares, la méthode </w:t>
+      </w:r>
+      <w:proofErr w:type="gramStart"/>
+      <w:r>
+        <w:t>CE</w:t>
+      </w:r>
+      <w:proofErr w:type="gramEnd"/>
+      <w:r>
+        <w:t xml:space="preserve"> est utilisée conjointement</w:t>
       </w:r>
       <w:r>
         <w:t xml:space="preserve"> </w:t>
@@ -174,7 +190,15 @@
     </w:p>
     <w:p>
       <w:r>
-        <w:t>Récemment, il a été constaté que la méthode CE a un lien étroit avec</w:t>
+        <w:t xml:space="preserve">Récemment, il a été constaté que la méthode </w:t>
+      </w:r>
+      <w:proofErr w:type="gramStart"/>
+      <w:r>
+        <w:t>CE</w:t>
+      </w:r>
+      <w:proofErr w:type="gramEnd"/>
+      <w:r>
+        <w:t xml:space="preserve"> a un lien étroit avec</w:t>
       </w:r>
       <w:r>
         <w:t xml:space="preserve"> </w:t>
@@ -236,7 +260,15 @@
         <w:t xml:space="preserve"> de la fonction de densité</w:t>
       </w:r>
       <w:r>
-        <w:t>) en fonction des données, afin de produire un «meilleur» échantillon lors de la prochaine itération.</w:t>
+        <w:t>) en fonction des données, afin de produire un</w:t>
+      </w:r>
+      <w:proofErr w:type="gramStart"/>
+      <w:r>
+        <w:t xml:space="preserve"> «meilleur</w:t>
+      </w:r>
+      <w:proofErr w:type="gramEnd"/>
+      <w:r>
+        <w:t>» échantillon lors de la prochaine itération.</w:t>
       </w:r>
     </w:p>
     <w:p>
@@ -285,12 +317,17 @@
       <w:r>
         <w:t>_</w:t>
       </w:r>
+      <w:proofErr w:type="gramStart"/>
       <w:r>
         <w:t>i</w:t>
       </w:r>
       <w:proofErr w:type="spellEnd"/>
       <w:r>
-        <w:t xml:space="preserve">,..., </w:t>
+        <w:t>,...</w:t>
+      </w:r>
+      <w:proofErr w:type="gramEnd"/>
+      <w:r>
+        <w:t xml:space="preserve">, </w:t>
       </w:r>
       <w:proofErr w:type="spellStart"/>
       <w:r>
@@ -444,12 +481,17 @@
       <w:r>
         <w:t>_</w:t>
       </w:r>
+      <w:proofErr w:type="gramStart"/>
       <w:r>
         <w:t>i</w:t>
       </w:r>
       <w:proofErr w:type="spellEnd"/>
       <w:r>
-        <w:t xml:space="preserve">,..., </w:t>
+        <w:t>,...</w:t>
+      </w:r>
+      <w:proofErr w:type="gramEnd"/>
+      <w:r>
+        <w:t xml:space="preserve">, </w:t>
       </w:r>
       <w:proofErr w:type="spellStart"/>
       <w:r>
@@ -543,10 +585,18 @@
         <w:t xml:space="preserve"> échantillon X</w:t>
       </w:r>
       <w:r>
-        <w:t>_1</w:t>
-      </w:r>
-      <w:r>
-        <w:t>,. . . , X</w:t>
+        <w:t>_</w:t>
+      </w:r>
+      <w:proofErr w:type="gramStart"/>
+      <w:r>
+        <w:t>1</w:t>
+      </w:r>
+      <w:r>
+        <w:t>,. . .</w:t>
+      </w:r>
+      <w:proofErr w:type="gramEnd"/>
+      <w:r>
+        <w:t xml:space="preserve"> , X</w:t>
       </w:r>
       <w:r>
         <w:t xml:space="preserve">_N </w:t>
@@ -598,8 +648,13 @@
       <w:r>
         <w:t xml:space="preserve">plus petit au plus grand, </w:t>
       </w:r>
-      <w:r>
-        <w:t>S(1)… S(N)</w:t>
+      <w:proofErr w:type="gramStart"/>
+      <w:r>
+        <w:t>S(</w:t>
+      </w:r>
+      <w:proofErr w:type="gramEnd"/>
+      <w:r>
+        <w:t>1)… S(N)</w:t>
       </w:r>
     </w:p>
     <w:p>
@@ -767,7 +822,15 @@
         </w:numPr>
       </w:pPr>
       <w:r>
-        <w:t>Si le critère d'arrêt est satisfait, arrêtez-vous; sinon</w:t>
+        <w:t>Si le critère d'arrêt est satisfait, arrêtez-</w:t>
+      </w:r>
+      <w:proofErr w:type="gramStart"/>
+      <w:r>
+        <w:t>vous;</w:t>
+      </w:r>
+      <w:proofErr w:type="gramEnd"/>
+      <w:r>
+        <w:t xml:space="preserve"> sinon</w:t>
       </w:r>
       <w:r>
         <w:t xml:space="preserve"> incrémentez t et repartez de l’étape 1.</w:t>
@@ -921,7 +984,15 @@
         <w:t xml:space="preserve"> E</w:t>
       </w:r>
       <w:r>
-        <w:t xml:space="preserve">n s'appuyant sur un mécanisme biologique assez simple: en </w:t>
+        <w:t xml:space="preserve">n s'appuyant sur un mécanisme biologique assez </w:t>
+      </w:r>
+      <w:proofErr w:type="gramStart"/>
+      <w:r>
+        <w:t>simple:</w:t>
+      </w:r>
+      <w:proofErr w:type="gramEnd"/>
+      <w:r>
+        <w:t xml:space="preserve"> en </w:t>
       </w:r>
       <w:proofErr w:type="spellStart"/>
       <w:r>
@@ -1637,7 +1708,15 @@
         <w:t>Remarque :</w:t>
       </w:r>
       <w:r>
-        <w:t xml:space="preserve"> En général, il existe de nombreuses façons de randomiser la fonction objectif  S(x) et donc de générer des échantillons à partir de X, tout en estimant la probabilité d'événements rares l(gamma) de l'ASP.</w:t>
+        <w:t xml:space="preserve"> En général, il existe de nombreuses façons de randomiser la fonction </w:t>
+      </w:r>
+      <w:proofErr w:type="gramStart"/>
+      <w:r>
+        <w:t>objectif  S</w:t>
+      </w:r>
+      <w:proofErr w:type="gramEnd"/>
+      <w:r>
+        <w:t>(x) et donc de générer des échantillons à partir de X, tout en estimant la probabilité d'événements rares l(gamma) de l'ASP.</w:t>
       </w:r>
     </w:p>
     <w:p>
@@ -2425,8 +2504,6 @@
         </w:rPr>
         <w:t> »</w:t>
       </w:r>
-      <w:bookmarkStart w:id="0" w:name="_GoBack"/>
-      <w:bookmarkEnd w:id="0"/>
       <w:r>
         <w:rPr>
           <w:b/>
@@ -2492,6 +2569,61 @@
     </w:p>
     <w:p>
       <w:r>
+        <w:rPr>
+          <w:noProof/>
+        </w:rPr>
+        <w:drawing>
+          <wp:inline distT="0" distB="0" distL="0" distR="0" wp14:anchorId="2CA5B49C" wp14:editId="1936A37F">
+            <wp:extent cx="3096260" cy="648335"/>
+            <wp:effectExtent l="0" t="0" r="8890" b="0"/>
+            <wp:docPr id="20" name="Image 20"/>
+            <wp:cNvGraphicFramePr>
+              <a:graphicFrameLocks xmlns:a="http://schemas.openxmlformats.org/drawingml/2006/main" noChangeAspect="1"/>
+            </wp:cNvGraphicFramePr>
+            <a:graphic xmlns:a="http://schemas.openxmlformats.org/drawingml/2006/main">
+              <a:graphicData uri="http://schemas.openxmlformats.org/drawingml/2006/picture">
+                <pic:pic xmlns:pic="http://schemas.openxmlformats.org/drawingml/2006/picture">
+                  <pic:nvPicPr>
+                    <pic:cNvPr id="0" name="Picture 3"/>
+                    <pic:cNvPicPr>
+                      <a:picLocks noChangeAspect="1" noChangeArrowheads="1"/>
+                    </pic:cNvPicPr>
+                  </pic:nvPicPr>
+                  <pic:blipFill>
+                    <a:blip r:embed="rId26">
+                      <a:extLst>
+                        <a:ext uri="{28A0092B-C50C-407E-A947-70E740481C1C}">
+                          <a14:useLocalDpi xmlns:a14="http://schemas.microsoft.com/office/drawing/2010/main" val="0"/>
+                        </a:ext>
+                      </a:extLst>
+                    </a:blip>
+                    <a:srcRect/>
+                    <a:stretch>
+                      <a:fillRect/>
+                    </a:stretch>
+                  </pic:blipFill>
+                  <pic:spPr bwMode="auto">
+                    <a:xfrm>
+                      <a:off x="0" y="0"/>
+                      <a:ext cx="3096260" cy="648335"/>
+                    </a:xfrm>
+                    <a:prstGeom prst="rect">
+                      <a:avLst/>
+                    </a:prstGeom>
+                    <a:noFill/>
+                    <a:ln>
+                      <a:noFill/>
+                    </a:ln>
+                  </pic:spPr>
+                </pic:pic>
+              </a:graphicData>
+            </a:graphic>
+          </wp:inline>
+        </w:drawing>
+      </w:r>
+    </w:p>
+    <w:p>
+      <w:r>
         <w:t>Résultats</w:t>
       </w:r>
       <w:r>
@@ -2524,6 +2656,7 @@
         <w:rPr>
           <w:noProof/>
         </w:rPr>
+        <w:lastRenderedPageBreak/>
         <w:drawing>
           <wp:inline distT="0" distB="0" distL="0" distR="0" wp14:anchorId="266E434F" wp14:editId="6F18F2A1">
             <wp:extent cx="1959610" cy="1959610"/>
@@ -2542,7 +2675,7 @@
                     </pic:cNvPicPr>
                   </pic:nvPicPr>
                   <pic:blipFill>
-                    <a:blip r:embed="rId26">
+                    <a:blip r:embed="rId27">
                       <a:extLst>
                         <a:ext uri="{28A0092B-C50C-407E-A947-70E740481C1C}">
                           <a14:useLocalDpi xmlns:a14="http://schemas.microsoft.com/office/drawing/2010/main" val="0"/>
@@ -2575,71 +2708,9 @@
       </w:r>
     </w:p>
     <w:p>
-      <w:r>
-        <w:lastRenderedPageBreak/>
-        <w:t xml:space="preserve">TODO </w:t>
-      </w:r>
-    </w:p>
-    <w:p>
-      <w:r>
-        <w:rPr>
-          <w:noProof/>
-        </w:rPr>
-        <w:drawing>
-          <wp:inline distT="0" distB="0" distL="0" distR="0" wp14:anchorId="7C1FA478" wp14:editId="64F588C5">
-            <wp:extent cx="1866900" cy="254000"/>
-            <wp:effectExtent l="0" t="0" r="0" b="0"/>
-            <wp:docPr id="5" name="Image 5"/>
-            <wp:cNvGraphicFramePr>
-              <a:graphicFrameLocks xmlns:a="http://schemas.openxmlformats.org/drawingml/2006/main" noChangeAspect="1"/>
-            </wp:cNvGraphicFramePr>
-            <a:graphic xmlns:a="http://schemas.openxmlformats.org/drawingml/2006/main">
-              <a:graphicData uri="http://schemas.openxmlformats.org/drawingml/2006/picture">
-                <pic:pic xmlns:pic="http://schemas.openxmlformats.org/drawingml/2006/picture">
-                  <pic:nvPicPr>
-                    <pic:cNvPr id="0" name="Picture 19"/>
-                    <pic:cNvPicPr>
-                      <a:picLocks noChangeAspect="1" noChangeArrowheads="1"/>
-                    </pic:cNvPicPr>
-                  </pic:nvPicPr>
-                  <pic:blipFill>
-                    <a:blip r:embed="rId23">
-                      <a:extLst>
-                        <a:ext uri="{28A0092B-C50C-407E-A947-70E740481C1C}">
-                          <a14:useLocalDpi xmlns:a14="http://schemas.microsoft.com/office/drawing/2010/main" val="0"/>
-                        </a:ext>
-                      </a:extLst>
-                    </a:blip>
-                    <a:srcRect/>
-                    <a:stretch>
-                      <a:fillRect/>
-                    </a:stretch>
-                  </pic:blipFill>
-                  <pic:spPr bwMode="auto">
-                    <a:xfrm>
-                      <a:off x="0" y="0"/>
-                      <a:ext cx="1866900" cy="254000"/>
-                    </a:xfrm>
-                    <a:prstGeom prst="rect">
-                      <a:avLst/>
-                    </a:prstGeom>
-                    <a:noFill/>
-                    <a:ln>
-                      <a:noFill/>
-                    </a:ln>
-                  </pic:spPr>
-                </pic:pic>
-              </a:graphicData>
-            </a:graphic>
-          </wp:inline>
-        </w:drawing>
-      </w:r>
-      <w:r>
-        <w:t xml:space="preserve"> d = 5</w:t>
-      </w:r>
-    </w:p>
-    <w:p/>
-    <w:p/>
+      <w:bookmarkStart w:id="0" w:name="_GoBack"/>
+      <w:bookmarkEnd w:id="0"/>
+    </w:p>
     <w:sectPr>
       <w:pgSz w:w="11906" w:h="16838"/>
       <w:pgMar w:top="1417" w:right="1417" w:bottom="1417" w:left="1417" w:header="708" w:footer="708" w:gutter="0"/>
@@ -3686,7 +3757,7 @@
 </file>
 
 <file path=customXml/itemProps1.xml><?xml version="1.0" encoding="utf-8"?>
-<ds:datastoreItem xmlns:ds="http://schemas.openxmlformats.org/officeDocument/2006/customXml" ds:itemID="{A08EACB1-1F75-4DC8-B2C8-582B9DCDA3BB}">
+<ds:datastoreItem xmlns:ds="http://schemas.openxmlformats.org/officeDocument/2006/customXml" ds:itemID="{0E9A4476-705D-417C-8083-D8DD9A4952A3}">
   <ds:schemaRefs>
     <ds:schemaRef ds:uri="http://schemas.openxmlformats.org/officeDocument/2006/bibliography"/>
   </ds:schemaRefs>

</xml_diff>

<commit_message>
tableau + question 2 + Rmd + début résumé
</commit_message>
<xml_diff>
--- a/Brouillons/Kim/fiche_CE.docx
+++ b/Brouillons/Kim/fiche_CE.docx
@@ -19,288 +19,224 @@
     </w:p>
     <w:p>
       <w:r>
-        <w:t>La méthode de cross-</w:t>
-      </w:r>
-      <w:proofErr w:type="spellStart"/>
-      <w:r>
-        <w:t>entropy</w:t>
-      </w:r>
-      <w:proofErr w:type="spellEnd"/>
+        <w:t xml:space="preserve">La méthode de cross-entropy </w:t>
+      </w:r>
+      <w:r>
+        <w:t xml:space="preserve">(CE) </w:t>
+      </w:r>
+      <w:r>
+        <w:t>est adaptée non seulement pour estimer les probabilités d'événements rares, mais également pour résoudre des problèmes complexes d’optimisation combinatoire difficile</w:t>
+      </w:r>
+      <w:r>
+        <w:t>.</w:t>
+      </w:r>
+    </w:p>
+    <w:p>
+      <w:r>
+        <w:t xml:space="preserve">La </w:t>
+      </w:r>
+      <w:r>
+        <w:t>méthode CE présente une méthode simple, efficace et générale pour résoudre</w:t>
+      </w:r>
       <w:r>
         <w:t xml:space="preserve"> </w:t>
       </w:r>
       <w:r>
-        <w:t xml:space="preserve">(CE) </w:t>
-      </w:r>
-      <w:r>
-        <w:t>est adaptée non seulement pour estimer les probabilités d'événements rares, mais également pour résoudre des problèmes complexes d’optimisation combinatoire difficile</w:t>
-      </w:r>
-      <w:r>
-        <w:t>.</w:t>
-      </w:r>
-    </w:p>
-    <w:p>
-      <w:r>
-        <w:t xml:space="preserve">La </w:t>
-      </w:r>
-      <w:r>
-        <w:t xml:space="preserve">méthode </w:t>
-      </w:r>
-      <w:proofErr w:type="gramStart"/>
-      <w:r>
-        <w:t>CE</w:t>
-      </w:r>
-      <w:proofErr w:type="gramEnd"/>
-      <w:r>
-        <w:t xml:space="preserve"> présente une méthode simple, efficace et générale pour résoudre</w:t>
+        <w:t>une grande variété de problèmes d’estimation et d’optimisation</w:t>
+      </w:r>
+      <w:r>
+        <w:t xml:space="preserve">. La </w:t>
+      </w:r>
+      <w:r>
+        <w:t>méthode CE est un outil précieux pour la simulation de Monte-Carlo en particulier</w:t>
       </w:r>
       <w:r>
         <w:t xml:space="preserve"> </w:t>
       </w:r>
       <w:r>
-        <w:t>une grande variété de problèmes d’estimation et d’optimisation</w:t>
-      </w:r>
-      <w:r>
-        <w:t xml:space="preserve">. La </w:t>
-      </w:r>
-      <w:r>
-        <w:t>méthode CE est un outil précieux pour la simulation de Monte-Carlo en particulier</w:t>
+        <w:t>lorsque de très faibles probabilités doivent être estimées avec précision (ce qu'on appelle</w:t>
       </w:r>
       <w:r>
         <w:t xml:space="preserve"> </w:t>
       </w:r>
       <w:r>
-        <w:t>lorsque de très faibles probabilités doivent être estimées avec précision (ce qu'on appelle</w:t>
+        <w:t>simulation d'événements rares).</w:t>
+      </w:r>
+    </w:p>
+    <w:p>
+      <w:r>
+        <w:t>Dans le domaine de la simulation d'événements rares, la méthode CE est utilisée conjointement</w:t>
       </w:r>
       <w:r>
         <w:t xml:space="preserve"> </w:t>
       </w:r>
       <w:r>
-        <w:t>simulation d'événements rares).</w:t>
-      </w:r>
-    </w:p>
-    <w:p>
-      <w:r>
-        <w:t xml:space="preserve">Dans le domaine de la simulation d'événements rares, la méthode </w:t>
-      </w:r>
-      <w:proofErr w:type="gramStart"/>
-      <w:r>
-        <w:t>CE</w:t>
-      </w:r>
-      <w:proofErr w:type="gramEnd"/>
-      <w:r>
-        <w:t xml:space="preserve"> est utilisée conjointement</w:t>
+        <w:t>avec un</w:t>
+      </w:r>
+      <w:r>
+        <w:t xml:space="preserve"> « importance sampling »</w:t>
+      </w:r>
+      <w:r>
+        <w:t xml:space="preserve"> (IS), une technique bien connue de réduction de la variance</w:t>
+      </w:r>
+      <w:r>
+        <w:t xml:space="preserve">. </w:t>
+      </w:r>
+    </w:p>
+    <w:p>
+      <w:r>
+        <w:t xml:space="preserve">En pratique, </w:t>
+      </w:r>
+      <w:r>
+        <w:t>les paramètres de référence optimaux</w:t>
       </w:r>
       <w:r>
         <w:t xml:space="preserve"> </w:t>
       </w:r>
       <w:r>
-        <w:t>avec un</w:t>
-      </w:r>
-      <w:r>
-        <w:t xml:space="preserve"> « importance sampling »</w:t>
-      </w:r>
-      <w:r>
-        <w:t xml:space="preserve"> (IS), une technique bien connue de réduction de la variance</w:t>
+        <w:t xml:space="preserve">à utiliser en </w:t>
+      </w:r>
+      <w:r>
+        <w:t>IS</w:t>
+      </w:r>
+      <w:r>
+        <w:t xml:space="preserve"> sont généralement très difficiles à obtenir</w:t>
+      </w:r>
+      <w:r>
+        <w:t xml:space="preserve"> et nécessitent de faire appel à des </w:t>
+      </w:r>
+      <w:r>
+        <w:t>programmes de minimisation de la variance (VM). L'avantage du CE</w:t>
+      </w:r>
+      <w:r>
+        <w:t xml:space="preserve"> est de fournir </w:t>
+      </w:r>
+      <w:r>
+        <w:t>une procédure adaptative simple et rapide pour estimer</w:t>
+      </w:r>
+      <w:r>
+        <w:t xml:space="preserve"> </w:t>
+      </w:r>
+      <w:r>
+        <w:t>les paramètres de référence optimaux dans l</w:t>
+      </w:r>
+      <w:r>
+        <w:t>’IS</w:t>
+      </w:r>
+      <w:r>
+        <w:t>. De plus, la méthode CE</w:t>
+      </w:r>
+      <w:r>
+        <w:t xml:space="preserve"> s’accompagne de « bonnes » propriétés de convergence asymptotique. </w:t>
+      </w:r>
+    </w:p>
+    <w:p>
+      <w:r>
+        <w:t>De nombreuses optimisations combinatoires</w:t>
+      </w:r>
+      <w:r>
+        <w:t xml:space="preserve"> </w:t>
+      </w:r>
+      <w:r>
+        <w:t>(COP) peuvent être formulés comme des problèmes d’optimisation concernant un</w:t>
+      </w:r>
+      <w:r>
+        <w:t xml:space="preserve"> </w:t>
+      </w:r>
+      <w:r>
+        <w:t>graphique pondéré. En fonction du problème particulier, l'ASP introduit</w:t>
+      </w:r>
+    </w:p>
+    <w:p>
+      <w:r>
+        <w:t>Il convient de souligner que la méthode CE peut être appliquée à la fois</w:t>
+      </w:r>
+      <w:r>
+        <w:t xml:space="preserve"> </w:t>
+      </w:r>
+      <w:r>
+        <w:t>COP déterministes et stochastiques. Dans ce dernier, la fonction objective elle-même</w:t>
+      </w:r>
+      <w:r>
+        <w:t xml:space="preserve"> </w:t>
+      </w:r>
+      <w:r>
+        <w:t xml:space="preserve">est aléatoire ou doit être estimée par simulation. </w:t>
+      </w:r>
+    </w:p>
+    <w:p>
+      <w:r>
+        <w:t>Récemment, il a été constaté que la méthode CE a un lien étroit avec</w:t>
+      </w:r>
+      <w:r>
+        <w:t xml:space="preserve"> </w:t>
+      </w:r>
+      <w:r>
+        <w:t xml:space="preserve">les domaines du calcul neuronal </w:t>
+      </w:r>
+      <w:r>
+        <w:t xml:space="preserve">(neural computation) </w:t>
+      </w:r>
+      <w:r>
+        <w:t>et de l'apprentissage par renforcement</w:t>
+      </w:r>
+      <w:r>
+        <w:t xml:space="preserve"> (reinforcement learning)</w:t>
+      </w:r>
+      <w:r>
+        <w:t>. En effet, l'algorithme CE peut être vu comme</w:t>
+      </w:r>
+      <w:r>
+        <w:t xml:space="preserve"> un algorithme d’apprentissage </w:t>
+      </w:r>
+      <w:r>
+        <w:t>impliquant les deux phases itératives suivantes</w:t>
+      </w:r>
+      <w:r>
+        <w:t xml:space="preserve"> </w:t>
+      </w:r>
+      <w:r>
+        <w:t>:</w:t>
+      </w:r>
+    </w:p>
+    <w:p>
+      <w:r>
+        <w:t>1. Génération d’un échantillon de données aléatoires (trajectoires, vecteurs, etc.) selon un mécanisme spécifié.</w:t>
+      </w:r>
+    </w:p>
+    <w:p>
+      <w:r>
+        <w:t>2. Mise à jour des paramètres du mécanisme aléatoire (généralement des paramètres</w:t>
+      </w:r>
+      <w:r>
+        <w:t xml:space="preserve"> de la fonction de densité</w:t>
+      </w:r>
+      <w:r>
+        <w:t>) en fonction des données, afin de produire un «meilleur» échantillon lors de la prochaine itération.</w:t>
+      </w:r>
+    </w:p>
+    <w:p>
+      <w:pPr>
+        <w:rPr>
+          <w:b/>
+          <w:bCs/>
+        </w:rPr>
+      </w:pPr>
+      <w:r>
+        <w:rPr>
+          <w:b/>
+          <w:bCs/>
+        </w:rPr>
+        <w:t>II Exemple d'optimisation combinatoire</w:t>
+      </w:r>
+    </w:p>
+    <w:p>
+      <w:r>
+        <w:t>Considérons un vecteur binaire y = (y_1, …, y_n)</w:t>
       </w:r>
       <w:r>
         <w:t xml:space="preserve">. </w:t>
       </w:r>
-    </w:p>
-    <w:p>
-      <w:r>
-        <w:t xml:space="preserve">En pratique, </w:t>
-      </w:r>
-      <w:r>
-        <w:t>les paramètres de référence optimaux</w:t>
-      </w:r>
-      <w:r>
-        <w:t xml:space="preserve"> </w:t>
-      </w:r>
-      <w:r>
-        <w:t xml:space="preserve">à utiliser en </w:t>
-      </w:r>
-      <w:r>
-        <w:t>IS</w:t>
-      </w:r>
-      <w:r>
-        <w:t xml:space="preserve"> sont généralement très difficiles à obtenir</w:t>
-      </w:r>
-      <w:r>
-        <w:t xml:space="preserve"> et nécessitent de faire appel à des </w:t>
-      </w:r>
-      <w:r>
-        <w:t>programmes de minimisation de la variance (VM). L'avantage du CE</w:t>
-      </w:r>
-      <w:r>
-        <w:t xml:space="preserve"> est de fournir </w:t>
-      </w:r>
-      <w:r>
-        <w:t>une procédure adaptative simple et rapide pour estimer</w:t>
-      </w:r>
-      <w:r>
-        <w:t xml:space="preserve"> </w:t>
-      </w:r>
-      <w:r>
-        <w:t>les paramètres de référence optimaux dans l</w:t>
-      </w:r>
-      <w:r>
-        <w:t>’IS</w:t>
-      </w:r>
-      <w:r>
-        <w:t>. De plus, la méthode CE</w:t>
-      </w:r>
-      <w:r>
-        <w:t xml:space="preserve"> s’accompagne de « bonnes » propriétés de convergence asymptotique. </w:t>
-      </w:r>
-    </w:p>
-    <w:p>
-      <w:r>
-        <w:t>De nombreuses optimisations combinatoires</w:t>
-      </w:r>
-      <w:r>
-        <w:t xml:space="preserve"> </w:t>
-      </w:r>
-      <w:r>
-        <w:t>(COP) peuvent être formulés comme des problèmes d’optimisation concernant un</w:t>
-      </w:r>
-      <w:r>
-        <w:t xml:space="preserve"> </w:t>
-      </w:r>
-      <w:r>
-        <w:t>graphique pondéré. En fonction du problème particulier, l'ASP introduit</w:t>
-      </w:r>
-    </w:p>
-    <w:p>
-      <w:r>
-        <w:t>Il convient de souligner que la méthode CE peut être appliquée à la fois</w:t>
-      </w:r>
-      <w:r>
-        <w:t xml:space="preserve"> </w:t>
-      </w:r>
-      <w:r>
-        <w:t>COP déterministes et stochastiques. Dans ce dernier, la fonction objective elle-même</w:t>
-      </w:r>
-      <w:r>
-        <w:t xml:space="preserve"> </w:t>
-      </w:r>
-      <w:r>
-        <w:t xml:space="preserve">est aléatoire ou doit être estimée par simulation. </w:t>
-      </w:r>
-    </w:p>
-    <w:p>
-      <w:r>
-        <w:t xml:space="preserve">Récemment, il a été constaté que la méthode </w:t>
-      </w:r>
-      <w:proofErr w:type="gramStart"/>
-      <w:r>
-        <w:t>CE</w:t>
-      </w:r>
-      <w:proofErr w:type="gramEnd"/>
-      <w:r>
-        <w:t xml:space="preserve"> a un lien étroit avec</w:t>
-      </w:r>
-      <w:r>
-        <w:t xml:space="preserve"> </w:t>
-      </w:r>
-      <w:r>
-        <w:t xml:space="preserve">les domaines du calcul neuronal </w:t>
-      </w:r>
-      <w:r>
-        <w:t xml:space="preserve">(neural computation) </w:t>
-      </w:r>
-      <w:r>
-        <w:t>et de l'apprentissage par renforcement</w:t>
-      </w:r>
-      <w:r>
-        <w:t xml:space="preserve"> (</w:t>
-      </w:r>
-      <w:proofErr w:type="spellStart"/>
-      <w:r>
-        <w:t>reinforcement</w:t>
-      </w:r>
-      <w:proofErr w:type="spellEnd"/>
-      <w:r>
-        <w:t xml:space="preserve"> </w:t>
-      </w:r>
-      <w:proofErr w:type="spellStart"/>
-      <w:r>
-        <w:t>learning</w:t>
-      </w:r>
-      <w:proofErr w:type="spellEnd"/>
-      <w:r>
-        <w:t>)</w:t>
-      </w:r>
-      <w:r>
-        <w:t>. En effet, l'algorithme CE peut être vu comme</w:t>
-      </w:r>
-      <w:r>
-        <w:t xml:space="preserve"> un algorithme d’apprentissage </w:t>
-      </w:r>
-      <w:r>
-        <w:t>impliquant les deux phases itératives suivantes</w:t>
-      </w:r>
-      <w:r>
-        <w:t xml:space="preserve"> </w:t>
-      </w:r>
-      <w:r>
-        <w:t>:</w:t>
-      </w:r>
-    </w:p>
-    <w:p>
-      <w:r>
-        <w:t>1. Génération d’un échantillon de données aléatoires (trajectoires, vecteurs, etc.) selon un mécanisme spécifié.</w:t>
-      </w:r>
-    </w:p>
-    <w:p>
-      <w:r>
-        <w:t>2. Mise à jour des paramètres du mécanisme aléatoire (généralement des paramètres</w:t>
-      </w:r>
-      <w:r>
-        <w:t xml:space="preserve"> de la fonction de densité</w:t>
-      </w:r>
-      <w:r>
-        <w:t>) en fonction des données, afin de produire un</w:t>
-      </w:r>
-      <w:proofErr w:type="gramStart"/>
-      <w:r>
-        <w:t xml:space="preserve"> «meilleur</w:t>
-      </w:r>
-      <w:proofErr w:type="gramEnd"/>
-      <w:r>
-        <w:t>» échantillon lors de la prochaine itération.</w:t>
-      </w:r>
-    </w:p>
-    <w:p>
-      <w:pPr>
-        <w:rPr>
-          <w:b/>
-          <w:bCs/>
-        </w:rPr>
-      </w:pPr>
-      <w:r>
-        <w:rPr>
-          <w:b/>
-          <w:bCs/>
-        </w:rPr>
-        <w:t>II Exemple d'optimisation combinatoire</w:t>
-      </w:r>
-    </w:p>
-    <w:p>
-      <w:r>
-        <w:t xml:space="preserve">Considérons un vecteur binaire y = (y_1, …, </w:t>
-      </w:r>
-      <w:proofErr w:type="spellStart"/>
-      <w:r>
-        <w:t>y_n</w:t>
-      </w:r>
-      <w:proofErr w:type="spellEnd"/>
-      <w:r>
-        <w:t>)</w:t>
-      </w:r>
-      <w:r>
-        <w:t xml:space="preserve">. </w:t>
-      </w:r>
       <w:r>
         <w:t>Supposons que nous ne savons pas</w:t>
       </w:r>
@@ -308,40 +244,19 @@
         <w:t xml:space="preserve"> quelles composantes de y valent 0 et lesquelles valent 1 mais que, par contre, nous disposons d’un « oracle » qui </w:t>
       </w:r>
       <w:r>
-        <w:t>pour chaque vecteur d'entrée binaire x = (</w:t>
-      </w:r>
-      <w:proofErr w:type="spellStart"/>
-      <w:r>
-        <w:t>x</w:t>
+        <w:t>pour chaque vecteur d'entrée binaire x = (x</w:t>
       </w:r>
       <w:r>
         <w:t>_</w:t>
       </w:r>
-      <w:proofErr w:type="gramStart"/>
-      <w:r>
-        <w:t>i</w:t>
-      </w:r>
-      <w:proofErr w:type="spellEnd"/>
-      <w:r>
-        <w:t>,...</w:t>
-      </w:r>
-      <w:proofErr w:type="gramEnd"/>
-      <w:r>
-        <w:t xml:space="preserve">, </w:t>
-      </w:r>
-      <w:proofErr w:type="spellStart"/>
-      <w:r>
-        <w:t>X</w:t>
+      <w:r>
+        <w:t>i,..., X</w:t>
       </w:r>
       <w:r>
         <w:t>_</w:t>
       </w:r>
       <w:r>
-        <w:t>n</w:t>
-      </w:r>
-      <w:proofErr w:type="spellEnd"/>
-      <w:r>
-        <w:t>) renvoie le nombre de correspondances entre les éléments de x et y</w:t>
+        <w:t>n) renvoie le nombre de correspondances entre les éléments de x et y</w:t>
       </w:r>
       <w:r>
         <w:t xml:space="preserve"> (Score)</w:t>
@@ -472,62 +387,25 @@
         <w:t xml:space="preserve">N </w:t>
       </w:r>
       <w:r>
-        <w:t>vecteurs binaires X = (</w:t>
-      </w:r>
-      <w:proofErr w:type="spellStart"/>
-      <w:r>
-        <w:t>X</w:t>
+        <w:t>vecteurs binaires X = (X</w:t>
       </w:r>
       <w:r>
         <w:t>_</w:t>
       </w:r>
-      <w:proofErr w:type="gramStart"/>
-      <w:r>
-        <w:t>i</w:t>
-      </w:r>
-      <w:proofErr w:type="spellEnd"/>
-      <w:r>
-        <w:t>,...</w:t>
-      </w:r>
-      <w:proofErr w:type="gramEnd"/>
-      <w:r>
-        <w:t xml:space="preserve">, </w:t>
-      </w:r>
-      <w:proofErr w:type="spellStart"/>
-      <w:r>
-        <w:t>X</w:t>
+      <w:r>
+        <w:t>i,..., X</w:t>
       </w:r>
       <w:r>
         <w:t>_</w:t>
       </w:r>
       <w:r>
-        <w:t>n</w:t>
-      </w:r>
-      <w:proofErr w:type="spellEnd"/>
-      <w:r>
-        <w:t>)</w:t>
+        <w:t>n)</w:t>
       </w:r>
       <w:r>
         <w:t xml:space="preserve"> </w:t>
       </w:r>
       <w:r>
-        <w:t xml:space="preserve">tels que Xi,. . . , </w:t>
-      </w:r>
-      <w:proofErr w:type="spellStart"/>
-      <w:r>
-        <w:t>Xn</w:t>
-      </w:r>
-      <w:proofErr w:type="spellEnd"/>
-      <w:r>
-        <w:t xml:space="preserve"> sont des variables aléatoires de Bernoulli indépendantes X ~ Ber (p), où p = (pi,..., </w:t>
-      </w:r>
-      <w:proofErr w:type="spellStart"/>
-      <w:r>
-        <w:t>Pn</w:t>
-      </w:r>
-      <w:proofErr w:type="spellEnd"/>
-      <w:r>
-        <w:t xml:space="preserve">) </w:t>
+        <w:t xml:space="preserve">tels que Xi,. . . , Xn sont des variables aléatoires de Bernoulli indépendantes X ~ Ber (p), où p = (pi,..., Pn) </w:t>
       </w:r>
     </w:p>
     <w:p>
@@ -585,18 +463,10 @@
         <w:t xml:space="preserve"> échantillon X</w:t>
       </w:r>
       <w:r>
-        <w:t>_</w:t>
-      </w:r>
-      <w:proofErr w:type="gramStart"/>
-      <w:r>
-        <w:t>1</w:t>
-      </w:r>
-      <w:r>
-        <w:t>,. . .</w:t>
-      </w:r>
-      <w:proofErr w:type="gramEnd"/>
-      <w:r>
-        <w:t xml:space="preserve"> , X</w:t>
+        <w:t>_1</w:t>
+      </w:r>
+      <w:r>
+        <w:t>,. . . , X</w:t>
       </w:r>
       <w:r>
         <w:t xml:space="preserve">_N </w:t>
@@ -635,26 +505,13 @@
         </w:numPr>
       </w:pPr>
       <w:r>
-        <w:t>Calculer les S(</w:t>
-      </w:r>
-      <w:proofErr w:type="spellStart"/>
-      <w:r>
-        <w:t>X_i</w:t>
-      </w:r>
-      <w:proofErr w:type="spellEnd"/>
-      <w:r>
-        <w:t xml:space="preserve">) et ordonnez les du </w:t>
+        <w:t xml:space="preserve">Calculer les S(X_i) et ordonnez les du </w:t>
       </w:r>
       <w:r>
         <w:t xml:space="preserve">plus petit au plus grand, </w:t>
       </w:r>
-      <w:proofErr w:type="gramStart"/>
-      <w:r>
-        <w:t>S(</w:t>
-      </w:r>
-      <w:proofErr w:type="gramEnd"/>
-      <w:r>
-        <w:t>1)… S(N)</w:t>
+      <w:r>
+        <w:t>S(1)… S(N)</w:t>
       </w:r>
     </w:p>
     <w:p>
@@ -731,23 +588,7 @@
         </w:numPr>
       </w:pPr>
       <w:r>
-        <w:t xml:space="preserve">Calculer </w:t>
-      </w:r>
-      <w:proofErr w:type="spellStart"/>
-      <w:r>
-        <w:t>p_t_hat</w:t>
-      </w:r>
-      <w:proofErr w:type="spellEnd"/>
-      <w:r>
-        <w:t xml:space="preserve"> = (p_t_1_hat, …, </w:t>
-      </w:r>
-      <w:proofErr w:type="spellStart"/>
-      <w:r>
-        <w:t>p_t_n_hat</w:t>
-      </w:r>
-      <w:proofErr w:type="spellEnd"/>
-      <w:r>
-        <w:t>) grâce à la formule</w:t>
+        <w:t>Calculer p_t_hat = (p_t_1_hat, …, p_t_n_hat) grâce à la formule</w:t>
       </w:r>
     </w:p>
     <w:p>
@@ -822,15 +663,7 @@
         </w:numPr>
       </w:pPr>
       <w:r>
-        <w:t>Si le critère d'arrêt est satisfait, arrêtez-</w:t>
-      </w:r>
-      <w:proofErr w:type="gramStart"/>
-      <w:r>
-        <w:t>vous;</w:t>
-      </w:r>
-      <w:proofErr w:type="gramEnd"/>
-      <w:r>
-        <w:t xml:space="preserve"> sinon</w:t>
+        <w:t>Si le critère d'arrêt est satisfait, arrêtez-vous; sinon</w:t>
       </w:r>
       <w:r>
         <w:t xml:space="preserve"> incrémentez t et repartez de l’étape 1.</w:t>
@@ -842,11 +675,9 @@
       <w:r>
         <w:t xml:space="preserve">Un critère d'arrêt possible est de s'arrêter lorsque </w:t>
       </w:r>
-      <w:proofErr w:type="spellStart"/>
       <w:r>
         <w:t>gamma_t_hat</w:t>
       </w:r>
-      <w:proofErr w:type="spellEnd"/>
       <w:r>
         <w:t xml:space="preserve"> ne change pas </w:t>
       </w:r>
@@ -860,11 +691,7 @@
         <w:t xml:space="preserve"> s’</w:t>
       </w:r>
       <w:r>
-        <w:t xml:space="preserve">arrêter lorsque le vecteur </w:t>
-      </w:r>
-      <w:proofErr w:type="spellStart"/>
-      <w:r>
-        <w:t>p</w:t>
+        <w:t>arrêter lorsque le vecteur p</w:t>
       </w:r>
       <w:r>
         <w:t>_</w:t>
@@ -875,7 +702,6 @@
       <w:r>
         <w:t>_hat</w:t>
       </w:r>
-      <w:proofErr w:type="spellEnd"/>
       <w:r>
         <w:t xml:space="preserve"> a convergé vers </w:t>
       </w:r>
@@ -984,23 +810,7 @@
         <w:t xml:space="preserve"> E</w:t>
       </w:r>
       <w:r>
-        <w:t xml:space="preserve">n s'appuyant sur un mécanisme biologique assez </w:t>
-      </w:r>
-      <w:proofErr w:type="gramStart"/>
-      <w:r>
-        <w:t>simple:</w:t>
-      </w:r>
-      <w:proofErr w:type="gramEnd"/>
-      <w:r>
-        <w:t xml:space="preserve"> en </w:t>
-      </w:r>
-      <w:proofErr w:type="spellStart"/>
-      <w:r>
-        <w:t>marchant,les</w:t>
-      </w:r>
-      <w:proofErr w:type="spellEnd"/>
-      <w:r>
-        <w:t xml:space="preserve"> fourmis déposent au sol une substance chimique appelée phéromone. Les fourmis ont</w:t>
+        <w:t>n s'appuyant sur un mécanisme biologique assez simple: en marchant,les fourmis déposent au sol une substance chimique appelée phéromone. Les fourmis ont</w:t>
       </w:r>
       <w:r>
         <w:t xml:space="preserve"> </w:t>
@@ -1027,13 +837,8 @@
       <w:r>
         <w:t xml:space="preserve"> </w:t>
       </w:r>
-      <w:proofErr w:type="spellStart"/>
-      <w:r>
-        <w:t>un</w:t>
-      </w:r>
-      <w:proofErr w:type="spellEnd"/>
-      <w:r>
-        <w:t xml:space="preserve"> plus grand nombre de fourmis pour les choisir et ainsi les renforcer à nouveau.</w:t>
+      <w:r>
+        <w:t>un plus grand nombre de fourmis pour les choisir et ainsi les renforcer à nouveau.</w:t>
       </w:r>
     </w:p>
     <w:p>
@@ -1138,15 +943,7 @@
         <w:t>Remarque :</w:t>
       </w:r>
       <w:r>
-        <w:t xml:space="preserve"> Le </w:t>
-      </w:r>
-      <w:proofErr w:type="spellStart"/>
-      <w:r>
-        <w:t>maximiseur</w:t>
-      </w:r>
-      <w:proofErr w:type="spellEnd"/>
-      <w:r>
-        <w:t xml:space="preserve"> de S dans la proposition 4.2 peut être assurée si on impose un ordre dans l’ensemble fini X (par exemple l’ordre lexicographique). </w:t>
+        <w:t xml:space="preserve"> Le maximiseur de S dans la proposition 4.2 peut être assurée si on impose un ordre dans l’ensemble fini X (par exemple l’ordre lexicographique). </w:t>
       </w:r>
     </w:p>
     <w:p/>
@@ -1208,31 +1005,7 @@
         </w:drawing>
       </w:r>
       <w:r>
-        <w:t xml:space="preserve"> sur l'ensemble X. Le problème d’estimation est le suivant (l’ASP : </w:t>
-      </w:r>
-      <w:proofErr w:type="spellStart"/>
-      <w:r>
-        <w:t>associated</w:t>
-      </w:r>
-      <w:proofErr w:type="spellEnd"/>
-      <w:r>
-        <w:t xml:space="preserve"> </w:t>
-      </w:r>
-      <w:proofErr w:type="spellStart"/>
-      <w:r>
-        <w:t>stochastic</w:t>
-      </w:r>
-      <w:proofErr w:type="spellEnd"/>
-      <w:r>
-        <w:t xml:space="preserve"> </w:t>
-      </w:r>
-      <w:proofErr w:type="spellStart"/>
-      <w:r>
-        <w:t>problem</w:t>
-      </w:r>
-      <w:proofErr w:type="spellEnd"/>
-      <w:r>
-        <w:t xml:space="preserve">) : </w:t>
+        <w:t xml:space="preserve"> sur l'ensemble X. Le problème d’estimation est le suivant (l’ASP : associated stochastic problem) : </w:t>
       </w:r>
     </w:p>
     <w:p>
@@ -1530,15 +1303,7 @@
     <w:p/>
     <w:p>
       <w:r>
-        <w:t xml:space="preserve">Choix des paramètres : Choisir un rho petit (10^-2). Choisir alpha le paramètre de </w:t>
-      </w:r>
-      <w:proofErr w:type="spellStart"/>
-      <w:r>
-        <w:t>smoothing</w:t>
-      </w:r>
-      <w:proofErr w:type="spellEnd"/>
-      <w:r>
-        <w:t> (entre 0,7 et 1, prendre 0.7). Choisir d (d=5). Fixer N = C*n</w:t>
+        <w:t>Choix des paramètres : Choisir un rho petit (10^-2). Choisir alpha le paramètre de smoothing (entre 0,7 et 1, prendre 0.7). Choisir d (d=5). Fixer N = C*n</w:t>
       </w:r>
       <w:r>
         <w:t>*m</w:t>
@@ -1632,15 +1397,7 @@
         <w:t>(1 - rho) -quantile</w:t>
       </w:r>
       <w:r>
-        <w:t xml:space="preserve"> de </w:t>
-      </w:r>
-      <w:proofErr w:type="spellStart"/>
-      <w:r>
-        <w:t>gamma_t_hat</w:t>
-      </w:r>
-      <w:proofErr w:type="spellEnd"/>
-      <w:r>
-        <w:t xml:space="preserve"> : </w:t>
+        <w:t xml:space="preserve"> de gamma_t_hat : </w:t>
       </w:r>
       <w:r>
         <w:rPr>
@@ -1708,15 +1465,7 @@
         <w:t>Remarque :</w:t>
       </w:r>
       <w:r>
-        <w:t xml:space="preserve"> En général, il existe de nombreuses façons de randomiser la fonction </w:t>
-      </w:r>
-      <w:proofErr w:type="gramStart"/>
-      <w:r>
-        <w:t>objectif  S</w:t>
-      </w:r>
-      <w:proofErr w:type="gramEnd"/>
-      <w:r>
-        <w:t>(x) et donc de générer des échantillons à partir de X, tout en estimant la probabilité d'événements rares l(gamma) de l'ASP.</w:t>
+        <w:t xml:space="preserve"> En général, il existe de nombreuses façons de randomiser la fonction objectif  S(x) et donc de générer des échantillons à partir de X, tout en estimant la probabilité d'événements rares l(gamma) de l'ASP.</w:t>
       </w:r>
     </w:p>
     <w:p>
@@ -1737,13 +1486,8 @@
         <w:t xml:space="preserve">et résoudre le programme stochastique </w:t>
       </w:r>
       <w:r>
-        <w:t xml:space="preserve">suivant en appelant la solution </w:t>
-      </w:r>
-      <w:proofErr w:type="spellStart"/>
-      <w:r>
-        <w:t>v_t_tilde</w:t>
-      </w:r>
-      <w:proofErr w:type="spellEnd"/>
+        <w:t>suivant en appelant la solution v_t_tilde</w:t>
+      </w:r>
     </w:p>
     <w:p>
       <w:pPr>
@@ -1819,15 +1563,7 @@
         <w:t>Remarque </w:t>
       </w:r>
       <w:r>
-        <w:t xml:space="preserve">: Le principal avantage de la méthode CE par rapport à la minimisation de la variance est que dans la plupart des problèmes d'optimisation combinatoire, la mise à jour de </w:t>
-      </w:r>
-      <w:proofErr w:type="spellStart"/>
-      <w:r>
-        <w:t>V_t</w:t>
-      </w:r>
-      <w:proofErr w:type="spellEnd"/>
-      <w:r>
-        <w:t xml:space="preserve"> peut souvent être fait analytiquement, c'est-à-dire qu'il n'y a pas besoin d'optimisation numérique.</w:t>
+        <w:t>: Le principal avantage de la méthode CE par rapport à la minimisation de la variance est que dans la plupart des problèmes d'optimisation combinatoire, la mise à jour de V_t peut souvent être fait analytiquement, c'est-à-dire qu'il n'y a pas besoin d'optimisation numérique.</w:t>
       </w:r>
     </w:p>
     <w:p>
@@ -1847,23 +1583,7 @@
         <w:t>Remarque :</w:t>
       </w:r>
       <w:r>
-        <w:t xml:space="preserve"> Dans le cas de </w:t>
-      </w:r>
-      <w:proofErr w:type="spellStart"/>
-      <w:r>
-        <w:t>mastermind</w:t>
-      </w:r>
-      <w:proofErr w:type="spellEnd"/>
-      <w:r>
-        <w:t xml:space="preserve">, la solution analytique du programme 4.8 pour le paramètre </w:t>
-      </w:r>
-      <w:proofErr w:type="spellStart"/>
-      <w:r>
-        <w:t>pij</w:t>
-      </w:r>
-      <w:proofErr w:type="spellEnd"/>
-      <w:r>
-        <w:t xml:space="preserve"> est donné par </w:t>
+        <w:t xml:space="preserve"> Dans le cas de mastermind, la solution analytique du programme 4.8 pour le paramètre pij est donné par </w:t>
       </w:r>
     </w:p>
     <w:p>
@@ -1942,13 +1662,8 @@
         <w:t xml:space="preserve">pour lisser le </w:t>
       </w:r>
       <w:r>
-        <w:t xml:space="preserve">vecteur </w:t>
-      </w:r>
-      <w:proofErr w:type="spellStart"/>
-      <w:r>
-        <w:t>v_t_tilde</w:t>
-      </w:r>
-      <w:proofErr w:type="spellEnd"/>
+        <w:t>vecteur v_t_tilde</w:t>
+      </w:r>
       <w:r>
         <w:br/>
       </w:r>
@@ -2018,44 +1733,15 @@
         <w:t>Remarque :</w:t>
       </w:r>
       <w:r>
-        <w:t xml:space="preserve"> la raison de lisser </w:t>
-      </w:r>
-      <w:proofErr w:type="spellStart"/>
-      <w:r>
-        <w:t>v_t_tilde</w:t>
-      </w:r>
-      <w:proofErr w:type="spellEnd"/>
-      <w:r>
-        <w:t xml:space="preserve"> est double : </w:t>
+        <w:t xml:space="preserve"> la raison de lisser v_t_tilde est double : </w:t>
       </w:r>
       <w:r>
         <w:br/>
-        <w:t xml:space="preserve">(a) pour lisser les valeurs de </w:t>
-      </w:r>
-      <w:proofErr w:type="spellStart"/>
-      <w:r>
-        <w:t>v_t_hat</w:t>
-      </w:r>
-      <w:proofErr w:type="spellEnd"/>
+        <w:t>(a) pour lisser les valeurs de v_t_hat</w:t>
+      </w:r>
       <w:r>
         <w:br/>
-        <w:t xml:space="preserve">(b) pour réduire la probabilité qu'une composante </w:t>
-      </w:r>
-      <w:proofErr w:type="spellStart"/>
-      <w:r>
-        <w:t>v_t_i_hat</w:t>
-      </w:r>
-      <w:proofErr w:type="spellEnd"/>
-      <w:r>
-        <w:t xml:space="preserve"> soit nulle ou égale à un dès les premières itérations. Ceci est particulièrement important dans le cas de matrice de probabilités. Cela impliquerait que l’algorithme puisse converger vers les mauvaises solutions. Ainsi on aura toujours </w:t>
-      </w:r>
-      <w:proofErr w:type="spellStart"/>
-      <w:r>
-        <w:t>v_t_i_hat</w:t>
-      </w:r>
-      <w:proofErr w:type="spellEnd"/>
-      <w:r>
-        <w:t xml:space="preserve"> &gt; 0</w:t>
+        <w:t>(b) pour réduire la probabilité qu'une composante v_t_i_hat soit nulle ou égale à un dès les premières itérations. Ceci est particulièrement important dans le cas de matrice de probabilités. Cela impliquerait que l’algorithme puisse converger vers les mauvaises solutions. Ainsi on aura toujours v_t_i_hat &gt; 0</w:t>
       </w:r>
     </w:p>
     <w:p>
@@ -2154,66 +1840,17 @@
           <w:b/>
           <w:bCs/>
         </w:rPr>
-        <w:t xml:space="preserve">IV Application au </w:t>
-      </w:r>
-      <w:proofErr w:type="spellStart"/>
-      <w:r>
-        <w:rPr>
-          <w:b/>
-          <w:bCs/>
-        </w:rPr>
-        <w:t>mastermind</w:t>
-      </w:r>
-      <w:proofErr w:type="spellEnd"/>
-    </w:p>
-    <w:p>
-      <w:r>
-        <w:t xml:space="preserve">Dans le cas du jeu du </w:t>
-      </w:r>
-      <w:proofErr w:type="spellStart"/>
-      <w:r>
-        <w:t>mastermind</w:t>
-      </w:r>
-      <w:proofErr w:type="spellEnd"/>
-      <w:r>
-        <w:t xml:space="preserve">, nous appliquons la méthode CE dans un cadre de « machine </w:t>
-      </w:r>
-      <w:proofErr w:type="spellStart"/>
-      <w:r>
-        <w:t>learning</w:t>
-      </w:r>
-      <w:proofErr w:type="spellEnd"/>
-      <w:r>
-        <w:t xml:space="preserve"> ».  En plus de sa simplicité, l'avantage d'utiliser le CE en machine </w:t>
-      </w:r>
-      <w:proofErr w:type="spellStart"/>
-      <w:r>
-        <w:t>learning</w:t>
-      </w:r>
-      <w:proofErr w:type="spellEnd"/>
-      <w:r>
-        <w:t xml:space="preserve"> est qu'il ne nécessite pas d'estimation directe de gradients, comme le font de nombreux autres algorithmes. De plus, en tant que procédure d'optimisation globale, la méthode CE est assez robuste en ce qui concerne les initialisations et les erreurs d'échantillonnage.  </w:t>
-      </w:r>
-    </w:p>
-    <w:p>
-      <w:r>
-        <w:t xml:space="preserve">L’objectif du </w:t>
-      </w:r>
-      <w:proofErr w:type="spellStart"/>
-      <w:r>
-        <w:t>mastermind</w:t>
-      </w:r>
-      <w:proofErr w:type="spellEnd"/>
-      <w:r>
-        <w:t xml:space="preserve"> est de deviner un « code » de billes (n billes) colorées (m couleurs numérotées de 1 à m), à la suite de plusieurs propositions. La solution cachée y et les propositions x sont donc représentées par des vecteurs ligne de longueur n avec des nombres entre 1 et m. Soit X l’ensemble des solutions possibles. Le nombre total de possibilités est </w:t>
-      </w:r>
-      <w:proofErr w:type="spellStart"/>
-      <w:r>
-        <w:t>m^n</w:t>
-      </w:r>
-      <w:proofErr w:type="spellEnd"/>
-      <w:r>
-        <w:t>.</w:t>
+        <w:t>IV Application au mastermind</w:t>
+      </w:r>
+    </w:p>
+    <w:p>
+      <w:r>
+        <w:t xml:space="preserve">Dans le cas du jeu du mastermind, nous appliquons la méthode CE dans un cadre de « machine learning ».  En plus de sa simplicité, l'avantage d'utiliser le CE en machine learning est qu'il ne nécessite pas d'estimation directe de gradients, comme le font de nombreux autres algorithmes. De plus, en tant que procédure d'optimisation globale, la méthode CE est assez robuste en ce qui concerne les initialisations et les erreurs d'échantillonnage.  </w:t>
+      </w:r>
+    </w:p>
+    <w:p>
+      <w:r>
+        <w:t>L’objectif du mastermind est de deviner un « code » de billes (n billes) colorées (m couleurs numérotées de 1 à m), à la suite de plusieurs propositions. La solution cachée y et les propositions x sont donc représentées par des vecteurs ligne de longueur n avec des nombres entre 1 et m. Soit X l’ensemble des solutions possibles. Le nombre total de possibilités est m^n.</w:t>
       </w:r>
     </w:p>
     <w:p>
@@ -2296,23 +1933,7 @@
     <w:p>
       <w:r>
         <w:lastRenderedPageBreak/>
-        <w:t xml:space="preserve">Avec </w:t>
-      </w:r>
-      <w:proofErr w:type="spellStart"/>
-      <w:r>
-        <w:t>NBlack</w:t>
-      </w:r>
-      <w:proofErr w:type="spellEnd"/>
-      <w:r>
-        <w:t xml:space="preserve"> et </w:t>
-      </w:r>
-      <w:proofErr w:type="spellStart"/>
-      <w:r>
-        <w:t>NWhite</w:t>
-      </w:r>
-      <w:proofErr w:type="spellEnd"/>
-      <w:r>
-        <w:t xml:space="preserve"> respectivement le nombre de billes noires et blanches obtenues après avoir fait une proposition. Ici, le choix de donné un poids de 2 aux billes noires et d’un aux billes blanches est arbitraire et aurait pu être autrement. </w:t>
+        <w:t xml:space="preserve">Avec NBlack et NWhite respectivement le nombre de billes noires et blanches obtenues après avoir fait une proposition. Ici, le choix de donné un poids de 2 aux billes noires et d’un aux billes blanches est arbitraire et aurait pu être autrement. </w:t>
       </w:r>
     </w:p>
     <w:p>
@@ -2388,15 +2009,7 @@
         <w:t>X</w:t>
       </w:r>
       <w:r>
-        <w:t xml:space="preserve"> de réponses aléatoires. Nous pouvons le faire grâce à la création d’une matrice P de taille n x m. Chaque élément </w:t>
-      </w:r>
-      <w:proofErr w:type="spellStart"/>
-      <w:r>
-        <w:t>pij</w:t>
-      </w:r>
-      <w:proofErr w:type="spellEnd"/>
-      <w:r>
-        <w:t xml:space="preserve"> de P</w:t>
+        <w:t xml:space="preserve"> de réponses aléatoires. Nous pouvons le faire grâce à la création d’une matrice P de taille n x m. Chaque élément pij de P</w:t>
       </w:r>
       <w:r>
         <w:t xml:space="preserve"> décrit la probabilité que </w:t>
@@ -2405,27 +2018,14 @@
         <w:t>de choisir</w:t>
       </w:r>
       <w:r>
-        <w:t xml:space="preserve"> la </w:t>
-      </w:r>
-      <w:proofErr w:type="spellStart"/>
-      <w:r>
-        <w:t>j-ème</w:t>
-      </w:r>
-      <w:proofErr w:type="spellEnd"/>
-      <w:r>
-        <w:t xml:space="preserve"> couleur pour l</w:t>
+        <w:t xml:space="preserve"> la j-ème couleur pour l</w:t>
       </w:r>
       <w:r>
         <w:t>a</w:t>
       </w:r>
       <w:r>
-        <w:t xml:space="preserve"> </w:t>
-      </w:r>
-      <w:proofErr w:type="spellStart"/>
-      <w:r>
-        <w:t>i-ème</w:t>
-      </w:r>
-      <w:proofErr w:type="spellEnd"/>
+        <w:t xml:space="preserve"> i-ème</w:t>
+      </w:r>
       <w:r>
         <w:t xml:space="preserve"> bille. </w:t>
       </w:r>
@@ -2439,31 +2039,7 @@
         <w:t xml:space="preserve">, </w:t>
       </w:r>
       <w:r>
-        <w:t xml:space="preserve">la somme des lignes de la matrice est toujours égale à 1. A chaque itération t de l’algorithme, nous échantillon indépendamment pour chaque ligne (c’est-à-dire chaque bille) une couleur utilisant la matrice de probabilité </w:t>
-      </w:r>
-      <w:proofErr w:type="spellStart"/>
-      <w:r>
-        <w:t>P_t_hat</w:t>
-      </w:r>
-      <w:proofErr w:type="spellEnd"/>
-      <w:r>
-        <w:t xml:space="preserve">, puis calculons le score selon la formule (8.1).  La mise à jour des éléments </w:t>
-      </w:r>
-      <w:proofErr w:type="spellStart"/>
-      <w:r>
-        <w:t>P_t_hat_ij</w:t>
-      </w:r>
-      <w:proofErr w:type="spellEnd"/>
-      <w:r>
-        <w:t xml:space="preserve"> de la matrice </w:t>
-      </w:r>
-      <w:proofErr w:type="spellStart"/>
-      <w:r>
-        <w:t>P_t_hat</w:t>
-      </w:r>
-      <w:proofErr w:type="spellEnd"/>
-      <w:r>
-        <w:t xml:space="preserve"> est effectuée selon la formule (4.14)</w:t>
+        <w:t>la somme des lignes de la matrice est toujours égale à 1. A chaque itération t de l’algorithme, nous échantillon indépendamment pour chaque ligne (c’est-à-dire chaque bille) une couleur utilisant la matrice de probabilité P_t_hat, puis calculons le score selon la formule (8.1).  La mise à jour des éléments P_t_hat_ij de la matrice P_t_hat est effectuée selon la formule (4.14)</w:t>
       </w:r>
       <w:r>
         <w:rPr>
@@ -2624,30 +2200,7 @@
     </w:p>
     <w:p>
       <w:r>
-        <w:t>Résultats</w:t>
-      </w:r>
-      <w:r>
-        <w:t xml:space="preserve"> pour </w:t>
-      </w:r>
-      <w:proofErr w:type="spellStart"/>
-      <w:r>
-        <w:t>mastemermind</w:t>
-      </w:r>
-      <w:proofErr w:type="spellEnd"/>
-      <w:r>
-        <w:t xml:space="preserve"> : 34 secondes pour n = 36, m = 33, N=5</w:t>
-      </w:r>
-      <w:r>
-        <w:t>*</w:t>
-      </w:r>
-      <w:r>
-        <w:t>m</w:t>
-      </w:r>
-      <w:r>
-        <w:t>*</w:t>
-      </w:r>
-      <w:r>
-        <w:t>n, rho = 0.01, alpha = 0.7</w:t>
+        <w:t>Résultats pour mastemermind : 34 secondes pour n = 36, m = 33, N=5*m*n, rho = 0.01, alpha = 0.7</w:t>
       </w:r>
     </w:p>
     <w:p/>
@@ -2708,9 +2261,1786 @@
       </w:r>
     </w:p>
     <w:p>
+      <w:r>
+        <w:t>Question 2 quelques premières réflexions…</w:t>
+      </w:r>
+      <w:r>
+        <w:br/>
+      </w:r>
+      <w:r>
+        <w:br/>
+      </w:r>
+      <w:r>
+        <w:t>- x : une</w:t>
+      </w:r>
+      <w:r>
+        <w:t xml:space="preserve"> </w:t>
+      </w:r>
+      <w:r>
+        <w:t>solution possible c’est-à-dire un ensemble de n billes ordonnées choisies parmi m couleurs</w:t>
+      </w:r>
+      <w:r>
+        <w:t xml:space="preserve"> </w:t>
+      </w:r>
+      <w:r>
+        <w:rPr>
+          <w:b/>
+          <w:bCs/>
+        </w:rPr>
+        <w:t>(tirage sans remise)</w:t>
+      </w:r>
+      <w:r>
+        <w:br/>
+        <w:t xml:space="preserve">- </w:t>
+      </w:r>
+      <w:r>
+        <w:t xml:space="preserve">X : </w:t>
+      </w:r>
+      <w:r>
+        <w:t xml:space="preserve">ensemble des solutions possibles (le nombre total de possibilités est </w:t>
+      </w:r>
+      <w:r>
+        <w:rPr>
+          <w:b/>
+          <w:bCs/>
+        </w:rPr>
+        <w:t>n parmi m</w:t>
+      </w:r>
+      <w:r>
+        <w:t xml:space="preserve">). </w:t>
+      </w:r>
+      <w:r>
+        <w:br/>
+        <w:t xml:space="preserve">- S : </w:t>
+      </w:r>
+      <w:r>
+        <w:t>idem</w:t>
+      </w:r>
+      <w:r>
+        <w:br/>
+      </w:r>
+      <w:r>
+        <w:t xml:space="preserve">- v : </w:t>
+      </w:r>
+      <w:r>
+        <w:t>idem</w:t>
+      </w:r>
+      <w:r>
+        <w:t xml:space="preserve"> </w:t>
+      </w:r>
+      <w:r>
+        <w:br/>
+      </w:r>
+      <w:r>
+        <w:t xml:space="preserve">- f : la famille de lois sur l’ensemble X : </w:t>
+      </w:r>
+    </w:p>
+    <w:p>
+      <w:pPr>
+        <w:pStyle w:val="Paragraphedeliste"/>
+        <w:numPr>
+          <w:ilvl w:val="0"/>
+          <w:numId w:val="8"/>
+        </w:numPr>
+        <w:rPr>
+          <w:b/>
+          <w:bCs/>
+        </w:rPr>
+      </w:pPr>
       <w:bookmarkStart w:id="0" w:name="_GoBack"/>
       <w:bookmarkEnd w:id="0"/>
-    </w:p>
+      <w:r>
+        <w:t xml:space="preserve">Dans la question 2), </w:t>
+      </w:r>
+      <w:r>
+        <w:t xml:space="preserve">du projet, chaque X_i appartenant à X est généré à chaque étape t en échantillonnant </w:t>
+      </w:r>
+      <w:r>
+        <w:rPr>
+          <w:strike/>
+        </w:rPr>
+        <w:t>indépendamment pour chaque ligne i (c’est-à-dire chaque bille)</w:t>
+      </w:r>
+      <w:r>
+        <w:t xml:space="preserve"> </w:t>
+      </w:r>
+      <w:r>
+        <w:rPr>
+          <w:b/>
+          <w:bCs/>
+        </w:rPr>
+        <w:t xml:space="preserve">pour la première bille 1 </w:t>
+      </w:r>
+      <w:r>
+        <w:rPr>
+          <w:b/>
+          <w:bCs/>
+        </w:rPr>
+        <w:t>une couleur</w:t>
+      </w:r>
+      <w:r>
+        <w:rPr>
+          <w:b/>
+          <w:bCs/>
+        </w:rPr>
+        <w:t xml:space="preserve"> avec la probabilité </w:t>
+      </w:r>
+      <w:r>
+        <w:rPr>
+          <w:b/>
+          <w:bCs/>
+        </w:rPr>
+        <w:t>P_t_hat_[</w:t>
+      </w:r>
+      <w:r>
+        <w:rPr>
+          <w:b/>
+          <w:bCs/>
+        </w:rPr>
+        <w:t>1</w:t>
+      </w:r>
+      <w:r>
+        <w:rPr>
+          <w:b/>
+          <w:bCs/>
+        </w:rPr>
+        <w:t>,j].</w:t>
+      </w:r>
+      <w:r>
+        <w:rPr>
+          <w:b/>
+          <w:bCs/>
+        </w:rPr>
+        <w:t xml:space="preserve"> Soit j0 l’indice de la couleur tirée : pour la bille 2, on tire une couleur avec la probabilité </w:t>
+      </w:r>
+      <w:r>
+        <w:rPr>
+          <w:b/>
+          <w:bCs/>
+        </w:rPr>
+        <w:t>P_t_hat_[</w:t>
+      </w:r>
+      <w:r>
+        <w:rPr>
+          <w:b/>
+          <w:bCs/>
+        </w:rPr>
+        <w:t>2</w:t>
+      </w:r>
+      <w:r>
+        <w:rPr>
+          <w:b/>
+          <w:bCs/>
+        </w:rPr>
+        <w:t>,j]</w:t>
+      </w:r>
+      <w:r>
+        <w:rPr>
+          <w:b/>
+          <w:bCs/>
+        </w:rPr>
+        <w:t>/somme sur k différent de j0 (</w:t>
+      </w:r>
+      <w:r>
+        <w:rPr>
+          <w:b/>
+          <w:bCs/>
+        </w:rPr>
+        <w:t>P_t_hat_[2,</w:t>
+      </w:r>
+      <w:r>
+        <w:rPr>
+          <w:b/>
+          <w:bCs/>
+        </w:rPr>
+        <w:t>k</w:t>
+      </w:r>
+      <w:r>
+        <w:rPr>
+          <w:b/>
+          <w:bCs/>
+        </w:rPr>
+        <w:t>]</w:t>
+      </w:r>
+      <w:r>
+        <w:rPr>
+          <w:b/>
+          <w:bCs/>
+        </w:rPr>
+        <w:t xml:space="preserve">) si j </w:t>
+      </w:r>
+      <w:r>
+        <w:rPr>
+          <w:rStyle w:val="e24kjd"/>
+          <w:b/>
+          <w:bCs/>
+        </w:rPr>
+        <w:t>≠</w:t>
+      </w:r>
+      <w:r>
+        <w:rPr>
+          <w:b/>
+          <w:bCs/>
+        </w:rPr>
+        <w:t xml:space="preserve"> j0 et 0 si j = j0</w:t>
+      </w:r>
+    </w:p>
+    <w:p>
+      <w:r>
+        <w:br w:type="page"/>
+      </w:r>
+    </w:p>
+    <w:p>
+      <w:pPr>
+        <w:rPr>
+          <w:b/>
+          <w:bCs/>
+        </w:rPr>
+      </w:pPr>
+      <w:r>
+        <w:rPr>
+          <w:b/>
+          <w:bCs/>
+        </w:rPr>
+        <w:lastRenderedPageBreak/>
+        <w:t>Rapport</w:t>
+      </w:r>
+    </w:p>
+    <w:p>
+      <w:r>
+        <w:t xml:space="preserve">La méthode de cross-entropy (CE) est </w:t>
+      </w:r>
+      <w:r>
+        <w:t>ici utilisée</w:t>
+      </w:r>
+      <w:r>
+        <w:t xml:space="preserve"> pour résoudre </w:t>
+      </w:r>
+      <w:r>
+        <w:t>un</w:t>
+      </w:r>
+      <w:r>
+        <w:t xml:space="preserve"> problème complexe</w:t>
+      </w:r>
+      <w:r>
+        <w:t xml:space="preserve"> </w:t>
+      </w:r>
+      <w:r>
+        <w:t>d’optimisation combinatoire</w:t>
+      </w:r>
+      <w:r>
+        <w:t xml:space="preserve"> : le jeu du mastermind. </w:t>
+      </w:r>
+    </w:p>
+    <w:p>
+      <w:pPr>
+        <w:pStyle w:val="Paragraphedeliste"/>
+        <w:numPr>
+          <w:ilvl w:val="0"/>
+          <w:numId w:val="4"/>
+        </w:numPr>
+        <w:rPr>
+          <w:b/>
+          <w:bCs/>
+        </w:rPr>
+      </w:pPr>
+      <w:r>
+        <w:rPr>
+          <w:b/>
+          <w:bCs/>
+        </w:rPr>
+        <w:t>Optimisation par Cross-Entropy </w:t>
+      </w:r>
+    </w:p>
+    <w:p>
+      <w:pPr>
+        <w:pStyle w:val="Paragraphedeliste"/>
+        <w:rPr>
+          <w:b/>
+          <w:bCs/>
+        </w:rPr>
+      </w:pPr>
+    </w:p>
+    <w:p>
+      <w:pPr>
+        <w:pStyle w:val="Paragraphedeliste"/>
+        <w:numPr>
+          <w:ilvl w:val="0"/>
+          <w:numId w:val="5"/>
+        </w:numPr>
+        <w:rPr>
+          <w:b/>
+          <w:bCs/>
+        </w:rPr>
+      </w:pPr>
+      <w:r>
+        <w:rPr>
+          <w:b/>
+          <w:bCs/>
+        </w:rPr>
+        <w:t>P</w:t>
+      </w:r>
+      <w:r>
+        <w:rPr>
+          <w:b/>
+          <w:bCs/>
+        </w:rPr>
+        <w:t>rincipe général</w:t>
+      </w:r>
+    </w:p>
+    <w:p>
+      <w:r>
+        <w:t xml:space="preserve">L’objectif est de </w:t>
+      </w:r>
+      <w:r>
+        <w:t xml:space="preserve">maximiser une fonction de performance S(x) sur tous les états x dans un ensemble X. </w:t>
+      </w:r>
+    </w:p>
+    <w:p>
+      <w:r>
+        <w:rPr>
+          <w:noProof/>
+        </w:rPr>
+        <w:drawing>
+          <wp:inline distT="0" distB="0" distL="0" distR="0" wp14:anchorId="6BD4613D" wp14:editId="4DA3590B">
+            <wp:extent cx="1498600" cy="323850"/>
+            <wp:effectExtent l="0" t="0" r="6350" b="0"/>
+            <wp:docPr id="26" name="Image 26"/>
+            <wp:cNvGraphicFramePr>
+              <a:graphicFrameLocks xmlns:a="http://schemas.openxmlformats.org/drawingml/2006/main" noChangeAspect="1"/>
+            </wp:cNvGraphicFramePr>
+            <a:graphic xmlns:a="http://schemas.openxmlformats.org/drawingml/2006/main">
+              <a:graphicData uri="http://schemas.openxmlformats.org/drawingml/2006/picture">
+                <pic:pic xmlns:pic="http://schemas.openxmlformats.org/drawingml/2006/picture">
+                  <pic:nvPicPr>
+                    <pic:cNvPr id="0" name="Picture 7"/>
+                    <pic:cNvPicPr>
+                      <a:picLocks noChangeAspect="1" noChangeArrowheads="1"/>
+                    </pic:cNvPicPr>
+                  </pic:nvPicPr>
+                  <pic:blipFill>
+                    <a:blip r:embed="rId12">
+                      <a:extLst>
+                        <a:ext uri="{28A0092B-C50C-407E-A947-70E740481C1C}">
+                          <a14:useLocalDpi xmlns:a14="http://schemas.microsoft.com/office/drawing/2010/main" val="0"/>
+                        </a:ext>
+                      </a:extLst>
+                    </a:blip>
+                    <a:srcRect/>
+                    <a:stretch>
+                      <a:fillRect/>
+                    </a:stretch>
+                  </pic:blipFill>
+                  <pic:spPr bwMode="auto">
+                    <a:xfrm>
+                      <a:off x="0" y="0"/>
+                      <a:ext cx="1498600" cy="323850"/>
+                    </a:xfrm>
+                    <a:prstGeom prst="rect">
+                      <a:avLst/>
+                    </a:prstGeom>
+                    <a:noFill/>
+                    <a:ln>
+                      <a:noFill/>
+                    </a:ln>
+                  </pic:spPr>
+                </pic:pic>
+              </a:graphicData>
+            </a:graphic>
+          </wp:inline>
+        </w:drawing>
+      </w:r>
+    </w:p>
+    <w:p>
+      <w:r>
+        <w:t xml:space="preserve">Le « problème stochastique associé » (associated stochastic problem, ASP) à notre problème, déterministe, est le suivant : </w:t>
+      </w:r>
+      <w:r>
+        <w:br/>
+      </w:r>
+      <w:r>
+        <w:br/>
+      </w:r>
+      <w:r>
+        <w:rPr>
+          <w:noProof/>
+        </w:rPr>
+        <w:drawing>
+          <wp:inline distT="0" distB="0" distL="0" distR="0" wp14:anchorId="16F4D02C" wp14:editId="48E2EBA5">
+            <wp:extent cx="2787650" cy="279400"/>
+            <wp:effectExtent l="0" t="0" r="0" b="6350"/>
+            <wp:docPr id="28" name="Image 28"/>
+            <wp:cNvGraphicFramePr>
+              <a:graphicFrameLocks xmlns:a="http://schemas.openxmlformats.org/drawingml/2006/main" noChangeAspect="1"/>
+            </wp:cNvGraphicFramePr>
+            <a:graphic xmlns:a="http://schemas.openxmlformats.org/drawingml/2006/main">
+              <a:graphicData uri="http://schemas.openxmlformats.org/drawingml/2006/picture">
+                <pic:pic xmlns:pic="http://schemas.openxmlformats.org/drawingml/2006/picture">
+                  <pic:nvPicPr>
+                    <pic:cNvPr id="0" name="Picture 9"/>
+                    <pic:cNvPicPr>
+                      <a:picLocks noChangeAspect="1" noChangeArrowheads="1"/>
+                    </pic:cNvPicPr>
+                  </pic:nvPicPr>
+                  <pic:blipFill>
+                    <a:blip r:embed="rId14">
+                      <a:extLst>
+                        <a:ext uri="{28A0092B-C50C-407E-A947-70E740481C1C}">
+                          <a14:useLocalDpi xmlns:a14="http://schemas.microsoft.com/office/drawing/2010/main" val="0"/>
+                        </a:ext>
+                      </a:extLst>
+                    </a:blip>
+                    <a:srcRect/>
+                    <a:stretch>
+                      <a:fillRect/>
+                    </a:stretch>
+                  </pic:blipFill>
+                  <pic:spPr bwMode="auto">
+                    <a:xfrm>
+                      <a:off x="0" y="0"/>
+                      <a:ext cx="2787650" cy="279400"/>
+                    </a:xfrm>
+                    <a:prstGeom prst="rect">
+                      <a:avLst/>
+                    </a:prstGeom>
+                    <a:noFill/>
+                    <a:ln>
+                      <a:noFill/>
+                    </a:ln>
+                  </pic:spPr>
+                </pic:pic>
+              </a:graphicData>
+            </a:graphic>
+          </wp:inline>
+        </w:drawing>
+      </w:r>
+      <w:r>
+        <w:t xml:space="preserve">avec </w:t>
+      </w:r>
+      <w:r>
+        <w:rPr>
+          <w:noProof/>
+        </w:rPr>
+        <w:drawing>
+          <wp:inline distT="0" distB="0" distL="0" distR="0" wp14:anchorId="1EE11792" wp14:editId="3C520E03">
+            <wp:extent cx="908050" cy="171450"/>
+            <wp:effectExtent l="0" t="0" r="6350" b="0"/>
+            <wp:docPr id="27" name="Image 27"/>
+            <wp:cNvGraphicFramePr>
+              <a:graphicFrameLocks xmlns:a="http://schemas.openxmlformats.org/drawingml/2006/main" noChangeAspect="1"/>
+            </wp:cNvGraphicFramePr>
+            <a:graphic xmlns:a="http://schemas.openxmlformats.org/drawingml/2006/main">
+              <a:graphicData uri="http://schemas.openxmlformats.org/drawingml/2006/picture">
+                <pic:pic xmlns:pic="http://schemas.openxmlformats.org/drawingml/2006/picture">
+                  <pic:nvPicPr>
+                    <pic:cNvPr id="0" name="Picture 8"/>
+                    <pic:cNvPicPr>
+                      <a:picLocks noChangeAspect="1" noChangeArrowheads="1"/>
+                    </pic:cNvPicPr>
+                  </pic:nvPicPr>
+                  <pic:blipFill>
+                    <a:blip r:embed="rId13">
+                      <a:extLst>
+                        <a:ext uri="{28A0092B-C50C-407E-A947-70E740481C1C}">
+                          <a14:useLocalDpi xmlns:a14="http://schemas.microsoft.com/office/drawing/2010/main" val="0"/>
+                        </a:ext>
+                      </a:extLst>
+                    </a:blip>
+                    <a:srcRect/>
+                    <a:stretch>
+                      <a:fillRect/>
+                    </a:stretch>
+                  </pic:blipFill>
+                  <pic:spPr bwMode="auto">
+                    <a:xfrm>
+                      <a:off x="0" y="0"/>
+                      <a:ext cx="908050" cy="171450"/>
+                    </a:xfrm>
+                    <a:prstGeom prst="rect">
+                      <a:avLst/>
+                    </a:prstGeom>
+                    <a:noFill/>
+                    <a:ln>
+                      <a:noFill/>
+                    </a:ln>
+                  </pic:spPr>
+                </pic:pic>
+              </a:graphicData>
+            </a:graphic>
+          </wp:inline>
+        </w:drawing>
+      </w:r>
+      <w:r>
+        <w:t xml:space="preserve"> </w:t>
+      </w:r>
+      <w:r>
+        <w:t xml:space="preserve">une famille de densités sur l'ensemble X. </w:t>
+      </w:r>
+    </w:p>
+    <w:p>
+      <w:pPr>
+        <w:rPr>
+          <w:b/>
+          <w:bCs/>
+        </w:rPr>
+      </w:pPr>
+      <w:r>
+        <w:t xml:space="preserve">L’idée de l’algorithme est de définir une suite de couples </w:t>
+      </w:r>
+      <w:r>
+        <w:rPr>
+          <w:noProof/>
+        </w:rPr>
+        <w:drawing>
+          <wp:inline distT="0" distB="0" distL="0" distR="0" wp14:anchorId="7971BE84" wp14:editId="1BA6C0AC">
+            <wp:extent cx="520700" cy="203200"/>
+            <wp:effectExtent l="0" t="0" r="0" b="6350"/>
+            <wp:docPr id="31" name="Image 31"/>
+            <wp:cNvGraphicFramePr>
+              <a:graphicFrameLocks xmlns:a="http://schemas.openxmlformats.org/drawingml/2006/main" noChangeAspect="1"/>
+            </wp:cNvGraphicFramePr>
+            <a:graphic xmlns:a="http://schemas.openxmlformats.org/drawingml/2006/main">
+              <a:graphicData uri="http://schemas.openxmlformats.org/drawingml/2006/picture">
+                <pic:pic xmlns:pic="http://schemas.openxmlformats.org/drawingml/2006/picture">
+                  <pic:nvPicPr>
+                    <pic:cNvPr id="0" name="Picture 11"/>
+                    <pic:cNvPicPr>
+                      <a:picLocks noChangeAspect="1" noChangeArrowheads="1"/>
+                    </pic:cNvPicPr>
+                  </pic:nvPicPr>
+                  <pic:blipFill>
+                    <a:blip r:embed="rId16">
+                      <a:extLst>
+                        <a:ext uri="{28A0092B-C50C-407E-A947-70E740481C1C}">
+                          <a14:useLocalDpi xmlns:a14="http://schemas.microsoft.com/office/drawing/2010/main" val="0"/>
+                        </a:ext>
+                      </a:extLst>
+                    </a:blip>
+                    <a:srcRect/>
+                    <a:stretch>
+                      <a:fillRect/>
+                    </a:stretch>
+                  </pic:blipFill>
+                  <pic:spPr bwMode="auto">
+                    <a:xfrm>
+                      <a:off x="0" y="0"/>
+                      <a:ext cx="520700" cy="203200"/>
+                    </a:xfrm>
+                    <a:prstGeom prst="rect">
+                      <a:avLst/>
+                    </a:prstGeom>
+                    <a:noFill/>
+                    <a:ln>
+                      <a:noFill/>
+                    </a:ln>
+                  </pic:spPr>
+                </pic:pic>
+              </a:graphicData>
+            </a:graphic>
+          </wp:inline>
+        </w:drawing>
+      </w:r>
+      <w:r>
+        <w:t xml:space="preserve"> qui converge rapidement vers </w:t>
+      </w:r>
+      <w:r>
+        <w:rPr>
+          <w:noProof/>
+        </w:rPr>
+        <w:drawing>
+          <wp:inline distT="0" distB="0" distL="0" distR="0" wp14:anchorId="673A3D8E" wp14:editId="40585DD5">
+            <wp:extent cx="457200" cy="196850"/>
+            <wp:effectExtent l="0" t="0" r="0" b="0"/>
+            <wp:docPr id="32" name="Image 32"/>
+            <wp:cNvGraphicFramePr>
+              <a:graphicFrameLocks xmlns:a="http://schemas.openxmlformats.org/drawingml/2006/main" noChangeAspect="1"/>
+            </wp:cNvGraphicFramePr>
+            <a:graphic xmlns:a="http://schemas.openxmlformats.org/drawingml/2006/main">
+              <a:graphicData uri="http://schemas.openxmlformats.org/drawingml/2006/picture">
+                <pic:pic xmlns:pic="http://schemas.openxmlformats.org/drawingml/2006/picture">
+                  <pic:nvPicPr>
+                    <pic:cNvPr id="0" name="Picture 12"/>
+                    <pic:cNvPicPr>
+                      <a:picLocks noChangeAspect="1" noChangeArrowheads="1"/>
+                    </pic:cNvPicPr>
+                  </pic:nvPicPr>
+                  <pic:blipFill>
+                    <a:blip r:embed="rId17">
+                      <a:extLst>
+                        <a:ext uri="{28A0092B-C50C-407E-A947-70E740481C1C}">
+                          <a14:useLocalDpi xmlns:a14="http://schemas.microsoft.com/office/drawing/2010/main" val="0"/>
+                        </a:ext>
+                      </a:extLst>
+                    </a:blip>
+                    <a:srcRect/>
+                    <a:stretch>
+                      <a:fillRect/>
+                    </a:stretch>
+                  </pic:blipFill>
+                  <pic:spPr bwMode="auto">
+                    <a:xfrm>
+                      <a:off x="0" y="0"/>
+                      <a:ext cx="457200" cy="196850"/>
+                    </a:xfrm>
+                    <a:prstGeom prst="rect">
+                      <a:avLst/>
+                    </a:prstGeom>
+                    <a:noFill/>
+                    <a:ln>
+                      <a:noFill/>
+                    </a:ln>
+                  </pic:spPr>
+                </pic:pic>
+              </a:graphicData>
+            </a:graphic>
+          </wp:inline>
+        </w:drawing>
+      </w:r>
+    </w:p>
+    <w:p>
+      <w:pPr>
+        <w:pStyle w:val="Paragraphedeliste"/>
+        <w:numPr>
+          <w:ilvl w:val="0"/>
+          <w:numId w:val="5"/>
+        </w:numPr>
+        <w:rPr>
+          <w:b/>
+          <w:bCs/>
+        </w:rPr>
+      </w:pPr>
+      <w:r>
+        <w:rPr>
+          <w:b/>
+          <w:bCs/>
+        </w:rPr>
+        <w:t>Algorithme</w:t>
+      </w:r>
+    </w:p>
+    <w:p>
+      <w:pPr>
+        <w:pStyle w:val="Paragraphedeliste"/>
+      </w:pPr>
+    </w:p>
+    <w:p>
+      <w:pPr>
+        <w:pStyle w:val="Paragraphedeliste"/>
+        <w:numPr>
+          <w:ilvl w:val="0"/>
+          <w:numId w:val="3"/>
+        </w:numPr>
+      </w:pPr>
+      <w:r>
+        <w:t>[Initialisation]</w:t>
+      </w:r>
+      <w:r>
+        <w:t xml:space="preserve"> Choisir v_0_hat. Fixer t = 1</w:t>
+      </w:r>
+    </w:p>
+    <w:p>
+      <w:pPr>
+        <w:pStyle w:val="Paragraphedeliste"/>
+        <w:numPr>
+          <w:ilvl w:val="0"/>
+          <w:numId w:val="3"/>
+        </w:numPr>
+      </w:pPr>
+      <w:r>
+        <w:t xml:space="preserve">Générez un échantillon X_1, ..., X_N à partir de la densité </w:t>
+      </w:r>
+      <w:r>
+        <w:rPr>
+          <w:noProof/>
+        </w:rPr>
+        <w:drawing>
+          <wp:inline distT="0" distB="0" distL="0" distR="0" wp14:anchorId="110965EB" wp14:editId="3097A151">
+            <wp:extent cx="571500" cy="196850"/>
+            <wp:effectExtent l="0" t="0" r="0" b="0"/>
+            <wp:docPr id="43" name="Image 43"/>
+            <wp:cNvGraphicFramePr>
+              <a:graphicFrameLocks xmlns:a="http://schemas.openxmlformats.org/drawingml/2006/main" noChangeAspect="1"/>
+            </wp:cNvGraphicFramePr>
+            <a:graphic xmlns:a="http://schemas.openxmlformats.org/drawingml/2006/main">
+              <a:graphicData uri="http://schemas.openxmlformats.org/drawingml/2006/picture">
+                <pic:pic xmlns:pic="http://schemas.openxmlformats.org/drawingml/2006/picture">
+                  <pic:nvPicPr>
+                    <pic:cNvPr id="0" name="Picture 14"/>
+                    <pic:cNvPicPr>
+                      <a:picLocks noChangeAspect="1" noChangeArrowheads="1"/>
+                    </pic:cNvPicPr>
+                  </pic:nvPicPr>
+                  <pic:blipFill>
+                    <a:blip r:embed="rId18">
+                      <a:extLst>
+                        <a:ext uri="{28A0092B-C50C-407E-A947-70E740481C1C}">
+                          <a14:useLocalDpi xmlns:a14="http://schemas.microsoft.com/office/drawing/2010/main" val="0"/>
+                        </a:ext>
+                      </a:extLst>
+                    </a:blip>
+                    <a:srcRect/>
+                    <a:stretch>
+                      <a:fillRect/>
+                    </a:stretch>
+                  </pic:blipFill>
+                  <pic:spPr bwMode="auto">
+                    <a:xfrm>
+                      <a:off x="0" y="0"/>
+                      <a:ext cx="571500" cy="196850"/>
+                    </a:xfrm>
+                    <a:prstGeom prst="rect">
+                      <a:avLst/>
+                    </a:prstGeom>
+                    <a:noFill/>
+                    <a:ln>
+                      <a:noFill/>
+                    </a:ln>
+                  </pic:spPr>
+                </pic:pic>
+              </a:graphicData>
+            </a:graphic>
+          </wp:inline>
+        </w:drawing>
+      </w:r>
+      <w:r>
+        <w:t xml:space="preserve"> et calculer </w:t>
+      </w:r>
+    </w:p>
+    <w:p>
+      <w:pPr>
+        <w:pStyle w:val="Paragraphedeliste"/>
+      </w:pPr>
+      <w:r>
+        <w:rPr>
+          <w:noProof/>
+        </w:rPr>
+        <w:drawing>
+          <wp:inline distT="0" distB="0" distL="0" distR="0" wp14:anchorId="44147C10" wp14:editId="60E85145">
+            <wp:extent cx="1384300" cy="203200"/>
+            <wp:effectExtent l="0" t="0" r="6350" b="6350"/>
+            <wp:docPr id="44" name="Image 44"/>
+            <wp:cNvGraphicFramePr>
+              <a:graphicFrameLocks xmlns:a="http://schemas.openxmlformats.org/drawingml/2006/main" noChangeAspect="1"/>
+            </wp:cNvGraphicFramePr>
+            <a:graphic xmlns:a="http://schemas.openxmlformats.org/drawingml/2006/main">
+              <a:graphicData uri="http://schemas.openxmlformats.org/drawingml/2006/picture">
+                <pic:pic xmlns:pic="http://schemas.openxmlformats.org/drawingml/2006/picture">
+                  <pic:nvPicPr>
+                    <pic:cNvPr id="0" name="Picture 15"/>
+                    <pic:cNvPicPr>
+                      <a:picLocks noChangeAspect="1" noChangeArrowheads="1"/>
+                    </pic:cNvPicPr>
+                  </pic:nvPicPr>
+                  <pic:blipFill>
+                    <a:blip r:embed="rId19">
+                      <a:extLst>
+                        <a:ext uri="{28A0092B-C50C-407E-A947-70E740481C1C}">
+                          <a14:useLocalDpi xmlns:a14="http://schemas.microsoft.com/office/drawing/2010/main" val="0"/>
+                        </a:ext>
+                      </a:extLst>
+                    </a:blip>
+                    <a:srcRect/>
+                    <a:stretch>
+                      <a:fillRect/>
+                    </a:stretch>
+                  </pic:blipFill>
+                  <pic:spPr bwMode="auto">
+                    <a:xfrm>
+                      <a:off x="0" y="0"/>
+                      <a:ext cx="1384300" cy="203200"/>
+                    </a:xfrm>
+                    <a:prstGeom prst="rect">
+                      <a:avLst/>
+                    </a:prstGeom>
+                    <a:noFill/>
+                    <a:ln>
+                      <a:noFill/>
+                    </a:ln>
+                  </pic:spPr>
+                </pic:pic>
+              </a:graphicData>
+            </a:graphic>
+          </wp:inline>
+        </w:drawing>
+      </w:r>
+      <w:r>
+        <w:t>avec 1-rho l’ordre du quantile d’ordre à choisir (de l’ordre de 0,01)</w:t>
+      </w:r>
+    </w:p>
+    <w:p>
+      <w:pPr>
+        <w:pStyle w:val="Paragraphedeliste"/>
+        <w:numPr>
+          <w:ilvl w:val="0"/>
+          <w:numId w:val="3"/>
+        </w:numPr>
+      </w:pPr>
+      <w:r>
+        <w:t>Utilisez le même échantillon X_1, ..., X_N et résoudre le programme stochastique</w:t>
+      </w:r>
+      <w:r>
+        <w:t> :</w:t>
+      </w:r>
+    </w:p>
+    <w:p>
+      <w:pPr>
+        <w:pStyle w:val="Paragraphedeliste"/>
+      </w:pPr>
+      <w:r>
+        <w:t xml:space="preserve">V_tilde = </w:t>
+      </w:r>
+      <w:r>
+        <w:rPr>
+          <w:noProof/>
+        </w:rPr>
+        <w:drawing>
+          <wp:inline distT="0" distB="0" distL="0" distR="0" wp14:anchorId="4B82ADA4" wp14:editId="6F4C43CB">
+            <wp:extent cx="3657600" cy="457200"/>
+            <wp:effectExtent l="0" t="0" r="0" b="0"/>
+            <wp:docPr id="45" name="Image 45"/>
+            <wp:cNvGraphicFramePr>
+              <a:graphicFrameLocks xmlns:a="http://schemas.openxmlformats.org/drawingml/2006/main" noChangeAspect="1"/>
+            </wp:cNvGraphicFramePr>
+            <a:graphic xmlns:a="http://schemas.openxmlformats.org/drawingml/2006/main">
+              <a:graphicData uri="http://schemas.openxmlformats.org/drawingml/2006/picture">
+                <pic:pic xmlns:pic="http://schemas.openxmlformats.org/drawingml/2006/picture">
+                  <pic:nvPicPr>
+                    <pic:cNvPr id="0" name="Picture 16"/>
+                    <pic:cNvPicPr>
+                      <a:picLocks noChangeAspect="1" noChangeArrowheads="1"/>
+                    </pic:cNvPicPr>
+                  </pic:nvPicPr>
+                  <pic:blipFill>
+                    <a:blip r:embed="rId20">
+                      <a:extLst>
+                        <a:ext uri="{28A0092B-C50C-407E-A947-70E740481C1C}">
+                          <a14:useLocalDpi xmlns:a14="http://schemas.microsoft.com/office/drawing/2010/main" val="0"/>
+                        </a:ext>
+                      </a:extLst>
+                    </a:blip>
+                    <a:srcRect/>
+                    <a:stretch>
+                      <a:fillRect/>
+                    </a:stretch>
+                  </pic:blipFill>
+                  <pic:spPr bwMode="auto">
+                    <a:xfrm>
+                      <a:off x="0" y="0"/>
+                      <a:ext cx="3657600" cy="457200"/>
+                    </a:xfrm>
+                    <a:prstGeom prst="rect">
+                      <a:avLst/>
+                    </a:prstGeom>
+                    <a:noFill/>
+                    <a:ln>
+                      <a:noFill/>
+                    </a:ln>
+                  </pic:spPr>
+                </pic:pic>
+              </a:graphicData>
+            </a:graphic>
+          </wp:inline>
+        </w:drawing>
+      </w:r>
+      <w:r>
+        <w:t xml:space="preserve"> </w:t>
+      </w:r>
+    </w:p>
+    <w:p>
+      <w:pPr>
+        <w:pStyle w:val="Paragraphedeliste"/>
+      </w:pPr>
+    </w:p>
+    <w:p>
+      <w:pPr>
+        <w:pStyle w:val="Paragraphedeliste"/>
+        <w:numPr>
+          <w:ilvl w:val="0"/>
+          <w:numId w:val="3"/>
+        </w:numPr>
+      </w:pPr>
+      <w:r>
+        <w:t xml:space="preserve">[Smoothing : facultatif] </w:t>
+      </w:r>
+      <w:r>
+        <w:t>Appliquer l’équation suivante pour lisser le vecteur v_t_tilde</w:t>
+      </w:r>
+      <w:r>
+        <w:br/>
+      </w:r>
+      <w:r>
+        <w:rPr>
+          <w:noProof/>
+        </w:rPr>
+        <w:drawing>
+          <wp:inline distT="0" distB="0" distL="0" distR="0" wp14:anchorId="34731C77" wp14:editId="3F17D108">
+            <wp:extent cx="1943100" cy="273050"/>
+            <wp:effectExtent l="0" t="0" r="0" b="0"/>
+            <wp:docPr id="47" name="Image 47"/>
+            <wp:cNvGraphicFramePr>
+              <a:graphicFrameLocks xmlns:a="http://schemas.openxmlformats.org/drawingml/2006/main" noChangeAspect="1"/>
+            </wp:cNvGraphicFramePr>
+            <a:graphic xmlns:a="http://schemas.openxmlformats.org/drawingml/2006/main">
+              <a:graphicData uri="http://schemas.openxmlformats.org/drawingml/2006/picture">
+                <pic:pic xmlns:pic="http://schemas.openxmlformats.org/drawingml/2006/picture">
+                  <pic:nvPicPr>
+                    <pic:cNvPr id="0" name="Picture 17"/>
+                    <pic:cNvPicPr>
+                      <a:picLocks noChangeAspect="1" noChangeArrowheads="1"/>
+                    </pic:cNvPicPr>
+                  </pic:nvPicPr>
+                  <pic:blipFill>
+                    <a:blip r:embed="rId22">
+                      <a:extLst>
+                        <a:ext uri="{28A0092B-C50C-407E-A947-70E740481C1C}">
+                          <a14:useLocalDpi xmlns:a14="http://schemas.microsoft.com/office/drawing/2010/main" val="0"/>
+                        </a:ext>
+                      </a:extLst>
+                    </a:blip>
+                    <a:srcRect/>
+                    <a:stretch>
+                      <a:fillRect/>
+                    </a:stretch>
+                  </pic:blipFill>
+                  <pic:spPr bwMode="auto">
+                    <a:xfrm>
+                      <a:off x="0" y="0"/>
+                      <a:ext cx="1943100" cy="273050"/>
+                    </a:xfrm>
+                    <a:prstGeom prst="rect">
+                      <a:avLst/>
+                    </a:prstGeom>
+                    <a:noFill/>
+                    <a:ln>
+                      <a:noFill/>
+                    </a:ln>
+                  </pic:spPr>
+                </pic:pic>
+              </a:graphicData>
+            </a:graphic>
+          </wp:inline>
+        </w:drawing>
+      </w:r>
+      <w:r>
+        <w:t>avec alpha appartient à [0,1]</w:t>
+      </w:r>
+    </w:p>
+    <w:p>
+      <w:pPr>
+        <w:pStyle w:val="Paragraphedeliste"/>
+      </w:pPr>
+      <w:r>
+        <w:rPr>
+          <w:b/>
+          <w:bCs/>
+        </w:rPr>
+        <w:t>Remarque :</w:t>
+      </w:r>
+      <w:r>
+        <w:t xml:space="preserve"> la raison de lisser v_t_tilde est double : </w:t>
+      </w:r>
+      <w:r>
+        <w:br/>
+        <w:t>(a) pour lisser les valeurs de v_t_hat</w:t>
+      </w:r>
+      <w:r>
+        <w:br/>
+        <w:t>(b) pour réduire la probabilité qu'une composante v_t_i_hat soit nulle ou égale à un dès les premières itérations. Ceci est particulièrement important dans le cas de matrice de probabilités</w:t>
+      </w:r>
+      <w:r>
+        <w:t xml:space="preserve"> qui pourraient amener l’algorithme à converger vers de mauvaises solutions. </w:t>
+      </w:r>
+    </w:p>
+    <w:p>
+      <w:pPr>
+        <w:pStyle w:val="Paragraphedeliste"/>
+      </w:pPr>
+    </w:p>
+    <w:p>
+      <w:pPr>
+        <w:pStyle w:val="Paragraphedeliste"/>
+        <w:numPr>
+          <w:ilvl w:val="0"/>
+          <w:numId w:val="3"/>
+        </w:numPr>
+      </w:pPr>
+      <w:r>
+        <w:t xml:space="preserve">Si pour certains t&gt; d (d = 5 par exemple) l’équation suivante est vérifiée, arrêtez l’algorithme. Sinon reprenez à l’étape 1. </w:t>
+      </w:r>
+    </w:p>
+    <w:p>
+      <w:pPr>
+        <w:pStyle w:val="Paragraphedeliste"/>
+      </w:pPr>
+      <w:r>
+        <w:rPr>
+          <w:noProof/>
+        </w:rPr>
+        <w:drawing>
+          <wp:inline distT="0" distB="0" distL="0" distR="0" wp14:anchorId="0FBAE48B" wp14:editId="0FDE6AA9">
+            <wp:extent cx="1866900" cy="254000"/>
+            <wp:effectExtent l="0" t="0" r="0" b="0"/>
+            <wp:docPr id="48" name="Image 48"/>
+            <wp:cNvGraphicFramePr>
+              <a:graphicFrameLocks xmlns:a="http://schemas.openxmlformats.org/drawingml/2006/main" noChangeAspect="1"/>
+            </wp:cNvGraphicFramePr>
+            <a:graphic xmlns:a="http://schemas.openxmlformats.org/drawingml/2006/main">
+              <a:graphicData uri="http://schemas.openxmlformats.org/drawingml/2006/picture">
+                <pic:pic xmlns:pic="http://schemas.openxmlformats.org/drawingml/2006/picture">
+                  <pic:nvPicPr>
+                    <pic:cNvPr id="0" name="Picture 19"/>
+                    <pic:cNvPicPr>
+                      <a:picLocks noChangeAspect="1" noChangeArrowheads="1"/>
+                    </pic:cNvPicPr>
+                  </pic:nvPicPr>
+                  <pic:blipFill>
+                    <a:blip r:embed="rId23">
+                      <a:extLst>
+                        <a:ext uri="{28A0092B-C50C-407E-A947-70E740481C1C}">
+                          <a14:useLocalDpi xmlns:a14="http://schemas.microsoft.com/office/drawing/2010/main" val="0"/>
+                        </a:ext>
+                      </a:extLst>
+                    </a:blip>
+                    <a:srcRect/>
+                    <a:stretch>
+                      <a:fillRect/>
+                    </a:stretch>
+                  </pic:blipFill>
+                  <pic:spPr bwMode="auto">
+                    <a:xfrm>
+                      <a:off x="0" y="0"/>
+                      <a:ext cx="1866900" cy="254000"/>
+                    </a:xfrm>
+                    <a:prstGeom prst="rect">
+                      <a:avLst/>
+                    </a:prstGeom>
+                    <a:noFill/>
+                    <a:ln>
+                      <a:noFill/>
+                    </a:ln>
+                  </pic:spPr>
+                </pic:pic>
+              </a:graphicData>
+            </a:graphic>
+          </wp:inline>
+        </w:drawing>
+      </w:r>
+    </w:p>
+    <w:p>
+      <w:pPr>
+        <w:pStyle w:val="Paragraphedeliste"/>
+        <w:numPr>
+          <w:ilvl w:val="0"/>
+          <w:numId w:val="4"/>
+        </w:numPr>
+        <w:rPr>
+          <w:b/>
+          <w:bCs/>
+        </w:rPr>
+      </w:pPr>
+      <w:r>
+        <w:rPr>
+          <w:b/>
+          <w:bCs/>
+        </w:rPr>
+        <w:t>Application au mastermind</w:t>
+      </w:r>
+    </w:p>
+    <w:p>
+      <w:pPr>
+        <w:pStyle w:val="Paragraphedeliste"/>
+        <w:rPr>
+          <w:b/>
+          <w:bCs/>
+        </w:rPr>
+      </w:pPr>
+    </w:p>
+    <w:p>
+      <w:pPr>
+        <w:pStyle w:val="Paragraphedeliste"/>
+        <w:numPr>
+          <w:ilvl w:val="0"/>
+          <w:numId w:val="6"/>
+        </w:numPr>
+        <w:rPr>
+          <w:b/>
+          <w:bCs/>
+        </w:rPr>
+      </w:pPr>
+      <w:r>
+        <w:rPr>
+          <w:b/>
+          <w:bCs/>
+        </w:rPr>
+        <w:t>« Règles » du jeu</w:t>
+      </w:r>
+    </w:p>
+    <w:p>
+      <w:r>
+        <w:lastRenderedPageBreak/>
+        <w:t xml:space="preserve">L’objectif du mastermind est de deviner un « code » de billes (n billes) colorées (m couleurs numérotées de 1 à m), à la suite de plusieurs propositions. La solution cachée y et les propositions x sont donc représentées par des vecteurs ligne de longueur n avec des nombres entre 1 et m. </w:t>
+      </w:r>
+    </w:p>
+    <w:p>
+      <w:pPr>
+        <w:rPr>
+          <w:b/>
+          <w:bCs/>
+        </w:rPr>
+      </w:pPr>
+      <w:r>
+        <w:t>Après chaque nouvelle proposition, des informations sur le code sont fournies sous la forme de billes noires (billes exactement au bon endroit) et blanches (bille dans la solution, mais dans la mauvaise position)</w:t>
+      </w:r>
+    </w:p>
+    <w:p>
+      <w:pPr>
+        <w:pStyle w:val="Paragraphedeliste"/>
+        <w:numPr>
+          <w:ilvl w:val="0"/>
+          <w:numId w:val="6"/>
+        </w:numPr>
+        <w:rPr>
+          <w:b/>
+          <w:bCs/>
+        </w:rPr>
+      </w:pPr>
+      <w:r>
+        <w:rPr>
+          <w:b/>
+          <w:bCs/>
+        </w:rPr>
+        <w:t>Mise en place de l’algorithme précédent</w:t>
+      </w:r>
+    </w:p>
+    <w:p>
+      <w:r>
+        <w:t xml:space="preserve">- </w:t>
+      </w:r>
+      <w:r>
+        <w:t>x : une</w:t>
+      </w:r>
+      <w:r>
+        <w:t xml:space="preserve"> </w:t>
+      </w:r>
+      <w:r>
+        <w:t>solution possible c’est-à-dire un ensemble de n billes ordonnées choisies parmi m couleurs</w:t>
+      </w:r>
+      <w:r>
+        <w:br/>
+      </w:r>
+      <w:r>
+        <w:t xml:space="preserve">- </w:t>
+      </w:r>
+      <w:r>
+        <w:t xml:space="preserve">X : </w:t>
+      </w:r>
+      <w:r>
+        <w:t>ensemble des solutions possibles (l</w:t>
+      </w:r>
+      <w:r>
+        <w:t>e nombre total de possibilités est m^n</w:t>
+      </w:r>
+      <w:r>
+        <w:t xml:space="preserve">). </w:t>
+      </w:r>
+      <w:r>
+        <w:br/>
+      </w:r>
+      <w:r>
+        <w:t xml:space="preserve">- </w:t>
+      </w:r>
+      <w:r>
+        <w:t>S : On choisit la fonction de score suivante (qui aurait pu être choisie autrement) qui à une solution possible associe 2 fois le nombre de billes bien placées + 1 fois le nombre de billes mal classées</w:t>
+      </w:r>
+      <w:r>
+        <w:rPr>
+          <w:noProof/>
+        </w:rPr>
+        <w:drawing>
+          <wp:inline distT="0" distB="0" distL="0" distR="0" wp14:anchorId="79AF5763" wp14:editId="56B87643">
+            <wp:extent cx="2495550" cy="184150"/>
+            <wp:effectExtent l="0" t="0" r="0" b="6350"/>
+            <wp:docPr id="39" name="Image 39"/>
+            <wp:cNvGraphicFramePr>
+              <a:graphicFrameLocks xmlns:a="http://schemas.openxmlformats.org/drawingml/2006/main" noChangeAspect="1"/>
+            </wp:cNvGraphicFramePr>
+            <a:graphic xmlns:a="http://schemas.openxmlformats.org/drawingml/2006/main">
+              <a:graphicData uri="http://schemas.openxmlformats.org/drawingml/2006/picture">
+                <pic:pic xmlns:pic="http://schemas.openxmlformats.org/drawingml/2006/picture">
+                  <pic:nvPicPr>
+                    <pic:cNvPr id="0" name="Picture 22"/>
+                    <pic:cNvPicPr>
+                      <a:picLocks noChangeAspect="1" noChangeArrowheads="1"/>
+                    </pic:cNvPicPr>
+                  </pic:nvPicPr>
+                  <pic:blipFill>
+                    <a:blip r:embed="rId24">
+                      <a:extLst>
+                        <a:ext uri="{28A0092B-C50C-407E-A947-70E740481C1C}">
+                          <a14:useLocalDpi xmlns:a14="http://schemas.microsoft.com/office/drawing/2010/main" val="0"/>
+                        </a:ext>
+                      </a:extLst>
+                    </a:blip>
+                    <a:srcRect/>
+                    <a:stretch>
+                      <a:fillRect/>
+                    </a:stretch>
+                  </pic:blipFill>
+                  <pic:spPr bwMode="auto">
+                    <a:xfrm>
+                      <a:off x="0" y="0"/>
+                      <a:ext cx="2495550" cy="184150"/>
+                    </a:xfrm>
+                    <a:prstGeom prst="rect">
+                      <a:avLst/>
+                    </a:prstGeom>
+                    <a:noFill/>
+                    <a:ln>
+                      <a:noFill/>
+                    </a:ln>
+                  </pic:spPr>
+                </pic:pic>
+              </a:graphicData>
+            </a:graphic>
+          </wp:inline>
+        </w:drawing>
+      </w:r>
+    </w:p>
+    <w:p>
+      <w:r>
+        <w:rPr>
+          <w:b/>
+          <w:bCs/>
+        </w:rPr>
+        <w:t>Exemple </w:t>
+      </w:r>
+      <w:r>
+        <w:t>: Pour n=5 et m=7, Soit y = (4, 2,4, 7, 3) la solution cachée et x= (4, 3,4, 2,5) une proposition. On obtient en réponse une billes blanches (2</w:t>
+      </w:r>
+      <w:r>
+        <w:rPr>
+          <w:vertAlign w:val="superscript"/>
+        </w:rPr>
+        <w:t>e</w:t>
+      </w:r>
+      <w:r>
+        <w:t xml:space="preserve"> et 4</w:t>
+      </w:r>
+      <w:r>
+        <w:rPr>
+          <w:vertAlign w:val="superscript"/>
+        </w:rPr>
+        <w:t>e</w:t>
+      </w:r>
+      <w:r>
+        <w:t xml:space="preserve"> bille) et deux billes noires (1</w:t>
+      </w:r>
+      <w:r>
+        <w:rPr>
+          <w:vertAlign w:val="superscript"/>
+        </w:rPr>
+        <w:t>e</w:t>
+      </w:r>
+      <w:r>
+        <w:t xml:space="preserve"> et 3</w:t>
+      </w:r>
+      <w:r>
+        <w:rPr>
+          <w:vertAlign w:val="superscript"/>
+        </w:rPr>
+        <w:t>e</w:t>
+      </w:r>
+      <w:r>
+        <w:t xml:space="preserve"> billes). Par conséquent, le score pour cette supposition est de 6.</w:t>
+      </w:r>
+    </w:p>
+    <w:p>
+      <w:r>
+        <w:t>- v : ici nommé P qui correspond à une matrice de taille n*m dont chaque élément pij (ligne i et colonne j) décrit la probabilité que de choisir la j-ème couleur pour la i-ème bille</w:t>
+      </w:r>
+      <w:r>
+        <w:rPr>
+          <w:rStyle w:val="Appelnotedebasdep"/>
+        </w:rPr>
+        <w:footnoteReference w:id="2"/>
+      </w:r>
+      <w:r>
+        <w:t xml:space="preserve">. </w:t>
+      </w:r>
+    </w:p>
+    <w:p>
+      <w:r>
+        <w:br/>
+      </w:r>
+      <w:r>
+        <w:t xml:space="preserve">- </w:t>
+      </w:r>
+      <w:r>
+        <w:t>f : la famille de lois sur l’ensemble X</w:t>
+      </w:r>
+      <w:r>
+        <w:t xml:space="preserve"> : </w:t>
+      </w:r>
+    </w:p>
+    <w:p>
+      <w:pPr>
+        <w:pStyle w:val="Paragraphedeliste"/>
+        <w:numPr>
+          <w:ilvl w:val="0"/>
+          <w:numId w:val="8"/>
+        </w:numPr>
+      </w:pPr>
+      <w:r>
+        <w:t xml:space="preserve">Dans la question 1) du projet, </w:t>
+      </w:r>
+      <w:r>
+        <w:t>chaque X_i appartenant à X</w:t>
+      </w:r>
+      <w:r>
+        <w:t xml:space="preserve"> est généré </w:t>
+      </w:r>
+      <w:r>
+        <w:t xml:space="preserve">à chaque étape t </w:t>
+      </w:r>
+      <w:r>
+        <w:t>en échantillonnant indépendamment pour chaque ligne</w:t>
+      </w:r>
+      <w:r>
+        <w:t xml:space="preserve"> i</w:t>
+      </w:r>
+      <w:r>
+        <w:t xml:space="preserve"> </w:t>
+      </w:r>
+      <w:r>
+        <w:t>(c’est-à-dire chaque bille)</w:t>
+      </w:r>
+      <w:r>
+        <w:t xml:space="preserve"> </w:t>
+      </w:r>
+      <w:r>
+        <w:t>une couleur</w:t>
+      </w:r>
+      <w:r>
+        <w:t xml:space="preserve">. </w:t>
+      </w:r>
+      <w:r>
+        <w:t>La probabilité de tirer chaque couleur étant déterminée par</w:t>
+      </w:r>
+      <w:r>
+        <w:t xml:space="preserve"> P_t_hat</w:t>
+      </w:r>
+      <w:r>
+        <w:t>_</w:t>
+      </w:r>
+      <w:r>
+        <w:t>[i,</w:t>
+      </w:r>
+      <w:r>
+        <w:t>j</w:t>
+      </w:r>
+      <w:r>
+        <w:t>]</w:t>
+      </w:r>
+    </w:p>
+    <w:p>
+      <w:pPr>
+        <w:pStyle w:val="Paragraphedeliste"/>
+        <w:numPr>
+          <w:ilvl w:val="0"/>
+          <w:numId w:val="8"/>
+        </w:numPr>
+      </w:pPr>
+      <w:r>
+        <w:t xml:space="preserve">Dans la question 2), </w:t>
+      </w:r>
+    </w:p>
+    <w:p>
+      <w:r>
+        <w:t xml:space="preserve">Reprenons les différentes étapes de l’algorithme précédent. </w:t>
+      </w:r>
+    </w:p>
+    <w:p>
+      <w:pPr>
+        <w:pStyle w:val="Paragraphedeliste"/>
+        <w:numPr>
+          <w:ilvl w:val="0"/>
+          <w:numId w:val="7"/>
+        </w:numPr>
+      </w:pPr>
+      <w:r>
+        <w:t xml:space="preserve">[Initialisation] Choisir </w:t>
+      </w:r>
+      <w:r>
+        <w:t>P_0_hat</w:t>
+      </w:r>
+      <w:r>
+        <w:t>. Fixer t = 1</w:t>
+      </w:r>
+    </w:p>
+    <w:p>
+      <w:pPr>
+        <w:pStyle w:val="Paragraphedeliste"/>
+        <w:numPr>
+          <w:ilvl w:val="0"/>
+          <w:numId w:val="7"/>
+        </w:numPr>
+      </w:pPr>
+      <w:r>
+        <w:t>Générez un échantillon X_1, ..., X_N à part</w:t>
+      </w:r>
+      <w:r>
+        <w:t>ir de la loi « f » exprimée ci-dessus</w:t>
+      </w:r>
+      <w:r>
+        <w:t xml:space="preserve"> et calculer </w:t>
+      </w:r>
+    </w:p>
+    <w:p>
+      <w:pPr>
+        <w:pStyle w:val="Paragraphedeliste"/>
+      </w:pPr>
+      <w:r>
+        <w:rPr>
+          <w:noProof/>
+        </w:rPr>
+        <w:drawing>
+          <wp:inline distT="0" distB="0" distL="0" distR="0" wp14:anchorId="6FD23C4D" wp14:editId="6F605712">
+            <wp:extent cx="1384300" cy="203200"/>
+            <wp:effectExtent l="0" t="0" r="6350" b="6350"/>
+            <wp:docPr id="60" name="Image 60"/>
+            <wp:cNvGraphicFramePr>
+              <a:graphicFrameLocks xmlns:a="http://schemas.openxmlformats.org/drawingml/2006/main" noChangeAspect="1"/>
+            </wp:cNvGraphicFramePr>
+            <a:graphic xmlns:a="http://schemas.openxmlformats.org/drawingml/2006/main">
+              <a:graphicData uri="http://schemas.openxmlformats.org/drawingml/2006/picture">
+                <pic:pic xmlns:pic="http://schemas.openxmlformats.org/drawingml/2006/picture">
+                  <pic:nvPicPr>
+                    <pic:cNvPr id="0" name="Picture 15"/>
+                    <pic:cNvPicPr>
+                      <a:picLocks noChangeAspect="1" noChangeArrowheads="1"/>
+                    </pic:cNvPicPr>
+                  </pic:nvPicPr>
+                  <pic:blipFill>
+                    <a:blip r:embed="rId19">
+                      <a:extLst>
+                        <a:ext uri="{28A0092B-C50C-407E-A947-70E740481C1C}">
+                          <a14:useLocalDpi xmlns:a14="http://schemas.microsoft.com/office/drawing/2010/main" val="0"/>
+                        </a:ext>
+                      </a:extLst>
+                    </a:blip>
+                    <a:srcRect/>
+                    <a:stretch>
+                      <a:fillRect/>
+                    </a:stretch>
+                  </pic:blipFill>
+                  <pic:spPr bwMode="auto">
+                    <a:xfrm>
+                      <a:off x="0" y="0"/>
+                      <a:ext cx="1384300" cy="203200"/>
+                    </a:xfrm>
+                    <a:prstGeom prst="rect">
+                      <a:avLst/>
+                    </a:prstGeom>
+                    <a:noFill/>
+                    <a:ln>
+                      <a:noFill/>
+                    </a:ln>
+                  </pic:spPr>
+                </pic:pic>
+              </a:graphicData>
+            </a:graphic>
+          </wp:inline>
+        </w:drawing>
+      </w:r>
+      <w:r>
+        <w:t xml:space="preserve"> </w:t>
+      </w:r>
+      <w:r>
+        <w:t>Classiquement on fixe N = C*n*m, où C constante (C = 5 par exemple).</w:t>
+      </w:r>
+    </w:p>
+    <w:p>
+      <w:pPr>
+        <w:pStyle w:val="Paragraphedeliste"/>
+        <w:numPr>
+          <w:ilvl w:val="0"/>
+          <w:numId w:val="7"/>
+        </w:numPr>
+      </w:pPr>
+      <w:r>
+        <w:t xml:space="preserve"> </w:t>
+      </w:r>
+      <w:r>
+        <w:t>Utilisez le même échantillon X_1, ..., X_N et résoudre le programme stochastique </w:t>
+      </w:r>
+      <w:r>
+        <w:t xml:space="preserve">qui, dans le cas du mastermind revient à calculer la matrice P_hat_tilde </w:t>
+      </w:r>
+      <w:r>
+        <w:t>définie ci-dessus et actualisée de la manière suivante</w:t>
+      </w:r>
+      <w:r>
+        <w:rPr>
+          <w:rStyle w:val="Appelnotedebasdep"/>
+        </w:rPr>
+        <w:footnoteReference w:id="3"/>
+      </w:r>
+      <w:r>
+        <w:t xml:space="preserve"> : </w:t>
+      </w:r>
+    </w:p>
+    <w:p>
+      <w:pPr>
+        <w:pStyle w:val="Paragraphedeliste"/>
+      </w:pPr>
+      <w:r>
+        <w:rPr>
+          <w:noProof/>
+        </w:rPr>
+        <w:drawing>
+          <wp:inline distT="0" distB="0" distL="0" distR="0" wp14:anchorId="3DD49534" wp14:editId="1F6CB8B2">
+            <wp:extent cx="3331210" cy="522605"/>
+            <wp:effectExtent l="0" t="0" r="2540" b="0"/>
+            <wp:docPr id="46" name="Image 46"/>
+            <wp:cNvGraphicFramePr>
+              <a:graphicFrameLocks xmlns:a="http://schemas.openxmlformats.org/drawingml/2006/main" noChangeAspect="1"/>
+            </wp:cNvGraphicFramePr>
+            <a:graphic xmlns:a="http://schemas.openxmlformats.org/drawingml/2006/main">
+              <a:graphicData uri="http://schemas.openxmlformats.org/drawingml/2006/picture">
+                <pic:pic xmlns:pic="http://schemas.openxmlformats.org/drawingml/2006/picture">
+                  <pic:nvPicPr>
+                    <pic:cNvPr id="0" name="Picture 6"/>
+                    <pic:cNvPicPr>
+                      <a:picLocks noChangeAspect="1" noChangeArrowheads="1"/>
+                    </pic:cNvPicPr>
+                  </pic:nvPicPr>
+                  <pic:blipFill>
+                    <a:blip r:embed="rId21">
+                      <a:extLst>
+                        <a:ext uri="{28A0092B-C50C-407E-A947-70E740481C1C}">
+                          <a14:useLocalDpi xmlns:a14="http://schemas.microsoft.com/office/drawing/2010/main" val="0"/>
+                        </a:ext>
+                      </a:extLst>
+                    </a:blip>
+                    <a:srcRect/>
+                    <a:stretch>
+                      <a:fillRect/>
+                    </a:stretch>
+                  </pic:blipFill>
+                  <pic:spPr bwMode="auto">
+                    <a:xfrm>
+                      <a:off x="0" y="0"/>
+                      <a:ext cx="3331210" cy="522605"/>
+                    </a:xfrm>
+                    <a:prstGeom prst="rect">
+                      <a:avLst/>
+                    </a:prstGeom>
+                    <a:noFill/>
+                    <a:ln>
+                      <a:noFill/>
+                    </a:ln>
+                  </pic:spPr>
+                </pic:pic>
+              </a:graphicData>
+            </a:graphic>
+          </wp:inline>
+        </w:drawing>
+      </w:r>
+      <w:r>
+        <w:rPr>
+          <w:highlight w:val="yellow"/>
+        </w:rPr>
+        <w:t>(appeler ptij tilde)</w:t>
+      </w:r>
+    </w:p>
+    <w:p>
+      <w:pPr>
+        <w:pStyle w:val="Paragraphedeliste"/>
+        <w:numPr>
+          <w:ilvl w:val="0"/>
+          <w:numId w:val="7"/>
+        </w:numPr>
+      </w:pPr>
+      <w:r>
+        <w:t>[Smoothing : facultatif] Appliquer l’équation suivante pour lisser l</w:t>
+      </w:r>
+      <w:r>
+        <w:t xml:space="preserve">a matrice P_hat_tilde </w:t>
+      </w:r>
+    </w:p>
+    <w:p>
+      <w:pPr>
+        <w:pStyle w:val="Paragraphedeliste"/>
+      </w:pPr>
+    </w:p>
+    <w:p>
+      <w:pPr>
+        <w:pStyle w:val="Paragraphedeliste"/>
+      </w:pPr>
+      <w:r>
+        <w:lastRenderedPageBreak/>
+        <w:t>P_hat &lt;- alpha * P_hat_tilde + (1-alpha)* P_hat_liste[[iter-1]]</w:t>
+      </w:r>
+      <w:r>
+        <w:br/>
+      </w:r>
+    </w:p>
+    <w:p>
+      <w:pPr>
+        <w:pStyle w:val="Paragraphedeliste"/>
+        <w:numPr>
+          <w:ilvl w:val="0"/>
+          <w:numId w:val="7"/>
+        </w:numPr>
+      </w:pPr>
+      <w:r>
+        <w:t>Critère d’arrêt (cf. partie précédente)</w:t>
+      </w:r>
+    </w:p>
+    <w:p>
+      <w:pPr>
+        <w:pStyle w:val="Paragraphedeliste"/>
+      </w:pPr>
+    </w:p>
+    <w:p>
+      <w:pPr>
+        <w:pStyle w:val="Paragraphedeliste"/>
+        <w:numPr>
+          <w:ilvl w:val="0"/>
+          <w:numId w:val="6"/>
+        </w:numPr>
+        <w:rPr>
+          <w:b/>
+          <w:bCs/>
+        </w:rPr>
+      </w:pPr>
+      <w:r>
+        <w:rPr>
+          <w:b/>
+          <w:bCs/>
+        </w:rPr>
+        <w:t>Evaluation</w:t>
+      </w:r>
+    </w:p>
+    <w:p>
+      <w:r>
+        <w:t>Afin d’évaluer la cconverge de l’algorithme, nous pouvons tabuler pour chaque itération t les quantités suivantes :</w:t>
+      </w:r>
+    </w:p>
+    <w:p>
+      <w:r>
+        <w:rPr>
+          <w:noProof/>
+        </w:rPr>
+        <w:drawing>
+          <wp:inline distT="0" distB="0" distL="0" distR="0" wp14:anchorId="2F657ECB" wp14:editId="63BDFCF9">
+            <wp:extent cx="4540250" cy="1917700"/>
+            <wp:effectExtent l="0" t="0" r="0" b="6350"/>
+            <wp:docPr id="40" name="Image 40"/>
+            <wp:cNvGraphicFramePr>
+              <a:graphicFrameLocks xmlns:a="http://schemas.openxmlformats.org/drawingml/2006/main" noChangeAspect="1"/>
+            </wp:cNvGraphicFramePr>
+            <a:graphic xmlns:a="http://schemas.openxmlformats.org/drawingml/2006/main">
+              <a:graphicData uri="http://schemas.openxmlformats.org/drawingml/2006/picture">
+                <pic:pic xmlns:pic="http://schemas.openxmlformats.org/drawingml/2006/picture">
+                  <pic:nvPicPr>
+                    <pic:cNvPr id="0" name="Picture 2"/>
+                    <pic:cNvPicPr>
+                      <a:picLocks noChangeAspect="1" noChangeArrowheads="1"/>
+                    </pic:cNvPicPr>
+                  </pic:nvPicPr>
+                  <pic:blipFill>
+                    <a:blip r:embed="rId25">
+                      <a:extLst>
+                        <a:ext uri="{28A0092B-C50C-407E-A947-70E740481C1C}">
+                          <a14:useLocalDpi xmlns:a14="http://schemas.microsoft.com/office/drawing/2010/main" val="0"/>
+                        </a:ext>
+                      </a:extLst>
+                    </a:blip>
+                    <a:srcRect/>
+                    <a:stretch>
+                      <a:fillRect/>
+                    </a:stretch>
+                  </pic:blipFill>
+                  <pic:spPr bwMode="auto">
+                    <a:xfrm>
+                      <a:off x="0" y="0"/>
+                      <a:ext cx="4540250" cy="1917700"/>
+                    </a:xfrm>
+                    <a:prstGeom prst="rect">
+                      <a:avLst/>
+                    </a:prstGeom>
+                    <a:noFill/>
+                    <a:ln>
+                      <a:noFill/>
+                    </a:ln>
+                  </pic:spPr>
+                </pic:pic>
+              </a:graphicData>
+            </a:graphic>
+          </wp:inline>
+        </w:drawing>
+      </w:r>
+    </w:p>
+    <w:p>
+      <w:r>
+        <w:rPr>
+          <w:noProof/>
+        </w:rPr>
+        <w:drawing>
+          <wp:inline distT="0" distB="0" distL="0" distR="0" wp14:anchorId="6988A129" wp14:editId="399B9150">
+            <wp:extent cx="3096260" cy="648335"/>
+            <wp:effectExtent l="0" t="0" r="8890" b="0"/>
+            <wp:docPr id="41" name="Image 41"/>
+            <wp:cNvGraphicFramePr>
+              <a:graphicFrameLocks xmlns:a="http://schemas.openxmlformats.org/drawingml/2006/main" noChangeAspect="1"/>
+            </wp:cNvGraphicFramePr>
+            <a:graphic xmlns:a="http://schemas.openxmlformats.org/drawingml/2006/main">
+              <a:graphicData uri="http://schemas.openxmlformats.org/drawingml/2006/picture">
+                <pic:pic xmlns:pic="http://schemas.openxmlformats.org/drawingml/2006/picture">
+                  <pic:nvPicPr>
+                    <pic:cNvPr id="0" name="Picture 3"/>
+                    <pic:cNvPicPr>
+                      <a:picLocks noChangeAspect="1" noChangeArrowheads="1"/>
+                    </pic:cNvPicPr>
+                  </pic:nvPicPr>
+                  <pic:blipFill>
+                    <a:blip r:embed="rId26">
+                      <a:extLst>
+                        <a:ext uri="{28A0092B-C50C-407E-A947-70E740481C1C}">
+                          <a14:useLocalDpi xmlns:a14="http://schemas.microsoft.com/office/drawing/2010/main" val="0"/>
+                        </a:ext>
+                      </a:extLst>
+                    </a:blip>
+                    <a:srcRect/>
+                    <a:stretch>
+                      <a:fillRect/>
+                    </a:stretch>
+                  </pic:blipFill>
+                  <pic:spPr bwMode="auto">
+                    <a:xfrm>
+                      <a:off x="0" y="0"/>
+                      <a:ext cx="3096260" cy="648335"/>
+                    </a:xfrm>
+                    <a:prstGeom prst="rect">
+                      <a:avLst/>
+                    </a:prstGeom>
+                    <a:noFill/>
+                    <a:ln>
+                      <a:noFill/>
+                    </a:ln>
+                  </pic:spPr>
+                </pic:pic>
+              </a:graphicData>
+            </a:graphic>
+          </wp:inline>
+        </w:drawing>
+      </w:r>
+    </w:p>
+    <w:p/>
+    <w:p/>
+    <w:p/>
+    <w:p/>
+    <w:p/>
     <w:sectPr>
       <w:pgSz w:w="11906" w:h="16838"/>
       <w:pgMar w:top="1417" w:right="1417" w:bottom="1417" w:left="1417" w:header="708" w:footer="708" w:gutter="0"/>
@@ -2786,12 +4116,135 @@
       </w:pPr>
     </w:p>
   </w:footnote>
+  <w:footnote w:id="2">
+    <w:p>
+      <w:pPr>
+        <w:pStyle w:val="Notedebasdepage"/>
+      </w:pPr>
+      <w:r>
+        <w:rPr>
+          <w:rStyle w:val="Appelnotedebasdep"/>
+        </w:rPr>
+        <w:footnoteRef/>
+      </w:r>
+      <w:r>
+        <w:t xml:space="preserve"> Puisqu'une seule couleur peut être assignée à une bille, la somme des lignes de la matrice est toujours égale à 1.</w:t>
+      </w:r>
+    </w:p>
+  </w:footnote>
+  <w:footnote w:id="3">
+    <w:p>
+      <w:r>
+        <w:rPr>
+          <w:rStyle w:val="Appelnotedebasdep"/>
+        </w:rPr>
+        <w:footnoteRef/>
+      </w:r>
+      <w:r>
+        <w:t xml:space="preserve"> Le numérateur en (4.14) compte simplement le nombre de fois l'indice de couleur j a été attribué à la bille 1 pour les échantillons. </w:t>
+      </w:r>
+    </w:p>
+    <w:p>
+      <w:pPr>
+        <w:pStyle w:val="Notedebasdepage"/>
+      </w:pPr>
+    </w:p>
+  </w:footnote>
 </w:footnotes>
 </file>
 
 <file path=word/numbering.xml><?xml version="1.0" encoding="utf-8"?>
 <w:numbering xmlns:wpc="http://schemas.microsoft.com/office/word/2010/wordprocessingCanvas" xmlns:cx="http://schemas.microsoft.com/office/drawing/2014/chartex" xmlns:cx1="http://schemas.microsoft.com/office/drawing/2015/9/8/chartex" xmlns:cx2="http://schemas.microsoft.com/office/drawing/2015/10/21/chartex" xmlns:cx3="http://schemas.microsoft.com/office/drawing/2016/5/9/chartex" xmlns:cx4="http://schemas.microsoft.com/office/drawing/2016/5/10/chartex" xmlns:cx5="http://schemas.microsoft.com/office/drawing/2016/5/11/chartex" xmlns:cx6="http://schemas.microsoft.com/office/drawing/2016/5/12/chartex" xmlns:cx7="http://schemas.microsoft.com/office/drawing/2016/5/13/chartex" xmlns:cx8="http://schemas.microsoft.com/office/drawing/2016/5/14/chartex" xmlns:mc="http://schemas.openxmlformats.org/markup-compatibility/2006" xmlns:aink="http://schemas.microsoft.com/office/drawing/2016/ink" xmlns:am3d="http://schemas.microsoft.com/office/drawing/2017/model3d" xmlns:o="urn:schemas-microsoft-com:office:office" xmlns:r="http://schemas.openxmlformats.org/officeDocument/2006/relationships" xmlns:m="http://schemas.openxmlformats.org/officeDocument/2006/math" xmlns:v="urn:schemas-microsoft-com:vml" xmlns:wp14="http://schemas.microsoft.com/office/word/2010/wordprocessingDrawing" xmlns:wp="http://schemas.openxmlformats.org/drawingml/2006/wordprocessingDrawing" xmlns:w10="urn:schemas-microsoft-com:office:word" xmlns:w="http://schemas.openxmlformats.org/wordprocessingml/2006/main" xmlns:w14="http://schemas.microsoft.com/office/word/2010/wordml" xmlns:w15="http://schemas.microsoft.com/office/word/2012/wordml" xmlns:w16cid="http://schemas.microsoft.com/office/word/2016/wordml/cid" xmlns:w16se="http://schemas.microsoft.com/office/word/2015/wordml/symex" xmlns:wpg="http://schemas.microsoft.com/office/word/2010/wordprocessingGroup" xmlns:wpi="http://schemas.microsoft.com/office/word/2010/wordprocessingInk" xmlns:wne="http://schemas.microsoft.com/office/word/2006/wordml" xmlns:wps="http://schemas.microsoft.com/office/word/2010/wordprocessingShape" mc:Ignorable="w14 w15 w16se w16cid wp14">
   <w:abstractNum w:abstractNumId="0" w15:restartNumberingAfterBreak="0">
+    <w:nsid w:val="0C5D785D"/>
+    <w:multiLevelType w:val="hybridMultilevel"/>
+    <w:tmpl w:val="BCF24860"/>
+    <w:lvl w:ilvl="0" w:tplc="040C000F">
+      <w:start w:val="1"/>
+      <w:numFmt w:val="decimal"/>
+      <w:lvlText w:val="%1."/>
+      <w:lvlJc w:val="left"/>
+      <w:pPr>
+        <w:ind w:left="720" w:hanging="360"/>
+      </w:pPr>
+      <w:rPr>
+        <w:rFonts w:hint="default"/>
+      </w:rPr>
+    </w:lvl>
+    <w:lvl w:ilvl="1" w:tplc="040C0019" w:tentative="1">
+      <w:start w:val="1"/>
+      <w:numFmt w:val="lowerLetter"/>
+      <w:lvlText w:val="%2."/>
+      <w:lvlJc w:val="left"/>
+      <w:pPr>
+        <w:ind w:left="1440" w:hanging="360"/>
+      </w:pPr>
+    </w:lvl>
+    <w:lvl w:ilvl="2" w:tplc="040C001B" w:tentative="1">
+      <w:start w:val="1"/>
+      <w:numFmt w:val="lowerRoman"/>
+      <w:lvlText w:val="%3."/>
+      <w:lvlJc w:val="right"/>
+      <w:pPr>
+        <w:ind w:left="2160" w:hanging="180"/>
+      </w:pPr>
+    </w:lvl>
+    <w:lvl w:ilvl="3" w:tplc="040C000F" w:tentative="1">
+      <w:start w:val="1"/>
+      <w:numFmt w:val="decimal"/>
+      <w:lvlText w:val="%4."/>
+      <w:lvlJc w:val="left"/>
+      <w:pPr>
+        <w:ind w:left="2880" w:hanging="360"/>
+      </w:pPr>
+    </w:lvl>
+    <w:lvl w:ilvl="4" w:tplc="040C0019" w:tentative="1">
+      <w:start w:val="1"/>
+      <w:numFmt w:val="lowerLetter"/>
+      <w:lvlText w:val="%5."/>
+      <w:lvlJc w:val="left"/>
+      <w:pPr>
+        <w:ind w:left="3600" w:hanging="360"/>
+      </w:pPr>
+    </w:lvl>
+    <w:lvl w:ilvl="5" w:tplc="040C001B" w:tentative="1">
+      <w:start w:val="1"/>
+      <w:numFmt w:val="lowerRoman"/>
+      <w:lvlText w:val="%6."/>
+      <w:lvlJc w:val="right"/>
+      <w:pPr>
+        <w:ind w:left="4320" w:hanging="180"/>
+      </w:pPr>
+    </w:lvl>
+    <w:lvl w:ilvl="6" w:tplc="040C000F" w:tentative="1">
+      <w:start w:val="1"/>
+      <w:numFmt w:val="decimal"/>
+      <w:lvlText w:val="%7."/>
+      <w:lvlJc w:val="left"/>
+      <w:pPr>
+        <w:ind w:left="5040" w:hanging="360"/>
+      </w:pPr>
+    </w:lvl>
+    <w:lvl w:ilvl="7" w:tplc="040C0019" w:tentative="1">
+      <w:start w:val="1"/>
+      <w:numFmt w:val="lowerLetter"/>
+      <w:lvlText w:val="%8."/>
+      <w:lvlJc w:val="left"/>
+      <w:pPr>
+        <w:ind w:left="5760" w:hanging="360"/>
+      </w:pPr>
+    </w:lvl>
+    <w:lvl w:ilvl="8" w:tplc="040C001B" w:tentative="1">
+      <w:start w:val="1"/>
+      <w:numFmt w:val="lowerRoman"/>
+      <w:lvlText w:val="%9."/>
+      <w:lvlJc w:val="right"/>
+      <w:pPr>
+        <w:ind w:left="6480" w:hanging="180"/>
+      </w:pPr>
+    </w:lvl>
+  </w:abstractNum>
+  <w:abstractNum w:abstractNumId="1" w15:restartNumberingAfterBreak="0">
     <w:nsid w:val="1E210CE6"/>
     <w:multiLevelType w:val="hybridMultilevel"/>
     <w:tmpl w:val="C498A460"/>
@@ -2880,7 +4333,183 @@
       </w:pPr>
     </w:lvl>
   </w:abstractNum>
-  <w:abstractNum w:abstractNumId="1" w15:restartNumberingAfterBreak="0">
+  <w:abstractNum w:abstractNumId="2" w15:restartNumberingAfterBreak="0">
+    <w:nsid w:val="396C18C7"/>
+    <w:multiLevelType w:val="hybridMultilevel"/>
+    <w:tmpl w:val="98F457FE"/>
+    <w:lvl w:ilvl="0" w:tplc="040C000F">
+      <w:numFmt w:val="decimal"/>
+      <w:lvlText w:val="%1."/>
+      <w:lvlJc w:val="left"/>
+      <w:pPr>
+        <w:ind w:left="720" w:hanging="360"/>
+      </w:pPr>
+      <w:rPr>
+        <w:rFonts w:hint="default"/>
+      </w:rPr>
+    </w:lvl>
+    <w:lvl w:ilvl="1" w:tplc="040C0019" w:tentative="1">
+      <w:start w:val="1"/>
+      <w:numFmt w:val="lowerLetter"/>
+      <w:lvlText w:val="%2."/>
+      <w:lvlJc w:val="left"/>
+      <w:pPr>
+        <w:ind w:left="1440" w:hanging="360"/>
+      </w:pPr>
+    </w:lvl>
+    <w:lvl w:ilvl="2" w:tplc="040C001B" w:tentative="1">
+      <w:start w:val="1"/>
+      <w:numFmt w:val="lowerRoman"/>
+      <w:lvlText w:val="%3."/>
+      <w:lvlJc w:val="right"/>
+      <w:pPr>
+        <w:ind w:left="2160" w:hanging="180"/>
+      </w:pPr>
+    </w:lvl>
+    <w:lvl w:ilvl="3" w:tplc="040C000F" w:tentative="1">
+      <w:start w:val="1"/>
+      <w:numFmt w:val="decimal"/>
+      <w:lvlText w:val="%4."/>
+      <w:lvlJc w:val="left"/>
+      <w:pPr>
+        <w:ind w:left="2880" w:hanging="360"/>
+      </w:pPr>
+    </w:lvl>
+    <w:lvl w:ilvl="4" w:tplc="040C0019" w:tentative="1">
+      <w:start w:val="1"/>
+      <w:numFmt w:val="lowerLetter"/>
+      <w:lvlText w:val="%5."/>
+      <w:lvlJc w:val="left"/>
+      <w:pPr>
+        <w:ind w:left="3600" w:hanging="360"/>
+      </w:pPr>
+    </w:lvl>
+    <w:lvl w:ilvl="5" w:tplc="040C001B" w:tentative="1">
+      <w:start w:val="1"/>
+      <w:numFmt w:val="lowerRoman"/>
+      <w:lvlText w:val="%6."/>
+      <w:lvlJc w:val="right"/>
+      <w:pPr>
+        <w:ind w:left="4320" w:hanging="180"/>
+      </w:pPr>
+    </w:lvl>
+    <w:lvl w:ilvl="6" w:tplc="040C000F" w:tentative="1">
+      <w:start w:val="1"/>
+      <w:numFmt w:val="decimal"/>
+      <w:lvlText w:val="%7."/>
+      <w:lvlJc w:val="left"/>
+      <w:pPr>
+        <w:ind w:left="5040" w:hanging="360"/>
+      </w:pPr>
+    </w:lvl>
+    <w:lvl w:ilvl="7" w:tplc="040C0019" w:tentative="1">
+      <w:start w:val="1"/>
+      <w:numFmt w:val="lowerLetter"/>
+      <w:lvlText w:val="%8."/>
+      <w:lvlJc w:val="left"/>
+      <w:pPr>
+        <w:ind w:left="5760" w:hanging="360"/>
+      </w:pPr>
+    </w:lvl>
+    <w:lvl w:ilvl="8" w:tplc="040C001B" w:tentative="1">
+      <w:start w:val="1"/>
+      <w:numFmt w:val="lowerRoman"/>
+      <w:lvlText w:val="%9."/>
+      <w:lvlJc w:val="right"/>
+      <w:pPr>
+        <w:ind w:left="6480" w:hanging="180"/>
+      </w:pPr>
+    </w:lvl>
+  </w:abstractNum>
+  <w:abstractNum w:abstractNumId="3" w15:restartNumberingAfterBreak="0">
+    <w:nsid w:val="5E0772A2"/>
+    <w:multiLevelType w:val="hybridMultilevel"/>
+    <w:tmpl w:val="98F457FE"/>
+    <w:lvl w:ilvl="0" w:tplc="040C000F">
+      <w:numFmt w:val="decimal"/>
+      <w:lvlText w:val="%1."/>
+      <w:lvlJc w:val="left"/>
+      <w:pPr>
+        <w:ind w:left="720" w:hanging="360"/>
+      </w:pPr>
+      <w:rPr>
+        <w:rFonts w:hint="default"/>
+      </w:rPr>
+    </w:lvl>
+    <w:lvl w:ilvl="1" w:tplc="040C0019" w:tentative="1">
+      <w:start w:val="1"/>
+      <w:numFmt w:val="lowerLetter"/>
+      <w:lvlText w:val="%2."/>
+      <w:lvlJc w:val="left"/>
+      <w:pPr>
+        <w:ind w:left="1440" w:hanging="360"/>
+      </w:pPr>
+    </w:lvl>
+    <w:lvl w:ilvl="2" w:tplc="040C001B" w:tentative="1">
+      <w:start w:val="1"/>
+      <w:numFmt w:val="lowerRoman"/>
+      <w:lvlText w:val="%3."/>
+      <w:lvlJc w:val="right"/>
+      <w:pPr>
+        <w:ind w:left="2160" w:hanging="180"/>
+      </w:pPr>
+    </w:lvl>
+    <w:lvl w:ilvl="3" w:tplc="040C000F" w:tentative="1">
+      <w:start w:val="1"/>
+      <w:numFmt w:val="decimal"/>
+      <w:lvlText w:val="%4."/>
+      <w:lvlJc w:val="left"/>
+      <w:pPr>
+        <w:ind w:left="2880" w:hanging="360"/>
+      </w:pPr>
+    </w:lvl>
+    <w:lvl w:ilvl="4" w:tplc="040C0019" w:tentative="1">
+      <w:start w:val="1"/>
+      <w:numFmt w:val="lowerLetter"/>
+      <w:lvlText w:val="%5."/>
+      <w:lvlJc w:val="left"/>
+      <w:pPr>
+        <w:ind w:left="3600" w:hanging="360"/>
+      </w:pPr>
+    </w:lvl>
+    <w:lvl w:ilvl="5" w:tplc="040C001B" w:tentative="1">
+      <w:start w:val="1"/>
+      <w:numFmt w:val="lowerRoman"/>
+      <w:lvlText w:val="%6."/>
+      <w:lvlJc w:val="right"/>
+      <w:pPr>
+        <w:ind w:left="4320" w:hanging="180"/>
+      </w:pPr>
+    </w:lvl>
+    <w:lvl w:ilvl="6" w:tplc="040C000F" w:tentative="1">
+      <w:start w:val="1"/>
+      <w:numFmt w:val="decimal"/>
+      <w:lvlText w:val="%7."/>
+      <w:lvlJc w:val="left"/>
+      <w:pPr>
+        <w:ind w:left="5040" w:hanging="360"/>
+      </w:pPr>
+    </w:lvl>
+    <w:lvl w:ilvl="7" w:tplc="040C0019" w:tentative="1">
+      <w:start w:val="1"/>
+      <w:numFmt w:val="lowerLetter"/>
+      <w:lvlText w:val="%8."/>
+      <w:lvlJc w:val="left"/>
+      <w:pPr>
+        <w:ind w:left="5760" w:hanging="360"/>
+      </w:pPr>
+    </w:lvl>
+    <w:lvl w:ilvl="8" w:tplc="040C001B" w:tentative="1">
+      <w:start w:val="1"/>
+      <w:numFmt w:val="lowerRoman"/>
+      <w:lvlText w:val="%9."/>
+      <w:lvlJc w:val="right"/>
+      <w:pPr>
+        <w:ind w:left="6480" w:hanging="180"/>
+      </w:pPr>
+    </w:lvl>
+  </w:abstractNum>
+  <w:abstractNum w:abstractNumId="4" w15:restartNumberingAfterBreak="0">
     <w:nsid w:val="5ED84B32"/>
     <w:multiLevelType w:val="hybridMultilevel"/>
     <w:tmpl w:val="FA2AAFE8"/>
@@ -2969,11 +4598,320 @@
       </w:pPr>
     </w:lvl>
   </w:abstractNum>
+  <w:abstractNum w:abstractNumId="5" w15:restartNumberingAfterBreak="0">
+    <w:nsid w:val="60393A46"/>
+    <w:multiLevelType w:val="hybridMultilevel"/>
+    <w:tmpl w:val="05DC27AE"/>
+    <w:lvl w:ilvl="0" w:tplc="040C0015">
+      <w:start w:val="1"/>
+      <w:numFmt w:val="upperLetter"/>
+      <w:lvlText w:val="%1."/>
+      <w:lvlJc w:val="left"/>
+      <w:pPr>
+        <w:ind w:left="720" w:hanging="360"/>
+      </w:pPr>
+      <w:rPr>
+        <w:rFonts w:hint="default"/>
+      </w:rPr>
+    </w:lvl>
+    <w:lvl w:ilvl="1" w:tplc="040C0019" w:tentative="1">
+      <w:start w:val="1"/>
+      <w:numFmt w:val="lowerLetter"/>
+      <w:lvlText w:val="%2."/>
+      <w:lvlJc w:val="left"/>
+      <w:pPr>
+        <w:ind w:left="1440" w:hanging="360"/>
+      </w:pPr>
+    </w:lvl>
+    <w:lvl w:ilvl="2" w:tplc="040C001B" w:tentative="1">
+      <w:start w:val="1"/>
+      <w:numFmt w:val="lowerRoman"/>
+      <w:lvlText w:val="%3."/>
+      <w:lvlJc w:val="right"/>
+      <w:pPr>
+        <w:ind w:left="2160" w:hanging="180"/>
+      </w:pPr>
+    </w:lvl>
+    <w:lvl w:ilvl="3" w:tplc="040C000F" w:tentative="1">
+      <w:start w:val="1"/>
+      <w:numFmt w:val="decimal"/>
+      <w:lvlText w:val="%4."/>
+      <w:lvlJc w:val="left"/>
+      <w:pPr>
+        <w:ind w:left="2880" w:hanging="360"/>
+      </w:pPr>
+    </w:lvl>
+    <w:lvl w:ilvl="4" w:tplc="040C0019" w:tentative="1">
+      <w:start w:val="1"/>
+      <w:numFmt w:val="lowerLetter"/>
+      <w:lvlText w:val="%5."/>
+      <w:lvlJc w:val="left"/>
+      <w:pPr>
+        <w:ind w:left="3600" w:hanging="360"/>
+      </w:pPr>
+    </w:lvl>
+    <w:lvl w:ilvl="5" w:tplc="040C001B" w:tentative="1">
+      <w:start w:val="1"/>
+      <w:numFmt w:val="lowerRoman"/>
+      <w:lvlText w:val="%6."/>
+      <w:lvlJc w:val="right"/>
+      <w:pPr>
+        <w:ind w:left="4320" w:hanging="180"/>
+      </w:pPr>
+    </w:lvl>
+    <w:lvl w:ilvl="6" w:tplc="040C000F" w:tentative="1">
+      <w:start w:val="1"/>
+      <w:numFmt w:val="decimal"/>
+      <w:lvlText w:val="%7."/>
+      <w:lvlJc w:val="left"/>
+      <w:pPr>
+        <w:ind w:left="5040" w:hanging="360"/>
+      </w:pPr>
+    </w:lvl>
+    <w:lvl w:ilvl="7" w:tplc="040C0019" w:tentative="1">
+      <w:start w:val="1"/>
+      <w:numFmt w:val="lowerLetter"/>
+      <w:lvlText w:val="%8."/>
+      <w:lvlJc w:val="left"/>
+      <w:pPr>
+        <w:ind w:left="5760" w:hanging="360"/>
+      </w:pPr>
+    </w:lvl>
+    <w:lvl w:ilvl="8" w:tplc="040C001B" w:tentative="1">
+      <w:start w:val="1"/>
+      <w:numFmt w:val="lowerRoman"/>
+      <w:lvlText w:val="%9."/>
+      <w:lvlJc w:val="right"/>
+      <w:pPr>
+        <w:ind w:left="6480" w:hanging="180"/>
+      </w:pPr>
+    </w:lvl>
+  </w:abstractNum>
+  <w:abstractNum w:abstractNumId="6" w15:restartNumberingAfterBreak="0">
+    <w:nsid w:val="6EE75344"/>
+    <w:multiLevelType w:val="hybridMultilevel"/>
+    <w:tmpl w:val="FC722C20"/>
+    <w:lvl w:ilvl="0" w:tplc="040C0015">
+      <w:start w:val="1"/>
+      <w:numFmt w:val="upperLetter"/>
+      <w:lvlText w:val="%1."/>
+      <w:lvlJc w:val="left"/>
+      <w:pPr>
+        <w:ind w:left="720" w:hanging="360"/>
+      </w:pPr>
+      <w:rPr>
+        <w:rFonts w:hint="default"/>
+      </w:rPr>
+    </w:lvl>
+    <w:lvl w:ilvl="1" w:tplc="040C0019" w:tentative="1">
+      <w:start w:val="1"/>
+      <w:numFmt w:val="lowerLetter"/>
+      <w:lvlText w:val="%2."/>
+      <w:lvlJc w:val="left"/>
+      <w:pPr>
+        <w:ind w:left="1440" w:hanging="360"/>
+      </w:pPr>
+    </w:lvl>
+    <w:lvl w:ilvl="2" w:tplc="040C001B" w:tentative="1">
+      <w:start w:val="1"/>
+      <w:numFmt w:val="lowerRoman"/>
+      <w:lvlText w:val="%3."/>
+      <w:lvlJc w:val="right"/>
+      <w:pPr>
+        <w:ind w:left="2160" w:hanging="180"/>
+      </w:pPr>
+    </w:lvl>
+    <w:lvl w:ilvl="3" w:tplc="040C000F" w:tentative="1">
+      <w:start w:val="1"/>
+      <w:numFmt w:val="decimal"/>
+      <w:lvlText w:val="%4."/>
+      <w:lvlJc w:val="left"/>
+      <w:pPr>
+        <w:ind w:left="2880" w:hanging="360"/>
+      </w:pPr>
+    </w:lvl>
+    <w:lvl w:ilvl="4" w:tplc="040C0019" w:tentative="1">
+      <w:start w:val="1"/>
+      <w:numFmt w:val="lowerLetter"/>
+      <w:lvlText w:val="%5."/>
+      <w:lvlJc w:val="left"/>
+      <w:pPr>
+        <w:ind w:left="3600" w:hanging="360"/>
+      </w:pPr>
+    </w:lvl>
+    <w:lvl w:ilvl="5" w:tplc="040C001B" w:tentative="1">
+      <w:start w:val="1"/>
+      <w:numFmt w:val="lowerRoman"/>
+      <w:lvlText w:val="%6."/>
+      <w:lvlJc w:val="right"/>
+      <w:pPr>
+        <w:ind w:left="4320" w:hanging="180"/>
+      </w:pPr>
+    </w:lvl>
+    <w:lvl w:ilvl="6" w:tplc="040C000F" w:tentative="1">
+      <w:start w:val="1"/>
+      <w:numFmt w:val="decimal"/>
+      <w:lvlText w:val="%7."/>
+      <w:lvlJc w:val="left"/>
+      <w:pPr>
+        <w:ind w:left="5040" w:hanging="360"/>
+      </w:pPr>
+    </w:lvl>
+    <w:lvl w:ilvl="7" w:tplc="040C0019" w:tentative="1">
+      <w:start w:val="1"/>
+      <w:numFmt w:val="lowerLetter"/>
+      <w:lvlText w:val="%8."/>
+      <w:lvlJc w:val="left"/>
+      <w:pPr>
+        <w:ind w:left="5760" w:hanging="360"/>
+      </w:pPr>
+    </w:lvl>
+    <w:lvl w:ilvl="8" w:tplc="040C001B" w:tentative="1">
+      <w:start w:val="1"/>
+      <w:numFmt w:val="lowerRoman"/>
+      <w:lvlText w:val="%9."/>
+      <w:lvlJc w:val="right"/>
+      <w:pPr>
+        <w:ind w:left="6480" w:hanging="180"/>
+      </w:pPr>
+    </w:lvl>
+  </w:abstractNum>
+  <w:abstractNum w:abstractNumId="7" w15:restartNumberingAfterBreak="0">
+    <w:nsid w:val="757855B4"/>
+    <w:multiLevelType w:val="hybridMultilevel"/>
+    <w:tmpl w:val="74D214AE"/>
+    <w:lvl w:ilvl="0" w:tplc="BC4C60B4">
+      <w:start w:val="2"/>
+      <w:numFmt w:val="bullet"/>
+      <w:lvlText w:val=""/>
+      <w:lvlJc w:val="left"/>
+      <w:pPr>
+        <w:ind w:left="720" w:hanging="360"/>
+      </w:pPr>
+      <w:rPr>
+        <w:rFonts w:ascii="Symbol" w:eastAsiaTheme="minorHAnsi" w:hAnsi="Symbol" w:cstheme="minorBidi" w:hint="default"/>
+      </w:rPr>
+    </w:lvl>
+    <w:lvl w:ilvl="1" w:tplc="040C0003" w:tentative="1">
+      <w:start w:val="1"/>
+      <w:numFmt w:val="bullet"/>
+      <w:lvlText w:val="o"/>
+      <w:lvlJc w:val="left"/>
+      <w:pPr>
+        <w:ind w:left="1440" w:hanging="360"/>
+      </w:pPr>
+      <w:rPr>
+        <w:rFonts w:ascii="Courier New" w:hAnsi="Courier New" w:cs="Courier New" w:hint="default"/>
+      </w:rPr>
+    </w:lvl>
+    <w:lvl w:ilvl="2" w:tplc="040C0005" w:tentative="1">
+      <w:start w:val="1"/>
+      <w:numFmt w:val="bullet"/>
+      <w:lvlText w:val=""/>
+      <w:lvlJc w:val="left"/>
+      <w:pPr>
+        <w:ind w:left="2160" w:hanging="360"/>
+      </w:pPr>
+      <w:rPr>
+        <w:rFonts w:ascii="Wingdings" w:hAnsi="Wingdings" w:hint="default"/>
+      </w:rPr>
+    </w:lvl>
+    <w:lvl w:ilvl="3" w:tplc="040C0001" w:tentative="1">
+      <w:start w:val="1"/>
+      <w:numFmt w:val="bullet"/>
+      <w:lvlText w:val=""/>
+      <w:lvlJc w:val="left"/>
+      <w:pPr>
+        <w:ind w:left="2880" w:hanging="360"/>
+      </w:pPr>
+      <w:rPr>
+        <w:rFonts w:ascii="Symbol" w:hAnsi="Symbol" w:hint="default"/>
+      </w:rPr>
+    </w:lvl>
+    <w:lvl w:ilvl="4" w:tplc="040C0003" w:tentative="1">
+      <w:start w:val="1"/>
+      <w:numFmt w:val="bullet"/>
+      <w:lvlText w:val="o"/>
+      <w:lvlJc w:val="left"/>
+      <w:pPr>
+        <w:ind w:left="3600" w:hanging="360"/>
+      </w:pPr>
+      <w:rPr>
+        <w:rFonts w:ascii="Courier New" w:hAnsi="Courier New" w:cs="Courier New" w:hint="default"/>
+      </w:rPr>
+    </w:lvl>
+    <w:lvl w:ilvl="5" w:tplc="040C0005" w:tentative="1">
+      <w:start w:val="1"/>
+      <w:numFmt w:val="bullet"/>
+      <w:lvlText w:val=""/>
+      <w:lvlJc w:val="left"/>
+      <w:pPr>
+        <w:ind w:left="4320" w:hanging="360"/>
+      </w:pPr>
+      <w:rPr>
+        <w:rFonts w:ascii="Wingdings" w:hAnsi="Wingdings" w:hint="default"/>
+      </w:rPr>
+    </w:lvl>
+    <w:lvl w:ilvl="6" w:tplc="040C0001" w:tentative="1">
+      <w:start w:val="1"/>
+      <w:numFmt w:val="bullet"/>
+      <w:lvlText w:val=""/>
+      <w:lvlJc w:val="left"/>
+      <w:pPr>
+        <w:ind w:left="5040" w:hanging="360"/>
+      </w:pPr>
+      <w:rPr>
+        <w:rFonts w:ascii="Symbol" w:hAnsi="Symbol" w:hint="default"/>
+      </w:rPr>
+    </w:lvl>
+    <w:lvl w:ilvl="7" w:tplc="040C0003" w:tentative="1">
+      <w:start w:val="1"/>
+      <w:numFmt w:val="bullet"/>
+      <w:lvlText w:val="o"/>
+      <w:lvlJc w:val="left"/>
+      <w:pPr>
+        <w:ind w:left="5760" w:hanging="360"/>
+      </w:pPr>
+      <w:rPr>
+        <w:rFonts w:ascii="Courier New" w:hAnsi="Courier New" w:cs="Courier New" w:hint="default"/>
+      </w:rPr>
+    </w:lvl>
+    <w:lvl w:ilvl="8" w:tplc="040C0005" w:tentative="1">
+      <w:start w:val="1"/>
+      <w:numFmt w:val="bullet"/>
+      <w:lvlText w:val=""/>
+      <w:lvlJc w:val="left"/>
+      <w:pPr>
+        <w:ind w:left="6480" w:hanging="360"/>
+      </w:pPr>
+      <w:rPr>
+        <w:rFonts w:ascii="Wingdings" w:hAnsi="Wingdings" w:hint="default"/>
+      </w:rPr>
+    </w:lvl>
+  </w:abstractNum>
   <w:num w:numId="1">
+    <w:abstractNumId w:val="1"/>
+  </w:num>
+  <w:num w:numId="2">
+    <w:abstractNumId w:val="4"/>
+  </w:num>
+  <w:num w:numId="3">
+    <w:abstractNumId w:val="3"/>
+  </w:num>
+  <w:num w:numId="4">
     <w:abstractNumId w:val="0"/>
   </w:num>
-  <w:num w:numId="2">
-    <w:abstractNumId w:val="1"/>
+  <w:num w:numId="5">
+    <w:abstractNumId w:val="5"/>
+  </w:num>
+  <w:num w:numId="6">
+    <w:abstractNumId w:val="6"/>
+  </w:num>
+  <w:num w:numId="7">
+    <w:abstractNumId w:val="2"/>
+  </w:num>
+  <w:num w:numId="8">
+    <w:abstractNumId w:val="7"/>
   </w:num>
 </w:numbering>
 </file>
@@ -3454,6 +5392,11 @@
       <w:vertAlign w:val="superscript"/>
     </w:rPr>
   </w:style>
+  <w:style w:type="character" w:customStyle="1" w:styleId="e24kjd">
+    <w:name w:val="e24kjd"/>
+    <w:basedOn w:val="Policepardfaut"/>
+    <w:rsid w:val="00776ADA"/>
+  </w:style>
 </w:styles>
 </file>
 
@@ -3757,7 +5700,7 @@
 </file>
 
 <file path=customXml/itemProps1.xml><?xml version="1.0" encoding="utf-8"?>
-<ds:datastoreItem xmlns:ds="http://schemas.openxmlformats.org/officeDocument/2006/customXml" ds:itemID="{0E9A4476-705D-417C-8083-D8DD9A4952A3}">
+<ds:datastoreItem xmlns:ds="http://schemas.openxmlformats.org/officeDocument/2006/customXml" ds:itemID="{14192653-6008-4E40-A5E4-0CB58A692CCD}">
   <ds:schemaRefs>
     <ds:schemaRef ds:uri="http://schemas.openxmlformats.org/officeDocument/2006/bibliography"/>
   </ds:schemaRefs>

</xml_diff>

<commit_message>
bug appli avec remise fixed + debut hamming
</commit_message>
<xml_diff>
--- a/Brouillons/Kim/fiche_CE.docx
+++ b/Brouillons/Kim/fiche_CE.docx
@@ -2199,8 +2199,68 @@
       </w:r>
     </w:p>
     <w:p>
-      <w:r>
-        <w:t>Résultats pour mastemermind : 34 secondes pour n = 36, m = 33, N=5*m*n, rho = 0.01, alpha = 0.7</w:t>
+      <w:pPr>
+        <w:autoSpaceDE w:val="0"/>
+        <w:autoSpaceDN w:val="0"/>
+        <w:adjustRightInd w:val="0"/>
+        <w:spacing w:after="0" w:line="240" w:lineRule="auto"/>
+        <w:rPr>
+          <w:rFonts w:ascii="CMR10" w:hAnsi="CMR10" w:cs="CMR10"/>
+        </w:rPr>
+      </w:pPr>
+      <w:r>
+        <w:rPr>
+          <w:rFonts w:ascii="CMR10" w:hAnsi="CMR10" w:cs="CMR10"/>
+        </w:rPr>
+        <w:t>fdi</w:t>
+      </w:r>
+      <w:r>
+        <w:rPr>
+          <w:rFonts w:ascii="CMR10" w:hAnsi="CMR10" w:cs="CMR10"/>
+        </w:rPr>
+        <w:t>ff</w:t>
+      </w:r>
+      <w:r>
+        <w:rPr>
+          <w:rFonts w:ascii="CMR10" w:hAnsi="CMR10" w:cs="CMR10"/>
+        </w:rPr>
+        <w:t xml:space="preserve"> is the proportion, out of </w:t>
+      </w:r>
+      <w:r>
+        <w:rPr>
+          <w:rFonts w:ascii="CMMI10" w:hAnsi="CMMI10" w:cs="CMMI10"/>
+        </w:rPr>
+        <w:t>N</w:t>
+      </w:r>
+      <w:r>
+        <w:rPr>
+          <w:rFonts w:ascii="CMR10" w:hAnsi="CMR10" w:cs="CMR10"/>
+        </w:rPr>
+        <w:t>, of di</w:t>
+      </w:r>
+      <w:r>
+        <w:rPr>
+          <w:rFonts w:ascii="CMR10" w:hAnsi="CMR10" w:cs="CMR10"/>
+        </w:rPr>
+        <w:t>ff</w:t>
+      </w:r>
+      <w:r>
+        <w:rPr>
+          <w:rFonts w:ascii="CMR10" w:hAnsi="CMR10" w:cs="CMR10"/>
+        </w:rPr>
+        <w:t>erentvalues for the performance function</w:t>
+      </w:r>
+      <w:r>
+        <w:rPr>
+          <w:rFonts w:ascii="CMR10" w:hAnsi="CMR10" w:cs="CMR10"/>
+        </w:rPr>
+        <w:t>.</w:t>
+      </w:r>
+    </w:p>
+    <w:p/>
+    <w:p>
+      <w:r>
+        <w:t xml:space="preserve"> pour mastemermind : 34 secondes pour n = 36, m = 33, N=5*m*n, rho = 0.01, alpha = 0.7</w:t>
       </w:r>
     </w:p>
     <w:p/>
@@ -2260,6 +2320,1106 @@
         </w:drawing>
       </w:r>
     </w:p>
+    <w:p/>
+    <w:p>
+      <w:pPr>
+        <w:autoSpaceDE w:val="0"/>
+        <w:autoSpaceDN w:val="0"/>
+        <w:adjustRightInd w:val="0"/>
+        <w:spacing w:after="0" w:line="240" w:lineRule="auto"/>
+        <w:rPr>
+          <w:rFonts w:ascii="CMBX10~58" w:hAnsi="CMBX10~58" w:cs="CMBX10~58"/>
+        </w:rPr>
+      </w:pPr>
+      <w:r>
+        <w:rPr>
+          <w:rFonts w:ascii="CMBX10~58" w:hAnsi="CMBX10~58" w:cs="CMBX10~58"/>
+        </w:rPr>
+        <w:t>Algorithm 4.1 (Generation of permutations (tours) in the TSP)</w:t>
+      </w:r>
+    </w:p>
+    <w:p>
+      <w:pPr>
+        <w:autoSpaceDE w:val="0"/>
+        <w:autoSpaceDN w:val="0"/>
+        <w:adjustRightInd w:val="0"/>
+        <w:spacing w:after="0" w:line="240" w:lineRule="auto"/>
+        <w:rPr>
+          <w:rFonts w:ascii="CMTI10" w:hAnsi="CMTI10" w:cs="CMTI10"/>
+        </w:rPr>
+      </w:pPr>
+      <w:r>
+        <w:rPr>
+          <w:rFonts w:ascii="CMTI10" w:hAnsi="CMTI10" w:cs="CMTI10"/>
+        </w:rPr>
+        <w:t xml:space="preserve">1. De_ne </w:t>
+      </w:r>
+      <w:r>
+        <w:rPr>
+          <w:rFonts w:ascii="CMMI10" w:hAnsi="CMMI10" w:cs="CMMI10"/>
+        </w:rPr>
+        <w:t>P</w:t>
+      </w:r>
+      <w:r>
+        <w:rPr>
+          <w:rFonts w:ascii="CMR8" w:hAnsi="CMR8" w:cs="CMR8"/>
+          <w:sz w:val="16"/>
+          <w:szCs w:val="16"/>
+        </w:rPr>
+        <w:t xml:space="preserve">(1) </w:t>
+      </w:r>
+      <w:r>
+        <w:rPr>
+          <w:rFonts w:ascii="CMR10" w:hAnsi="CMR10" w:cs="CMR10"/>
+        </w:rPr>
+        <w:t xml:space="preserve">= </w:t>
+      </w:r>
+      <w:r>
+        <w:rPr>
+          <w:rFonts w:ascii="CMMI10" w:hAnsi="CMMI10" w:cs="CMMI10"/>
+        </w:rPr>
+        <w:t xml:space="preserve">P </w:t>
+      </w:r>
+      <w:r>
+        <w:rPr>
+          <w:rFonts w:ascii="CMTI10" w:hAnsi="CMTI10" w:cs="CMTI10"/>
+        </w:rPr>
+        <w:t xml:space="preserve">and </w:t>
+      </w:r>
+      <w:r>
+        <w:rPr>
+          <w:rFonts w:ascii="CMMI10" w:hAnsi="CMMI10" w:cs="CMMI10"/>
+        </w:rPr>
+        <w:t>X</w:t>
+      </w:r>
+      <w:r>
+        <w:rPr>
+          <w:rFonts w:ascii="CMR8" w:hAnsi="CMR8" w:cs="CMR8"/>
+          <w:sz w:val="16"/>
+          <w:szCs w:val="16"/>
+        </w:rPr>
+        <w:t xml:space="preserve">1 </w:t>
+      </w:r>
+      <w:r>
+        <w:rPr>
+          <w:rFonts w:ascii="CMR10" w:hAnsi="CMR10" w:cs="CMR10"/>
+        </w:rPr>
+        <w:t>= 1</w:t>
+      </w:r>
+      <w:r>
+        <w:rPr>
+          <w:rFonts w:ascii="CMTI10" w:hAnsi="CMTI10" w:cs="CMTI10"/>
+        </w:rPr>
+        <w:t xml:space="preserve">. Let </w:t>
+      </w:r>
+      <w:r>
+        <w:rPr>
+          <w:rFonts w:ascii="CMMI10" w:hAnsi="CMMI10" w:cs="CMMI10"/>
+        </w:rPr>
+        <w:t xml:space="preserve">k </w:t>
+      </w:r>
+      <w:r>
+        <w:rPr>
+          <w:rFonts w:ascii="CMR10" w:hAnsi="CMR10" w:cs="CMR10"/>
+        </w:rPr>
+        <w:t>= 1</w:t>
+      </w:r>
+      <w:r>
+        <w:rPr>
+          <w:rFonts w:ascii="CMTI10" w:hAnsi="CMTI10" w:cs="CMTI10"/>
+        </w:rPr>
+        <w:t>.</w:t>
+      </w:r>
+    </w:p>
+    <w:p>
+      <w:pPr>
+        <w:autoSpaceDE w:val="0"/>
+        <w:autoSpaceDN w:val="0"/>
+        <w:adjustRightInd w:val="0"/>
+        <w:spacing w:after="0" w:line="240" w:lineRule="auto"/>
+        <w:rPr>
+          <w:rFonts w:ascii="CMTI10" w:hAnsi="CMTI10" w:cs="CMTI10"/>
+        </w:rPr>
+      </w:pPr>
+      <w:r>
+        <w:rPr>
+          <w:rFonts w:ascii="CMTI10" w:hAnsi="CMTI10" w:cs="CMTI10"/>
+        </w:rPr>
+        <w:t xml:space="preserve">2. Obtain </w:t>
+      </w:r>
+      <w:r>
+        <w:rPr>
+          <w:rFonts w:ascii="CMMI10" w:hAnsi="CMMI10" w:cs="CMMI10"/>
+        </w:rPr>
+        <w:t>P</w:t>
+      </w:r>
+      <w:r>
+        <w:rPr>
+          <w:rFonts w:ascii="CMR8" w:hAnsi="CMR8" w:cs="CMR8"/>
+          <w:sz w:val="16"/>
+          <w:szCs w:val="16"/>
+        </w:rPr>
+        <w:t>(</w:t>
+      </w:r>
+      <w:r>
+        <w:rPr>
+          <w:rFonts w:ascii="CMMI8" w:hAnsi="CMMI8" w:cs="CMMI8"/>
+          <w:sz w:val="16"/>
+          <w:szCs w:val="16"/>
+        </w:rPr>
+        <w:t>k</w:t>
+      </w:r>
+      <w:r>
+        <w:rPr>
+          <w:rFonts w:ascii="CMR8" w:hAnsi="CMR8" w:cs="CMR8"/>
+          <w:sz w:val="16"/>
+          <w:szCs w:val="16"/>
+        </w:rPr>
+        <w:t xml:space="preserve">+1) </w:t>
+      </w:r>
+      <w:r>
+        <w:rPr>
+          <w:rFonts w:ascii="CMTI10" w:hAnsi="CMTI10" w:cs="CMTI10"/>
+        </w:rPr>
+        <w:t xml:space="preserve">from </w:t>
+      </w:r>
+      <w:r>
+        <w:rPr>
+          <w:rFonts w:ascii="CMMI10" w:hAnsi="CMMI10" w:cs="CMMI10"/>
+        </w:rPr>
+        <w:t>P</w:t>
+      </w:r>
+      <w:r>
+        <w:rPr>
+          <w:rFonts w:ascii="CMR8" w:hAnsi="CMR8" w:cs="CMR8"/>
+          <w:sz w:val="16"/>
+          <w:szCs w:val="16"/>
+        </w:rPr>
+        <w:t>(</w:t>
+      </w:r>
+      <w:r>
+        <w:rPr>
+          <w:rFonts w:ascii="CMMI8" w:hAnsi="CMMI8" w:cs="CMMI8"/>
+          <w:sz w:val="16"/>
+          <w:szCs w:val="16"/>
+        </w:rPr>
+        <w:t>k</w:t>
+      </w:r>
+      <w:r>
+        <w:rPr>
+          <w:rFonts w:ascii="CMR8" w:hAnsi="CMR8" w:cs="CMR8"/>
+          <w:sz w:val="16"/>
+          <w:szCs w:val="16"/>
+        </w:rPr>
+        <w:t xml:space="preserve">) </w:t>
+      </w:r>
+      <w:r>
+        <w:rPr>
+          <w:rFonts w:ascii="CMTI10" w:hAnsi="CMTI10" w:cs="CMTI10"/>
+        </w:rPr>
+        <w:t xml:space="preserve">by _rst setting the </w:t>
+      </w:r>
+      <w:r>
+        <w:rPr>
+          <w:rFonts w:ascii="CMMI10" w:hAnsi="CMMI10" w:cs="CMMI10"/>
+        </w:rPr>
+        <w:t>X</w:t>
+      </w:r>
+      <w:r>
+        <w:rPr>
+          <w:rFonts w:ascii="CMMI8" w:hAnsi="CMMI8" w:cs="CMMI8"/>
+          <w:sz w:val="16"/>
+          <w:szCs w:val="16"/>
+        </w:rPr>
+        <w:t>k</w:t>
+      </w:r>
+      <w:r>
+        <w:rPr>
+          <w:rFonts w:ascii="CMTI10" w:hAnsi="CMTI10" w:cs="CMTI10"/>
+        </w:rPr>
+        <w:t xml:space="preserve">-th column of </w:t>
+      </w:r>
+      <w:r>
+        <w:rPr>
+          <w:rFonts w:ascii="CMMI10" w:hAnsi="CMMI10" w:cs="CMMI10"/>
+        </w:rPr>
+        <w:t>P</w:t>
+      </w:r>
+      <w:r>
+        <w:rPr>
+          <w:rFonts w:ascii="CMR8" w:hAnsi="CMR8" w:cs="CMR8"/>
+          <w:sz w:val="16"/>
+          <w:szCs w:val="16"/>
+        </w:rPr>
+        <w:t>(</w:t>
+      </w:r>
+      <w:r>
+        <w:rPr>
+          <w:rFonts w:ascii="CMMI8" w:hAnsi="CMMI8" w:cs="CMMI8"/>
+          <w:sz w:val="16"/>
+          <w:szCs w:val="16"/>
+        </w:rPr>
+        <w:t>k</w:t>
+      </w:r>
+      <w:r>
+        <w:rPr>
+          <w:rFonts w:ascii="CMR8" w:hAnsi="CMR8" w:cs="CMR8"/>
+          <w:sz w:val="16"/>
+          <w:szCs w:val="16"/>
+        </w:rPr>
+        <w:t xml:space="preserve">) </w:t>
+      </w:r>
+      <w:r>
+        <w:rPr>
+          <w:rFonts w:ascii="CMTI10" w:hAnsi="CMTI10" w:cs="CMTI10"/>
+        </w:rPr>
+        <w:t>to 0</w:t>
+      </w:r>
+    </w:p>
+    <w:p>
+      <w:pPr>
+        <w:autoSpaceDE w:val="0"/>
+        <w:autoSpaceDN w:val="0"/>
+        <w:adjustRightInd w:val="0"/>
+        <w:spacing w:after="0" w:line="240" w:lineRule="auto"/>
+        <w:rPr>
+          <w:rFonts w:ascii="CMTI10" w:hAnsi="CMTI10" w:cs="CMTI10"/>
+        </w:rPr>
+      </w:pPr>
+      <w:r>
+        <w:rPr>
+          <w:rFonts w:ascii="CMTI10" w:hAnsi="CMTI10" w:cs="CMTI10"/>
+        </w:rPr>
+        <w:t xml:space="preserve">and then normalizing the rows to sum up to 1. Generate </w:t>
+      </w:r>
+      <w:r>
+        <w:rPr>
+          <w:rFonts w:ascii="CMMI10" w:hAnsi="CMMI10" w:cs="CMMI10"/>
+        </w:rPr>
+        <w:t>X</w:t>
+      </w:r>
+      <w:r>
+        <w:rPr>
+          <w:rFonts w:ascii="CMMI8" w:hAnsi="CMMI8" w:cs="CMMI8"/>
+          <w:sz w:val="16"/>
+          <w:szCs w:val="16"/>
+        </w:rPr>
+        <w:t>k</w:t>
+      </w:r>
+      <w:r>
+        <w:rPr>
+          <w:rFonts w:ascii="CMR8" w:hAnsi="CMR8" w:cs="CMR8"/>
+          <w:sz w:val="16"/>
+          <w:szCs w:val="16"/>
+        </w:rPr>
+        <w:t xml:space="preserve">+1 </w:t>
+      </w:r>
+      <w:r>
+        <w:rPr>
+          <w:rFonts w:ascii="CMTI10" w:hAnsi="CMTI10" w:cs="CMTI10"/>
+        </w:rPr>
+        <w:t>from the</w:t>
+      </w:r>
+    </w:p>
+    <w:p>
+      <w:pPr>
+        <w:autoSpaceDE w:val="0"/>
+        <w:autoSpaceDN w:val="0"/>
+        <w:adjustRightInd w:val="0"/>
+        <w:spacing w:after="0" w:line="240" w:lineRule="auto"/>
+        <w:rPr>
+          <w:rFonts w:ascii="CMTI10" w:hAnsi="CMTI10" w:cs="CMTI10"/>
+        </w:rPr>
+      </w:pPr>
+      <w:r>
+        <w:rPr>
+          <w:rFonts w:ascii="CMTI10" w:hAnsi="CMTI10" w:cs="CMTI10"/>
+        </w:rPr>
+        <w:t xml:space="preserve">distribution formed by the </w:t>
+      </w:r>
+      <w:r>
+        <w:rPr>
+          <w:rFonts w:ascii="CMMI10" w:hAnsi="CMMI10" w:cs="CMMI10"/>
+        </w:rPr>
+        <w:t>X</w:t>
+      </w:r>
+      <w:r>
+        <w:rPr>
+          <w:rFonts w:ascii="CMMI8" w:hAnsi="CMMI8" w:cs="CMMI8"/>
+          <w:sz w:val="16"/>
+          <w:szCs w:val="16"/>
+        </w:rPr>
+        <w:t>k</w:t>
+      </w:r>
+      <w:r>
+        <w:rPr>
+          <w:rFonts w:ascii="CMTI10" w:hAnsi="CMTI10" w:cs="CMTI10"/>
+        </w:rPr>
+        <w:t xml:space="preserve">-th row of </w:t>
+      </w:r>
+      <w:r>
+        <w:rPr>
+          <w:rFonts w:ascii="CMMI10" w:hAnsi="CMMI10" w:cs="CMMI10"/>
+        </w:rPr>
+        <w:t>P</w:t>
+      </w:r>
+      <w:r>
+        <w:rPr>
+          <w:rFonts w:ascii="CMR8" w:hAnsi="CMR8" w:cs="CMR8"/>
+          <w:sz w:val="16"/>
+          <w:szCs w:val="16"/>
+        </w:rPr>
+        <w:t>(</w:t>
+      </w:r>
+      <w:r>
+        <w:rPr>
+          <w:rFonts w:ascii="CMMI8" w:hAnsi="CMMI8" w:cs="CMMI8"/>
+          <w:sz w:val="16"/>
+          <w:szCs w:val="16"/>
+        </w:rPr>
+        <w:t>k</w:t>
+      </w:r>
+      <w:r>
+        <w:rPr>
+          <w:rFonts w:ascii="CMR8" w:hAnsi="CMR8" w:cs="CMR8"/>
+          <w:sz w:val="16"/>
+          <w:szCs w:val="16"/>
+        </w:rPr>
+        <w:t>)</w:t>
+      </w:r>
+      <w:r>
+        <w:rPr>
+          <w:rFonts w:ascii="CMTI10" w:hAnsi="CMTI10" w:cs="CMTI10"/>
+        </w:rPr>
+        <w:t>.</w:t>
+      </w:r>
+    </w:p>
+    <w:p>
+      <w:pPr>
+        <w:autoSpaceDE w:val="0"/>
+        <w:autoSpaceDN w:val="0"/>
+        <w:adjustRightInd w:val="0"/>
+        <w:spacing w:after="0" w:line="240" w:lineRule="auto"/>
+        <w:rPr>
+          <w:rFonts w:ascii="CMTI10" w:hAnsi="CMTI10" w:cs="CMTI10"/>
+        </w:rPr>
+      </w:pPr>
+      <w:r>
+        <w:rPr>
+          <w:rFonts w:ascii="CMTI10" w:hAnsi="CMTI10" w:cs="CMTI10"/>
+        </w:rPr>
+        <w:t xml:space="preserve">3. If </w:t>
+      </w:r>
+      <w:r>
+        <w:rPr>
+          <w:rFonts w:ascii="CMMI10" w:hAnsi="CMMI10" w:cs="CMMI10"/>
+        </w:rPr>
+        <w:t xml:space="preserve">k </w:t>
+      </w:r>
+      <w:r>
+        <w:rPr>
+          <w:rFonts w:ascii="CMR10" w:hAnsi="CMR10" w:cs="CMR10"/>
+        </w:rPr>
+        <w:t xml:space="preserve">= </w:t>
+      </w:r>
+      <w:r>
+        <w:rPr>
+          <w:rFonts w:ascii="CMMI10" w:hAnsi="CMMI10" w:cs="CMMI10"/>
+        </w:rPr>
+        <w:t>n</w:t>
+      </w:r>
+      <w:r>
+        <w:rPr>
+          <w:rFonts w:ascii="Calibri" w:eastAsia="Calibri" w:hAnsi="Calibri" w:cs="Calibri" w:hint="eastAsia"/>
+        </w:rPr>
+        <w:t>􀀀</w:t>
+      </w:r>
+      <w:r>
+        <w:rPr>
+          <w:rFonts w:ascii="CMR10" w:hAnsi="CMR10" w:cs="CMR10"/>
+        </w:rPr>
+        <w:t xml:space="preserve">1 </w:t>
+      </w:r>
+      <w:r>
+        <w:rPr>
+          <w:rFonts w:ascii="CMTI10" w:hAnsi="CMTI10" w:cs="CMTI10"/>
+        </w:rPr>
+        <w:t xml:space="preserve">then </w:t>
+      </w:r>
+      <w:r>
+        <w:rPr>
+          <w:rFonts w:ascii="CMBX10~58" w:hAnsi="CMBX10~58" w:cs="CMBX10~58"/>
+        </w:rPr>
+        <w:t>stop</w:t>
+      </w:r>
+      <w:r>
+        <w:rPr>
+          <w:rFonts w:ascii="CMTI10" w:hAnsi="CMTI10" w:cs="CMTI10"/>
+        </w:rPr>
+        <w:t xml:space="preserve">; otherwise set </w:t>
+      </w:r>
+      <w:r>
+        <w:rPr>
+          <w:rFonts w:ascii="CMMI10" w:hAnsi="CMMI10" w:cs="CMMI10"/>
+        </w:rPr>
+        <w:t xml:space="preserve">k </w:t>
+      </w:r>
+      <w:r>
+        <w:rPr>
+          <w:rFonts w:ascii="CMR10" w:hAnsi="CMR10" w:cs="CMR10"/>
+        </w:rPr>
+        <w:t xml:space="preserve">= </w:t>
+      </w:r>
+      <w:r>
+        <w:rPr>
+          <w:rFonts w:ascii="CMMI10" w:hAnsi="CMMI10" w:cs="CMMI10"/>
+        </w:rPr>
+        <w:t xml:space="preserve">k </w:t>
+      </w:r>
+      <w:r>
+        <w:rPr>
+          <w:rFonts w:ascii="CMR10" w:hAnsi="CMR10" w:cs="CMR10"/>
+        </w:rPr>
+        <w:t xml:space="preserve">+1 </w:t>
+      </w:r>
+      <w:r>
+        <w:rPr>
+          <w:rFonts w:ascii="CMTI10" w:hAnsi="CMTI10" w:cs="CMTI10"/>
+        </w:rPr>
+        <w:t>and reiterate from step 2.</w:t>
+      </w:r>
+    </w:p>
+    <w:p>
+      <w:pPr>
+        <w:autoSpaceDE w:val="0"/>
+        <w:autoSpaceDN w:val="0"/>
+        <w:adjustRightInd w:val="0"/>
+        <w:spacing w:after="0" w:line="240" w:lineRule="auto"/>
+        <w:rPr>
+          <w:rFonts w:ascii="CMR10" w:hAnsi="CMR10" w:cs="CMR10"/>
+        </w:rPr>
+      </w:pPr>
+      <w:r>
+        <w:rPr>
+          <w:rFonts w:ascii="CMR10" w:hAnsi="CMR10" w:cs="CMR10"/>
+        </w:rPr>
+        <w:t>It is important to realize that the updating formula remains the same; by</w:t>
+      </w:r>
+    </w:p>
+    <w:p>
+      <w:pPr>
+        <w:autoSpaceDE w:val="0"/>
+        <w:autoSpaceDN w:val="0"/>
+        <w:adjustRightInd w:val="0"/>
+        <w:spacing w:after="0" w:line="240" w:lineRule="auto"/>
+        <w:rPr>
+          <w:rFonts w:ascii="CMR10" w:hAnsi="CMR10" w:cs="CMR10"/>
+        </w:rPr>
+      </w:pPr>
+      <w:r>
+        <w:rPr>
+          <w:rFonts w:ascii="CMR10" w:hAnsi="CMR10" w:cs="CMR10"/>
+        </w:rPr>
+        <w:t xml:space="preserve">using Algorithm 4.1 we are merely </w:t>
+      </w:r>
+      <w:r>
+        <w:rPr>
+          <w:rFonts w:ascii="CMTI10" w:hAnsi="CMTI10" w:cs="CMTI10"/>
+        </w:rPr>
+        <w:t xml:space="preserve">speeding-up </w:t>
+      </w:r>
+      <w:r>
+        <w:rPr>
+          <w:rFonts w:ascii="CMR10" w:hAnsi="CMR10" w:cs="CMR10"/>
+        </w:rPr>
+        <w:t>our naive way of generating the</w:t>
+      </w:r>
+    </w:p>
+    <w:p>
+      <w:pPr>
+        <w:autoSpaceDE w:val="0"/>
+        <w:autoSpaceDN w:val="0"/>
+        <w:adjustRightInd w:val="0"/>
+        <w:spacing w:after="0" w:line="240" w:lineRule="auto"/>
+        <w:rPr>
+          <w:rFonts w:ascii="CMMI8" w:hAnsi="CMMI8" w:cs="CMMI8"/>
+          <w:sz w:val="16"/>
+          <w:szCs w:val="16"/>
+        </w:rPr>
+      </w:pPr>
+      <w:r>
+        <w:rPr>
+          <w:rFonts w:ascii="CMR10" w:hAnsi="CMR10" w:cs="CMR10"/>
+        </w:rPr>
+        <w:t xml:space="preserve">tours. Moreover, since we now only generate </w:t>
+      </w:r>
+      <w:r>
+        <w:rPr>
+          <w:rFonts w:ascii="CMTI10" w:hAnsi="CMTI10" w:cs="CMTI10"/>
+        </w:rPr>
+        <w:t>tours</w:t>
+      </w:r>
+      <w:r>
+        <w:rPr>
+          <w:rFonts w:ascii="CMR10" w:hAnsi="CMR10" w:cs="CMR10"/>
+        </w:rPr>
+        <w:t xml:space="preserve">, the updated value for </w:t>
+      </w:r>
+      <w:r>
+        <w:rPr>
+          <w:rFonts w:ascii="CMMI10" w:hAnsi="CMMI10" w:cs="CMMI10"/>
+        </w:rPr>
+        <w:t>p</w:t>
+      </w:r>
+      <w:r>
+        <w:rPr>
+          <w:rFonts w:ascii="CMMI8" w:hAnsi="CMMI8" w:cs="CMMI8"/>
+          <w:sz w:val="16"/>
+          <w:szCs w:val="16"/>
+        </w:rPr>
+        <w:t>ij</w:t>
+      </w:r>
+    </w:p>
+    <w:p>
+      <w:pPr>
+        <w:autoSpaceDE w:val="0"/>
+        <w:autoSpaceDN w:val="0"/>
+        <w:adjustRightInd w:val="0"/>
+        <w:spacing w:after="0" w:line="240" w:lineRule="auto"/>
+        <w:rPr>
+          <w:rFonts w:ascii="CMR10" w:hAnsi="CMR10" w:cs="CMR10"/>
+        </w:rPr>
+      </w:pPr>
+      <w:r>
+        <w:rPr>
+          <w:rFonts w:ascii="CMR10" w:hAnsi="CMR10" w:cs="CMR10"/>
+        </w:rPr>
+        <w:t>can be estimated as</w:t>
+      </w:r>
+    </w:p>
+    <w:p>
+      <w:pPr>
+        <w:autoSpaceDE w:val="0"/>
+        <w:autoSpaceDN w:val="0"/>
+        <w:adjustRightInd w:val="0"/>
+        <w:spacing w:after="0" w:line="240" w:lineRule="auto"/>
+        <w:rPr>
+          <w:rFonts w:ascii="CMR10" w:hAnsi="CMR10" w:cs="CMR10"/>
+        </w:rPr>
+      </w:pPr>
+      <w:r>
+        <w:rPr>
+          <w:rFonts w:ascii="CMEX10" w:hAnsi="CMEX10" w:cs="CMEX10"/>
+        </w:rPr>
+        <w:t>b</w:t>
+      </w:r>
+      <w:r>
+        <w:rPr>
+          <w:rFonts w:ascii="CMMI10" w:hAnsi="CMMI10" w:cs="CMMI10"/>
+        </w:rPr>
+        <w:t>p</w:t>
+      </w:r>
+      <w:r>
+        <w:rPr>
+          <w:rFonts w:ascii="CMMI8" w:hAnsi="CMMI8" w:cs="CMMI8"/>
+          <w:sz w:val="16"/>
+          <w:szCs w:val="16"/>
+        </w:rPr>
+        <w:t xml:space="preserve">ij </w:t>
+      </w:r>
+      <w:r>
+        <w:rPr>
+          <w:rFonts w:ascii="CMR10" w:hAnsi="CMR10" w:cs="CMR10"/>
+        </w:rPr>
+        <w:t>=</w:t>
+      </w:r>
+    </w:p>
+    <w:p>
+      <w:pPr>
+        <w:autoSpaceDE w:val="0"/>
+        <w:autoSpaceDN w:val="0"/>
+        <w:adjustRightInd w:val="0"/>
+        <w:spacing w:after="0" w:line="240" w:lineRule="auto"/>
+        <w:rPr>
+          <w:rFonts w:ascii="CMMI8" w:hAnsi="CMMI8" w:cs="CMMI8"/>
+          <w:sz w:val="16"/>
+          <w:szCs w:val="16"/>
+        </w:rPr>
+      </w:pPr>
+      <w:r>
+        <w:rPr>
+          <w:rFonts w:ascii="CMEX10" w:hAnsi="CMEX10" w:cs="CMEX10"/>
+        </w:rPr>
+        <w:t>X</w:t>
+      </w:r>
+      <w:r>
+        <w:rPr>
+          <w:rFonts w:ascii="CMMI8" w:hAnsi="CMMI8" w:cs="CMMI8"/>
+          <w:sz w:val="16"/>
+          <w:szCs w:val="16"/>
+        </w:rPr>
+        <w:t>N</w:t>
+      </w:r>
+    </w:p>
+    <w:p>
+      <w:pPr>
+        <w:autoSpaceDE w:val="0"/>
+        <w:autoSpaceDN w:val="0"/>
+        <w:adjustRightInd w:val="0"/>
+        <w:spacing w:after="0" w:line="240" w:lineRule="auto"/>
+        <w:rPr>
+          <w:rFonts w:ascii="CMR8" w:hAnsi="CMR8" w:cs="CMR8"/>
+          <w:sz w:val="16"/>
+          <w:szCs w:val="16"/>
+        </w:rPr>
+      </w:pPr>
+      <w:r>
+        <w:rPr>
+          <w:rFonts w:ascii="CMMI8" w:hAnsi="CMMI8" w:cs="CMMI8"/>
+          <w:sz w:val="16"/>
+          <w:szCs w:val="16"/>
+        </w:rPr>
+        <w:t>k</w:t>
+      </w:r>
+      <w:r>
+        <w:rPr>
+          <w:rFonts w:ascii="CMR8" w:hAnsi="CMR8" w:cs="CMR8"/>
+          <w:sz w:val="16"/>
+          <w:szCs w:val="16"/>
+        </w:rPr>
+        <w:t>=1</w:t>
+      </w:r>
+    </w:p>
+    <w:p>
+      <w:pPr>
+        <w:autoSpaceDE w:val="0"/>
+        <w:autoSpaceDN w:val="0"/>
+        <w:adjustRightInd w:val="0"/>
+        <w:spacing w:after="0" w:line="240" w:lineRule="auto"/>
+        <w:rPr>
+          <w:rFonts w:ascii="CMSY8" w:hAnsi="CMSY8" w:cs="CMSY8"/>
+          <w:sz w:val="16"/>
+          <w:szCs w:val="16"/>
+        </w:rPr>
+      </w:pPr>
+      <w:r>
+        <w:rPr>
+          <w:rFonts w:ascii="CMMI10" w:hAnsi="CMMI10" w:cs="CMMI10"/>
+        </w:rPr>
+        <w:t>I</w:t>
+      </w:r>
+      <w:r>
+        <w:rPr>
+          <w:rFonts w:ascii="CMSY8" w:hAnsi="CMSY8" w:cs="CMSY8"/>
+          <w:sz w:val="16"/>
+          <w:szCs w:val="16"/>
+        </w:rPr>
+        <w:t>f</w:t>
+      </w:r>
+      <w:r>
+        <w:rPr>
+          <w:rFonts w:ascii="CMMI8" w:hAnsi="CMMI8" w:cs="CMMI8"/>
+          <w:sz w:val="16"/>
+          <w:szCs w:val="16"/>
+        </w:rPr>
+        <w:t>S</w:t>
+      </w:r>
+      <w:r>
+        <w:rPr>
+          <w:rFonts w:ascii="CMR8" w:hAnsi="CMR8" w:cs="CMR8"/>
+          <w:sz w:val="16"/>
+          <w:szCs w:val="16"/>
+        </w:rPr>
+        <w:t>(</w:t>
+      </w:r>
+      <w:r>
+        <w:rPr>
+          <w:rFonts w:ascii="Calibri" w:eastAsia="Calibri" w:hAnsi="Calibri" w:cs="Calibri" w:hint="eastAsia"/>
+          <w:sz w:val="2"/>
+          <w:szCs w:val="2"/>
+        </w:rPr>
+        <w:t>􀀀</w:t>
+      </w:r>
+      <w:r>
+        <w:rPr>
+          <w:rFonts w:ascii="A" w:hAnsi="A" w:cs="A"/>
+          <w:sz w:val="2"/>
+          <w:szCs w:val="2"/>
+        </w:rPr>
+        <w:t xml:space="preserve"> </w:t>
+      </w:r>
+      <w:r>
+        <w:rPr>
+          <w:rFonts w:ascii="CMMI6" w:hAnsi="CMMI6" w:cs="CMMI6"/>
+          <w:sz w:val="12"/>
+          <w:szCs w:val="12"/>
+        </w:rPr>
+        <w:t>k</w:t>
+      </w:r>
+      <w:r>
+        <w:rPr>
+          <w:rFonts w:ascii="CMR8" w:hAnsi="CMR8" w:cs="CMR8"/>
+          <w:sz w:val="16"/>
+          <w:szCs w:val="16"/>
+        </w:rPr>
+        <w:t>)</w:t>
+      </w:r>
+      <w:r>
+        <w:rPr>
+          <w:rFonts w:ascii="CMSY8" w:hAnsi="CMSY8" w:cs="CMSY8"/>
+          <w:sz w:val="16"/>
+          <w:szCs w:val="16"/>
+        </w:rPr>
+        <w:t xml:space="preserve">_g </w:t>
+      </w:r>
+      <w:r>
+        <w:rPr>
+          <w:rFonts w:ascii="CMMI10" w:hAnsi="CMMI10" w:cs="CMMI10"/>
+        </w:rPr>
+        <w:t>I</w:t>
+      </w:r>
+      <w:r>
+        <w:rPr>
+          <w:rFonts w:ascii="CMSY8" w:hAnsi="CMSY8" w:cs="CMSY8"/>
+          <w:sz w:val="16"/>
+          <w:szCs w:val="16"/>
+        </w:rPr>
+        <w:t>f</w:t>
+      </w:r>
+      <w:r>
+        <w:rPr>
+          <w:rFonts w:ascii="Calibri" w:eastAsia="Calibri" w:hAnsi="Calibri" w:cs="Calibri" w:hint="eastAsia"/>
+          <w:sz w:val="2"/>
+          <w:szCs w:val="2"/>
+        </w:rPr>
+        <w:t>􀀀</w:t>
+      </w:r>
+      <w:r>
+        <w:rPr>
+          <w:rFonts w:ascii="A" w:hAnsi="A" w:cs="A"/>
+          <w:sz w:val="2"/>
+          <w:szCs w:val="2"/>
+        </w:rPr>
+        <w:t xml:space="preserve"> </w:t>
+      </w:r>
+      <w:r>
+        <w:rPr>
+          <w:rFonts w:ascii="CMMI6" w:hAnsi="CMMI6" w:cs="CMMI6"/>
+          <w:sz w:val="12"/>
+          <w:szCs w:val="12"/>
+        </w:rPr>
+        <w:t>k</w:t>
+      </w:r>
+      <w:r>
+        <w:rPr>
+          <w:rFonts w:ascii="CMSY8" w:hAnsi="CMSY8" w:cs="CMSY8"/>
+          <w:sz w:val="16"/>
+          <w:szCs w:val="16"/>
+        </w:rPr>
+        <w:t>2X</w:t>
+      </w:r>
+      <w:r>
+        <w:rPr>
+          <w:rFonts w:ascii="CMMI6" w:hAnsi="CMMI6" w:cs="CMMI6"/>
+          <w:sz w:val="12"/>
+          <w:szCs w:val="12"/>
+        </w:rPr>
+        <w:t>ij</w:t>
+      </w:r>
+      <w:r>
+        <w:rPr>
+          <w:rFonts w:ascii="CMSY8" w:hAnsi="CMSY8" w:cs="CMSY8"/>
+          <w:sz w:val="16"/>
+          <w:szCs w:val="16"/>
+        </w:rPr>
+        <w:t>g</w:t>
+      </w:r>
+    </w:p>
+    <w:p>
+      <w:pPr>
+        <w:autoSpaceDE w:val="0"/>
+        <w:autoSpaceDN w:val="0"/>
+        <w:adjustRightInd w:val="0"/>
+        <w:spacing w:after="0" w:line="240" w:lineRule="auto"/>
+        <w:rPr>
+          <w:rFonts w:ascii="CMMI8" w:hAnsi="CMMI8" w:cs="CMMI8"/>
+          <w:sz w:val="16"/>
+          <w:szCs w:val="16"/>
+        </w:rPr>
+      </w:pPr>
+      <w:r>
+        <w:rPr>
+          <w:rFonts w:ascii="CMEX10" w:hAnsi="CMEX10" w:cs="CMEX10"/>
+        </w:rPr>
+        <w:t>X</w:t>
+      </w:r>
+      <w:r>
+        <w:rPr>
+          <w:rFonts w:ascii="CMMI8" w:hAnsi="CMMI8" w:cs="CMMI8"/>
+          <w:sz w:val="16"/>
+          <w:szCs w:val="16"/>
+        </w:rPr>
+        <w:t>N</w:t>
+      </w:r>
+    </w:p>
+    <w:p>
+      <w:pPr>
+        <w:autoSpaceDE w:val="0"/>
+        <w:autoSpaceDN w:val="0"/>
+        <w:adjustRightInd w:val="0"/>
+        <w:spacing w:after="0" w:line="240" w:lineRule="auto"/>
+        <w:rPr>
+          <w:rFonts w:ascii="CMR8" w:hAnsi="CMR8" w:cs="CMR8"/>
+          <w:sz w:val="16"/>
+          <w:szCs w:val="16"/>
+        </w:rPr>
+      </w:pPr>
+      <w:r>
+        <w:rPr>
+          <w:rFonts w:ascii="CMMI8" w:hAnsi="CMMI8" w:cs="CMMI8"/>
+          <w:sz w:val="16"/>
+          <w:szCs w:val="16"/>
+        </w:rPr>
+        <w:t>k</w:t>
+      </w:r>
+      <w:r>
+        <w:rPr>
+          <w:rFonts w:ascii="CMR8" w:hAnsi="CMR8" w:cs="CMR8"/>
+          <w:sz w:val="16"/>
+          <w:szCs w:val="16"/>
+        </w:rPr>
+        <w:t>=1</w:t>
+      </w:r>
+    </w:p>
+    <w:p>
+      <w:pPr>
+        <w:autoSpaceDE w:val="0"/>
+        <w:autoSpaceDN w:val="0"/>
+        <w:adjustRightInd w:val="0"/>
+        <w:spacing w:after="0" w:line="240" w:lineRule="auto"/>
+        <w:rPr>
+          <w:rFonts w:ascii="CMSY8" w:hAnsi="CMSY8" w:cs="CMSY8"/>
+          <w:sz w:val="16"/>
+          <w:szCs w:val="16"/>
+        </w:rPr>
+      </w:pPr>
+      <w:r>
+        <w:rPr>
+          <w:rFonts w:ascii="CMMI10" w:hAnsi="CMMI10" w:cs="CMMI10"/>
+        </w:rPr>
+        <w:t>I</w:t>
+      </w:r>
+      <w:r>
+        <w:rPr>
+          <w:rFonts w:ascii="CMSY8" w:hAnsi="CMSY8" w:cs="CMSY8"/>
+          <w:sz w:val="16"/>
+          <w:szCs w:val="16"/>
+        </w:rPr>
+        <w:t>f</w:t>
+      </w:r>
+      <w:r>
+        <w:rPr>
+          <w:rFonts w:ascii="CMMI8" w:hAnsi="CMMI8" w:cs="CMMI8"/>
+          <w:sz w:val="16"/>
+          <w:szCs w:val="16"/>
+        </w:rPr>
+        <w:t>S</w:t>
+      </w:r>
+      <w:r>
+        <w:rPr>
+          <w:rFonts w:ascii="CMR8" w:hAnsi="CMR8" w:cs="CMR8"/>
+          <w:sz w:val="16"/>
+          <w:szCs w:val="16"/>
+        </w:rPr>
+        <w:t>(</w:t>
+      </w:r>
+      <w:r>
+        <w:rPr>
+          <w:rFonts w:ascii="Calibri" w:eastAsia="Calibri" w:hAnsi="Calibri" w:cs="Calibri" w:hint="eastAsia"/>
+          <w:sz w:val="2"/>
+          <w:szCs w:val="2"/>
+        </w:rPr>
+        <w:t>􀀀</w:t>
+      </w:r>
+      <w:r>
+        <w:rPr>
+          <w:rFonts w:ascii="A" w:hAnsi="A" w:cs="A"/>
+          <w:sz w:val="2"/>
+          <w:szCs w:val="2"/>
+        </w:rPr>
+        <w:t xml:space="preserve"> </w:t>
+      </w:r>
+      <w:r>
+        <w:rPr>
+          <w:rFonts w:ascii="CMMI6" w:hAnsi="CMMI6" w:cs="CMMI6"/>
+          <w:sz w:val="12"/>
+          <w:szCs w:val="12"/>
+        </w:rPr>
+        <w:t>k</w:t>
+      </w:r>
+      <w:r>
+        <w:rPr>
+          <w:rFonts w:ascii="CMR8" w:hAnsi="CMR8" w:cs="CMR8"/>
+          <w:sz w:val="16"/>
+          <w:szCs w:val="16"/>
+        </w:rPr>
+        <w:t>)</w:t>
+      </w:r>
+      <w:r>
+        <w:rPr>
+          <w:rFonts w:ascii="CMSY8" w:hAnsi="CMSY8" w:cs="CMSY8"/>
+          <w:sz w:val="16"/>
+          <w:szCs w:val="16"/>
+        </w:rPr>
+        <w:t>_g</w:t>
+      </w:r>
+    </w:p>
+    <w:p>
+      <w:pPr>
+        <w:autoSpaceDE w:val="0"/>
+        <w:autoSpaceDN w:val="0"/>
+        <w:adjustRightInd w:val="0"/>
+        <w:spacing w:after="0" w:line="240" w:lineRule="auto"/>
+        <w:rPr>
+          <w:rFonts w:ascii="CMR10" w:hAnsi="CMR10" w:cs="CMR10"/>
+        </w:rPr>
+      </w:pPr>
+      <w:r>
+        <w:rPr>
+          <w:rFonts w:ascii="CMMI10" w:hAnsi="CMMI10" w:cs="CMMI10"/>
+        </w:rPr>
+        <w:t xml:space="preserve">; </w:t>
+      </w:r>
+      <w:r>
+        <w:rPr>
+          <w:rFonts w:ascii="CMR10" w:hAnsi="CMR10" w:cs="CMR10"/>
+        </w:rPr>
+        <w:t>(49)</w:t>
+      </w:r>
+    </w:p>
+    <w:p>
+      <w:pPr>
+        <w:rPr>
+          <w:rFonts w:ascii="CMR10" w:hAnsi="CMR10" w:cs="CMR10"/>
+        </w:rPr>
+      </w:pPr>
+      <w:r>
+        <w:rPr>
+          <w:rFonts w:ascii="CMR10" w:hAnsi="CMR10" w:cs="CMR10"/>
+        </w:rPr>
+        <w:t xml:space="preserve">where </w:t>
+      </w:r>
+      <w:r>
+        <w:rPr>
+          <w:rFonts w:ascii="CMSY10" w:hAnsi="CMSY10" w:cs="CMSY10"/>
+        </w:rPr>
+        <w:t>X</w:t>
+      </w:r>
+      <w:r>
+        <w:rPr>
+          <w:rFonts w:ascii="CMMI8" w:hAnsi="CMMI8" w:cs="CMMI8"/>
+          <w:sz w:val="16"/>
+          <w:szCs w:val="16"/>
+        </w:rPr>
+        <w:t xml:space="preserve">ij </w:t>
+      </w:r>
+      <w:r>
+        <w:rPr>
+          <w:rFonts w:ascii="CMR10" w:hAnsi="CMR10" w:cs="CMR10"/>
+        </w:rPr>
+        <w:t xml:space="preserve">is the set of tours in which the transition from </w:t>
+      </w:r>
+      <w:r>
+        <w:rPr>
+          <w:rFonts w:ascii="CMMI10" w:hAnsi="CMMI10" w:cs="CMMI10"/>
+        </w:rPr>
+        <w:t xml:space="preserve">i </w:t>
+      </w:r>
+      <w:r>
+        <w:rPr>
+          <w:rFonts w:ascii="CMR10" w:hAnsi="CMR10" w:cs="CMR10"/>
+        </w:rPr>
+        <w:t>to</w:t>
+      </w:r>
+    </w:p>
+    <w:p>
+      <w:pPr>
+        <w:rPr>
+          <w:rFonts w:ascii="CMR10" w:hAnsi="CMR10" w:cs="CMR10"/>
+        </w:rPr>
+      </w:pPr>
+      <w:r>
+        <w:rPr>
+          <w:rFonts w:ascii="CMR10" w:hAnsi="CMR10" w:cs="CMR10"/>
+          <w:noProof/>
+        </w:rPr>
+        <w:drawing>
+          <wp:inline distT="0" distB="0" distL="0" distR="0" wp14:anchorId="3745833E" wp14:editId="491A79F4">
+            <wp:extent cx="3856750" cy="2887884"/>
+            <wp:effectExtent l="0" t="0" r="0" b="8255"/>
+            <wp:docPr id="22" name="Image 22"/>
+            <wp:cNvGraphicFramePr>
+              <a:graphicFrameLocks xmlns:a="http://schemas.openxmlformats.org/drawingml/2006/main" noChangeAspect="1"/>
+            </wp:cNvGraphicFramePr>
+            <a:graphic xmlns:a="http://schemas.openxmlformats.org/drawingml/2006/main">
+              <a:graphicData uri="http://schemas.openxmlformats.org/drawingml/2006/picture">
+                <pic:pic xmlns:pic="http://schemas.openxmlformats.org/drawingml/2006/picture">
+                  <pic:nvPicPr>
+                    <pic:cNvPr id="0" name="Picture 2"/>
+                    <pic:cNvPicPr>
+                      <a:picLocks noChangeAspect="1" noChangeArrowheads="1"/>
+                    </pic:cNvPicPr>
+                  </pic:nvPicPr>
+                  <pic:blipFill>
+                    <a:blip r:embed="rId28" cstate="print">
+                      <a:extLst>
+                        <a:ext uri="{28A0092B-C50C-407E-A947-70E740481C1C}">
+                          <a14:useLocalDpi xmlns:a14="http://schemas.microsoft.com/office/drawing/2010/main" val="0"/>
+                        </a:ext>
+                      </a:extLst>
+                    </a:blip>
+                    <a:srcRect/>
+                    <a:stretch>
+                      <a:fillRect/>
+                    </a:stretch>
+                  </pic:blipFill>
+                  <pic:spPr bwMode="auto">
+                    <a:xfrm>
+                      <a:off x="0" y="0"/>
+                      <a:ext cx="3859034" cy="2889594"/>
+                    </a:xfrm>
+                    <a:prstGeom prst="rect">
+                      <a:avLst/>
+                    </a:prstGeom>
+                    <a:noFill/>
+                    <a:ln>
+                      <a:noFill/>
+                    </a:ln>
+                  </pic:spPr>
+                </pic:pic>
+              </a:graphicData>
+            </a:graphic>
+          </wp:inline>
+        </w:drawing>
+      </w:r>
+      <w:bookmarkStart w:id="0" w:name="_GoBack"/>
+      <w:bookmarkEnd w:id="0"/>
+    </w:p>
+    <w:p>
+      <w:pPr>
+        <w:rPr>
+          <w:rFonts w:ascii="CMR10" w:hAnsi="CMR10" w:cs="CMR10"/>
+        </w:rPr>
+      </w:pPr>
+    </w:p>
+    <w:p>
+      <w:pPr>
+        <w:rPr>
+          <w:rFonts w:ascii="CMR10" w:hAnsi="CMR10" w:cs="CMR10"/>
+        </w:rPr>
+      </w:pPr>
+    </w:p>
+    <w:p/>
     <w:p>
       <w:r>
         <w:t>Question 2 quelques premières réflexions…</w:t>
@@ -2269,18 +3429,13 @@
       </w:r>
       <w:r>
         <w:br/>
-      </w:r>
-      <w:r>
         <w:t>- x : une</w:t>
       </w:r>
       <w:r>
         <w:t xml:space="preserve"> </w:t>
       </w:r>
       <w:r>
-        <w:t>solution possible c’est-à-dire un ensemble de n billes ordonnées choisies parmi m couleurs</w:t>
-      </w:r>
-      <w:r>
-        <w:t xml:space="preserve"> </w:t>
+        <w:t xml:space="preserve">solution possible c’est-à-dire un ensemble de n billes ordonnées choisies parmi m couleurs </w:t>
       </w:r>
       <w:r>
         <w:rPr>
@@ -2347,8 +3502,6 @@
           <w:bCs/>
         </w:rPr>
       </w:pPr>
-      <w:bookmarkStart w:id="0" w:name="_GoBack"/>
-      <w:bookmarkEnd w:id="0"/>
       <w:r>
         <w:t xml:space="preserve">Dans la question 2), </w:t>
       </w:r>
@@ -2369,105 +3522,7 @@
           <w:b/>
           <w:bCs/>
         </w:rPr>
-        <w:t xml:space="preserve">pour la première bille 1 </w:t>
-      </w:r>
-      <w:r>
-        <w:rPr>
-          <w:b/>
-          <w:bCs/>
-        </w:rPr>
-        <w:t>une couleur</w:t>
-      </w:r>
-      <w:r>
-        <w:rPr>
-          <w:b/>
-          <w:bCs/>
-        </w:rPr>
-        <w:t xml:space="preserve"> avec la probabilité </w:t>
-      </w:r>
-      <w:r>
-        <w:rPr>
-          <w:b/>
-          <w:bCs/>
-        </w:rPr>
-        <w:t>P_t_hat_[</w:t>
-      </w:r>
-      <w:r>
-        <w:rPr>
-          <w:b/>
-          <w:bCs/>
-        </w:rPr>
-        <w:t>1</w:t>
-      </w:r>
-      <w:r>
-        <w:rPr>
-          <w:b/>
-          <w:bCs/>
-        </w:rPr>
-        <w:t>,j].</w:t>
-      </w:r>
-      <w:r>
-        <w:rPr>
-          <w:b/>
-          <w:bCs/>
-        </w:rPr>
-        <w:t xml:space="preserve"> Soit j0 l’indice de la couleur tirée : pour la bille 2, on tire une couleur avec la probabilité </w:t>
-      </w:r>
-      <w:r>
-        <w:rPr>
-          <w:b/>
-          <w:bCs/>
-        </w:rPr>
-        <w:t>P_t_hat_[</w:t>
-      </w:r>
-      <w:r>
-        <w:rPr>
-          <w:b/>
-          <w:bCs/>
-        </w:rPr>
-        <w:t>2</w:t>
-      </w:r>
-      <w:r>
-        <w:rPr>
-          <w:b/>
-          <w:bCs/>
-        </w:rPr>
-        <w:t>,j]</w:t>
-      </w:r>
-      <w:r>
-        <w:rPr>
-          <w:b/>
-          <w:bCs/>
-        </w:rPr>
-        <w:t>/somme sur k différent de j0 (</w:t>
-      </w:r>
-      <w:r>
-        <w:rPr>
-          <w:b/>
-          <w:bCs/>
-        </w:rPr>
-        <w:t>P_t_hat_[2,</w:t>
-      </w:r>
-      <w:r>
-        <w:rPr>
-          <w:b/>
-          <w:bCs/>
-        </w:rPr>
-        <w:t>k</w:t>
-      </w:r>
-      <w:r>
-        <w:rPr>
-          <w:b/>
-          <w:bCs/>
-        </w:rPr>
-        <w:t>]</w:t>
-      </w:r>
-      <w:r>
-        <w:rPr>
-          <w:b/>
-          <w:bCs/>
-        </w:rPr>
-        <w:t xml:space="preserve">) si j </w:t>
+        <w:t xml:space="preserve">pour la première bille 1 une couleur avec la probabilité P_t_hat_[1,j]. Soit j0 l’indice de la couleur tirée : pour la bille 2, on tire une couleur avec la probabilité P_t_hat_[2,j]/somme sur k différent de j0 (P_t_hat_[2,k]) si j </w:t>
       </w:r>
       <w:r>
         <w:rPr>
@@ -2508,28 +3563,7 @@
     </w:p>
     <w:p>
       <w:r>
-        <w:t xml:space="preserve">La méthode de cross-entropy (CE) est </w:t>
-      </w:r>
-      <w:r>
-        <w:t>ici utilisée</w:t>
-      </w:r>
-      <w:r>
-        <w:t xml:space="preserve"> pour résoudre </w:t>
-      </w:r>
-      <w:r>
-        <w:t>un</w:t>
-      </w:r>
-      <w:r>
-        <w:t xml:space="preserve"> problème complexe</w:t>
-      </w:r>
-      <w:r>
-        <w:t xml:space="preserve"> </w:t>
-      </w:r>
-      <w:r>
-        <w:t>d’optimisation combinatoire</w:t>
-      </w:r>
-      <w:r>
-        <w:t xml:space="preserve"> : le jeu du mastermind. </w:t>
+        <w:t xml:space="preserve">La méthode de cross-entropy (CE) est ici utilisée pour résoudre un problème complexe d’optimisation combinatoire : le jeu du mastermind. </w:t>
       </w:r>
     </w:p>
     <w:p>
@@ -2593,7 +3627,10 @@
         <w:t xml:space="preserve">L’objectif est de </w:t>
       </w:r>
       <w:r>
-        <w:t xml:space="preserve">maximiser une fonction de performance S(x) sur tous les états x dans un ensemble X. </w:t>
+        <w:t>de trouver le maximum d’</w:t>
+      </w:r>
+      <w:r>
+        <w:t xml:space="preserve">une fonction de performance S(x) sur tous les états x dans un ensemble X. </w:t>
       </w:r>
     </w:p>
     <w:p>
@@ -2652,6 +3689,11 @@
       </w:r>
     </w:p>
     <w:p>
+      <w:pPr>
+        <w:rPr>
+          <w:rFonts w:ascii="CMR10" w:hAnsi="CMR10" w:cs="CMR10"/>
+        </w:rPr>
+      </w:pPr>
       <w:r>
         <w:t xml:space="preserve">Le « problème stochastique associé » (associated stochastic problem, ASP) à notre problème, déterministe, est le suivant : </w:t>
       </w:r>
@@ -2715,6 +3757,9 @@
         </w:drawing>
       </w:r>
       <w:r>
+        <w:t xml:space="preserve">pour un certain u appartenant à V, </w:t>
+      </w:r>
+      <w:r>
         <w:t xml:space="preserve">avec </w:t>
       </w:r>
       <w:r>
@@ -2771,10 +3816,13 @@
         </w:drawing>
       </w:r>
       <w:r>
-        <w:t xml:space="preserve"> </w:t>
-      </w:r>
-      <w:r>
-        <w:t xml:space="preserve">une famille de densités sur l'ensemble X. </w:t>
+        <w:t xml:space="preserve"> une famille de densités sur l'ensemble X</w:t>
+      </w:r>
+      <w:r>
+        <w:t xml:space="preserve"> paramétrisées par un vecteur de réels appelé v</w:t>
+      </w:r>
+      <w:r>
+        <w:t xml:space="preserve">. </w:t>
       </w:r>
     </w:p>
     <w:p>
@@ -3371,12 +4419,12 @@
           <w:b/>
           <w:bCs/>
         </w:rPr>
+        <w:lastRenderedPageBreak/>
         <w:t>« Règles » du jeu</w:t>
       </w:r>
     </w:p>
     <w:p>
       <w:r>
-        <w:lastRenderedPageBreak/>
         <w:t xml:space="preserve">L’objectif du mastermind est de deviner un « code » de billes (n billes) colorées (m couleurs numérotées de 1 à m), à la suite de plusieurs propositions. La solution cachée y et les propositions x sont donc représentées par des vecteurs ligne de longueur n avec des nombres entre 1 et m. </w:t>
       </w:r>
     </w:p>
@@ -3434,13 +4482,7 @@
         <w:t xml:space="preserve">X : </w:t>
       </w:r>
       <w:r>
-        <w:t>ensemble des solutions possibles (l</w:t>
-      </w:r>
-      <w:r>
-        <w:t>e nombre total de possibilités est m^n</w:t>
-      </w:r>
-      <w:r>
-        <w:t xml:space="preserve">). </w:t>
+        <w:t xml:space="preserve">ensemble des solutions possibles (le nombre total de possibilités est m^n). </w:t>
       </w:r>
       <w:r>
         <w:br/>
@@ -3608,16 +4650,7 @@
         <w:t xml:space="preserve"> i</w:t>
       </w:r>
       <w:r>
-        <w:t xml:space="preserve"> </w:t>
-      </w:r>
-      <w:r>
-        <w:t>(c’est-à-dire chaque bille)</w:t>
-      </w:r>
-      <w:r>
-        <w:t xml:space="preserve"> </w:t>
-      </w:r>
-      <w:r>
-        <w:t>une couleur</w:t>
+        <w:t xml:space="preserve"> (c’est-à-dire chaque bille) une couleur</w:t>
       </w:r>
       <w:r>
         <w:t xml:space="preserve">. </w:t>
@@ -3667,13 +4700,7 @@
         </w:numPr>
       </w:pPr>
       <w:r>
-        <w:t xml:space="preserve">[Initialisation] Choisir </w:t>
-      </w:r>
-      <w:r>
-        <w:t>P_0_hat</w:t>
-      </w:r>
-      <w:r>
-        <w:t>. Fixer t = 1</w:t>
+        <w:t>[Initialisation] Choisir P_0_hat. Fixer t = 1</w:t>
       </w:r>
     </w:p>
     <w:p>
@@ -3877,7 +4904,6 @@
         <w:pStyle w:val="Paragraphedeliste"/>
       </w:pPr>
       <w:r>
-        <w:lastRenderedPageBreak/>
         <w:t>P_hat &lt;- alpha * P_hat_tilde + (1-alpha)* P_hat_liste[[iter-1]]</w:t>
       </w:r>
       <w:r>
@@ -5700,7 +6726,7 @@
 </file>
 
 <file path=customXml/itemProps1.xml><?xml version="1.0" encoding="utf-8"?>
-<ds:datastoreItem xmlns:ds="http://schemas.openxmlformats.org/officeDocument/2006/customXml" ds:itemID="{14192653-6008-4E40-A5E4-0CB58A692CCD}">
+<ds:datastoreItem xmlns:ds="http://schemas.openxmlformats.org/officeDocument/2006/customXml" ds:itemID="{F9273C20-C395-4015-B8E3-D4F4DF832C4C}">
   <ds:schemaRefs>
     <ds:schemaRef ds:uri="http://schemas.openxmlformats.org/officeDocument/2006/bibliography"/>
   </ds:schemaRefs>

</xml_diff>

<commit_message>
correction bug boules + gris clair + mini notes loi expo
</commit_message>
<xml_diff>
--- a/Brouillons/Kim/fiche_CE.docx
+++ b/Brouillons/Kim/fiche_CE.docx
@@ -19,7 +19,15 @@
     </w:p>
     <w:p>
       <w:r>
-        <w:t xml:space="preserve">La méthode de cross-entropy </w:t>
+        <w:t>La méthode de cross-</w:t>
+      </w:r>
+      <w:proofErr w:type="spellStart"/>
+      <w:r>
+        <w:t>entropy</w:t>
+      </w:r>
+      <w:proofErr w:type="spellEnd"/>
+      <w:r>
+        <w:t xml:space="preserve"> </w:t>
       </w:r>
       <w:r>
         <w:t xml:space="preserve">(CE) </w:t>
@@ -36,7 +44,15 @@
         <w:t xml:space="preserve">La </w:t>
       </w:r>
       <w:r>
-        <w:t>méthode CE présente une méthode simple, efficace et générale pour résoudre</w:t>
+        <w:t xml:space="preserve">méthode </w:t>
+      </w:r>
+      <w:proofErr w:type="gramStart"/>
+      <w:r>
+        <w:t>CE</w:t>
+      </w:r>
+      <w:proofErr w:type="gramEnd"/>
+      <w:r>
+        <w:t xml:space="preserve"> présente une méthode simple, efficace et générale pour résoudre</w:t>
       </w:r>
       <w:r>
         <w:t xml:space="preserve"> </w:t>
@@ -65,7 +81,15 @@
     </w:p>
     <w:p>
       <w:r>
-        <w:t>Dans le domaine de la simulation d'événements rares, la méthode CE est utilisée conjointement</w:t>
+        <w:t xml:space="preserve">Dans le domaine de la simulation d'événements rares, la méthode </w:t>
+      </w:r>
+      <w:proofErr w:type="gramStart"/>
+      <w:r>
+        <w:t>CE</w:t>
+      </w:r>
+      <w:proofErr w:type="gramEnd"/>
+      <w:r>
+        <w:t xml:space="preserve"> est utilisée conjointement</w:t>
       </w:r>
       <w:r>
         <w:t xml:space="preserve"> </w:t>
@@ -166,7 +190,15 @@
     </w:p>
     <w:p>
       <w:r>
-        <w:t>Récemment, il a été constaté que la méthode CE a un lien étroit avec</w:t>
+        <w:t xml:space="preserve">Récemment, il a été constaté que la méthode </w:t>
+      </w:r>
+      <w:proofErr w:type="gramStart"/>
+      <w:r>
+        <w:t>CE</w:t>
+      </w:r>
+      <w:proofErr w:type="gramEnd"/>
+      <w:r>
+        <w:t xml:space="preserve"> a un lien étroit avec</w:t>
       </w:r>
       <w:r>
         <w:t xml:space="preserve"> </w:t>
@@ -181,7 +213,23 @@
         <w:t>et de l'apprentissage par renforcement</w:t>
       </w:r>
       <w:r>
-        <w:t xml:space="preserve"> (reinforcement learning)</w:t>
+        <w:t xml:space="preserve"> (</w:t>
+      </w:r>
+      <w:proofErr w:type="spellStart"/>
+      <w:r>
+        <w:t>reinforcement</w:t>
+      </w:r>
+      <w:proofErr w:type="spellEnd"/>
+      <w:r>
+        <w:t xml:space="preserve"> </w:t>
+      </w:r>
+      <w:proofErr w:type="spellStart"/>
+      <w:r>
+        <w:t>learning</w:t>
+      </w:r>
+      <w:proofErr w:type="spellEnd"/>
+      <w:r>
+        <w:t>)</w:t>
       </w:r>
       <w:r>
         <w:t>. En effet, l'algorithme CE peut être vu comme</w:t>
@@ -212,7 +260,15 @@
         <w:t xml:space="preserve"> de la fonction de densité</w:t>
       </w:r>
       <w:r>
-        <w:t>) en fonction des données, afin de produire un «meilleur» échantillon lors de la prochaine itération.</w:t>
+        <w:t>) en fonction des données, afin de produire un</w:t>
+      </w:r>
+      <w:proofErr w:type="gramStart"/>
+      <w:r>
+        <w:t xml:space="preserve"> «meilleur</w:t>
+      </w:r>
+      <w:proofErr w:type="gramEnd"/>
+      <w:r>
+        <w:t>» échantillon lors de la prochaine itération.</w:t>
       </w:r>
     </w:p>
     <w:p>
@@ -232,7 +288,15 @@
     </w:p>
     <w:p>
       <w:r>
-        <w:t>Considérons un vecteur binaire y = (y_1, …, y_n)</w:t>
+        <w:t xml:space="preserve">Considérons un vecteur binaire y = (y_1, …, </w:t>
+      </w:r>
+      <w:proofErr w:type="spellStart"/>
+      <w:r>
+        <w:t>y_n</w:t>
+      </w:r>
+      <w:proofErr w:type="spellEnd"/>
+      <w:r>
+        <w:t>)</w:t>
       </w:r>
       <w:r>
         <w:t xml:space="preserve">. </w:t>
@@ -244,19 +308,40 @@
         <w:t xml:space="preserve"> quelles composantes de y valent 0 et lesquelles valent 1 mais que, par contre, nous disposons d’un « oracle » qui </w:t>
       </w:r>
       <w:r>
-        <w:t>pour chaque vecteur d'entrée binaire x = (x</w:t>
+        <w:t>pour chaque vecteur d'entrée binaire x = (</w:t>
+      </w:r>
+      <w:proofErr w:type="spellStart"/>
+      <w:r>
+        <w:t>x</w:t>
       </w:r>
       <w:r>
         <w:t>_</w:t>
       </w:r>
-      <w:r>
-        <w:t>i,..., X</w:t>
+      <w:proofErr w:type="gramStart"/>
+      <w:r>
+        <w:t>i</w:t>
+      </w:r>
+      <w:proofErr w:type="spellEnd"/>
+      <w:r>
+        <w:t>,...</w:t>
+      </w:r>
+      <w:proofErr w:type="gramEnd"/>
+      <w:r>
+        <w:t xml:space="preserve">, </w:t>
+      </w:r>
+      <w:proofErr w:type="spellStart"/>
+      <w:r>
+        <w:t>X</w:t>
       </w:r>
       <w:r>
         <w:t>_</w:t>
       </w:r>
       <w:r>
-        <w:t>n) renvoie le nombre de correspondances entre les éléments de x et y</w:t>
+        <w:t>n</w:t>
+      </w:r>
+      <w:proofErr w:type="spellEnd"/>
+      <w:r>
+        <w:t>) renvoie le nombre de correspondances entre les éléments de x et y</w:t>
       </w:r>
       <w:r>
         <w:t xml:space="preserve"> (Score)</w:t>
@@ -387,25 +472,62 @@
         <w:t xml:space="preserve">N </w:t>
       </w:r>
       <w:r>
-        <w:t>vecteurs binaires X = (X</w:t>
+        <w:t>vecteurs binaires X = (</w:t>
+      </w:r>
+      <w:proofErr w:type="spellStart"/>
+      <w:r>
+        <w:t>X</w:t>
       </w:r>
       <w:r>
         <w:t>_</w:t>
       </w:r>
-      <w:r>
-        <w:t>i,..., X</w:t>
+      <w:proofErr w:type="gramStart"/>
+      <w:r>
+        <w:t>i</w:t>
+      </w:r>
+      <w:proofErr w:type="spellEnd"/>
+      <w:r>
+        <w:t>,...</w:t>
+      </w:r>
+      <w:proofErr w:type="gramEnd"/>
+      <w:r>
+        <w:t xml:space="preserve">, </w:t>
+      </w:r>
+      <w:proofErr w:type="spellStart"/>
+      <w:r>
+        <w:t>X</w:t>
       </w:r>
       <w:r>
         <w:t>_</w:t>
       </w:r>
       <w:r>
-        <w:t>n)</w:t>
+        <w:t>n</w:t>
+      </w:r>
+      <w:proofErr w:type="spellEnd"/>
+      <w:r>
+        <w:t>)</w:t>
       </w:r>
       <w:r>
         <w:t xml:space="preserve"> </w:t>
       </w:r>
       <w:r>
-        <w:t xml:space="preserve">tels que Xi,. . . , Xn sont des variables aléatoires de Bernoulli indépendantes X ~ Ber (p), où p = (pi,..., Pn) </w:t>
+        <w:t xml:space="preserve">tels que Xi,. . . , </w:t>
+      </w:r>
+      <w:proofErr w:type="spellStart"/>
+      <w:r>
+        <w:t>Xn</w:t>
+      </w:r>
+      <w:proofErr w:type="spellEnd"/>
+      <w:r>
+        <w:t xml:space="preserve"> sont des variables aléatoires de Bernoulli indépendantes X ~ Ber (p), où p = (pi,..., </w:t>
+      </w:r>
+      <w:proofErr w:type="spellStart"/>
+      <w:r>
+        <w:t>Pn</w:t>
+      </w:r>
+      <w:proofErr w:type="spellEnd"/>
+      <w:r>
+        <w:t xml:space="preserve">) </w:t>
       </w:r>
     </w:p>
     <w:p>
@@ -463,10 +585,18 @@
         <w:t xml:space="preserve"> échantillon X</w:t>
       </w:r>
       <w:r>
-        <w:t>_1</w:t>
-      </w:r>
-      <w:r>
-        <w:t>,. . . , X</w:t>
+        <w:t>_</w:t>
+      </w:r>
+      <w:proofErr w:type="gramStart"/>
+      <w:r>
+        <w:t>1</w:t>
+      </w:r>
+      <w:r>
+        <w:t>,. . .</w:t>
+      </w:r>
+      <w:proofErr w:type="gramEnd"/>
+      <w:r>
+        <w:t xml:space="preserve"> , X</w:t>
       </w:r>
       <w:r>
         <w:t xml:space="preserve">_N </w:t>
@@ -505,13 +635,26 @@
         </w:numPr>
       </w:pPr>
       <w:r>
-        <w:t xml:space="preserve">Calculer les S(X_i) et ordonnez les du </w:t>
+        <w:t>Calculer les S(</w:t>
+      </w:r>
+      <w:proofErr w:type="spellStart"/>
+      <w:r>
+        <w:t>X_i</w:t>
+      </w:r>
+      <w:proofErr w:type="spellEnd"/>
+      <w:r>
+        <w:t xml:space="preserve">) et ordonnez les du </w:t>
       </w:r>
       <w:r>
         <w:t xml:space="preserve">plus petit au plus grand, </w:t>
       </w:r>
-      <w:r>
-        <w:t>S(1)… S(N)</w:t>
+      <w:proofErr w:type="gramStart"/>
+      <w:r>
+        <w:t>S(</w:t>
+      </w:r>
+      <w:proofErr w:type="gramEnd"/>
+      <w:r>
+        <w:t>1)… S(N)</w:t>
       </w:r>
     </w:p>
     <w:p>
@@ -588,7 +731,23 @@
         </w:numPr>
       </w:pPr>
       <w:r>
-        <w:t>Calculer p_t_hat = (p_t_1_hat, …, p_t_n_hat) grâce à la formule</w:t>
+        <w:t xml:space="preserve">Calculer </w:t>
+      </w:r>
+      <w:proofErr w:type="spellStart"/>
+      <w:r>
+        <w:t>p_t_hat</w:t>
+      </w:r>
+      <w:proofErr w:type="spellEnd"/>
+      <w:r>
+        <w:t xml:space="preserve"> = (p_t_1_hat, …, </w:t>
+      </w:r>
+      <w:proofErr w:type="spellStart"/>
+      <w:r>
+        <w:t>p_t_n_hat</w:t>
+      </w:r>
+      <w:proofErr w:type="spellEnd"/>
+      <w:r>
+        <w:t>) grâce à la formule</w:t>
       </w:r>
     </w:p>
     <w:p>
@@ -663,7 +822,15 @@
         </w:numPr>
       </w:pPr>
       <w:r>
-        <w:t>Si le critère d'arrêt est satisfait, arrêtez-vous; sinon</w:t>
+        <w:t>Si le critère d'arrêt est satisfait, arrêtez-</w:t>
+      </w:r>
+      <w:proofErr w:type="gramStart"/>
+      <w:r>
+        <w:t>vous;</w:t>
+      </w:r>
+      <w:proofErr w:type="gramEnd"/>
+      <w:r>
+        <w:t xml:space="preserve"> sinon</w:t>
       </w:r>
       <w:r>
         <w:t xml:space="preserve"> incrémentez t et repartez de l’étape 1.</w:t>
@@ -675,9 +842,11 @@
       <w:r>
         <w:t xml:space="preserve">Un critère d'arrêt possible est de s'arrêter lorsque </w:t>
       </w:r>
+      <w:proofErr w:type="spellStart"/>
       <w:r>
         <w:t>gamma_t_hat</w:t>
       </w:r>
+      <w:proofErr w:type="spellEnd"/>
       <w:r>
         <w:t xml:space="preserve"> ne change pas </w:t>
       </w:r>
@@ -691,7 +860,11 @@
         <w:t xml:space="preserve"> s’</w:t>
       </w:r>
       <w:r>
-        <w:t>arrêter lorsque le vecteur p</w:t>
+        <w:t xml:space="preserve">arrêter lorsque le vecteur </w:t>
+      </w:r>
+      <w:proofErr w:type="spellStart"/>
+      <w:r>
+        <w:t>p</w:t>
       </w:r>
       <w:r>
         <w:t>_</w:t>
@@ -702,6 +875,7 @@
       <w:r>
         <w:t>_hat</w:t>
       </w:r>
+      <w:proofErr w:type="spellEnd"/>
       <w:r>
         <w:t xml:space="preserve"> a convergé vers </w:t>
       </w:r>
@@ -810,7 +984,23 @@
         <w:t xml:space="preserve"> E</w:t>
       </w:r>
       <w:r>
-        <w:t>n s'appuyant sur un mécanisme biologique assez simple: en marchant,les fourmis déposent au sol une substance chimique appelée phéromone. Les fourmis ont</w:t>
+        <w:t xml:space="preserve">n s'appuyant sur un mécanisme biologique assez </w:t>
+      </w:r>
+      <w:proofErr w:type="gramStart"/>
+      <w:r>
+        <w:t>simple:</w:t>
+      </w:r>
+      <w:proofErr w:type="gramEnd"/>
+      <w:r>
+        <w:t xml:space="preserve"> en </w:t>
+      </w:r>
+      <w:proofErr w:type="spellStart"/>
+      <w:r>
+        <w:t>marchant,les</w:t>
+      </w:r>
+      <w:proofErr w:type="spellEnd"/>
+      <w:r>
+        <w:t xml:space="preserve"> fourmis déposent au sol une substance chimique appelée phéromone. Les fourmis ont</w:t>
       </w:r>
       <w:r>
         <w:t xml:space="preserve"> </w:t>
@@ -837,8 +1027,13 @@
       <w:r>
         <w:t xml:space="preserve"> </w:t>
       </w:r>
-      <w:r>
-        <w:t>un plus grand nombre de fourmis pour les choisir et ainsi les renforcer à nouveau.</w:t>
+      <w:proofErr w:type="spellStart"/>
+      <w:r>
+        <w:t>un</w:t>
+      </w:r>
+      <w:proofErr w:type="spellEnd"/>
+      <w:r>
+        <w:t xml:space="preserve"> plus grand nombre de fourmis pour les choisir et ainsi les renforcer à nouveau.</w:t>
       </w:r>
     </w:p>
     <w:p>
@@ -849,7 +1044,15 @@
         <w:t xml:space="preserve"> </w:t>
       </w:r>
       <w:r>
-        <w:t>COP un problème d'estimation des événements rares</w:t>
+        <w:t xml:space="preserve">COP un </w:t>
+      </w:r>
+      <w:proofErr w:type="gramStart"/>
+      <w:r>
+        <w:t>problème</w:t>
+      </w:r>
+      <w:proofErr w:type="gramEnd"/>
+      <w:r>
+        <w:t xml:space="preserve"> d'estimation des événements rares</w:t>
       </w:r>
       <w:r>
         <w:t xml:space="preserve">. L’idée est de construire une </w:t>
@@ -943,7 +1146,15 @@
         <w:t>Remarque :</w:t>
       </w:r>
       <w:r>
-        <w:t xml:space="preserve"> Le maximiseur de S dans la proposition 4.2 peut être assurée si on impose un ordre dans l’ensemble fini X (par exemple l’ordre lexicographique). </w:t>
+        <w:t xml:space="preserve"> Le </w:t>
+      </w:r>
+      <w:proofErr w:type="spellStart"/>
+      <w:r>
+        <w:t>maximiseur</w:t>
+      </w:r>
+      <w:proofErr w:type="spellEnd"/>
+      <w:r>
+        <w:t xml:space="preserve"> de S dans la proposition 4.2 peut être assurée si on impose un ordre dans l’ensemble fini X (par exemple l’ordre lexicographique). </w:t>
       </w:r>
     </w:p>
     <w:p/>
@@ -1005,7 +1216,31 @@
         </w:drawing>
       </w:r>
       <w:r>
-        <w:t xml:space="preserve"> sur l'ensemble X. Le problème d’estimation est le suivant (l’ASP : associated stochastic problem) : </w:t>
+        <w:t xml:space="preserve"> sur l'ensemble X. Le problème d’estimation est le suivant (l’ASP : </w:t>
+      </w:r>
+      <w:proofErr w:type="spellStart"/>
+      <w:r>
+        <w:t>associated</w:t>
+      </w:r>
+      <w:proofErr w:type="spellEnd"/>
+      <w:r>
+        <w:t xml:space="preserve"> </w:t>
+      </w:r>
+      <w:proofErr w:type="spellStart"/>
+      <w:r>
+        <w:t>stochastic</w:t>
+      </w:r>
+      <w:proofErr w:type="spellEnd"/>
+      <w:r>
+        <w:t xml:space="preserve"> </w:t>
+      </w:r>
+      <w:proofErr w:type="spellStart"/>
+      <w:r>
+        <w:t>problem</w:t>
+      </w:r>
+      <w:proofErr w:type="spellEnd"/>
+      <w:r>
+        <w:t xml:space="preserve">) : </w:t>
       </w:r>
     </w:p>
     <w:p>
@@ -1303,7 +1538,15 @@
     <w:p/>
     <w:p>
       <w:r>
-        <w:t>Choix des paramètres : Choisir un rho petit (10^-2). Choisir alpha le paramètre de smoothing (entre 0,7 et 1, prendre 0.7). Choisir d (d=5). Fixer N = C*n</w:t>
+        <w:t xml:space="preserve">Choix des paramètres : Choisir un rho petit (10^-2). Choisir alpha le paramètre de </w:t>
+      </w:r>
+      <w:proofErr w:type="spellStart"/>
+      <w:r>
+        <w:t>smoothing</w:t>
+      </w:r>
+      <w:proofErr w:type="spellEnd"/>
+      <w:r>
+        <w:t> (entre 0,7 et 1, prendre 0.7). Choisir d (d=5). Fixer N = C*n</w:t>
       </w:r>
       <w:r>
         <w:t>*m</w:t>
@@ -1397,7 +1640,15 @@
         <w:t>(1 - rho) -quantile</w:t>
       </w:r>
       <w:r>
-        <w:t xml:space="preserve"> de gamma_t_hat : </w:t>
+        <w:t xml:space="preserve"> de </w:t>
+      </w:r>
+      <w:proofErr w:type="spellStart"/>
+      <w:r>
+        <w:t>gamma_t_hat</w:t>
+      </w:r>
+      <w:proofErr w:type="spellEnd"/>
+      <w:r>
+        <w:t xml:space="preserve"> : </w:t>
       </w:r>
       <w:r>
         <w:rPr>
@@ -1465,7 +1716,15 @@
         <w:t>Remarque :</w:t>
       </w:r>
       <w:r>
-        <w:t xml:space="preserve"> En général, il existe de nombreuses façons de randomiser la fonction objectif  S(x) et donc de générer des échantillons à partir de X, tout en estimant la probabilité d'événements rares l(gamma) de l'ASP.</w:t>
+        <w:t xml:space="preserve"> En général, il existe de nombreuses façons de randomiser la fonction </w:t>
+      </w:r>
+      <w:proofErr w:type="gramStart"/>
+      <w:r>
+        <w:t>objectif  S</w:t>
+      </w:r>
+      <w:proofErr w:type="gramEnd"/>
+      <w:r>
+        <w:t>(x) et donc de générer des échantillons à partir de X, tout en estimant la probabilité d'événements rares l(gamma) de l'ASP.</w:t>
       </w:r>
     </w:p>
     <w:p>
@@ -1486,8 +1745,13 @@
         <w:t xml:space="preserve">et résoudre le programme stochastique </w:t>
       </w:r>
       <w:r>
-        <w:t>suivant en appelant la solution v_t_tilde</w:t>
-      </w:r>
+        <w:t xml:space="preserve">suivant en appelant la solution </w:t>
+      </w:r>
+      <w:proofErr w:type="spellStart"/>
+      <w:r>
+        <w:t>v_t_tilde</w:t>
+      </w:r>
+      <w:proofErr w:type="spellEnd"/>
     </w:p>
     <w:p>
       <w:pPr>
@@ -1563,7 +1827,15 @@
         <w:t>Remarque </w:t>
       </w:r>
       <w:r>
-        <w:t>: Le principal avantage de la méthode CE par rapport à la minimisation de la variance est que dans la plupart des problèmes d'optimisation combinatoire, la mise à jour de V_t peut souvent être fait analytiquement, c'est-à-dire qu'il n'y a pas besoin d'optimisation numérique.</w:t>
+        <w:t xml:space="preserve">: Le principal avantage de la méthode CE par rapport à la minimisation de la variance est que dans la plupart des problèmes d'optimisation combinatoire, la mise à jour de </w:t>
+      </w:r>
+      <w:proofErr w:type="spellStart"/>
+      <w:r>
+        <w:t>V_t</w:t>
+      </w:r>
+      <w:proofErr w:type="spellEnd"/>
+      <w:r>
+        <w:t xml:space="preserve"> peut souvent être fait analytiquement, c'est-à-dire qu'il n'y a pas besoin d'optimisation numérique.</w:t>
       </w:r>
     </w:p>
     <w:p>
@@ -1583,7 +1855,23 @@
         <w:t>Remarque :</w:t>
       </w:r>
       <w:r>
-        <w:t xml:space="preserve"> Dans le cas de mastermind, la solution analytique du programme 4.8 pour le paramètre pij est donné par </w:t>
+        <w:t xml:space="preserve"> Dans le cas de </w:t>
+      </w:r>
+      <w:proofErr w:type="spellStart"/>
+      <w:r>
+        <w:t>mastermind</w:t>
+      </w:r>
+      <w:proofErr w:type="spellEnd"/>
+      <w:r>
+        <w:t xml:space="preserve">, la solution analytique du programme 4.8 pour le paramètre </w:t>
+      </w:r>
+      <w:proofErr w:type="spellStart"/>
+      <w:r>
+        <w:t>pij</w:t>
+      </w:r>
+      <w:proofErr w:type="spellEnd"/>
+      <w:r>
+        <w:t xml:space="preserve"> est donné par </w:t>
       </w:r>
     </w:p>
     <w:p>
@@ -1662,8 +1950,13 @@
         <w:t xml:space="preserve">pour lisser le </w:t>
       </w:r>
       <w:r>
-        <w:t>vecteur v_t_tilde</w:t>
-      </w:r>
+        <w:t xml:space="preserve">vecteur </w:t>
+      </w:r>
+      <w:proofErr w:type="spellStart"/>
+      <w:r>
+        <w:t>v_t_tilde</w:t>
+      </w:r>
+      <w:proofErr w:type="spellEnd"/>
       <w:r>
         <w:br/>
       </w:r>
@@ -1733,15 +2026,44 @@
         <w:t>Remarque :</w:t>
       </w:r>
       <w:r>
-        <w:t xml:space="preserve"> la raison de lisser v_t_tilde est double : </w:t>
+        <w:t xml:space="preserve"> la raison de lisser </w:t>
+      </w:r>
+      <w:proofErr w:type="spellStart"/>
+      <w:r>
+        <w:t>v_t_tilde</w:t>
+      </w:r>
+      <w:proofErr w:type="spellEnd"/>
+      <w:r>
+        <w:t xml:space="preserve"> est double : </w:t>
       </w:r>
       <w:r>
         <w:br/>
-        <w:t>(a) pour lisser les valeurs de v_t_hat</w:t>
-      </w:r>
+        <w:t xml:space="preserve">(a) pour lisser les valeurs de </w:t>
+      </w:r>
+      <w:proofErr w:type="spellStart"/>
+      <w:r>
+        <w:t>v_t_hat</w:t>
+      </w:r>
+      <w:proofErr w:type="spellEnd"/>
       <w:r>
         <w:br/>
-        <w:t>(b) pour réduire la probabilité qu'une composante v_t_i_hat soit nulle ou égale à un dès les premières itérations. Ceci est particulièrement important dans le cas de matrice de probabilités. Cela impliquerait que l’algorithme puisse converger vers les mauvaises solutions. Ainsi on aura toujours v_t_i_hat &gt; 0</w:t>
+        <w:t xml:space="preserve">(b) pour réduire la probabilité qu'une composante </w:t>
+      </w:r>
+      <w:proofErr w:type="spellStart"/>
+      <w:r>
+        <w:t>v_t_i_hat</w:t>
+      </w:r>
+      <w:proofErr w:type="spellEnd"/>
+      <w:r>
+        <w:t xml:space="preserve"> soit nulle ou égale à un dès les premières itérations. Ceci est particulièrement important dans le cas de matrice de probabilités. Cela impliquerait que l’algorithme puisse converger vers les mauvaises solutions. Ainsi on aura toujours </w:t>
+      </w:r>
+      <w:proofErr w:type="spellStart"/>
+      <w:r>
+        <w:t>v_t_i_hat</w:t>
+      </w:r>
+      <w:proofErr w:type="spellEnd"/>
+      <w:r>
+        <w:t xml:space="preserve"> &gt; 0</w:t>
       </w:r>
     </w:p>
     <w:p>
@@ -1840,17 +2162,66 @@
           <w:b/>
           <w:bCs/>
         </w:rPr>
-        <w:t>IV Application au mastermind</w:t>
-      </w:r>
-    </w:p>
-    <w:p>
-      <w:r>
-        <w:t xml:space="preserve">Dans le cas du jeu du mastermind, nous appliquons la méthode CE dans un cadre de « machine learning ».  En plus de sa simplicité, l'avantage d'utiliser le CE en machine learning est qu'il ne nécessite pas d'estimation directe de gradients, comme le font de nombreux autres algorithmes. De plus, en tant que procédure d'optimisation globale, la méthode CE est assez robuste en ce qui concerne les initialisations et les erreurs d'échantillonnage.  </w:t>
-      </w:r>
-    </w:p>
-    <w:p>
-      <w:r>
-        <w:t>L’objectif du mastermind est de deviner un « code » de billes (n billes) colorées (m couleurs numérotées de 1 à m), à la suite de plusieurs propositions. La solution cachée y et les propositions x sont donc représentées par des vecteurs ligne de longueur n avec des nombres entre 1 et m. Soit X l’ensemble des solutions possibles. Le nombre total de possibilités est m^n.</w:t>
+        <w:t xml:space="preserve">IV Application au </w:t>
+      </w:r>
+      <w:proofErr w:type="spellStart"/>
+      <w:r>
+        <w:rPr>
+          <w:b/>
+          <w:bCs/>
+        </w:rPr>
+        <w:t>mastermind</w:t>
+      </w:r>
+      <w:proofErr w:type="spellEnd"/>
+    </w:p>
+    <w:p>
+      <w:r>
+        <w:t xml:space="preserve">Dans le cas du jeu du </w:t>
+      </w:r>
+      <w:proofErr w:type="spellStart"/>
+      <w:r>
+        <w:t>mastermind</w:t>
+      </w:r>
+      <w:proofErr w:type="spellEnd"/>
+      <w:r>
+        <w:t xml:space="preserve">, nous appliquons la méthode CE dans un cadre de « machine </w:t>
+      </w:r>
+      <w:proofErr w:type="spellStart"/>
+      <w:r>
+        <w:t>learning</w:t>
+      </w:r>
+      <w:proofErr w:type="spellEnd"/>
+      <w:r>
+        <w:t xml:space="preserve"> ».  En plus de sa simplicité, l'avantage d'utiliser le CE en machine </w:t>
+      </w:r>
+      <w:proofErr w:type="spellStart"/>
+      <w:r>
+        <w:t>learning</w:t>
+      </w:r>
+      <w:proofErr w:type="spellEnd"/>
+      <w:r>
+        <w:t xml:space="preserve"> est qu'il ne nécessite pas d'estimation directe de gradients, comme le font de nombreux autres algorithmes. De plus, en tant que procédure d'optimisation globale, la méthode CE est assez robuste en ce qui concerne les initialisations et les erreurs d'échantillonnage.  </w:t>
+      </w:r>
+    </w:p>
+    <w:p>
+      <w:r>
+        <w:t xml:space="preserve">L’objectif du </w:t>
+      </w:r>
+      <w:proofErr w:type="spellStart"/>
+      <w:r>
+        <w:t>mastermind</w:t>
+      </w:r>
+      <w:proofErr w:type="spellEnd"/>
+      <w:r>
+        <w:t xml:space="preserve"> est de deviner un « code » de billes (n billes) colorées (m couleurs numérotées de 1 à m), à la suite de plusieurs propositions. La solution cachée y et les propositions x sont donc représentées par des vecteurs ligne de longueur n avec des nombres entre 1 et m. Soit X l’ensemble des solutions possibles. Le nombre total de possibilités est </w:t>
+      </w:r>
+      <w:proofErr w:type="spellStart"/>
+      <w:r>
+        <w:t>m^n</w:t>
+      </w:r>
+      <w:proofErr w:type="spellEnd"/>
+      <w:r>
+        <w:t>.</w:t>
       </w:r>
     </w:p>
     <w:p>
@@ -1933,7 +2304,23 @@
     <w:p>
       <w:r>
         <w:lastRenderedPageBreak/>
-        <w:t xml:space="preserve">Avec NBlack et NWhite respectivement le nombre de billes noires et blanches obtenues après avoir fait une proposition. Ici, le choix de donné un poids de 2 aux billes noires et d’un aux billes blanches est arbitraire et aurait pu être autrement. </w:t>
+        <w:t xml:space="preserve">Avec </w:t>
+      </w:r>
+      <w:proofErr w:type="spellStart"/>
+      <w:r>
+        <w:t>NBlack</w:t>
+      </w:r>
+      <w:proofErr w:type="spellEnd"/>
+      <w:r>
+        <w:t xml:space="preserve"> et </w:t>
+      </w:r>
+      <w:proofErr w:type="spellStart"/>
+      <w:r>
+        <w:t>NWhite</w:t>
+      </w:r>
+      <w:proofErr w:type="spellEnd"/>
+      <w:r>
+        <w:t xml:space="preserve"> respectivement le nombre de billes noires et blanches obtenues après avoir fait une proposition. Ici, le choix de donné un poids de 2 aux billes noires et d’un aux billes blanches est arbitraire et aurait pu être autrement. </w:t>
       </w:r>
     </w:p>
     <w:p>
@@ -2009,7 +2396,23 @@
         <w:t>X</w:t>
       </w:r>
       <w:r>
-        <w:t xml:space="preserve"> de réponses aléatoires. Nous pouvons le faire grâce à la création d’une matrice P de taille n x m. Chaque élément pij de P</w:t>
+        <w:t xml:space="preserve"> de réponses aléatoires. Nous pouvons le faire </w:t>
+      </w:r>
+      <w:proofErr w:type="gramStart"/>
+      <w:r>
+        <w:t>grâce</w:t>
+      </w:r>
+      <w:proofErr w:type="gramEnd"/>
+      <w:r>
+        <w:t xml:space="preserve"> à la création d’une matrice P de taille n x m. Chaque élément </w:t>
+      </w:r>
+      <w:proofErr w:type="spellStart"/>
+      <w:r>
+        <w:t>pij</w:t>
+      </w:r>
+      <w:proofErr w:type="spellEnd"/>
+      <w:r>
+        <w:t xml:space="preserve"> de P</w:t>
       </w:r>
       <w:r>
         <w:t xml:space="preserve"> décrit la probabilité que </w:t>
@@ -2018,14 +2421,27 @@
         <w:t>de choisir</w:t>
       </w:r>
       <w:r>
-        <w:t xml:space="preserve"> la j-ème couleur pour l</w:t>
+        <w:t xml:space="preserve"> la </w:t>
+      </w:r>
+      <w:proofErr w:type="spellStart"/>
+      <w:r>
+        <w:t>j-ème</w:t>
+      </w:r>
+      <w:proofErr w:type="spellEnd"/>
+      <w:r>
+        <w:t xml:space="preserve"> couleur pour l</w:t>
       </w:r>
       <w:r>
         <w:t>a</w:t>
       </w:r>
       <w:r>
-        <w:t xml:space="preserve"> i-ème</w:t>
-      </w:r>
+        <w:t xml:space="preserve"> </w:t>
+      </w:r>
+      <w:proofErr w:type="spellStart"/>
+      <w:r>
+        <w:t>i-ème</w:t>
+      </w:r>
+      <w:proofErr w:type="spellEnd"/>
       <w:r>
         <w:t xml:space="preserve"> bille. </w:t>
       </w:r>
@@ -2039,7 +2455,31 @@
         <w:t xml:space="preserve">, </w:t>
       </w:r>
       <w:r>
-        <w:t>la somme des lignes de la matrice est toujours égale à 1. A chaque itération t de l’algorithme, nous échantillon indépendamment pour chaque ligne (c’est-à-dire chaque bille) une couleur utilisant la matrice de probabilité P_t_hat, puis calculons le score selon la formule (8.1).  La mise à jour des éléments P_t_hat_ij de la matrice P_t_hat est effectuée selon la formule (4.14)</w:t>
+        <w:t xml:space="preserve">la somme des lignes de la matrice est toujours égale à 1. A chaque itération t de l’algorithme, nous échantillon indépendamment pour chaque ligne (c’est-à-dire chaque bille) une couleur utilisant la matrice de probabilité </w:t>
+      </w:r>
+      <w:proofErr w:type="spellStart"/>
+      <w:r>
+        <w:t>P_t_hat</w:t>
+      </w:r>
+      <w:proofErr w:type="spellEnd"/>
+      <w:r>
+        <w:t xml:space="preserve">, puis calculons le score selon la formule (8.1).  La mise à jour des éléments </w:t>
+      </w:r>
+      <w:proofErr w:type="spellStart"/>
+      <w:r>
+        <w:t>P_t_hat_ij</w:t>
+      </w:r>
+      <w:proofErr w:type="spellEnd"/>
+      <w:r>
+        <w:t xml:space="preserve"> de la matrice </w:t>
+      </w:r>
+      <w:proofErr w:type="spellStart"/>
+      <w:r>
+        <w:t>P_t_hat</w:t>
+      </w:r>
+      <w:proofErr w:type="spellEnd"/>
+      <w:r>
+        <w:t xml:space="preserve"> est effectuée selon la formule (4.14)</w:t>
       </w:r>
       <w:r>
         <w:rPr>
@@ -2208,23 +2648,35 @@
           <w:rFonts w:ascii="CMR10" w:hAnsi="CMR10" w:cs="CMR10"/>
         </w:rPr>
       </w:pPr>
-      <w:r>
-        <w:rPr>
-          <w:rFonts w:ascii="CMR10" w:hAnsi="CMR10" w:cs="CMR10"/>
-        </w:rPr>
-        <w:t>fdi</w:t>
-      </w:r>
-      <w:r>
-        <w:rPr>
-          <w:rFonts w:ascii="CMR10" w:hAnsi="CMR10" w:cs="CMR10"/>
-        </w:rPr>
-        <w:t>ff</w:t>
-      </w:r>
-      <w:r>
-        <w:rPr>
-          <w:rFonts w:ascii="CMR10" w:hAnsi="CMR10" w:cs="CMR10"/>
-        </w:rPr>
-        <w:t xml:space="preserve"> is the proportion, out of </w:t>
+      <w:proofErr w:type="spellStart"/>
+      <w:proofErr w:type="gramStart"/>
+      <w:r>
+        <w:rPr>
+          <w:rFonts w:ascii="CMR10" w:hAnsi="CMR10" w:cs="CMR10"/>
+        </w:rPr>
+        <w:t>fdiff</w:t>
+      </w:r>
+      <w:proofErr w:type="spellEnd"/>
+      <w:proofErr w:type="gramEnd"/>
+      <w:r>
+        <w:rPr>
+          <w:rFonts w:ascii="CMR10" w:hAnsi="CMR10" w:cs="CMR10"/>
+        </w:rPr>
+        <w:t xml:space="preserve"> </w:t>
+      </w:r>
+      <w:proofErr w:type="spellStart"/>
+      <w:r>
+        <w:rPr>
+          <w:rFonts w:ascii="CMR10" w:hAnsi="CMR10" w:cs="CMR10"/>
+        </w:rPr>
+        <w:t>is</w:t>
+      </w:r>
+      <w:proofErr w:type="spellEnd"/>
+      <w:r>
+        <w:rPr>
+          <w:rFonts w:ascii="CMR10" w:hAnsi="CMR10" w:cs="CMR10"/>
+        </w:rPr>
+        <w:t xml:space="preserve"> the proportion, out of </w:t>
       </w:r>
       <w:r>
         <w:rPr>
@@ -2236,20 +2688,30 @@
         <w:rPr>
           <w:rFonts w:ascii="CMR10" w:hAnsi="CMR10" w:cs="CMR10"/>
         </w:rPr>
-        <w:t>, of di</w:t>
-      </w:r>
-      <w:r>
-        <w:rPr>
-          <w:rFonts w:ascii="CMR10" w:hAnsi="CMR10" w:cs="CMR10"/>
-        </w:rPr>
-        <w:t>ff</w:t>
-      </w:r>
-      <w:r>
-        <w:rPr>
-          <w:rFonts w:ascii="CMR10" w:hAnsi="CMR10" w:cs="CMR10"/>
-        </w:rPr>
-        <w:t>erentvalues for the performance function</w:t>
-      </w:r>
+        <w:t xml:space="preserve">, of </w:t>
+      </w:r>
+      <w:proofErr w:type="spellStart"/>
+      <w:r>
+        <w:rPr>
+          <w:rFonts w:ascii="CMR10" w:hAnsi="CMR10" w:cs="CMR10"/>
+        </w:rPr>
+        <w:t>differentvalues</w:t>
+      </w:r>
+      <w:proofErr w:type="spellEnd"/>
+      <w:r>
+        <w:rPr>
+          <w:rFonts w:ascii="CMR10" w:hAnsi="CMR10" w:cs="CMR10"/>
+        </w:rPr>
+        <w:t xml:space="preserve"> for the performance </w:t>
+      </w:r>
+      <w:proofErr w:type="spellStart"/>
+      <w:r>
+        <w:rPr>
+          <w:rFonts w:ascii="CMR10" w:hAnsi="CMR10" w:cs="CMR10"/>
+        </w:rPr>
+        <w:t>function</w:t>
+      </w:r>
+      <w:proofErr w:type="spellEnd"/>
       <w:r>
         <w:rPr>
           <w:rFonts w:ascii="CMR10" w:hAnsi="CMR10" w:cs="CMR10"/>
@@ -2260,7 +2722,23 @@
     <w:p/>
     <w:p>
       <w:r>
-        <w:t xml:space="preserve"> pour mastemermind : 34 secondes pour n = 36, m = 33, N=5*m*n, rho = 0.01, alpha = 0.7</w:t>
+        <w:t xml:space="preserve"> </w:t>
+      </w:r>
+      <w:proofErr w:type="gramStart"/>
+      <w:r>
+        <w:t>pour</w:t>
+      </w:r>
+      <w:proofErr w:type="gramEnd"/>
+      <w:r>
+        <w:t xml:space="preserve"> </w:t>
+      </w:r>
+      <w:proofErr w:type="spellStart"/>
+      <w:r>
+        <w:t>mastemermind</w:t>
+      </w:r>
+      <w:proofErr w:type="spellEnd"/>
+      <w:r>
+        <w:t xml:space="preserve"> : 34 secondes pour n = 36, m = 33, N=5*m*n, rho = 0.01, alpha = 0.7</w:t>
       </w:r>
     </w:p>
     <w:p/>
@@ -2331,11 +2809,33 @@
           <w:rFonts w:ascii="CMBX10~58" w:hAnsi="CMBX10~58" w:cs="CMBX10~58"/>
         </w:rPr>
       </w:pPr>
+      <w:proofErr w:type="spellStart"/>
       <w:r>
         <w:rPr>
           <w:rFonts w:ascii="CMBX10~58" w:hAnsi="CMBX10~58" w:cs="CMBX10~58"/>
         </w:rPr>
-        <w:t>Algorithm 4.1 (Generation of permutations (tours) in the TSP)</w:t>
+        <w:t>Algorithm</w:t>
+      </w:r>
+      <w:proofErr w:type="spellEnd"/>
+      <w:r>
+        <w:rPr>
+          <w:rFonts w:ascii="CMBX10~58" w:hAnsi="CMBX10~58" w:cs="CMBX10~58"/>
+        </w:rPr>
+        <w:t xml:space="preserve"> 4.1 (</w:t>
+      </w:r>
+      <w:proofErr w:type="spellStart"/>
+      <w:r>
+        <w:rPr>
+          <w:rFonts w:ascii="CMBX10~58" w:hAnsi="CMBX10~58" w:cs="CMBX10~58"/>
+        </w:rPr>
+        <w:t>Generation</w:t>
+      </w:r>
+      <w:proofErr w:type="spellEnd"/>
+      <w:r>
+        <w:rPr>
+          <w:rFonts w:ascii="CMBX10~58" w:hAnsi="CMBX10~58" w:cs="CMBX10~58"/>
+        </w:rPr>
+        <w:t xml:space="preserve"> of permutations (tours) in the TSP)</w:t>
       </w:r>
     </w:p>
     <w:p>
@@ -2352,8 +2852,23 @@
         <w:rPr>
           <w:rFonts w:ascii="CMTI10" w:hAnsi="CMTI10" w:cs="CMTI10"/>
         </w:rPr>
-        <w:t xml:space="preserve">1. De_ne </w:t>
-      </w:r>
+        <w:t xml:space="preserve">1. </w:t>
+      </w:r>
+      <w:proofErr w:type="spellStart"/>
+      <w:r>
+        <w:rPr>
+          <w:rFonts w:ascii="CMTI10" w:hAnsi="CMTI10" w:cs="CMTI10"/>
+        </w:rPr>
+        <w:t>De_ne</w:t>
+      </w:r>
+      <w:proofErr w:type="spellEnd"/>
+      <w:r>
+        <w:rPr>
+          <w:rFonts w:ascii="CMTI10" w:hAnsi="CMTI10" w:cs="CMTI10"/>
+        </w:rPr>
+        <w:t xml:space="preserve"> </w:t>
+      </w:r>
+      <w:proofErr w:type="gramStart"/>
       <w:r>
         <w:rPr>
           <w:rFonts w:ascii="CMMI10" w:hAnsi="CMMI10" w:cs="CMMI10"/>
@@ -2366,7 +2881,16 @@
           <w:sz w:val="16"/>
           <w:szCs w:val="16"/>
         </w:rPr>
-        <w:t xml:space="preserve">(1) </w:t>
+        <w:t>(</w:t>
+      </w:r>
+      <w:proofErr w:type="gramEnd"/>
+      <w:r>
+        <w:rPr>
+          <w:rFonts w:ascii="CMR8" w:hAnsi="CMR8" w:cs="CMR8"/>
+          <w:sz w:val="16"/>
+          <w:szCs w:val="16"/>
+        </w:rPr>
+        <w:t xml:space="preserve">1) </w:t>
       </w:r>
       <w:r>
         <w:rPr>
@@ -2445,7 +2969,21 @@
         <w:rPr>
           <w:rFonts w:ascii="CMTI10" w:hAnsi="CMTI10" w:cs="CMTI10"/>
         </w:rPr>
-        <w:t xml:space="preserve">2. Obtain </w:t>
+        <w:t xml:space="preserve">2. </w:t>
+      </w:r>
+      <w:proofErr w:type="spellStart"/>
+      <w:r>
+        <w:rPr>
+          <w:rFonts w:ascii="CMTI10" w:hAnsi="CMTI10" w:cs="CMTI10"/>
+        </w:rPr>
+        <w:t>Obtain</w:t>
+      </w:r>
+      <w:proofErr w:type="spellEnd"/>
+      <w:r>
+        <w:rPr>
+          <w:rFonts w:ascii="CMTI10" w:hAnsi="CMTI10" w:cs="CMTI10"/>
+        </w:rPr>
+        <w:t xml:space="preserve"> </w:t>
       </w:r>
       <w:r>
         <w:rPr>
@@ -2477,11 +3015,19 @@
         </w:rPr>
         <w:t xml:space="preserve">+1) </w:t>
       </w:r>
+      <w:proofErr w:type="spellStart"/>
       <w:r>
         <w:rPr>
           <w:rFonts w:ascii="CMTI10" w:hAnsi="CMTI10" w:cs="CMTI10"/>
         </w:rPr>
-        <w:t xml:space="preserve">from </w:t>
+        <w:t>from</w:t>
+      </w:r>
+      <w:proofErr w:type="spellEnd"/>
+      <w:r>
+        <w:rPr>
+          <w:rFonts w:ascii="CMTI10" w:hAnsi="CMTI10" w:cs="CMTI10"/>
+        </w:rPr>
+        <w:t xml:space="preserve"> </w:t>
       </w:r>
       <w:r>
         <w:rPr>
@@ -2517,8 +3063,23 @@
         <w:rPr>
           <w:rFonts w:ascii="CMTI10" w:hAnsi="CMTI10" w:cs="CMTI10"/>
         </w:rPr>
-        <w:t xml:space="preserve">by _rst setting the </w:t>
-      </w:r>
+        <w:t>by _</w:t>
+      </w:r>
+      <w:proofErr w:type="spellStart"/>
+      <w:r>
+        <w:rPr>
+          <w:rFonts w:ascii="CMTI10" w:hAnsi="CMTI10" w:cs="CMTI10"/>
+        </w:rPr>
+        <w:t>rst</w:t>
+      </w:r>
+      <w:proofErr w:type="spellEnd"/>
+      <w:r>
+        <w:rPr>
+          <w:rFonts w:ascii="CMTI10" w:hAnsi="CMTI10" w:cs="CMTI10"/>
+        </w:rPr>
+        <w:t xml:space="preserve"> setting the </w:t>
+      </w:r>
+      <w:proofErr w:type="spellStart"/>
       <w:r>
         <w:rPr>
           <w:rFonts w:ascii="CMMI10" w:hAnsi="CMMI10" w:cs="CMMI10"/>
@@ -2533,11 +3094,40 @@
         </w:rPr>
         <w:t>k</w:t>
       </w:r>
+      <w:proofErr w:type="spellEnd"/>
       <w:r>
         <w:rPr>
           <w:rFonts w:ascii="CMTI10" w:hAnsi="CMTI10" w:cs="CMTI10"/>
         </w:rPr>
-        <w:t xml:space="preserve">-th column of </w:t>
+        <w:t>-</w:t>
+      </w:r>
+      <w:proofErr w:type="spellStart"/>
+      <w:r>
+        <w:rPr>
+          <w:rFonts w:ascii="CMTI10" w:hAnsi="CMTI10" w:cs="CMTI10"/>
+        </w:rPr>
+        <w:t>th</w:t>
+      </w:r>
+      <w:proofErr w:type="spellEnd"/>
+      <w:r>
+        <w:rPr>
+          <w:rFonts w:ascii="CMTI10" w:hAnsi="CMTI10" w:cs="CMTI10"/>
+        </w:rPr>
+        <w:t xml:space="preserve"> </w:t>
+      </w:r>
+      <w:proofErr w:type="spellStart"/>
+      <w:r>
+        <w:rPr>
+          <w:rFonts w:ascii="CMTI10" w:hAnsi="CMTI10" w:cs="CMTI10"/>
+        </w:rPr>
+        <w:t>column</w:t>
+      </w:r>
+      <w:proofErr w:type="spellEnd"/>
+      <w:r>
+        <w:rPr>
+          <w:rFonts w:ascii="CMTI10" w:hAnsi="CMTI10" w:cs="CMTI10"/>
+        </w:rPr>
+        <w:t xml:space="preserve"> of </w:t>
       </w:r>
       <w:r>
         <w:rPr>
@@ -2586,11 +3176,89 @@
           <w:rFonts w:ascii="CMTI10" w:hAnsi="CMTI10" w:cs="CMTI10"/>
         </w:rPr>
       </w:pPr>
+      <w:proofErr w:type="gramStart"/>
       <w:r>
         <w:rPr>
           <w:rFonts w:ascii="CMTI10" w:hAnsi="CMTI10" w:cs="CMTI10"/>
         </w:rPr>
-        <w:t xml:space="preserve">and then normalizing the rows to sum up to 1. Generate </w:t>
+        <w:t>and</w:t>
+      </w:r>
+      <w:proofErr w:type="gramEnd"/>
+      <w:r>
+        <w:rPr>
+          <w:rFonts w:ascii="CMTI10" w:hAnsi="CMTI10" w:cs="CMTI10"/>
+        </w:rPr>
+        <w:t xml:space="preserve"> </w:t>
+      </w:r>
+      <w:proofErr w:type="spellStart"/>
+      <w:r>
+        <w:rPr>
+          <w:rFonts w:ascii="CMTI10" w:hAnsi="CMTI10" w:cs="CMTI10"/>
+        </w:rPr>
+        <w:t>then</w:t>
+      </w:r>
+      <w:proofErr w:type="spellEnd"/>
+      <w:r>
+        <w:rPr>
+          <w:rFonts w:ascii="CMTI10" w:hAnsi="CMTI10" w:cs="CMTI10"/>
+        </w:rPr>
+        <w:t xml:space="preserve"> </w:t>
+      </w:r>
+      <w:proofErr w:type="spellStart"/>
+      <w:r>
+        <w:rPr>
+          <w:rFonts w:ascii="CMTI10" w:hAnsi="CMTI10" w:cs="CMTI10"/>
+        </w:rPr>
+        <w:t>normalizing</w:t>
+      </w:r>
+      <w:proofErr w:type="spellEnd"/>
+      <w:r>
+        <w:rPr>
+          <w:rFonts w:ascii="CMTI10" w:hAnsi="CMTI10" w:cs="CMTI10"/>
+        </w:rPr>
+        <w:t xml:space="preserve"> the </w:t>
+      </w:r>
+      <w:proofErr w:type="spellStart"/>
+      <w:r>
+        <w:rPr>
+          <w:rFonts w:ascii="CMTI10" w:hAnsi="CMTI10" w:cs="CMTI10"/>
+        </w:rPr>
+        <w:t>rows</w:t>
+      </w:r>
+      <w:proofErr w:type="spellEnd"/>
+      <w:r>
+        <w:rPr>
+          <w:rFonts w:ascii="CMTI10" w:hAnsi="CMTI10" w:cs="CMTI10"/>
+        </w:rPr>
+        <w:t xml:space="preserve"> to </w:t>
+      </w:r>
+      <w:proofErr w:type="spellStart"/>
+      <w:r>
+        <w:rPr>
+          <w:rFonts w:ascii="CMTI10" w:hAnsi="CMTI10" w:cs="CMTI10"/>
+        </w:rPr>
+        <w:t>sum</w:t>
+      </w:r>
+      <w:proofErr w:type="spellEnd"/>
+      <w:r>
+        <w:rPr>
+          <w:rFonts w:ascii="CMTI10" w:hAnsi="CMTI10" w:cs="CMTI10"/>
+        </w:rPr>
+        <w:t xml:space="preserve"> up to 1. </w:t>
+      </w:r>
+      <w:proofErr w:type="spellStart"/>
+      <w:r>
+        <w:rPr>
+          <w:rFonts w:ascii="CMTI10" w:hAnsi="CMTI10" w:cs="CMTI10"/>
+        </w:rPr>
+        <w:t>Generate</w:t>
+      </w:r>
+      <w:proofErr w:type="spellEnd"/>
+      <w:r>
+        <w:rPr>
+          <w:rFonts w:ascii="CMTI10" w:hAnsi="CMTI10" w:cs="CMTI10"/>
+        </w:rPr>
+        <w:t xml:space="preserve"> </w:t>
       </w:r>
       <w:r>
         <w:rPr>
@@ -2614,11 +3282,19 @@
         </w:rPr>
         <w:t xml:space="preserve">+1 </w:t>
       </w:r>
+      <w:proofErr w:type="spellStart"/>
       <w:r>
         <w:rPr>
           <w:rFonts w:ascii="CMTI10" w:hAnsi="CMTI10" w:cs="CMTI10"/>
         </w:rPr>
-        <w:t>from the</w:t>
+        <w:t>from</w:t>
+      </w:r>
+      <w:proofErr w:type="spellEnd"/>
+      <w:r>
+        <w:rPr>
+          <w:rFonts w:ascii="CMTI10" w:hAnsi="CMTI10" w:cs="CMTI10"/>
+        </w:rPr>
+        <w:t xml:space="preserve"> the</w:t>
       </w:r>
     </w:p>
     <w:p>
@@ -2631,12 +3307,35 @@
           <w:rFonts w:ascii="CMTI10" w:hAnsi="CMTI10" w:cs="CMTI10"/>
         </w:rPr>
       </w:pPr>
+      <w:proofErr w:type="gramStart"/>
       <w:r>
         <w:rPr>
           <w:rFonts w:ascii="CMTI10" w:hAnsi="CMTI10" w:cs="CMTI10"/>
         </w:rPr>
-        <w:t xml:space="preserve">distribution formed by the </w:t>
-      </w:r>
+        <w:t>distribution</w:t>
+      </w:r>
+      <w:proofErr w:type="gramEnd"/>
+      <w:r>
+        <w:rPr>
+          <w:rFonts w:ascii="CMTI10" w:hAnsi="CMTI10" w:cs="CMTI10"/>
+        </w:rPr>
+        <w:t xml:space="preserve"> </w:t>
+      </w:r>
+      <w:proofErr w:type="spellStart"/>
+      <w:r>
+        <w:rPr>
+          <w:rFonts w:ascii="CMTI10" w:hAnsi="CMTI10" w:cs="CMTI10"/>
+        </w:rPr>
+        <w:t>formed</w:t>
+      </w:r>
+      <w:proofErr w:type="spellEnd"/>
+      <w:r>
+        <w:rPr>
+          <w:rFonts w:ascii="CMTI10" w:hAnsi="CMTI10" w:cs="CMTI10"/>
+        </w:rPr>
+        <w:t xml:space="preserve"> by the </w:t>
+      </w:r>
+      <w:proofErr w:type="spellStart"/>
       <w:r>
         <w:rPr>
           <w:rFonts w:ascii="CMMI10" w:hAnsi="CMMI10" w:cs="CMMI10"/>
@@ -2651,11 +3350,26 @@
         </w:rPr>
         <w:t>k</w:t>
       </w:r>
+      <w:proofErr w:type="spellEnd"/>
       <w:r>
         <w:rPr>
           <w:rFonts w:ascii="CMTI10" w:hAnsi="CMTI10" w:cs="CMTI10"/>
         </w:rPr>
-        <w:t xml:space="preserve">-th row of </w:t>
+        <w:t xml:space="preserve">-th </w:t>
+      </w:r>
+      <w:proofErr w:type="spellStart"/>
+      <w:r>
+        <w:rPr>
+          <w:rFonts w:ascii="CMTI10" w:hAnsi="CMTI10" w:cs="CMTI10"/>
+        </w:rPr>
+        <w:t>row</w:t>
+      </w:r>
+      <w:proofErr w:type="spellEnd"/>
+      <w:r>
+        <w:rPr>
+          <w:rFonts w:ascii="CMTI10" w:hAnsi="CMTI10" w:cs="CMTI10"/>
+        </w:rPr>
+        <w:t xml:space="preserve"> of </w:t>
       </w:r>
       <w:r>
         <w:rPr>
@@ -2740,12 +3454,21 @@
         </w:rPr>
         <w:t xml:space="preserve">1 </w:t>
       </w:r>
+      <w:proofErr w:type="spellStart"/>
       <w:r>
         <w:rPr>
           <w:rFonts w:ascii="CMTI10" w:hAnsi="CMTI10" w:cs="CMTI10"/>
         </w:rPr>
-        <w:t xml:space="preserve">then </w:t>
-      </w:r>
+        <w:t>then</w:t>
+      </w:r>
+      <w:proofErr w:type="spellEnd"/>
+      <w:r>
+        <w:rPr>
+          <w:rFonts w:ascii="CMTI10" w:hAnsi="CMTI10" w:cs="CMTI10"/>
+        </w:rPr>
+        <w:t xml:space="preserve"> </w:t>
+      </w:r>
+      <w:proofErr w:type="gramStart"/>
       <w:r>
         <w:rPr>
           <w:rFonts w:ascii="CMBX10~58" w:hAnsi="CMBX10~58" w:cs="CMBX10~58"/>
@@ -2756,7 +3479,28 @@
         <w:rPr>
           <w:rFonts w:ascii="CMTI10" w:hAnsi="CMTI10" w:cs="CMTI10"/>
         </w:rPr>
-        <w:t xml:space="preserve">; otherwise set </w:t>
+        <w:t>;</w:t>
+      </w:r>
+      <w:proofErr w:type="gramEnd"/>
+      <w:r>
+        <w:rPr>
+          <w:rFonts w:ascii="CMTI10" w:hAnsi="CMTI10" w:cs="CMTI10"/>
+        </w:rPr>
+        <w:t xml:space="preserve"> </w:t>
+      </w:r>
+      <w:proofErr w:type="spellStart"/>
+      <w:r>
+        <w:rPr>
+          <w:rFonts w:ascii="CMTI10" w:hAnsi="CMTI10" w:cs="CMTI10"/>
+        </w:rPr>
+        <w:t>otherwise</w:t>
+      </w:r>
+      <w:proofErr w:type="spellEnd"/>
+      <w:r>
+        <w:rPr>
+          <w:rFonts w:ascii="CMTI10" w:hAnsi="CMTI10" w:cs="CMTI10"/>
+        </w:rPr>
+        <w:t xml:space="preserve"> set </w:t>
       </w:r>
       <w:r>
         <w:rPr>
@@ -2786,7 +3530,49 @@
         <w:rPr>
           <w:rFonts w:ascii="CMTI10" w:hAnsi="CMTI10" w:cs="CMTI10"/>
         </w:rPr>
-        <w:t>and reiterate from step 2.</w:t>
+        <w:t xml:space="preserve">and </w:t>
+      </w:r>
+      <w:proofErr w:type="spellStart"/>
+      <w:r>
+        <w:rPr>
+          <w:rFonts w:ascii="CMTI10" w:hAnsi="CMTI10" w:cs="CMTI10"/>
+        </w:rPr>
+        <w:t>reiterate</w:t>
+      </w:r>
+      <w:proofErr w:type="spellEnd"/>
+      <w:r>
+        <w:rPr>
+          <w:rFonts w:ascii="CMTI10" w:hAnsi="CMTI10" w:cs="CMTI10"/>
+        </w:rPr>
+        <w:t xml:space="preserve"> </w:t>
+      </w:r>
+      <w:proofErr w:type="spellStart"/>
+      <w:r>
+        <w:rPr>
+          <w:rFonts w:ascii="CMTI10" w:hAnsi="CMTI10" w:cs="CMTI10"/>
+        </w:rPr>
+        <w:t>from</w:t>
+      </w:r>
+      <w:proofErr w:type="spellEnd"/>
+      <w:r>
+        <w:rPr>
+          <w:rFonts w:ascii="CMTI10" w:hAnsi="CMTI10" w:cs="CMTI10"/>
+        </w:rPr>
+        <w:t xml:space="preserve"> </w:t>
+      </w:r>
+      <w:proofErr w:type="spellStart"/>
+      <w:r>
+        <w:rPr>
+          <w:rFonts w:ascii="CMTI10" w:hAnsi="CMTI10" w:cs="CMTI10"/>
+        </w:rPr>
+        <w:t>step</w:t>
+      </w:r>
+      <w:proofErr w:type="spellEnd"/>
+      <w:r>
+        <w:rPr>
+          <w:rFonts w:ascii="CMTI10" w:hAnsi="CMTI10" w:cs="CMTI10"/>
+        </w:rPr>
+        <w:t xml:space="preserve"> 2.</w:t>
       </w:r>
     </w:p>
     <w:p>
@@ -2803,7 +3589,99 @@
         <w:rPr>
           <w:rFonts w:ascii="CMR10" w:hAnsi="CMR10" w:cs="CMR10"/>
         </w:rPr>
-        <w:t>It is important to realize that the updating formula remains the same; by</w:t>
+        <w:t xml:space="preserve">It </w:t>
+      </w:r>
+      <w:proofErr w:type="spellStart"/>
+      <w:r>
+        <w:rPr>
+          <w:rFonts w:ascii="CMR10" w:hAnsi="CMR10" w:cs="CMR10"/>
+        </w:rPr>
+        <w:t>is</w:t>
+      </w:r>
+      <w:proofErr w:type="spellEnd"/>
+      <w:r>
+        <w:rPr>
+          <w:rFonts w:ascii="CMR10" w:hAnsi="CMR10" w:cs="CMR10"/>
+        </w:rPr>
+        <w:t xml:space="preserve"> important to </w:t>
+      </w:r>
+      <w:proofErr w:type="spellStart"/>
+      <w:r>
+        <w:rPr>
+          <w:rFonts w:ascii="CMR10" w:hAnsi="CMR10" w:cs="CMR10"/>
+        </w:rPr>
+        <w:t>realize</w:t>
+      </w:r>
+      <w:proofErr w:type="spellEnd"/>
+      <w:r>
+        <w:rPr>
+          <w:rFonts w:ascii="CMR10" w:hAnsi="CMR10" w:cs="CMR10"/>
+        </w:rPr>
+        <w:t xml:space="preserve"> </w:t>
+      </w:r>
+      <w:proofErr w:type="spellStart"/>
+      <w:r>
+        <w:rPr>
+          <w:rFonts w:ascii="CMR10" w:hAnsi="CMR10" w:cs="CMR10"/>
+        </w:rPr>
+        <w:t>that</w:t>
+      </w:r>
+      <w:proofErr w:type="spellEnd"/>
+      <w:r>
+        <w:rPr>
+          <w:rFonts w:ascii="CMR10" w:hAnsi="CMR10" w:cs="CMR10"/>
+        </w:rPr>
+        <w:t xml:space="preserve"> the </w:t>
+      </w:r>
+      <w:proofErr w:type="spellStart"/>
+      <w:r>
+        <w:rPr>
+          <w:rFonts w:ascii="CMR10" w:hAnsi="CMR10" w:cs="CMR10"/>
+        </w:rPr>
+        <w:t>updating</w:t>
+      </w:r>
+      <w:proofErr w:type="spellEnd"/>
+      <w:r>
+        <w:rPr>
+          <w:rFonts w:ascii="CMR10" w:hAnsi="CMR10" w:cs="CMR10"/>
+        </w:rPr>
+        <w:t xml:space="preserve"> formula </w:t>
+      </w:r>
+      <w:proofErr w:type="spellStart"/>
+      <w:r>
+        <w:rPr>
+          <w:rFonts w:ascii="CMR10" w:hAnsi="CMR10" w:cs="CMR10"/>
+        </w:rPr>
+        <w:t>remains</w:t>
+      </w:r>
+      <w:proofErr w:type="spellEnd"/>
+      <w:r>
+        <w:rPr>
+          <w:rFonts w:ascii="CMR10" w:hAnsi="CMR10" w:cs="CMR10"/>
+        </w:rPr>
+        <w:t xml:space="preserve"> the </w:t>
+      </w:r>
+      <w:proofErr w:type="spellStart"/>
+      <w:proofErr w:type="gramStart"/>
+      <w:r>
+        <w:rPr>
+          <w:rFonts w:ascii="CMR10" w:hAnsi="CMR10" w:cs="CMR10"/>
+        </w:rPr>
+        <w:t>same</w:t>
+      </w:r>
+      <w:proofErr w:type="spellEnd"/>
+      <w:r>
+        <w:rPr>
+          <w:rFonts w:ascii="CMR10" w:hAnsi="CMR10" w:cs="CMR10"/>
+        </w:rPr>
+        <w:t>;</w:t>
+      </w:r>
+      <w:proofErr w:type="gramEnd"/>
+      <w:r>
+        <w:rPr>
+          <w:rFonts w:ascii="CMR10" w:hAnsi="CMR10" w:cs="CMR10"/>
+        </w:rPr>
+        <w:t xml:space="preserve"> by</w:t>
       </w:r>
     </w:p>
     <w:p>
@@ -2816,23 +3694,133 @@
           <w:rFonts w:ascii="CMR10" w:hAnsi="CMR10" w:cs="CMR10"/>
         </w:rPr>
       </w:pPr>
-      <w:r>
-        <w:rPr>
-          <w:rFonts w:ascii="CMR10" w:hAnsi="CMR10" w:cs="CMR10"/>
-        </w:rPr>
-        <w:t xml:space="preserve">using Algorithm 4.1 we are merely </w:t>
-      </w:r>
+      <w:proofErr w:type="spellStart"/>
+      <w:proofErr w:type="gramStart"/>
+      <w:r>
+        <w:rPr>
+          <w:rFonts w:ascii="CMR10" w:hAnsi="CMR10" w:cs="CMR10"/>
+        </w:rPr>
+        <w:t>using</w:t>
+      </w:r>
+      <w:proofErr w:type="spellEnd"/>
+      <w:proofErr w:type="gramEnd"/>
+      <w:r>
+        <w:rPr>
+          <w:rFonts w:ascii="CMR10" w:hAnsi="CMR10" w:cs="CMR10"/>
+        </w:rPr>
+        <w:t xml:space="preserve"> </w:t>
+      </w:r>
+      <w:proofErr w:type="spellStart"/>
+      <w:r>
+        <w:rPr>
+          <w:rFonts w:ascii="CMR10" w:hAnsi="CMR10" w:cs="CMR10"/>
+        </w:rPr>
+        <w:t>Algorithm</w:t>
+      </w:r>
+      <w:proofErr w:type="spellEnd"/>
+      <w:r>
+        <w:rPr>
+          <w:rFonts w:ascii="CMR10" w:hAnsi="CMR10" w:cs="CMR10"/>
+        </w:rPr>
+        <w:t xml:space="preserve"> 4.1 </w:t>
+      </w:r>
+      <w:proofErr w:type="spellStart"/>
+      <w:r>
+        <w:rPr>
+          <w:rFonts w:ascii="CMR10" w:hAnsi="CMR10" w:cs="CMR10"/>
+        </w:rPr>
+        <w:t>we</w:t>
+      </w:r>
+      <w:proofErr w:type="spellEnd"/>
+      <w:r>
+        <w:rPr>
+          <w:rFonts w:ascii="CMR10" w:hAnsi="CMR10" w:cs="CMR10"/>
+        </w:rPr>
+        <w:t xml:space="preserve"> are </w:t>
+      </w:r>
+      <w:proofErr w:type="spellStart"/>
+      <w:r>
+        <w:rPr>
+          <w:rFonts w:ascii="CMR10" w:hAnsi="CMR10" w:cs="CMR10"/>
+        </w:rPr>
+        <w:t>merely</w:t>
+      </w:r>
+      <w:proofErr w:type="spellEnd"/>
+      <w:r>
+        <w:rPr>
+          <w:rFonts w:ascii="CMR10" w:hAnsi="CMR10" w:cs="CMR10"/>
+        </w:rPr>
+        <w:t xml:space="preserve"> </w:t>
+      </w:r>
+      <w:proofErr w:type="spellStart"/>
       <w:r>
         <w:rPr>
           <w:rFonts w:ascii="CMTI10" w:hAnsi="CMTI10" w:cs="CMTI10"/>
         </w:rPr>
-        <w:t xml:space="preserve">speeding-up </w:t>
-      </w:r>
-      <w:r>
-        <w:rPr>
-          <w:rFonts w:ascii="CMR10" w:hAnsi="CMR10" w:cs="CMR10"/>
-        </w:rPr>
-        <w:t>our naive way of generating the</w:t>
+        <w:t>speeding</w:t>
+      </w:r>
+      <w:proofErr w:type="spellEnd"/>
+      <w:r>
+        <w:rPr>
+          <w:rFonts w:ascii="CMTI10" w:hAnsi="CMTI10" w:cs="CMTI10"/>
+        </w:rPr>
+        <w:t xml:space="preserve">-up </w:t>
+      </w:r>
+      <w:proofErr w:type="spellStart"/>
+      <w:r>
+        <w:rPr>
+          <w:rFonts w:ascii="CMR10" w:hAnsi="CMR10" w:cs="CMR10"/>
+        </w:rPr>
+        <w:t>our</w:t>
+      </w:r>
+      <w:proofErr w:type="spellEnd"/>
+      <w:r>
+        <w:rPr>
+          <w:rFonts w:ascii="CMR10" w:hAnsi="CMR10" w:cs="CMR10"/>
+        </w:rPr>
+        <w:t xml:space="preserve"> </w:t>
+      </w:r>
+      <w:proofErr w:type="spellStart"/>
+      <w:r>
+        <w:rPr>
+          <w:rFonts w:ascii="CMR10" w:hAnsi="CMR10" w:cs="CMR10"/>
+        </w:rPr>
+        <w:t>naive</w:t>
+      </w:r>
+      <w:proofErr w:type="spellEnd"/>
+      <w:r>
+        <w:rPr>
+          <w:rFonts w:ascii="CMR10" w:hAnsi="CMR10" w:cs="CMR10"/>
+        </w:rPr>
+        <w:t xml:space="preserve"> </w:t>
+      </w:r>
+      <w:proofErr w:type="spellStart"/>
+      <w:r>
+        <w:rPr>
+          <w:rFonts w:ascii="CMR10" w:hAnsi="CMR10" w:cs="CMR10"/>
+        </w:rPr>
+        <w:t>way</w:t>
+      </w:r>
+      <w:proofErr w:type="spellEnd"/>
+      <w:r>
+        <w:rPr>
+          <w:rFonts w:ascii="CMR10" w:hAnsi="CMR10" w:cs="CMR10"/>
+        </w:rPr>
+        <w:t xml:space="preserve"> of </w:t>
+      </w:r>
+      <w:proofErr w:type="spellStart"/>
+      <w:r>
+        <w:rPr>
+          <w:rFonts w:ascii="CMR10" w:hAnsi="CMR10" w:cs="CMR10"/>
+        </w:rPr>
+        <w:t>generating</w:t>
+      </w:r>
+      <w:proofErr w:type="spellEnd"/>
+      <w:r>
+        <w:rPr>
+          <w:rFonts w:ascii="CMR10" w:hAnsi="CMR10" w:cs="CMR10"/>
+        </w:rPr>
+        <w:t xml:space="preserve"> the</w:t>
       </w:r>
     </w:p>
     <w:p>
@@ -2847,11 +3835,103 @@
           <w:szCs w:val="16"/>
         </w:rPr>
       </w:pPr>
-      <w:r>
-        <w:rPr>
-          <w:rFonts w:ascii="CMR10" w:hAnsi="CMR10" w:cs="CMR10"/>
-        </w:rPr>
-        <w:t xml:space="preserve">tours. Moreover, since we now only generate </w:t>
+      <w:proofErr w:type="gramStart"/>
+      <w:r>
+        <w:rPr>
+          <w:rFonts w:ascii="CMR10" w:hAnsi="CMR10" w:cs="CMR10"/>
+        </w:rPr>
+        <w:t>tours</w:t>
+      </w:r>
+      <w:proofErr w:type="gramEnd"/>
+      <w:r>
+        <w:rPr>
+          <w:rFonts w:ascii="CMR10" w:hAnsi="CMR10" w:cs="CMR10"/>
+        </w:rPr>
+        <w:t xml:space="preserve">. </w:t>
+      </w:r>
+      <w:proofErr w:type="spellStart"/>
+      <w:r>
+        <w:rPr>
+          <w:rFonts w:ascii="CMR10" w:hAnsi="CMR10" w:cs="CMR10"/>
+        </w:rPr>
+        <w:t>Moreover</w:t>
+      </w:r>
+      <w:proofErr w:type="spellEnd"/>
+      <w:r>
+        <w:rPr>
+          <w:rFonts w:ascii="CMR10" w:hAnsi="CMR10" w:cs="CMR10"/>
+        </w:rPr>
+        <w:t xml:space="preserve">, </w:t>
+      </w:r>
+      <w:proofErr w:type="spellStart"/>
+      <w:r>
+        <w:rPr>
+          <w:rFonts w:ascii="CMR10" w:hAnsi="CMR10" w:cs="CMR10"/>
+        </w:rPr>
+        <w:t>since</w:t>
+      </w:r>
+      <w:proofErr w:type="spellEnd"/>
+      <w:r>
+        <w:rPr>
+          <w:rFonts w:ascii="CMR10" w:hAnsi="CMR10" w:cs="CMR10"/>
+        </w:rPr>
+        <w:t xml:space="preserve"> </w:t>
+      </w:r>
+      <w:proofErr w:type="spellStart"/>
+      <w:r>
+        <w:rPr>
+          <w:rFonts w:ascii="CMR10" w:hAnsi="CMR10" w:cs="CMR10"/>
+        </w:rPr>
+        <w:t>we</w:t>
+      </w:r>
+      <w:proofErr w:type="spellEnd"/>
+      <w:r>
+        <w:rPr>
+          <w:rFonts w:ascii="CMR10" w:hAnsi="CMR10" w:cs="CMR10"/>
+        </w:rPr>
+        <w:t xml:space="preserve"> </w:t>
+      </w:r>
+      <w:proofErr w:type="spellStart"/>
+      <w:r>
+        <w:rPr>
+          <w:rFonts w:ascii="CMR10" w:hAnsi="CMR10" w:cs="CMR10"/>
+        </w:rPr>
+        <w:t>now</w:t>
+      </w:r>
+      <w:proofErr w:type="spellEnd"/>
+      <w:r>
+        <w:rPr>
+          <w:rFonts w:ascii="CMR10" w:hAnsi="CMR10" w:cs="CMR10"/>
+        </w:rPr>
+        <w:t xml:space="preserve"> </w:t>
+      </w:r>
+      <w:proofErr w:type="spellStart"/>
+      <w:r>
+        <w:rPr>
+          <w:rFonts w:ascii="CMR10" w:hAnsi="CMR10" w:cs="CMR10"/>
+        </w:rPr>
+        <w:t>only</w:t>
+      </w:r>
+      <w:proofErr w:type="spellEnd"/>
+      <w:r>
+        <w:rPr>
+          <w:rFonts w:ascii="CMR10" w:hAnsi="CMR10" w:cs="CMR10"/>
+        </w:rPr>
+        <w:t xml:space="preserve"> </w:t>
+      </w:r>
+      <w:proofErr w:type="spellStart"/>
+      <w:r>
+        <w:rPr>
+          <w:rFonts w:ascii="CMR10" w:hAnsi="CMR10" w:cs="CMR10"/>
+        </w:rPr>
+        <w:t>generate</w:t>
+      </w:r>
+      <w:proofErr w:type="spellEnd"/>
+      <w:r>
+        <w:rPr>
+          <w:rFonts w:ascii="CMR10" w:hAnsi="CMR10" w:cs="CMR10"/>
+        </w:rPr>
+        <w:t xml:space="preserve"> </w:t>
       </w:r>
       <w:r>
         <w:rPr>
@@ -2863,8 +3943,23 @@
         <w:rPr>
           <w:rFonts w:ascii="CMR10" w:hAnsi="CMR10" w:cs="CMR10"/>
         </w:rPr>
-        <w:t xml:space="preserve">, the updated value for </w:t>
-      </w:r>
+        <w:t xml:space="preserve">, the </w:t>
+      </w:r>
+      <w:proofErr w:type="spellStart"/>
+      <w:r>
+        <w:rPr>
+          <w:rFonts w:ascii="CMR10" w:hAnsi="CMR10" w:cs="CMR10"/>
+        </w:rPr>
+        <w:t>updated</w:t>
+      </w:r>
+      <w:proofErr w:type="spellEnd"/>
+      <w:r>
+        <w:rPr>
+          <w:rFonts w:ascii="CMR10" w:hAnsi="CMR10" w:cs="CMR10"/>
+        </w:rPr>
+        <w:t xml:space="preserve"> value for </w:t>
+      </w:r>
+      <w:proofErr w:type="spellStart"/>
       <w:r>
         <w:rPr>
           <w:rFonts w:ascii="CMMI10" w:hAnsi="CMMI10" w:cs="CMMI10"/>
@@ -2879,6 +3974,7 @@
         </w:rPr>
         <w:t>ij</w:t>
       </w:r>
+      <w:proofErr w:type="spellEnd"/>
     </w:p>
     <w:p>
       <w:pPr>
@@ -2890,11 +3986,47 @@
           <w:rFonts w:ascii="CMR10" w:hAnsi="CMR10" w:cs="CMR10"/>
         </w:rPr>
       </w:pPr>
-      <w:r>
-        <w:rPr>
-          <w:rFonts w:ascii="CMR10" w:hAnsi="CMR10" w:cs="CMR10"/>
-        </w:rPr>
-        <w:t>can be estimated as</w:t>
+      <w:proofErr w:type="gramStart"/>
+      <w:r>
+        <w:rPr>
+          <w:rFonts w:ascii="CMR10" w:hAnsi="CMR10" w:cs="CMR10"/>
+        </w:rPr>
+        <w:t>can</w:t>
+      </w:r>
+      <w:proofErr w:type="gramEnd"/>
+      <w:r>
+        <w:rPr>
+          <w:rFonts w:ascii="CMR10" w:hAnsi="CMR10" w:cs="CMR10"/>
+        </w:rPr>
+        <w:t xml:space="preserve"> </w:t>
+      </w:r>
+      <w:proofErr w:type="spellStart"/>
+      <w:r>
+        <w:rPr>
+          <w:rFonts w:ascii="CMR10" w:hAnsi="CMR10" w:cs="CMR10"/>
+        </w:rPr>
+        <w:t>be</w:t>
+      </w:r>
+      <w:proofErr w:type="spellEnd"/>
+      <w:r>
+        <w:rPr>
+          <w:rFonts w:ascii="CMR10" w:hAnsi="CMR10" w:cs="CMR10"/>
+        </w:rPr>
+        <w:t xml:space="preserve"> </w:t>
+      </w:r>
+      <w:proofErr w:type="spellStart"/>
+      <w:r>
+        <w:rPr>
+          <w:rFonts w:ascii="CMR10" w:hAnsi="CMR10" w:cs="CMR10"/>
+        </w:rPr>
+        <w:t>estimated</w:t>
+      </w:r>
+      <w:proofErr w:type="spellEnd"/>
+      <w:r>
+        <w:rPr>
+          <w:rFonts w:ascii="CMR10" w:hAnsi="CMR10" w:cs="CMR10"/>
+        </w:rPr>
+        <w:t xml:space="preserve"> as</w:t>
       </w:r>
     </w:p>
     <w:p>
@@ -2907,6 +4039,8 @@
           <w:rFonts w:ascii="CMR10" w:hAnsi="CMR10" w:cs="CMR10"/>
         </w:rPr>
       </w:pPr>
+      <w:proofErr w:type="spellStart"/>
+      <w:proofErr w:type="gramStart"/>
       <w:r>
         <w:rPr>
           <w:rFonts w:ascii="CMEX10" w:hAnsi="CMEX10" w:cs="CMEX10"/>
@@ -2925,7 +4059,17 @@
           <w:sz w:val="16"/>
           <w:szCs w:val="16"/>
         </w:rPr>
-        <w:t xml:space="preserve">ij </w:t>
+        <w:t>ij</w:t>
+      </w:r>
+      <w:proofErr w:type="spellEnd"/>
+      <w:proofErr w:type="gramEnd"/>
+      <w:r>
+        <w:rPr>
+          <w:rFonts w:ascii="CMMI8" w:hAnsi="CMMI8" w:cs="CMMI8"/>
+          <w:sz w:val="16"/>
+          <w:szCs w:val="16"/>
+        </w:rPr>
+        <w:t xml:space="preserve"> </w:t>
       </w:r>
       <w:r>
         <w:rPr>
@@ -2973,6 +4117,7 @@
           <w:szCs w:val="16"/>
         </w:rPr>
       </w:pPr>
+      <w:proofErr w:type="gramStart"/>
       <w:r>
         <w:rPr>
           <w:rFonts w:ascii="CMMI8" w:hAnsi="CMMI8" w:cs="CMMI8"/>
@@ -2981,6 +4126,7 @@
         </w:rPr>
         <w:t>k</w:t>
       </w:r>
+      <w:proofErr w:type="gramEnd"/>
       <w:r>
         <w:rPr>
           <w:rFonts w:ascii="CMR8" w:hAnsi="CMR8" w:cs="CMR8"/>
@@ -3002,6 +4148,8 @@
           <w:szCs w:val="16"/>
         </w:rPr>
       </w:pPr>
+      <w:proofErr w:type="spellStart"/>
+      <w:proofErr w:type="gramStart"/>
       <w:r>
         <w:rPr>
           <w:rFonts w:ascii="CMMI10" w:hAnsi="CMMI10" w:cs="CMMI10"/>
@@ -3024,6 +4172,7 @@
         </w:rPr>
         <w:t>S</w:t>
       </w:r>
+      <w:proofErr w:type="spellEnd"/>
       <w:r>
         <w:rPr>
           <w:rFonts w:ascii="CMR8" w:hAnsi="CMR8" w:cs="CMR8"/>
@@ -3032,6 +4181,7 @@
         </w:rPr>
         <w:t>(</w:t>
       </w:r>
+      <w:proofErr w:type="gramEnd"/>
       <w:r>
         <w:rPr>
           <w:rFonts w:ascii="Calibri" w:eastAsia="Calibri" w:hAnsi="Calibri" w:cs="Calibri" w:hint="eastAsia"/>
@@ -3174,6 +4324,7 @@
           <w:szCs w:val="16"/>
         </w:rPr>
       </w:pPr>
+      <w:proofErr w:type="gramStart"/>
       <w:r>
         <w:rPr>
           <w:rFonts w:ascii="CMMI8" w:hAnsi="CMMI8" w:cs="CMMI8"/>
@@ -3182,6 +4333,7 @@
         </w:rPr>
         <w:t>k</w:t>
       </w:r>
+      <w:proofErr w:type="gramEnd"/>
       <w:r>
         <w:rPr>
           <w:rFonts w:ascii="CMR8" w:hAnsi="CMR8" w:cs="CMR8"/>
@@ -3203,6 +4355,8 @@
           <w:szCs w:val="16"/>
         </w:rPr>
       </w:pPr>
+      <w:proofErr w:type="spellStart"/>
+      <w:proofErr w:type="gramStart"/>
       <w:r>
         <w:rPr>
           <w:rFonts w:ascii="CMMI10" w:hAnsi="CMMI10" w:cs="CMMI10"/>
@@ -3225,6 +4379,7 @@
         </w:rPr>
         <w:t>S</w:t>
       </w:r>
+      <w:proofErr w:type="spellEnd"/>
       <w:r>
         <w:rPr>
           <w:rFonts w:ascii="CMR8" w:hAnsi="CMR8" w:cs="CMR8"/>
@@ -3233,6 +4388,7 @@
         </w:rPr>
         <w:t>(</w:t>
       </w:r>
+      <w:proofErr w:type="gramEnd"/>
       <w:r>
         <w:rPr>
           <w:rFonts w:ascii="Calibri" w:eastAsia="Calibri" w:hAnsi="Calibri" w:cs="Calibri" w:hint="eastAsia"/>
@@ -3303,12 +4459,23 @@
           <w:rFonts w:ascii="CMR10" w:hAnsi="CMR10" w:cs="CMR10"/>
         </w:rPr>
       </w:pPr>
-      <w:r>
-        <w:rPr>
-          <w:rFonts w:ascii="CMR10" w:hAnsi="CMR10" w:cs="CMR10"/>
-        </w:rPr>
-        <w:t xml:space="preserve">where </w:t>
-      </w:r>
+      <w:proofErr w:type="spellStart"/>
+      <w:proofErr w:type="gramStart"/>
+      <w:r>
+        <w:rPr>
+          <w:rFonts w:ascii="CMR10" w:hAnsi="CMR10" w:cs="CMR10"/>
+        </w:rPr>
+        <w:t>where</w:t>
+      </w:r>
+      <w:proofErr w:type="spellEnd"/>
+      <w:proofErr w:type="gramEnd"/>
+      <w:r>
+        <w:rPr>
+          <w:rFonts w:ascii="CMR10" w:hAnsi="CMR10" w:cs="CMR10"/>
+        </w:rPr>
+        <w:t xml:space="preserve"> </w:t>
+      </w:r>
+      <w:proofErr w:type="spellStart"/>
       <w:r>
         <w:rPr>
           <w:rFonts w:ascii="CMSY10" w:hAnsi="CMSY10" w:cs="CMSY10"/>
@@ -3321,13 +4488,58 @@
           <w:sz w:val="16"/>
           <w:szCs w:val="16"/>
         </w:rPr>
-        <w:t xml:space="preserve">ij </w:t>
-      </w:r>
-      <w:r>
-        <w:rPr>
-          <w:rFonts w:ascii="CMR10" w:hAnsi="CMR10" w:cs="CMR10"/>
-        </w:rPr>
-        <w:t xml:space="preserve">is the set of tours in which the transition from </w:t>
+        <w:t>ij</w:t>
+      </w:r>
+      <w:proofErr w:type="spellEnd"/>
+      <w:r>
+        <w:rPr>
+          <w:rFonts w:ascii="CMMI8" w:hAnsi="CMMI8" w:cs="CMMI8"/>
+          <w:sz w:val="16"/>
+          <w:szCs w:val="16"/>
+        </w:rPr>
+        <w:t xml:space="preserve"> </w:t>
+      </w:r>
+      <w:proofErr w:type="spellStart"/>
+      <w:r>
+        <w:rPr>
+          <w:rFonts w:ascii="CMR10" w:hAnsi="CMR10" w:cs="CMR10"/>
+        </w:rPr>
+        <w:t>is</w:t>
+      </w:r>
+      <w:proofErr w:type="spellEnd"/>
+      <w:r>
+        <w:rPr>
+          <w:rFonts w:ascii="CMR10" w:hAnsi="CMR10" w:cs="CMR10"/>
+        </w:rPr>
+        <w:t xml:space="preserve"> the set of tours in </w:t>
+      </w:r>
+      <w:proofErr w:type="spellStart"/>
+      <w:r>
+        <w:rPr>
+          <w:rFonts w:ascii="CMR10" w:hAnsi="CMR10" w:cs="CMR10"/>
+        </w:rPr>
+        <w:t>which</w:t>
+      </w:r>
+      <w:proofErr w:type="spellEnd"/>
+      <w:r>
+        <w:rPr>
+          <w:rFonts w:ascii="CMR10" w:hAnsi="CMR10" w:cs="CMR10"/>
+        </w:rPr>
+        <w:t xml:space="preserve"> the transition </w:t>
+      </w:r>
+      <w:proofErr w:type="spellStart"/>
+      <w:r>
+        <w:rPr>
+          <w:rFonts w:ascii="CMR10" w:hAnsi="CMR10" w:cs="CMR10"/>
+        </w:rPr>
+        <w:t>from</w:t>
+      </w:r>
+      <w:proofErr w:type="spellEnd"/>
+      <w:r>
+        <w:rPr>
+          <w:rFonts w:ascii="CMR10" w:hAnsi="CMR10" w:cs="CMR10"/>
+        </w:rPr>
+        <w:t xml:space="preserve"> </w:t>
       </w:r>
       <w:r>
         <w:rPr>
@@ -3402,8 +4614,6 @@
           </wp:inline>
         </w:drawing>
       </w:r>
-      <w:bookmarkStart w:id="0" w:name="_GoBack"/>
-      <w:bookmarkEnd w:id="0"/>
     </w:p>
     <w:p>
       <w:pPr>
@@ -3506,7 +4716,15 @@
         <w:t xml:space="preserve">Dans la question 2), </w:t>
       </w:r>
       <w:r>
-        <w:t xml:space="preserve">du projet, chaque X_i appartenant à X est généré à chaque étape t en échantillonnant </w:t>
+        <w:t xml:space="preserve">du projet, chaque </w:t>
+      </w:r>
+      <w:proofErr w:type="spellStart"/>
+      <w:r>
+        <w:t>X_i</w:t>
+      </w:r>
+      <w:proofErr w:type="spellEnd"/>
+      <w:r>
+        <w:t xml:space="preserve"> appartenant à X est généré à chaque étape t en échantillonnant </w:t>
       </w:r>
       <w:r>
         <w:rPr>
@@ -3522,7 +4740,87 @@
           <w:b/>
           <w:bCs/>
         </w:rPr>
-        <w:t xml:space="preserve">pour la première bille 1 une couleur avec la probabilité P_t_hat_[1,j]. Soit j0 l’indice de la couleur tirée : pour la bille 2, on tire une couleur avec la probabilité P_t_hat_[2,j]/somme sur k différent de j0 (P_t_hat_[2,k]) si j </w:t>
+        <w:t xml:space="preserve">pour la première bille 1 une couleur avec la probabilité </w:t>
+      </w:r>
+      <w:proofErr w:type="spellStart"/>
+      <w:r>
+        <w:rPr>
+          <w:b/>
+          <w:bCs/>
+        </w:rPr>
+        <w:t>P_t_hat</w:t>
+      </w:r>
+      <w:proofErr w:type="spellEnd"/>
+      <w:r>
+        <w:rPr>
+          <w:b/>
+          <w:bCs/>
+        </w:rPr>
+        <w:t>_[</w:t>
+      </w:r>
+      <w:proofErr w:type="gramStart"/>
+      <w:r>
+        <w:rPr>
+          <w:b/>
+          <w:bCs/>
+        </w:rPr>
+        <w:t>1,j</w:t>
+      </w:r>
+      <w:proofErr w:type="gramEnd"/>
+      <w:r>
+        <w:rPr>
+          <w:b/>
+          <w:bCs/>
+        </w:rPr>
+        <w:t xml:space="preserve">]. Soit j0 l’indice de la couleur tirée : pour la bille 2, on tire une couleur avec la probabilité </w:t>
+      </w:r>
+      <w:proofErr w:type="spellStart"/>
+      <w:r>
+        <w:rPr>
+          <w:b/>
+          <w:bCs/>
+        </w:rPr>
+        <w:t>P_t_hat</w:t>
+      </w:r>
+      <w:proofErr w:type="spellEnd"/>
+      <w:r>
+        <w:rPr>
+          <w:b/>
+          <w:bCs/>
+        </w:rPr>
+        <w:t>_[</w:t>
+      </w:r>
+      <w:proofErr w:type="gramStart"/>
+      <w:r>
+        <w:rPr>
+          <w:b/>
+          <w:bCs/>
+        </w:rPr>
+        <w:t>2,j</w:t>
+      </w:r>
+      <w:proofErr w:type="gramEnd"/>
+      <w:r>
+        <w:rPr>
+          <w:b/>
+          <w:bCs/>
+        </w:rPr>
+        <w:t>]/somme sur k différent de j0 (</w:t>
+      </w:r>
+      <w:proofErr w:type="spellStart"/>
+      <w:r>
+        <w:rPr>
+          <w:b/>
+          <w:bCs/>
+        </w:rPr>
+        <w:t>P_t_hat</w:t>
+      </w:r>
+      <w:proofErr w:type="spellEnd"/>
+      <w:r>
+        <w:rPr>
+          <w:b/>
+          <w:bCs/>
+        </w:rPr>
+        <w:t xml:space="preserve">_[2,k]) si j </w:t>
       </w:r>
       <w:r>
         <w:rPr>
@@ -3563,7 +4861,23 @@
     </w:p>
     <w:p>
       <w:r>
-        <w:t xml:space="preserve">La méthode de cross-entropy (CE) est ici utilisée pour résoudre un problème complexe d’optimisation combinatoire : le jeu du mastermind. </w:t>
+        <w:t>La méthode de cross-</w:t>
+      </w:r>
+      <w:proofErr w:type="spellStart"/>
+      <w:r>
+        <w:t>entropy</w:t>
+      </w:r>
+      <w:proofErr w:type="spellEnd"/>
+      <w:r>
+        <w:t xml:space="preserve"> (CE) est ici utilisée pour résoudre un problème complexe d’optimisation combinatoire : le jeu du </w:t>
+      </w:r>
+      <w:proofErr w:type="spellStart"/>
+      <w:r>
+        <w:t>mastermind</w:t>
+      </w:r>
+      <w:proofErr w:type="spellEnd"/>
+      <w:r>
+        <w:t xml:space="preserve">. </w:t>
       </w:r>
     </w:p>
     <w:p>
@@ -3583,7 +4897,23 @@
           <w:b/>
           <w:bCs/>
         </w:rPr>
-        <w:t>Optimisation par Cross-Entropy </w:t>
+        <w:t>Optimisation par Cross-</w:t>
+      </w:r>
+      <w:proofErr w:type="spellStart"/>
+      <w:r>
+        <w:rPr>
+          <w:b/>
+          <w:bCs/>
+        </w:rPr>
+        <w:t>Entropy</w:t>
+      </w:r>
+      <w:proofErr w:type="spellEnd"/>
+      <w:r>
+        <w:rPr>
+          <w:b/>
+          <w:bCs/>
+        </w:rPr>
+        <w:t> </w:t>
       </w:r>
     </w:p>
     <w:p>
@@ -3695,7 +5025,31 @@
         </w:rPr>
       </w:pPr>
       <w:r>
-        <w:t xml:space="preserve">Le « problème stochastique associé » (associated stochastic problem, ASP) à notre problème, déterministe, est le suivant : </w:t>
+        <w:t>Le « problème stochastique associé » (</w:t>
+      </w:r>
+      <w:proofErr w:type="spellStart"/>
+      <w:r>
+        <w:t>associated</w:t>
+      </w:r>
+      <w:proofErr w:type="spellEnd"/>
+      <w:r>
+        <w:t xml:space="preserve"> </w:t>
+      </w:r>
+      <w:proofErr w:type="spellStart"/>
+      <w:r>
+        <w:t>stochastic</w:t>
+      </w:r>
+      <w:proofErr w:type="spellEnd"/>
+      <w:r>
+        <w:t xml:space="preserve"> </w:t>
+      </w:r>
+      <w:proofErr w:type="spellStart"/>
+      <w:r>
+        <w:t>problem</w:t>
+      </w:r>
+      <w:proofErr w:type="spellEnd"/>
+      <w:r>
+        <w:t xml:space="preserve">, ASP) à notre problème, déterministe, est le suivant : </w:t>
       </w:r>
       <w:r>
         <w:br/>
@@ -3816,7 +5170,15 @@
         </w:drawing>
       </w:r>
       <w:r>
-        <w:t xml:space="preserve"> une famille de densités sur l'ensemble X</w:t>
+        <w:t xml:space="preserve"> </w:t>
+      </w:r>
+      <w:proofErr w:type="gramStart"/>
+      <w:r>
+        <w:t>une</w:t>
+      </w:r>
+      <w:proofErr w:type="gramEnd"/>
+      <w:r>
+        <w:t xml:space="preserve"> famille de densités sur l'ensemble X</w:t>
       </w:r>
       <w:r>
         <w:t xml:space="preserve"> paramétrisées par un vecteur de réels appelé v</w:t>
@@ -4110,8 +5472,13 @@
           </wp:inline>
         </w:drawing>
       </w:r>
-      <w:r>
-        <w:t>avec 1-rho l’ordre du quantile d’ordre à choisir (de l’ordre de 0,01)</w:t>
+      <w:proofErr w:type="gramStart"/>
+      <w:r>
+        <w:t>avec</w:t>
+      </w:r>
+      <w:proofErr w:type="gramEnd"/>
+      <w:r>
+        <w:t xml:space="preserve"> 1-rho l’ordre du quantile d’ordre à choisir (de l’ordre de 0,01)</w:t>
       </w:r>
     </w:p>
     <w:p>
@@ -4133,8 +5500,13 @@
       <w:pPr>
         <w:pStyle w:val="Paragraphedeliste"/>
       </w:pPr>
-      <w:r>
-        <w:t xml:space="preserve">V_tilde = </w:t>
+      <w:proofErr w:type="spellStart"/>
+      <w:r>
+        <w:t>V_tilde</w:t>
+      </w:r>
+      <w:proofErr w:type="spellEnd"/>
+      <w:r>
+        <w:t xml:space="preserve"> = </w:t>
       </w:r>
       <w:r>
         <w:rPr>
@@ -4207,11 +5579,24 @@
         </w:numPr>
       </w:pPr>
       <w:r>
-        <w:t xml:space="preserve">[Smoothing : facultatif] </w:t>
-      </w:r>
-      <w:r>
-        <w:t>Appliquer l’équation suivante pour lisser le vecteur v_t_tilde</w:t>
-      </w:r>
+        <w:t>[</w:t>
+      </w:r>
+      <w:proofErr w:type="spellStart"/>
+      <w:r>
+        <w:t>Smoothing</w:t>
+      </w:r>
+      <w:proofErr w:type="spellEnd"/>
+      <w:r>
+        <w:t xml:space="preserve"> : facultatif] </w:t>
+      </w:r>
+      <w:r>
+        <w:t xml:space="preserve">Appliquer l’équation suivante pour lisser le vecteur </w:t>
+      </w:r>
+      <w:proofErr w:type="spellStart"/>
+      <w:r>
+        <w:t>v_t_tilde</w:t>
+      </w:r>
+      <w:proofErr w:type="spellEnd"/>
       <w:r>
         <w:br/>
       </w:r>
@@ -4284,15 +5669,36 @@
         <w:t>Remarque :</w:t>
       </w:r>
       <w:r>
-        <w:t xml:space="preserve"> la raison de lisser v_t_tilde est double : </w:t>
+        <w:t xml:space="preserve"> la raison de lisser </w:t>
+      </w:r>
+      <w:proofErr w:type="spellStart"/>
+      <w:r>
+        <w:t>v_t_tilde</w:t>
+      </w:r>
+      <w:proofErr w:type="spellEnd"/>
+      <w:r>
+        <w:t xml:space="preserve"> est double : </w:t>
       </w:r>
       <w:r>
         <w:br/>
-        <w:t>(a) pour lisser les valeurs de v_t_hat</w:t>
-      </w:r>
+        <w:t xml:space="preserve">(a) pour lisser les valeurs de </w:t>
+      </w:r>
+      <w:proofErr w:type="spellStart"/>
+      <w:r>
+        <w:t>v_t_hat</w:t>
+      </w:r>
+      <w:proofErr w:type="spellEnd"/>
       <w:r>
         <w:br/>
-        <w:t>(b) pour réduire la probabilité qu'une composante v_t_i_hat soit nulle ou égale à un dès les premières itérations. Ceci est particulièrement important dans le cas de matrice de probabilités</w:t>
+        <w:t xml:space="preserve">(b) pour réduire la probabilité qu'une composante </w:t>
+      </w:r>
+      <w:proofErr w:type="spellStart"/>
+      <w:r>
+        <w:t>v_t_i_hat</w:t>
+      </w:r>
+      <w:proofErr w:type="spellEnd"/>
+      <w:r>
+        <w:t xml:space="preserve"> soit nulle ou égale à un dès les premières itérations. Ceci est particulièrement important dans le cas de matrice de probabilités</w:t>
       </w:r>
       <w:r>
         <w:t xml:space="preserve"> qui pourraient amener l’algorithme à converger vers de mauvaises solutions. </w:t>
@@ -4390,8 +5796,17 @@
           <w:b/>
           <w:bCs/>
         </w:rPr>
-        <w:t>Application au mastermind</w:t>
-      </w:r>
+        <w:t xml:space="preserve">Application au </w:t>
+      </w:r>
+      <w:proofErr w:type="spellStart"/>
+      <w:r>
+        <w:rPr>
+          <w:b/>
+          <w:bCs/>
+        </w:rPr>
+        <w:t>mastermind</w:t>
+      </w:r>
+      <w:proofErr w:type="spellEnd"/>
     </w:p>
     <w:p>
       <w:pPr>
@@ -4425,7 +5840,15 @@
     </w:p>
     <w:p>
       <w:r>
-        <w:t xml:space="preserve">L’objectif du mastermind est de deviner un « code » de billes (n billes) colorées (m couleurs numérotées de 1 à m), à la suite de plusieurs propositions. La solution cachée y et les propositions x sont donc représentées par des vecteurs ligne de longueur n avec des nombres entre 1 et m. </w:t>
+        <w:t xml:space="preserve">L’objectif du </w:t>
+      </w:r>
+      <w:proofErr w:type="spellStart"/>
+      <w:r>
+        <w:t>mastermind</w:t>
+      </w:r>
+      <w:proofErr w:type="spellEnd"/>
+      <w:r>
+        <w:t xml:space="preserve"> est de deviner un « code » de billes (n billes) colorées (m couleurs numérotées de 1 à m), à la suite de plusieurs propositions. La solution cachée y et les propositions x sont donc représentées par des vecteurs ligne de longueur n avec des nombres entre 1 et m. </w:t>
       </w:r>
     </w:p>
     <w:p>
@@ -4482,7 +5905,15 @@
         <w:t xml:space="preserve">X : </w:t>
       </w:r>
       <w:r>
-        <w:t xml:space="preserve">ensemble des solutions possibles (le nombre total de possibilités est m^n). </w:t>
+        <w:t xml:space="preserve">ensemble des solutions possibles (le nombre total de possibilités est </w:t>
+      </w:r>
+      <w:proofErr w:type="spellStart"/>
+      <w:r>
+        <w:t>m^n</w:t>
+      </w:r>
+      <w:proofErr w:type="spellEnd"/>
+      <w:r>
+        <w:t xml:space="preserve">). </w:t>
       </w:r>
       <w:r>
         <w:br/>
@@ -4491,7 +5922,15 @@
         <w:t xml:space="preserve">- </w:t>
       </w:r>
       <w:r>
-        <w:t>S : On choisit la fonction de score suivante (qui aurait pu être choisie autrement) qui à une solution possible associe 2 fois le nombre de billes bien placées + 1 fois le nombre de billes mal classées</w:t>
+        <w:t xml:space="preserve">S : On choisit la fonction de score suivante (qui aurait pu être choisie autrement) qui </w:t>
+      </w:r>
+      <w:proofErr w:type="spellStart"/>
+      <w:r>
+        <w:t>à</w:t>
+      </w:r>
+      <w:proofErr w:type="spellEnd"/>
+      <w:r>
+        <w:t xml:space="preserve"> une solution possible associe 2 fois le nombre de billes bien placées + 1 fois le nombre de billes mal classées</w:t>
       </w:r>
       <w:r>
         <w:rPr>
@@ -4597,7 +6036,31 @@
     </w:p>
     <w:p>
       <w:r>
-        <w:t>- v : ici nommé P qui correspond à une matrice de taille n*m dont chaque élément pij (ligne i et colonne j) décrit la probabilité que de choisir la j-ème couleur pour la i-ème bille</w:t>
+        <w:t xml:space="preserve">- v : ici nommé P qui correspond à une matrice de taille n*m dont chaque élément </w:t>
+      </w:r>
+      <w:proofErr w:type="spellStart"/>
+      <w:r>
+        <w:t>pij</w:t>
+      </w:r>
+      <w:proofErr w:type="spellEnd"/>
+      <w:r>
+        <w:t xml:space="preserve"> (ligne i et colonne j) décrit la probabilité que de choisir la </w:t>
+      </w:r>
+      <w:proofErr w:type="spellStart"/>
+      <w:r>
+        <w:t>j-ème</w:t>
+      </w:r>
+      <w:proofErr w:type="spellEnd"/>
+      <w:r>
+        <w:t xml:space="preserve"> couleur pour la </w:t>
+      </w:r>
+      <w:proofErr w:type="spellStart"/>
+      <w:r>
+        <w:t>i-ème</w:t>
+      </w:r>
+      <w:proofErr w:type="spellEnd"/>
+      <w:r>
+        <w:t xml:space="preserve"> bille</w:t>
       </w:r>
       <w:r>
         <w:rPr>
@@ -4635,7 +6098,15 @@
         <w:t xml:space="preserve">Dans la question 1) du projet, </w:t>
       </w:r>
       <w:r>
-        <w:t>chaque X_i appartenant à X</w:t>
+        <w:t xml:space="preserve">chaque </w:t>
+      </w:r>
+      <w:proofErr w:type="spellStart"/>
+      <w:r>
+        <w:t>X_i</w:t>
+      </w:r>
+      <w:proofErr w:type="spellEnd"/>
+      <w:r>
+        <w:t xml:space="preserve"> appartenant à X</w:t>
       </w:r>
       <w:r>
         <w:t xml:space="preserve"> est généré </w:t>
@@ -4659,17 +6130,29 @@
         <w:t>La probabilité de tirer chaque couleur étant déterminée par</w:t>
       </w:r>
       <w:r>
-        <w:t xml:space="preserve"> P_t_hat</w:t>
-      </w:r>
+        <w:t xml:space="preserve"> </w:t>
+      </w:r>
+      <w:proofErr w:type="spellStart"/>
+      <w:r>
+        <w:t>P_t_hat</w:t>
+      </w:r>
+      <w:proofErr w:type="spellEnd"/>
       <w:r>
         <w:t>_</w:t>
       </w:r>
       <w:r>
-        <w:t>[i,</w:t>
+        <w:t>[</w:t>
+      </w:r>
+      <w:proofErr w:type="spellStart"/>
+      <w:proofErr w:type="gramStart"/>
+      <w:r>
+        <w:t>i,</w:t>
       </w:r>
       <w:r>
         <w:t>j</w:t>
       </w:r>
+      <w:proofErr w:type="spellEnd"/>
+      <w:proofErr w:type="gramEnd"/>
       <w:r>
         <w:t>]</w:t>
       </w:r>
@@ -4800,7 +6283,23 @@
         <w:t>Utilisez le même échantillon X_1, ..., X_N et résoudre le programme stochastique </w:t>
       </w:r>
       <w:r>
-        <w:t xml:space="preserve">qui, dans le cas du mastermind revient à calculer la matrice P_hat_tilde </w:t>
+        <w:t xml:space="preserve">qui, dans le cas du </w:t>
+      </w:r>
+      <w:proofErr w:type="spellStart"/>
+      <w:r>
+        <w:t>mastermind</w:t>
+      </w:r>
+      <w:proofErr w:type="spellEnd"/>
+      <w:r>
+        <w:t xml:space="preserve"> revient à calculer la matrice </w:t>
+      </w:r>
+      <w:proofErr w:type="spellStart"/>
+      <w:r>
+        <w:t>P_hat_tilde</w:t>
+      </w:r>
+      <w:proofErr w:type="spellEnd"/>
+      <w:r>
+        <w:t xml:space="preserve"> </w:t>
       </w:r>
       <w:r>
         <w:t>définie ci-dessus et actualisée de la manière suivante</w:t>
@@ -4876,7 +6375,35 @@
         <w:rPr>
           <w:highlight w:val="yellow"/>
         </w:rPr>
-        <w:t>(appeler ptij tilde)</w:t>
+        <w:t>(</w:t>
+      </w:r>
+      <w:proofErr w:type="gramStart"/>
+      <w:r>
+        <w:rPr>
+          <w:highlight w:val="yellow"/>
+        </w:rPr>
+        <w:t>appeler</w:t>
+      </w:r>
+      <w:proofErr w:type="gramEnd"/>
+      <w:r>
+        <w:rPr>
+          <w:highlight w:val="yellow"/>
+        </w:rPr>
+        <w:t xml:space="preserve"> </w:t>
+      </w:r>
+      <w:proofErr w:type="spellStart"/>
+      <w:r>
+        <w:rPr>
+          <w:highlight w:val="yellow"/>
+        </w:rPr>
+        <w:t>ptij</w:t>
+      </w:r>
+      <w:proofErr w:type="spellEnd"/>
+      <w:r>
+        <w:rPr>
+          <w:highlight w:val="yellow"/>
+        </w:rPr>
+        <w:t xml:space="preserve"> tilde)</w:t>
       </w:r>
     </w:p>
     <w:p>
@@ -4888,10 +6415,26 @@
         </w:numPr>
       </w:pPr>
       <w:r>
-        <w:t>[Smoothing : facultatif] Appliquer l’équation suivante pour lisser l</w:t>
-      </w:r>
-      <w:r>
-        <w:t xml:space="preserve">a matrice P_hat_tilde </w:t>
+        <w:t>[</w:t>
+      </w:r>
+      <w:proofErr w:type="spellStart"/>
+      <w:r>
+        <w:t>Smoothing</w:t>
+      </w:r>
+      <w:proofErr w:type="spellEnd"/>
+      <w:r>
+        <w:t> : facultatif] Appliquer l’équation suivante pour lisser l</w:t>
+      </w:r>
+      <w:r>
+        <w:t xml:space="preserve">a matrice </w:t>
+      </w:r>
+      <w:proofErr w:type="spellStart"/>
+      <w:r>
+        <w:t>P_hat_tilde</w:t>
+      </w:r>
+      <w:proofErr w:type="spellEnd"/>
+      <w:r>
+        <w:t xml:space="preserve"> </w:t>
       </w:r>
     </w:p>
     <w:p>
@@ -4903,8 +6446,37 @@
       <w:pPr>
         <w:pStyle w:val="Paragraphedeliste"/>
       </w:pPr>
-      <w:r>
-        <w:t>P_hat &lt;- alpha * P_hat_tilde + (1-alpha)* P_hat_liste[[iter-1]]</w:t>
+      <w:proofErr w:type="spellStart"/>
+      <w:r>
+        <w:t>P_hat</w:t>
+      </w:r>
+      <w:proofErr w:type="spellEnd"/>
+      <w:r>
+        <w:t xml:space="preserve"> &lt;- alpha * </w:t>
+      </w:r>
+      <w:proofErr w:type="spellStart"/>
+      <w:r>
+        <w:t>P_hat_tilde</w:t>
+      </w:r>
+      <w:proofErr w:type="spellEnd"/>
+      <w:r>
+        <w:t xml:space="preserve"> + (1-</w:t>
+      </w:r>
+      <w:proofErr w:type="gramStart"/>
+      <w:r>
+        <w:t>alpha)*</w:t>
+      </w:r>
+      <w:proofErr w:type="gramEnd"/>
+      <w:r>
+        <w:t xml:space="preserve"> </w:t>
+      </w:r>
+      <w:proofErr w:type="spellStart"/>
+      <w:r>
+        <w:t>P_hat_liste</w:t>
+      </w:r>
+      <w:proofErr w:type="spellEnd"/>
+      <w:r>
+        <w:t>[[iter-1]]</w:t>
       </w:r>
       <w:r>
         <w:br/>
@@ -4949,7 +6521,15 @@
     </w:p>
     <w:p>
       <w:r>
-        <w:t>Afin d’évaluer la cconverge de l’algorithme, nous pouvons tabuler pour chaque itération t les quantités suivantes :</w:t>
+        <w:t xml:space="preserve">Afin d’évaluer la </w:t>
+      </w:r>
+      <w:proofErr w:type="spellStart"/>
+      <w:r>
+        <w:t>cconverge</w:t>
+      </w:r>
+      <w:proofErr w:type="spellEnd"/>
+      <w:r>
+        <w:t xml:space="preserve"> de l’algorithme, nous pouvons tabuler pour chaque itération t les quantités suivantes :</w:t>
       </w:r>
     </w:p>
     <w:p>
@@ -5063,8 +6643,75 @@
       </w:r>
     </w:p>
     <w:p/>
-    <w:p/>
-    <w:p/>
+    <w:p>
+      <w:pPr>
+        <w:rPr>
+          <w:b/>
+          <w:bCs/>
+        </w:rPr>
+      </w:pPr>
+      <w:bookmarkStart w:id="0" w:name="_GoBack"/>
+    </w:p>
+    <w:p>
+      <w:pPr>
+        <w:rPr>
+          <w:b/>
+          <w:bCs/>
+        </w:rPr>
+      </w:pPr>
+      <w:r>
+        <w:rPr>
+          <w:b/>
+          <w:bCs/>
+        </w:rPr>
+        <w:t xml:space="preserve">Indices </w:t>
+      </w:r>
+    </w:p>
+    <w:bookmarkEnd w:id="0"/>
+    <w:p>
+      <w:r>
+        <w:t xml:space="preserve">Minimiser sur x* puis sur lambda. =&gt; Pas minimum global mais peut-être local. </w:t>
+      </w:r>
+    </w:p>
+    <w:p>
+      <w:r>
+        <w:t xml:space="preserve">X* qui minimise : partition la plus fréquente dans les meilleures permutations. Sachant cela on peut minimiser lambda en remarquant que c’est le paramètre exponentiel. </w:t>
+      </w:r>
+    </w:p>
+    <w:p>
+      <w:r>
+        <w:t xml:space="preserve">Loi de x sachant la distance de </w:t>
+      </w:r>
+      <w:proofErr w:type="spellStart"/>
+      <w:r>
+        <w:t>hamming</w:t>
+      </w:r>
+      <w:proofErr w:type="spellEnd"/>
+      <w:r>
+        <w:t xml:space="preserve"> : loi de X = exponentielle de paramètre lambda. </w:t>
+      </w:r>
+      <w:r>
+        <w:t xml:space="preserve">=&gt; MLE avec le lambda. </w:t>
+      </w:r>
+    </w:p>
+    <w:p>
+      <w:r>
+        <w:t xml:space="preserve">Prends plus d’itération que si on avait la bonne réponse. </w:t>
+      </w:r>
+    </w:p>
+    <w:p>
+      <w:r>
+        <w:t xml:space="preserve">C’est intéressant car plus malin que question 1 mais voir que </w:t>
+      </w:r>
+      <w:proofErr w:type="gramStart"/>
+      <w:r>
+        <w:t>ça prend pas</w:t>
+      </w:r>
+      <w:proofErr w:type="gramEnd"/>
+      <w:r>
+        <w:t xml:space="preserve"> plus de temps que la méthode </w:t>
+      </w:r>
+    </w:p>
     <w:p/>
     <w:p/>
     <w:sectPr>
@@ -6726,7 +8373,7 @@
 </file>
 
 <file path=customXml/itemProps1.xml><?xml version="1.0" encoding="utf-8"?>
-<ds:datastoreItem xmlns:ds="http://schemas.openxmlformats.org/officeDocument/2006/customXml" ds:itemID="{F9273C20-C395-4015-B8E3-D4F4DF832C4C}">
+<ds:datastoreItem xmlns:ds="http://schemas.openxmlformats.org/officeDocument/2006/customXml" ds:itemID="{0432E239-D605-4500-8ECC-67521DC67ABB}">
   <ds:schemaRefs>
     <ds:schemaRef ds:uri="http://schemas.openxmlformats.org/officeDocument/2006/bibliography"/>
   </ds:schemaRefs>

</xml_diff>